<commit_message>
Modified the Rules database to store within the users local app data directory. This prevents issues when running with multiple users logged into the same time. Thanks DanO for reporting this on behalf of TomB ;-) Modified the Connections config file to store within the users local app data directory Modified the Settings config file to store within the users local app data directory Modified the HEX view context menu to allow copying of the HEX with and without spaces Added the ability to filter out particular events e.g. false positives. The functionality only applies on the Rules list. A false positive entry relates to a particular attribute e.g payload LIKE �test� or Source IP = 192.168.0.100. The false positive data is stored in an XML file under the users local app data directory.
</commit_message>
<xml_diff>
--- a/Help/Help.docx
+++ b/Help/Help.docx
@@ -22,7 +22,7 @@
               <w:lang w:eastAsia="en-GB"/>
             </w:rPr>
             <w:drawing>
-              <wp:inline distT="0" distB="0" distL="0" distR="0" wp14:anchorId="70AA3CC9" wp14:editId="4DEAD737">
+              <wp:inline distT="0" distB="0" distL="0" distR="0" wp14:anchorId="5B6BF295" wp14:editId="57462561">
                 <wp:extent cx="2524478" cy="762106"/>
                 <wp:effectExtent l="0" t="0" r="9525" b="0"/>
                 <wp:docPr id="1" name="Picture 1"/>
@@ -817,7 +817,7 @@
               <w:lang w:eastAsia="en-GB"/>
             </w:rPr>
             <w:drawing>
-              <wp:inline distT="0" distB="0" distL="0" distR="0" wp14:anchorId="454F3DE9" wp14:editId="0C06E0D3">
+              <wp:inline distT="0" distB="0" distL="0" distR="0" wp14:anchorId="3914DF9E" wp14:editId="70D38105">
                 <wp:extent cx="3733800" cy="1843068"/>
                 <wp:effectExtent l="0" t="0" r="0" b="5080"/>
                 <wp:docPr id="2" name="Picture 2"/>
@@ -897,7 +897,7 @@
               <w:lang w:eastAsia="en-GB"/>
             </w:rPr>
             <w:drawing>
-              <wp:inline distT="0" distB="0" distL="0" distR="0" wp14:anchorId="7EEBB592" wp14:editId="33A1A7B6">
+              <wp:inline distT="0" distB="0" distL="0" distR="0" wp14:anchorId="7D0987BC" wp14:editId="71A93F4A">
                 <wp:extent cx="3724275" cy="1174713"/>
                 <wp:effectExtent l="0" t="0" r="0" b="6985"/>
                 <wp:docPr id="3" name="Picture 3"/>
@@ -973,7 +973,6 @@
           </w:r>
           <w:r>
             <w:rPr>
-              <w:rStyle w:val="Header"/>
               <w:rFonts w:ascii="Consolas" w:hAnsi="Consolas" w:cs="Consolas"/>
               <w:color w:val="0000BB"/>
               <w:sz w:val="20"/>
@@ -1014,7 +1013,13 @@
         </w:p>
         <w:p>
           <w:r>
-            <w:t xml:space="preserve">The snort ruleset can be </w:t>
+            <w:t>The snort rule</w:t>
+          </w:r>
+          <w:r>
+            <w:t xml:space="preserve"> </w:t>
+          </w:r>
+          <w:r>
+            <w:t xml:space="preserve">set can be </w:t>
           </w:r>
           <w:r>
             <w:t>imported into snorbert, this allows the signature/rule to be displayed that relates to a specific event.</w:t>
@@ -1035,7 +1040,7 @@
               <w:lang w:eastAsia="en-GB"/>
             </w:rPr>
             <w:drawing>
-              <wp:inline distT="0" distB="0" distL="0" distR="0" wp14:anchorId="5BABCCC1" wp14:editId="68DAE792">
+              <wp:inline distT="0" distB="0" distL="0" distR="0" wp14:anchorId="04EDEDCD" wp14:editId="36C884F3">
                 <wp:extent cx="5731510" cy="1197610"/>
                 <wp:effectExtent l="0" t="0" r="2540" b="2540"/>
                 <wp:docPr id="4" name="Picture 4"/>
@@ -1089,7 +1094,7 @@
               <w:lang w:eastAsia="en-GB"/>
             </w:rPr>
             <w:drawing>
-              <wp:inline distT="0" distB="0" distL="0" distR="0" wp14:anchorId="30F2B59D" wp14:editId="6A2E1F40">
+              <wp:inline distT="0" distB="0" distL="0" distR="0" wp14:anchorId="45A12FF3" wp14:editId="53B956AA">
                 <wp:extent cx="5731510" cy="1539240"/>
                 <wp:effectExtent l="0" t="0" r="2540" b="3810"/>
                 <wp:docPr id="5" name="Picture 5"/>
@@ -1141,6 +1146,82 @@
         </w:p>
         <w:p>
           <w:r>
+            <w:br w:type="page"/>
+          </w:r>
+        </w:p>
+        <w:p>
+          <w:pPr>
+            <w:pStyle w:val="woanwareHeading2"/>
+          </w:pPr>
+          <w:r>
+            <w:lastRenderedPageBreak/>
+            <w:t>False Positives</w:t>
+          </w:r>
+        </w:p>
+        <w:p>
+          <w:pPr>
+            <w:pStyle w:val="woanwareHeading2"/>
+          </w:pPr>
+          <w:r>
+            <w:t>To help reduce the amount of “noise” returned by snort it is possible to aid false positive filters to the data set. The false positive filters are only application to the Rules tab since they relate a filter to a specific snort rule.</w:t>
+          </w:r>
+          <w:bookmarkStart w:id="0" w:name="_GoBack"/>
+          <w:bookmarkEnd w:id="0"/>
+        </w:p>
+        <w:p>
+          <w:pPr>
+            <w:pStyle w:val="woanwareHeading2"/>
+          </w:pPr>
+          <w:r>
+            <w:rPr>
+              <w:noProof/>
+              <w:lang w:eastAsia="en-GB"/>
+            </w:rPr>
+            <w:drawing>
+              <wp:inline distT="0" distB="0" distL="0" distR="0" wp14:anchorId="083EAC5A" wp14:editId="67669E15">
+                <wp:extent cx="4204042" cy="762000"/>
+                <wp:effectExtent l="0" t="0" r="6350" b="0"/>
+                <wp:docPr id="6" name="Picture 6"/>
+                <wp:cNvGraphicFramePr>
+                  <a:graphicFrameLocks xmlns:a="http://schemas.openxmlformats.org/drawingml/2006/main" noChangeAspect="1"/>
+                </wp:cNvGraphicFramePr>
+                <a:graphic xmlns:a="http://schemas.openxmlformats.org/drawingml/2006/main">
+                  <a:graphicData uri="http://schemas.openxmlformats.org/drawingml/2006/picture">
+                    <pic:pic xmlns:pic="http://schemas.openxmlformats.org/drawingml/2006/picture">
+                      <pic:nvPicPr>
+                        <pic:cNvPr id="0" name="False.Positive.png"/>
+                        <pic:cNvPicPr/>
+                      </pic:nvPicPr>
+                      <pic:blipFill>
+                        <a:blip r:embed="rId23">
+                          <a:extLst>
+                            <a:ext uri="{28A0092B-C50C-407E-A947-70E740481C1C}">
+                              <a14:useLocalDpi xmlns:a14="http://schemas.microsoft.com/office/drawing/2010/main" val="0"/>
+                            </a:ext>
+                          </a:extLst>
+                        </a:blip>
+                        <a:stretch>
+                          <a:fillRect/>
+                        </a:stretch>
+                      </pic:blipFill>
+                      <pic:spPr>
+                        <a:xfrm>
+                          <a:off x="0" y="0"/>
+                          <a:ext cx="4206613" cy="762466"/>
+                        </a:xfrm>
+                        <a:prstGeom prst="rect">
+                          <a:avLst/>
+                        </a:prstGeom>
+                      </pic:spPr>
+                    </pic:pic>
+                  </a:graphicData>
+                </a:graphic>
+              </wp:inline>
+            </w:drawing>
+          </w:r>
+        </w:p>
+        <w:p>
+          <w:r>
             <w:t xml:space="preserve"> </w:t>
           </w:r>
           <w:r>
@@ -1157,6 +1238,94 @@
           </w:r>
         </w:p>
         <w:p/>
+        <w:p>
+          <w:pPr>
+            <w:rPr>
+              <w:b/>
+            </w:rPr>
+          </w:pPr>
+          <w:r>
+            <w:rPr>
+              <w:b/>
+            </w:rPr>
+            <w:t>v1.0.1</w:t>
+          </w:r>
+        </w:p>
+        <w:p>
+          <w:pPr>
+            <w:pStyle w:val="ListParagraph"/>
+            <w:numPr>
+              <w:ilvl w:val="0"/>
+              <w:numId w:val="15"/>
+            </w:numPr>
+          </w:pPr>
+          <w:r>
+            <w:t>Modified the Rules database to store within the users local app data directory</w:t>
+          </w:r>
+          <w:r>
+            <w:t>. This prevents issues when running with multiple users logged into the same time. Thanks DanO for reporting this on behalf of TomB</w:t>
+          </w:r>
+          <w:r>
+            <w:t xml:space="preserve"> ;-)</w:t>
+          </w:r>
+        </w:p>
+        <w:p>
+          <w:pPr>
+            <w:pStyle w:val="ListParagraph"/>
+            <w:numPr>
+              <w:ilvl w:val="0"/>
+              <w:numId w:val="15"/>
+            </w:numPr>
+          </w:pPr>
+          <w:r>
+            <w:t>Modified the Connections config file to store within the users local app data directory</w:t>
+          </w:r>
+        </w:p>
+        <w:p>
+          <w:pPr>
+            <w:pStyle w:val="ListParagraph"/>
+            <w:numPr>
+              <w:ilvl w:val="0"/>
+              <w:numId w:val="15"/>
+            </w:numPr>
+          </w:pPr>
+          <w:r>
+            <w:t>Modified the Settings config file to store within the users local app data directory</w:t>
+          </w:r>
+        </w:p>
+        <w:p>
+          <w:pPr>
+            <w:pStyle w:val="ListParagraph"/>
+            <w:numPr>
+              <w:ilvl w:val="0"/>
+              <w:numId w:val="15"/>
+            </w:numPr>
+          </w:pPr>
+          <w:r>
+            <w:t>Modified the HEX view context menu to allow copying of the HEX with and without spaces</w:t>
+          </w:r>
+        </w:p>
+        <w:p>
+          <w:pPr>
+            <w:pStyle w:val="ListParagraph"/>
+            <w:numPr>
+              <w:ilvl w:val="0"/>
+              <w:numId w:val="15"/>
+            </w:numPr>
+          </w:pPr>
+          <w:r>
+            <w:t>Added the ability to filter out particular events e.g. false positives</w:t>
+          </w:r>
+          <w:r>
+            <w:t>. The functionali</w:t>
+          </w:r>
+          <w:r>
+            <w:t>ty only applies on the Rules list</w:t>
+          </w:r>
+          <w:r>
+            <w:t>. A false positive entry relates to a particular attribute e.g payload LIKE “test” or Source IP = 192.168.0.100. The false positive data is stored in an XML file under the users local app data directory.</w:t>
+          </w:r>
+        </w:p>
         <w:p>
           <w:pPr>
             <w:rPr>
@@ -1181,8 +1350,6 @@
           <w:r>
             <w:t>Help file added</w:t>
           </w:r>
-          <w:bookmarkStart w:id="0" w:name="_GoBack"/>
-          <w:bookmarkEnd w:id="0"/>
         </w:p>
         <w:p>
           <w:pPr>
@@ -1429,6 +1596,7 @@
             </w:numPr>
           </w:pPr>
           <w:r>
+            <w:lastRenderedPageBreak/>
             <w:t>Added new Events tab, which displays all events, ordered by event.timestamp</w:t>
           </w:r>
           <w:r>
@@ -1535,7 +1703,6 @@
             </w:numPr>
           </w:pPr>
           <w:r>
-            <w:lastRenderedPageBreak/>
             <w:t>Initial release</w:t>
           </w:r>
         </w:p>
@@ -1544,8 +1711,8 @@
     </w:sdt>
     <w:p/>
     <w:sectPr>
-      <w:headerReference w:type="default" r:id="rId23"/>
-      <w:footerReference w:type="default" r:id="rId24"/>
+      <w:headerReference w:type="default" r:id="rId24"/>
+      <w:footerReference w:type="default" r:id="rId25"/>
       <w:pgSz w:w="11906" w:h="16838"/>
       <w:pgMar w:top="1440" w:right="1440" w:bottom="1440" w:left="1440" w:header="708" w:footer="708" w:gutter="0"/>
       <w:pgNumType w:start="0"/>
@@ -2250,6 +2417,119 @@
     </w:lvl>
   </w:abstractNum>
   <w:abstractNum w:abstractNumId="4">
+    <w:nsid w:val="31BA69F2"/>
+    <w:multiLevelType w:val="hybridMultilevel"/>
+    <w:tmpl w:val="7A2C577A"/>
+    <w:lvl w:ilvl="0" w:tplc="08090005">
+      <w:start w:val="1"/>
+      <w:numFmt w:val="bullet"/>
+      <w:lvlText w:val=""/>
+      <w:lvlJc w:val="left"/>
+      <w:pPr>
+        <w:ind w:left="360" w:hanging="360"/>
+      </w:pPr>
+      <w:rPr>
+        <w:rFonts w:ascii="Wingdings" w:hAnsi="Wingdings" w:hint="default"/>
+      </w:rPr>
+    </w:lvl>
+    <w:lvl w:ilvl="1" w:tplc="08090003" w:tentative="1">
+      <w:start w:val="1"/>
+      <w:numFmt w:val="bullet"/>
+      <w:lvlText w:val="o"/>
+      <w:lvlJc w:val="left"/>
+      <w:pPr>
+        <w:ind w:left="1080" w:hanging="360"/>
+      </w:pPr>
+      <w:rPr>
+        <w:rFonts w:ascii="Courier New" w:hAnsi="Courier New" w:cs="Courier New" w:hint="default"/>
+      </w:rPr>
+    </w:lvl>
+    <w:lvl w:ilvl="2" w:tplc="08090005" w:tentative="1">
+      <w:start w:val="1"/>
+      <w:numFmt w:val="bullet"/>
+      <w:lvlText w:val=""/>
+      <w:lvlJc w:val="left"/>
+      <w:pPr>
+        <w:ind w:left="1800" w:hanging="360"/>
+      </w:pPr>
+      <w:rPr>
+        <w:rFonts w:ascii="Wingdings" w:hAnsi="Wingdings" w:hint="default"/>
+      </w:rPr>
+    </w:lvl>
+    <w:lvl w:ilvl="3" w:tplc="08090001" w:tentative="1">
+      <w:start w:val="1"/>
+      <w:numFmt w:val="bullet"/>
+      <w:lvlText w:val=""/>
+      <w:lvlJc w:val="left"/>
+      <w:pPr>
+        <w:ind w:left="2520" w:hanging="360"/>
+      </w:pPr>
+      <w:rPr>
+        <w:rFonts w:ascii="Symbol" w:hAnsi="Symbol" w:hint="default"/>
+      </w:rPr>
+    </w:lvl>
+    <w:lvl w:ilvl="4" w:tplc="08090003" w:tentative="1">
+      <w:start w:val="1"/>
+      <w:numFmt w:val="bullet"/>
+      <w:lvlText w:val="o"/>
+      <w:lvlJc w:val="left"/>
+      <w:pPr>
+        <w:ind w:left="3240" w:hanging="360"/>
+      </w:pPr>
+      <w:rPr>
+        <w:rFonts w:ascii="Courier New" w:hAnsi="Courier New" w:cs="Courier New" w:hint="default"/>
+      </w:rPr>
+    </w:lvl>
+    <w:lvl w:ilvl="5" w:tplc="08090005" w:tentative="1">
+      <w:start w:val="1"/>
+      <w:numFmt w:val="bullet"/>
+      <w:lvlText w:val=""/>
+      <w:lvlJc w:val="left"/>
+      <w:pPr>
+        <w:ind w:left="3960" w:hanging="360"/>
+      </w:pPr>
+      <w:rPr>
+        <w:rFonts w:ascii="Wingdings" w:hAnsi="Wingdings" w:hint="default"/>
+      </w:rPr>
+    </w:lvl>
+    <w:lvl w:ilvl="6" w:tplc="08090001" w:tentative="1">
+      <w:start w:val="1"/>
+      <w:numFmt w:val="bullet"/>
+      <w:lvlText w:val=""/>
+      <w:lvlJc w:val="left"/>
+      <w:pPr>
+        <w:ind w:left="4680" w:hanging="360"/>
+      </w:pPr>
+      <w:rPr>
+        <w:rFonts w:ascii="Symbol" w:hAnsi="Symbol" w:hint="default"/>
+      </w:rPr>
+    </w:lvl>
+    <w:lvl w:ilvl="7" w:tplc="08090003" w:tentative="1">
+      <w:start w:val="1"/>
+      <w:numFmt w:val="bullet"/>
+      <w:lvlText w:val="o"/>
+      <w:lvlJc w:val="left"/>
+      <w:pPr>
+        <w:ind w:left="5400" w:hanging="360"/>
+      </w:pPr>
+      <w:rPr>
+        <w:rFonts w:ascii="Courier New" w:hAnsi="Courier New" w:cs="Courier New" w:hint="default"/>
+      </w:rPr>
+    </w:lvl>
+    <w:lvl w:ilvl="8" w:tplc="08090005" w:tentative="1">
+      <w:start w:val="1"/>
+      <w:numFmt w:val="bullet"/>
+      <w:lvlText w:val=""/>
+      <w:lvlJc w:val="left"/>
+      <w:pPr>
+        <w:ind w:left="6120" w:hanging="360"/>
+      </w:pPr>
+      <w:rPr>
+        <w:rFonts w:ascii="Wingdings" w:hAnsi="Wingdings" w:hint="default"/>
+      </w:rPr>
+    </w:lvl>
+  </w:abstractNum>
+  <w:abstractNum w:abstractNumId="5">
     <w:nsid w:val="3259357C"/>
     <w:multiLevelType w:val="multilevel"/>
     <w:tmpl w:val="4C863CB8"/>
@@ -2398,7 +2678,7 @@
       </w:rPr>
     </w:lvl>
   </w:abstractNum>
-  <w:abstractNum w:abstractNumId="5">
+  <w:abstractNum w:abstractNumId="6">
     <w:nsid w:val="364359C7"/>
     <w:multiLevelType w:val="hybridMultilevel"/>
     <w:tmpl w:val="F2BEEC32"/>
@@ -2408,7 +2688,7 @@
       <w:lvlText w:val=""/>
       <w:lvlJc w:val="left"/>
       <w:pPr>
-        <w:ind w:left="720" w:hanging="360"/>
+        <w:ind w:left="360" w:hanging="360"/>
       </w:pPr>
       <w:rPr>
         <w:rFonts w:ascii="Wingdings" w:hAnsi="Wingdings" w:hint="default"/>
@@ -2420,7 +2700,7 @@
       <w:lvlText w:val="o"/>
       <w:lvlJc w:val="left"/>
       <w:pPr>
-        <w:ind w:left="1440" w:hanging="360"/>
+        <w:ind w:left="1080" w:hanging="360"/>
       </w:pPr>
       <w:rPr>
         <w:rFonts w:ascii="Courier New" w:hAnsi="Courier New" w:cs="Courier New" w:hint="default"/>
@@ -2432,7 +2712,7 @@
       <w:lvlText w:val=""/>
       <w:lvlJc w:val="left"/>
       <w:pPr>
-        <w:ind w:left="2160" w:hanging="360"/>
+        <w:ind w:left="1800" w:hanging="360"/>
       </w:pPr>
       <w:rPr>
         <w:rFonts w:ascii="Wingdings" w:hAnsi="Wingdings" w:hint="default"/>
@@ -2444,7 +2724,7 @@
       <w:lvlText w:val=""/>
       <w:lvlJc w:val="left"/>
       <w:pPr>
-        <w:ind w:left="2880" w:hanging="360"/>
+        <w:ind w:left="2520" w:hanging="360"/>
       </w:pPr>
       <w:rPr>
         <w:rFonts w:ascii="Symbol" w:hAnsi="Symbol" w:hint="default"/>
@@ -2456,7 +2736,7 @@
       <w:lvlText w:val="o"/>
       <w:lvlJc w:val="left"/>
       <w:pPr>
-        <w:ind w:left="3600" w:hanging="360"/>
+        <w:ind w:left="3240" w:hanging="360"/>
       </w:pPr>
       <w:rPr>
         <w:rFonts w:ascii="Courier New" w:hAnsi="Courier New" w:cs="Courier New" w:hint="default"/>
@@ -2468,7 +2748,7 @@
       <w:lvlText w:val=""/>
       <w:lvlJc w:val="left"/>
       <w:pPr>
-        <w:ind w:left="4320" w:hanging="360"/>
+        <w:ind w:left="3960" w:hanging="360"/>
       </w:pPr>
       <w:rPr>
         <w:rFonts w:ascii="Wingdings" w:hAnsi="Wingdings" w:hint="default"/>
@@ -2480,7 +2760,7 @@
       <w:lvlText w:val=""/>
       <w:lvlJc w:val="left"/>
       <w:pPr>
-        <w:ind w:left="5040" w:hanging="360"/>
+        <w:ind w:left="4680" w:hanging="360"/>
       </w:pPr>
       <w:rPr>
         <w:rFonts w:ascii="Symbol" w:hAnsi="Symbol" w:hint="default"/>
@@ -2492,7 +2772,7 @@
       <w:lvlText w:val="o"/>
       <w:lvlJc w:val="left"/>
       <w:pPr>
-        <w:ind w:left="5760" w:hanging="360"/>
+        <w:ind w:left="5400" w:hanging="360"/>
       </w:pPr>
       <w:rPr>
         <w:rFonts w:ascii="Courier New" w:hAnsi="Courier New" w:cs="Courier New" w:hint="default"/>
@@ -2504,14 +2784,14 @@
       <w:lvlText w:val=""/>
       <w:lvlJc w:val="left"/>
       <w:pPr>
-        <w:ind w:left="6480" w:hanging="360"/>
+        <w:ind w:left="6120" w:hanging="360"/>
       </w:pPr>
       <w:rPr>
         <w:rFonts w:ascii="Wingdings" w:hAnsi="Wingdings" w:hint="default"/>
       </w:rPr>
     </w:lvl>
   </w:abstractNum>
-  <w:abstractNum w:abstractNumId="6">
+  <w:abstractNum w:abstractNumId="7">
     <w:nsid w:val="3A93ECFA"/>
     <w:multiLevelType w:val="singleLevel"/>
     <w:tmpl w:val="73C6A897"/>
@@ -2533,7 +2813,7 @@
       </w:rPr>
     </w:lvl>
   </w:abstractNum>
-  <w:abstractNum w:abstractNumId="7">
+  <w:abstractNum w:abstractNumId="8">
     <w:nsid w:val="419F3445"/>
     <w:multiLevelType w:val="hybridMultilevel"/>
     <w:tmpl w:val="D7D6A5DA"/>
@@ -2646,7 +2926,7 @@
       </w:rPr>
     </w:lvl>
   </w:abstractNum>
-  <w:abstractNum w:abstractNumId="8">
+  <w:abstractNum w:abstractNumId="9">
     <w:nsid w:val="4EA02405"/>
     <w:multiLevelType w:val="hybridMultilevel"/>
     <w:tmpl w:val="240E743A"/>
@@ -2759,7 +3039,7 @@
       </w:rPr>
     </w:lvl>
   </w:abstractNum>
-  <w:abstractNum w:abstractNumId="9">
+  <w:abstractNum w:abstractNumId="10">
     <w:nsid w:val="5DF8491B"/>
     <w:multiLevelType w:val="multilevel"/>
     <w:tmpl w:val="9C2E322C"/>
@@ -2908,7 +3188,7 @@
       </w:rPr>
     </w:lvl>
   </w:abstractNum>
-  <w:abstractNum w:abstractNumId="10">
+  <w:abstractNum w:abstractNumId="11">
     <w:nsid w:val="6573437A"/>
     <w:multiLevelType w:val="hybridMultilevel"/>
     <w:tmpl w:val="DFC628AA"/>
@@ -3021,7 +3301,7 @@
       </w:rPr>
     </w:lvl>
   </w:abstractNum>
-  <w:abstractNum w:abstractNumId="11">
+  <w:abstractNum w:abstractNumId="12">
     <w:nsid w:val="66267CF5"/>
     <w:multiLevelType w:val="multilevel"/>
     <w:tmpl w:val="3C644478"/>
@@ -3170,7 +3450,7 @@
       </w:rPr>
     </w:lvl>
   </w:abstractNum>
-  <w:abstractNum w:abstractNumId="12">
+  <w:abstractNum w:abstractNumId="13">
     <w:nsid w:val="67673526"/>
     <w:multiLevelType w:val="hybridMultilevel"/>
     <w:tmpl w:val="6AD04612"/>
@@ -3180,7 +3460,7 @@
       <w:lvlText w:val=""/>
       <w:lvlJc w:val="left"/>
       <w:pPr>
-        <w:ind w:left="720" w:hanging="360"/>
+        <w:ind w:left="360" w:hanging="360"/>
       </w:pPr>
       <w:rPr>
         <w:rFonts w:ascii="Wingdings" w:hAnsi="Wingdings" w:hint="default"/>
@@ -3192,7 +3472,7 @@
       <w:lvlText w:val="o"/>
       <w:lvlJc w:val="left"/>
       <w:pPr>
-        <w:ind w:left="1440" w:hanging="360"/>
+        <w:ind w:left="1080" w:hanging="360"/>
       </w:pPr>
       <w:rPr>
         <w:rFonts w:ascii="Courier New" w:hAnsi="Courier New" w:cs="Courier New" w:hint="default"/>
@@ -3204,7 +3484,7 @@
       <w:lvlText w:val=""/>
       <w:lvlJc w:val="left"/>
       <w:pPr>
-        <w:ind w:left="2160" w:hanging="360"/>
+        <w:ind w:left="1800" w:hanging="360"/>
       </w:pPr>
       <w:rPr>
         <w:rFonts w:ascii="Wingdings" w:hAnsi="Wingdings" w:hint="default"/>
@@ -3216,7 +3496,7 @@
       <w:lvlText w:val=""/>
       <w:lvlJc w:val="left"/>
       <w:pPr>
-        <w:ind w:left="2880" w:hanging="360"/>
+        <w:ind w:left="2520" w:hanging="360"/>
       </w:pPr>
       <w:rPr>
         <w:rFonts w:ascii="Symbol" w:hAnsi="Symbol" w:hint="default"/>
@@ -3228,7 +3508,7 @@
       <w:lvlText w:val="o"/>
       <w:lvlJc w:val="left"/>
       <w:pPr>
-        <w:ind w:left="3600" w:hanging="360"/>
+        <w:ind w:left="3240" w:hanging="360"/>
       </w:pPr>
       <w:rPr>
         <w:rFonts w:ascii="Courier New" w:hAnsi="Courier New" w:cs="Courier New" w:hint="default"/>
@@ -3240,7 +3520,7 @@
       <w:lvlText w:val=""/>
       <w:lvlJc w:val="left"/>
       <w:pPr>
-        <w:ind w:left="4320" w:hanging="360"/>
+        <w:ind w:left="3960" w:hanging="360"/>
       </w:pPr>
       <w:rPr>
         <w:rFonts w:ascii="Wingdings" w:hAnsi="Wingdings" w:hint="default"/>
@@ -3252,7 +3532,7 @@
       <w:lvlText w:val=""/>
       <w:lvlJc w:val="left"/>
       <w:pPr>
-        <w:ind w:left="5040" w:hanging="360"/>
+        <w:ind w:left="4680" w:hanging="360"/>
       </w:pPr>
       <w:rPr>
         <w:rFonts w:ascii="Symbol" w:hAnsi="Symbol" w:hint="default"/>
@@ -3264,7 +3544,7 @@
       <w:lvlText w:val="o"/>
       <w:lvlJc w:val="left"/>
       <w:pPr>
-        <w:ind w:left="5760" w:hanging="360"/>
+        <w:ind w:left="5400" w:hanging="360"/>
       </w:pPr>
       <w:rPr>
         <w:rFonts w:ascii="Courier New" w:hAnsi="Courier New" w:cs="Courier New" w:hint="default"/>
@@ -3276,14 +3556,14 @@
       <w:lvlText w:val=""/>
       <w:lvlJc w:val="left"/>
       <w:pPr>
-        <w:ind w:left="6480" w:hanging="360"/>
+        <w:ind w:left="6120" w:hanging="360"/>
       </w:pPr>
       <w:rPr>
         <w:rFonts w:ascii="Wingdings" w:hAnsi="Wingdings" w:hint="default"/>
       </w:rPr>
     </w:lvl>
   </w:abstractNum>
-  <w:abstractNum w:abstractNumId="13">
+  <w:abstractNum w:abstractNumId="14">
     <w:nsid w:val="7E99058F"/>
     <w:multiLevelType w:val="hybridMultilevel"/>
     <w:tmpl w:val="FE70B570"/>
@@ -3400,43 +3680,46 @@
     <w:abstractNumId w:val="3"/>
   </w:num>
   <w:num w:numId="2">
-    <w:abstractNumId w:val="5"/>
+    <w:abstractNumId w:val="6"/>
   </w:num>
   <w:num w:numId="3">
     <w:abstractNumId w:val="1"/>
   </w:num>
   <w:num w:numId="4">
-    <w:abstractNumId w:val="12"/>
+    <w:abstractNumId w:val="13"/>
   </w:num>
   <w:num w:numId="5">
-    <w:abstractNumId w:val="11"/>
+    <w:abstractNumId w:val="12"/>
   </w:num>
   <w:num w:numId="6">
     <w:abstractNumId w:val="0"/>
   </w:num>
   <w:num w:numId="7">
-    <w:abstractNumId w:val="4"/>
+    <w:abstractNumId w:val="5"/>
   </w:num>
   <w:num w:numId="8">
-    <w:abstractNumId w:val="9"/>
+    <w:abstractNumId w:val="10"/>
   </w:num>
   <w:num w:numId="9">
     <w:abstractNumId w:val="2"/>
   </w:num>
   <w:num w:numId="10">
-    <w:abstractNumId w:val="10"/>
+    <w:abstractNumId w:val="11"/>
   </w:num>
   <w:num w:numId="11">
+    <w:abstractNumId w:val="8"/>
+  </w:num>
+  <w:num w:numId="12">
+    <w:abstractNumId w:val="9"/>
+  </w:num>
+  <w:num w:numId="13">
     <w:abstractNumId w:val="7"/>
   </w:num>
-  <w:num w:numId="12">
-    <w:abstractNumId w:val="8"/>
+  <w:num w:numId="14">
+    <w:abstractNumId w:val="14"/>
   </w:num>
-  <w:num w:numId="13">
-    <w:abstractNumId w:val="6"/>
-  </w:num>
-  <w:num w:numId="14">
-    <w:abstractNumId w:val="13"/>
+  <w:num w:numId="15">
+    <w:abstractNumId w:val="4"/>
   </w:num>
 </w:numbering>
 </file>
@@ -4684,7 +4967,7 @@
 </file>
 
 <file path=customXml/itemProps2.xml><?xml version="1.0" encoding="utf-8"?>
-<ds:datastoreItem xmlns:ds="http://schemas.openxmlformats.org/officeDocument/2006/customXml" ds:itemID="{85A56753-D6A5-4FFC-B260-98A4E0001897}">
+<ds:datastoreItem xmlns:ds="http://schemas.openxmlformats.org/officeDocument/2006/customXml" ds:itemID="{8063D25D-EADC-4BBB-B9B2-3A5FADE2BF1B}">
   <ds:schemaRefs>
     <ds:schemaRef ds:uri="http://schemas.openxmlformats.org/officeDocument/2006/bibliography"/>
   </ds:schemaRefs>

</xml_diff>

<commit_message>
Updated sensor tab to perform manual refresh Updated binaries e.g. compiled for x86 Removed some event handlers as overkill
</commit_message>
<xml_diff>
--- a/Help/Help.docx
+++ b/Help/Help.docx
@@ -22,7 +22,7 @@
               <w:lang w:eastAsia="en-GB"/>
             </w:rPr>
             <w:drawing>
-              <wp:inline distT="0" distB="0" distL="0" distR="0" wp14:anchorId="39CE16D0" wp14:editId="324E0DD1">
+              <wp:inline distT="0" distB="0" distL="0" distR="0" wp14:anchorId="521220D6" wp14:editId="1C829087">
                 <wp:extent cx="2524478" cy="762106"/>
                 <wp:effectExtent l="0" t="0" r="9525" b="0"/>
                 <wp:docPr id="1" name="Picture 1"/>
@@ -132,6 +132,8 @@
             </w:sdtPr>
             <w:sdtEndPr/>
             <w:sdtContent>
+              <w:proofErr w:type="spellStart"/>
+              <w:proofErr w:type="gramStart"/>
               <w:r>
                 <w:rPr>
                   <w:b/>
@@ -140,6 +142,8 @@
                 </w:rPr>
                 <w:t>snorbert</w:t>
               </w:r>
+              <w:proofErr w:type="spellEnd"/>
+              <w:proofErr w:type="gramEnd"/>
             </w:sdtContent>
           </w:sdt>
         </w:p>
@@ -179,25 +183,36 @@
               <w:color w:val="000000"/>
             </w:rPr>
           </w:pPr>
+          <w:proofErr w:type="spellStart"/>
+          <w:proofErr w:type="gramStart"/>
           <w:r>
             <w:rPr>
               <w:rFonts w:cstheme="minorHAnsi"/>
               <w:color w:val="000000"/>
             </w:rPr>
-            <w:t>woanware is the name for a set of tools and applications I have written. The majority of the tools/applications are related to network</w:t>
-          </w:r>
+            <w:t>woanware</w:t>
+          </w:r>
+          <w:proofErr w:type="spellEnd"/>
+          <w:proofErr w:type="gramEnd"/>
           <w:r>
             <w:rPr>
               <w:rFonts w:cstheme="minorHAnsi"/>
               <w:color w:val="000000"/>
             </w:rPr>
-            <w:t>ing</w:t>
+            <w:t xml:space="preserve"> is the name for a set of tools and applications I have written. The majority of the tools/applications are related to network</w:t>
           </w:r>
           <w:r>
             <w:rPr>
               <w:rFonts w:cstheme="minorHAnsi"/>
               <w:color w:val="000000"/>
             </w:rPr>
+            <w:t>ing</w:t>
+          </w:r>
+          <w:r>
+            <w:rPr>
+              <w:rFonts w:cstheme="minorHAnsi"/>
+              <w:color w:val="000000"/>
+            </w:rPr>
             <w:t>, network security, application security or digital forensic tasks.</w:t>
           </w:r>
         </w:p>
@@ -230,11 +245,21 @@
               <w:lang w:val="en"/>
             </w:rPr>
           </w:pPr>
-          <w:r>
-            <w:rPr>
-              <w:lang w:val="en"/>
-            </w:rPr>
-            <w:t xml:space="preserve">snorbert is </w:t>
+          <w:proofErr w:type="spellStart"/>
+          <w:proofErr w:type="gramStart"/>
+          <w:r>
+            <w:rPr>
+              <w:lang w:val="en"/>
+            </w:rPr>
+            <w:t>snorbert</w:t>
+          </w:r>
+          <w:proofErr w:type="spellEnd"/>
+          <w:proofErr w:type="gramEnd"/>
+          <w:r>
+            <w:rPr>
+              <w:lang w:val="en"/>
+            </w:rPr>
+            <w:t xml:space="preserve"> is </w:t>
           </w:r>
           <w:r>
             <w:rPr>
@@ -267,6 +292,7 @@
             <w:t xml:space="preserve">on </w:t>
           </w:r>
           <w:hyperlink r:id="rId12" w:history="1">
+            <w:proofErr w:type="spellStart"/>
             <w:r>
               <w:rPr>
                 <w:rStyle w:val="Hyperlink"/>
@@ -275,6 +301,7 @@
               </w:rPr>
               <w:t>snorby</w:t>
             </w:r>
+            <w:proofErr w:type="spellEnd"/>
           </w:hyperlink>
           <w:r>
             <w:rPr>
@@ -318,7 +345,21 @@
             <w:rPr>
               <w:lang w:val="en"/>
             </w:rPr>
-            <w:t>en to optimise the data access.</w:t>
+            <w:t xml:space="preserve">en to </w:t>
+          </w:r>
+          <w:proofErr w:type="spellStart"/>
+          <w:r>
+            <w:rPr>
+              <w:lang w:val="en"/>
+            </w:rPr>
+            <w:t>optimise</w:t>
+          </w:r>
+          <w:proofErr w:type="spellEnd"/>
+          <w:r>
+            <w:rPr>
+              <w:lang w:val="en"/>
+            </w:rPr>
+            <w:t xml:space="preserve"> the data access.</w:t>
           </w:r>
         </w:p>
         <w:p>
@@ -461,6 +502,7 @@
             </w:rPr>
           </w:pPr>
           <w:hyperlink r:id="rId13" w:history="1">
+            <w:proofErr w:type="spellStart"/>
             <w:r>
               <w:rPr>
                 <w:rStyle w:val="Hyperlink"/>
@@ -469,6 +511,7 @@
               </w:rPr>
               <w:t>ObjectListView</w:t>
             </w:r>
+            <w:proofErr w:type="spellEnd"/>
           </w:hyperlink>
           <w:r>
             <w:rPr>
@@ -491,6 +534,7 @@
             </w:rPr>
           </w:pPr>
           <w:hyperlink r:id="rId14" w:history="1">
+            <w:proofErr w:type="spellStart"/>
             <w:r>
               <w:rPr>
                 <w:rStyle w:val="Hyperlink"/>
@@ -499,6 +543,7 @@
               </w:rPr>
               <w:t>Be.HexEditor</w:t>
             </w:r>
+            <w:proofErr w:type="spellEnd"/>
           </w:hyperlink>
           <w:r>
             <w:rPr>
@@ -551,6 +596,7 @@
             </w:rPr>
           </w:pPr>
           <w:hyperlink r:id="rId16" w:history="1">
+            <w:proofErr w:type="spellStart"/>
             <w:r>
               <w:rPr>
                 <w:rStyle w:val="Hyperlink"/>
@@ -559,6 +605,7 @@
               </w:rPr>
               <w:t>ManagedEsent</w:t>
             </w:r>
+            <w:proofErr w:type="spellEnd"/>
           </w:hyperlink>
           <w:r>
             <w:rPr>
@@ -581,6 +628,7 @@
             </w:rPr>
           </w:pPr>
           <w:hyperlink r:id="rId17" w:history="1">
+            <w:proofErr w:type="spellStart"/>
             <w:r>
               <w:rPr>
                 <w:rStyle w:val="Hyperlink"/>
@@ -589,6 +637,7 @@
               </w:rPr>
               <w:t>MySql</w:t>
             </w:r>
+            <w:proofErr w:type="spellEnd"/>
           </w:hyperlink>
           <w:r>
             <w:rPr>
@@ -660,7 +709,23 @@
               <w:rFonts w:cstheme="minorHAnsi"/>
               <w:lang w:val="en"/>
             </w:rPr>
-            <w:t xml:space="preserve"> (woanware) : My helper library</w:t>
+            <w:t xml:space="preserve"> (</w:t>
+          </w:r>
+          <w:proofErr w:type="spellStart"/>
+          <w:r>
+            <w:rPr>
+              <w:rFonts w:cstheme="minorHAnsi"/>
+              <w:lang w:val="en"/>
+            </w:rPr>
+            <w:t>woanware</w:t>
+          </w:r>
+          <w:proofErr w:type="spellEnd"/>
+          <w:r>
+            <w:rPr>
+              <w:rFonts w:cstheme="minorHAnsi"/>
+              <w:lang w:val="en"/>
+            </w:rPr>
+            <w:t>) : My helper library</w:t>
           </w:r>
         </w:p>
         <w:p>
@@ -779,11 +844,21 @@
               <w:lang w:val="en"/>
             </w:rPr>
           </w:pPr>
-          <w:r>
-            <w:rPr>
-              <w:lang w:val="en"/>
-            </w:rPr>
-            <w:t>snorbert can connect to multiple snort instances. The database connections need to be defined for each snort instance.</w:t>
+          <w:proofErr w:type="spellStart"/>
+          <w:proofErr w:type="gramStart"/>
+          <w:r>
+            <w:rPr>
+              <w:lang w:val="en"/>
+            </w:rPr>
+            <w:t>snorbert</w:t>
+          </w:r>
+          <w:proofErr w:type="spellEnd"/>
+          <w:proofErr w:type="gramEnd"/>
+          <w:r>
+            <w:rPr>
+              <w:lang w:val="en"/>
+            </w:rPr>
+            <w:t xml:space="preserve"> can connect to multiple snort instances. The database connections need to be defined for each snort instance.</w:t>
           </w:r>
           <w:r>
             <w:rPr>
@@ -817,7 +892,7 @@
               <w:lang w:eastAsia="en-GB"/>
             </w:rPr>
             <w:drawing>
-              <wp:inline distT="0" distB="0" distL="0" distR="0" wp14:anchorId="7774E61C" wp14:editId="5AACC28C">
+              <wp:inline distT="0" distB="0" distL="0" distR="0" wp14:anchorId="57EF5C44" wp14:editId="14B372A6">
                 <wp:extent cx="3733800" cy="1843068"/>
                 <wp:effectExtent l="0" t="0" r="0" b="5080"/>
                 <wp:docPr id="2" name="Picture 2"/>
@@ -897,7 +972,7 @@
               <w:lang w:eastAsia="en-GB"/>
             </w:rPr>
             <w:drawing>
-              <wp:inline distT="0" distB="0" distL="0" distR="0" wp14:anchorId="30B050CC" wp14:editId="77187713">
+              <wp:inline distT="0" distB="0" distL="0" distR="0" wp14:anchorId="43420AE5" wp14:editId="57A8BCB2">
                 <wp:extent cx="3724275" cy="1174713"/>
                 <wp:effectExtent l="0" t="0" r="0" b="6985"/>
                 <wp:docPr id="3" name="Picture 3"/>
@@ -969,7 +1044,23 @@
               <w:rFonts w:ascii="Consolas" w:hAnsi="Consolas" w:cs="Consolas"/>
               <w:lang w:val="en"/>
             </w:rPr>
-            <w:t>Data Source=#IP#;Initial Catalog=#Database#; User Id=#username#;password=#password#;</w:t>
+            <w:t>Data Source=#IP#</w:t>
+          </w:r>
+          <w:proofErr w:type="gramStart"/>
+          <w:r>
+            <w:rPr>
+              <w:rFonts w:ascii="Consolas" w:hAnsi="Consolas" w:cs="Consolas"/>
+              <w:lang w:val="en"/>
+            </w:rPr>
+            <w:t>;Initial</w:t>
+          </w:r>
+          <w:proofErr w:type="gramEnd"/>
+          <w:r>
+            <w:rPr>
+              <w:rFonts w:ascii="Consolas" w:hAnsi="Consolas" w:cs="Consolas"/>
+              <w:lang w:val="en"/>
+            </w:rPr>
+            <w:t xml:space="preserve"> Catalog=#Database#; User Id=#username#;password=#password#;</w:t>
           </w:r>
           <w:r>
             <w:rPr>
@@ -1022,7 +1113,20 @@
             <w:t xml:space="preserve">set can be </w:t>
           </w:r>
           <w:r>
-            <w:t>imported into snorbert, this allows the signature/rule to be displayed that relates to a specific event.</w:t>
+            <w:t xml:space="preserve">imported into </w:t>
+          </w:r>
+          <w:proofErr w:type="spellStart"/>
+          <w:proofErr w:type="gramStart"/>
+          <w:r>
+            <w:t>snorbert</w:t>
+          </w:r>
+          <w:proofErr w:type="spellEnd"/>
+          <w:r>
+            <w:t>,</w:t>
+          </w:r>
+          <w:proofErr w:type="gramEnd"/>
+          <w:r>
+            <w:t xml:space="preserve"> this allows the signature/rule to be displayed that relates to a specific event.</w:t>
           </w:r>
           <w:r>
             <w:t xml:space="preserve"> The screenshot below shows the signature details:</w:t>
@@ -1040,7 +1144,7 @@
               <w:lang w:eastAsia="en-GB"/>
             </w:rPr>
             <w:drawing>
-              <wp:inline distT="0" distB="0" distL="0" distR="0" wp14:anchorId="009D135C" wp14:editId="24FC62DA">
+              <wp:inline distT="0" distB="0" distL="0" distR="0" wp14:anchorId="7F5BD9C5" wp14:editId="01BE43FF">
                 <wp:extent cx="5731510" cy="1197610"/>
                 <wp:effectExtent l="0" t="0" r="2540" b="2540"/>
                 <wp:docPr id="4" name="Picture 4"/>
@@ -1094,7 +1198,7 @@
               <w:lang w:eastAsia="en-GB"/>
             </w:rPr>
             <w:drawing>
-              <wp:inline distT="0" distB="0" distL="0" distR="0" wp14:anchorId="0169020B" wp14:editId="34800B7E">
+              <wp:inline distT="0" distB="0" distL="0" distR="0" wp14:anchorId="7B4330A0" wp14:editId="5BAD63A9">
                 <wp:extent cx="5731510" cy="1539240"/>
                 <wp:effectExtent l="0" t="0" r="2540" b="3810"/>
                 <wp:docPr id="5" name="Picture 5"/>
@@ -1202,7 +1306,7 @@
               <w:lang w:eastAsia="en-GB"/>
             </w:rPr>
             <w:drawing>
-              <wp:inline distT="0" distB="0" distL="0" distR="0" wp14:anchorId="2F45B868" wp14:editId="20C02A07">
+              <wp:inline distT="0" distB="0" distL="0" distR="0" wp14:anchorId="25D52CC7" wp14:editId="7E2394B9">
                 <wp:extent cx="4204042" cy="762000"/>
                 <wp:effectExtent l="0" t="0" r="6350" b="0"/>
                 <wp:docPr id="6" name="Picture 6"/>
@@ -1274,7 +1378,7 @@
               <w:lang w:eastAsia="en-GB"/>
             </w:rPr>
             <w:drawing>
-              <wp:inline distT="0" distB="0" distL="0" distR="0" wp14:anchorId="07190385" wp14:editId="65A8C8E6">
+              <wp:inline distT="0" distB="0" distL="0" distR="0" wp14:anchorId="360D7385" wp14:editId="3D1587F6">
                 <wp:extent cx="3267531" cy="1829055"/>
                 <wp:effectExtent l="0" t="0" r="9525" b="0"/>
                 <wp:docPr id="7" name="Picture 7"/>
@@ -1320,44 +1424,81 @@
           <w:r>
             <w:t>Select the false p</w:t>
           </w:r>
+          <w:r>
+            <w:t>ositive filter that you want to delete and use the delete button on the window or use the DEL key.</w:t>
+          </w:r>
+        </w:p>
+        <w:p>
+          <w:pPr>
+            <w:pStyle w:val="woanwareHeading2"/>
+            <w:rPr>
+              <w:b w:val="0"/>
+            </w:rPr>
+          </w:pPr>
+        </w:p>
+        <w:p>
+          <w:r>
+            <w:t xml:space="preserve"> </w:t>
+          </w:r>
+          <w:r>
+            <w:br w:type="page"/>
+          </w:r>
+        </w:p>
+        <w:p>
+          <w:pPr>
+            <w:pStyle w:val="woanwareHeading1"/>
+          </w:pPr>
+          <w:r>
+            <w:lastRenderedPageBreak/>
+            <w:t>History</w:t>
+          </w:r>
+        </w:p>
+        <w:p/>
+        <w:p>
+          <w:pPr>
+            <w:rPr>
+              <w:b/>
+            </w:rPr>
+          </w:pPr>
+          <w:r>
+            <w:rPr>
+              <w:b/>
+            </w:rPr>
+            <w:t>v1.0.2</w:t>
+          </w:r>
+        </w:p>
+        <w:p>
+          <w:pPr>
+            <w:pStyle w:val="ListParagraph"/>
+            <w:numPr>
+              <w:ilvl w:val="0"/>
+              <w:numId w:val="16"/>
+            </w:numPr>
+          </w:pPr>
+          <w:r>
+            <w:t>Modified the Sensor tab to prevent it automatically loading at start up, as some instances may not be accessible. To refresh the Sensor data a new refresh button has been added to the top of the tab</w:t>
+          </w:r>
+        </w:p>
+        <w:p>
+          <w:pPr>
+            <w:pStyle w:val="ListParagraph"/>
+            <w:numPr>
+              <w:ilvl w:val="0"/>
+              <w:numId w:val="16"/>
+            </w:numPr>
+          </w:pPr>
+          <w:r>
+            <w:t>Removed the Error &amp; Exclamation error handlers within the four main user controls as they were unnecessary</w:t>
+          </w:r>
+        </w:p>
+        <w:p>
+          <w:pPr>
+            <w:rPr>
+              <w:b/>
+            </w:rPr>
+          </w:pPr>
           <w:bookmarkStart w:id="0" w:name="_GoBack"/>
           <w:bookmarkEnd w:id="0"/>
-          <w:r>
-            <w:t>ositive filter that you want to delete and use the delete button on the window or use the DEL key.</w:t>
-          </w:r>
-        </w:p>
-        <w:p>
-          <w:pPr>
-            <w:pStyle w:val="woanwareHeading2"/>
-            <w:rPr>
-              <w:b w:val="0"/>
-            </w:rPr>
-          </w:pPr>
-        </w:p>
-        <w:p>
-          <w:r>
-            <w:t xml:space="preserve"> </w:t>
-          </w:r>
-          <w:r>
-            <w:br w:type="page"/>
-          </w:r>
-        </w:p>
-        <w:p>
-          <w:pPr>
-            <w:pStyle w:val="woanwareHeading1"/>
-          </w:pPr>
-          <w:r>
-            <w:lastRenderedPageBreak/>
-            <w:t>History</w:t>
-          </w:r>
-        </w:p>
-        <w:p/>
-        <w:p>
-          <w:pPr>
-            <w:rPr>
-              <w:b/>
-            </w:rPr>
-          </w:pPr>
           <w:r>
             <w:rPr>
               <w:b/>
@@ -1374,11 +1515,32 @@
             </w:numPr>
           </w:pPr>
           <w:r>
-            <w:t>Modified the Rules database to store within the users local app data directory</w:t>
-          </w:r>
-          <w:r>
-            <w:t>. This prevents issues when running with multiple users logged into the same time. Thanks DanO for reporting this on behalf of TomB</w:t>
-          </w:r>
+            <w:t xml:space="preserve">Modified the Rules database to store within the </w:t>
+          </w:r>
+          <w:proofErr w:type="gramStart"/>
+          <w:r>
+            <w:t>users</w:t>
+          </w:r>
+          <w:proofErr w:type="gramEnd"/>
+          <w:r>
+            <w:t xml:space="preserve"> local app data directory</w:t>
+          </w:r>
+          <w:r>
+            <w:t xml:space="preserve">. This prevents issues when running with multiple users logged into the same time. Thanks </w:t>
+          </w:r>
+          <w:proofErr w:type="spellStart"/>
+          <w:r>
+            <w:t>DanO</w:t>
+          </w:r>
+          <w:proofErr w:type="spellEnd"/>
+          <w:r>
+            <w:t xml:space="preserve"> for reporting this on behalf of </w:t>
+          </w:r>
+          <w:proofErr w:type="spellStart"/>
+          <w:r>
+            <w:t>TomB</w:t>
+          </w:r>
+          <w:proofErr w:type="spellEnd"/>
           <w:r>
             <w:t xml:space="preserve"> ;-)</w:t>
           </w:r>
@@ -1392,7 +1554,15 @@
             </w:numPr>
           </w:pPr>
           <w:r>
-            <w:t>Modified the Connections config file to store within the users local app data directory</w:t>
+            <w:t xml:space="preserve">Modified the Connections </w:t>
+          </w:r>
+          <w:proofErr w:type="spellStart"/>
+          <w:r>
+            <w:t>config</w:t>
+          </w:r>
+          <w:proofErr w:type="spellEnd"/>
+          <w:r>
+            <w:t xml:space="preserve"> file to store within the users local app data directory</w:t>
           </w:r>
         </w:p>
         <w:p>
@@ -1404,7 +1574,15 @@
             </w:numPr>
           </w:pPr>
           <w:r>
-            <w:t>Modified the Settings config file to store within the users local app data directory</w:t>
+            <w:t xml:space="preserve">Modified the Settings </w:t>
+          </w:r>
+          <w:proofErr w:type="spellStart"/>
+          <w:r>
+            <w:t>config</w:t>
+          </w:r>
+          <w:proofErr w:type="spellEnd"/>
+          <w:r>
+            <w:t xml:space="preserve"> file to store within the users local app data directory</w:t>
           </w:r>
         </w:p>
         <w:p>
@@ -1437,8 +1615,32 @@
             <w:t>ty only applies on the Rules list</w:t>
           </w:r>
           <w:r>
-            <w:t>. A false positive entry relates to a particular attribute e.g payload LIKE “test” or Source IP = 192.168.0.100. The false positive data is stored in an XML file under the users local app data directory.</w:t>
-          </w:r>
+            <w:t xml:space="preserve">. A false positive entry relates to a particular attribute </w:t>
+          </w:r>
+          <w:proofErr w:type="spellStart"/>
+          <w:r>
+            <w:t>e.g</w:t>
+          </w:r>
+          <w:proofErr w:type="spellEnd"/>
+          <w:r>
+            <w:t xml:space="preserve"> payload LIKE “test” or Source IP = 192.168.0.100. The false positive data is stored in an XML file under the </w:t>
+          </w:r>
+          <w:proofErr w:type="gramStart"/>
+          <w:r>
+            <w:t>users</w:t>
+          </w:r>
+          <w:proofErr w:type="gramEnd"/>
+          <w:r>
+            <w:t xml:space="preserve"> local app data directory.</w:t>
+          </w:r>
+          <w:r>
+            <w:t xml:space="preserve"> Thanks </w:t>
+          </w:r>
+          <w:proofErr w:type="spellStart"/>
+          <w:r>
+            <w:t>ChrisB</w:t>
+          </w:r>
+          <w:proofErr w:type="spellEnd"/>
         </w:p>
         <w:p>
           <w:pPr>
@@ -1586,7 +1788,15 @@
             </w:numPr>
           </w:pPr>
           <w:r>
-            <w:t>Moved the “Connections.xml” and “Settings.xml” to a new “Config” folder</w:t>
+            <w:t>Moved the “Connections.xml” and “Settings.xml” to a new “</w:t>
+          </w:r>
+          <w:proofErr w:type="spellStart"/>
+          <w:r>
+            <w:t>Config</w:t>
+          </w:r>
+          <w:proofErr w:type="spellEnd"/>
+          <w:r>
+            <w:t>” folder</w:t>
           </w:r>
         </w:p>
         <w:p>
@@ -1598,7 +1808,23 @@
             </w:numPr>
           </w:pPr>
           <w:r>
-            <w:t>Moved all of the hard coded SQL queries to a new config file (“Sql.xml”). The file resides in the new “Config” folder</w:t>
+            <w:t xml:space="preserve">Moved all of the hard coded SQL queries to a new </w:t>
+          </w:r>
+          <w:proofErr w:type="spellStart"/>
+          <w:r>
+            <w:t>config</w:t>
+          </w:r>
+          <w:proofErr w:type="spellEnd"/>
+          <w:r>
+            <w:t xml:space="preserve"> file (“Sql.xml”). The file resides in the new “</w:t>
+          </w:r>
+          <w:proofErr w:type="spellStart"/>
+          <w:r>
+            <w:t>Config</w:t>
+          </w:r>
+          <w:proofErr w:type="spellEnd"/>
+          <w:r>
+            <w:t>” folder</w:t>
           </w:r>
         </w:p>
         <w:p>
@@ -1623,6 +1849,7 @@
             <w:rPr>
               <w:b/>
             </w:rPr>
+            <w:lastRenderedPageBreak/>
             <w:t>v0.0.2</w:t>
           </w:r>
         </w:p>
@@ -1659,11 +1886,21 @@
             </w:numPr>
           </w:pPr>
           <w:r>
-            <w:t xml:space="preserve">Added To Date/Time filtering. Thanks </w:t>
-          </w:r>
+            <w:t xml:space="preserve">Added </w:t>
+          </w:r>
+          <w:proofErr w:type="gramStart"/>
+          <w:r>
+            <w:t>To</w:t>
+          </w:r>
+          <w:proofErr w:type="gramEnd"/>
+          <w:r>
+            <w:t xml:space="preserve"> Date/Time filtering. Thanks </w:t>
+          </w:r>
+          <w:proofErr w:type="spellStart"/>
           <w:r>
             <w:t>TomB</w:t>
           </w:r>
+          <w:proofErr w:type="spellEnd"/>
         </w:p>
         <w:p>
           <w:pPr>
@@ -1710,9 +1947,13 @@
             </w:numPr>
           </w:pPr>
           <w:r>
-            <w:lastRenderedPageBreak/>
-            <w:t>Added new Events tab, which displays all events, ordered by event.timestamp</w:t>
-          </w:r>
+            <w:t xml:space="preserve">Added new Events tab, which displays all events, ordered by </w:t>
+          </w:r>
+          <w:proofErr w:type="spellStart"/>
+          <w:r>
+            <w:t>event.timestamp</w:t>
+          </w:r>
+          <w:proofErr w:type="spellEnd"/>
           <w:r>
             <w:t>, includes paging support</w:t>
           </w:r>
@@ -1903,7 +2144,7 @@
             <w:rPr>
               <w:noProof/>
             </w:rPr>
-            <w:t>5</w:t>
+            <w:t>6</w:t>
           </w:r>
           <w:r>
             <w:fldChar w:fldCharType="end"/>
@@ -2010,9 +2251,11 @@
                   <w:szCs w:val="36"/>
                 </w:rPr>
               </w:pPr>
+              <w:proofErr w:type="spellStart"/>
               <w:r>
                 <w:t>woanware</w:t>
               </w:r>
+              <w:proofErr w:type="spellEnd"/>
             </w:p>
           </w:tc>
         </w:sdtContent>
@@ -3154,6 +3397,119 @@
     </w:lvl>
   </w:abstractNum>
   <w:abstractNum w:abstractNumId="10">
+    <w:nsid w:val="5BCE40C1"/>
+    <w:multiLevelType w:val="hybridMultilevel"/>
+    <w:tmpl w:val="D460E7EC"/>
+    <w:lvl w:ilvl="0" w:tplc="08090005">
+      <w:start w:val="1"/>
+      <w:numFmt w:val="bullet"/>
+      <w:lvlText w:val=""/>
+      <w:lvlJc w:val="left"/>
+      <w:pPr>
+        <w:ind w:left="360" w:hanging="360"/>
+      </w:pPr>
+      <w:rPr>
+        <w:rFonts w:ascii="Wingdings" w:hAnsi="Wingdings" w:hint="default"/>
+      </w:rPr>
+    </w:lvl>
+    <w:lvl w:ilvl="1" w:tplc="08090003" w:tentative="1">
+      <w:start w:val="1"/>
+      <w:numFmt w:val="bullet"/>
+      <w:lvlText w:val="o"/>
+      <w:lvlJc w:val="left"/>
+      <w:pPr>
+        <w:ind w:left="1080" w:hanging="360"/>
+      </w:pPr>
+      <w:rPr>
+        <w:rFonts w:ascii="Courier New" w:hAnsi="Courier New" w:cs="Courier New" w:hint="default"/>
+      </w:rPr>
+    </w:lvl>
+    <w:lvl w:ilvl="2" w:tplc="08090005" w:tentative="1">
+      <w:start w:val="1"/>
+      <w:numFmt w:val="bullet"/>
+      <w:lvlText w:val=""/>
+      <w:lvlJc w:val="left"/>
+      <w:pPr>
+        <w:ind w:left="1800" w:hanging="360"/>
+      </w:pPr>
+      <w:rPr>
+        <w:rFonts w:ascii="Wingdings" w:hAnsi="Wingdings" w:hint="default"/>
+      </w:rPr>
+    </w:lvl>
+    <w:lvl w:ilvl="3" w:tplc="08090001" w:tentative="1">
+      <w:start w:val="1"/>
+      <w:numFmt w:val="bullet"/>
+      <w:lvlText w:val=""/>
+      <w:lvlJc w:val="left"/>
+      <w:pPr>
+        <w:ind w:left="2520" w:hanging="360"/>
+      </w:pPr>
+      <w:rPr>
+        <w:rFonts w:ascii="Symbol" w:hAnsi="Symbol" w:hint="default"/>
+      </w:rPr>
+    </w:lvl>
+    <w:lvl w:ilvl="4" w:tplc="08090003" w:tentative="1">
+      <w:start w:val="1"/>
+      <w:numFmt w:val="bullet"/>
+      <w:lvlText w:val="o"/>
+      <w:lvlJc w:val="left"/>
+      <w:pPr>
+        <w:ind w:left="3240" w:hanging="360"/>
+      </w:pPr>
+      <w:rPr>
+        <w:rFonts w:ascii="Courier New" w:hAnsi="Courier New" w:cs="Courier New" w:hint="default"/>
+      </w:rPr>
+    </w:lvl>
+    <w:lvl w:ilvl="5" w:tplc="08090005" w:tentative="1">
+      <w:start w:val="1"/>
+      <w:numFmt w:val="bullet"/>
+      <w:lvlText w:val=""/>
+      <w:lvlJc w:val="left"/>
+      <w:pPr>
+        <w:ind w:left="3960" w:hanging="360"/>
+      </w:pPr>
+      <w:rPr>
+        <w:rFonts w:ascii="Wingdings" w:hAnsi="Wingdings" w:hint="default"/>
+      </w:rPr>
+    </w:lvl>
+    <w:lvl w:ilvl="6" w:tplc="08090001" w:tentative="1">
+      <w:start w:val="1"/>
+      <w:numFmt w:val="bullet"/>
+      <w:lvlText w:val=""/>
+      <w:lvlJc w:val="left"/>
+      <w:pPr>
+        <w:ind w:left="4680" w:hanging="360"/>
+      </w:pPr>
+      <w:rPr>
+        <w:rFonts w:ascii="Symbol" w:hAnsi="Symbol" w:hint="default"/>
+      </w:rPr>
+    </w:lvl>
+    <w:lvl w:ilvl="7" w:tplc="08090003" w:tentative="1">
+      <w:start w:val="1"/>
+      <w:numFmt w:val="bullet"/>
+      <w:lvlText w:val="o"/>
+      <w:lvlJc w:val="left"/>
+      <w:pPr>
+        <w:ind w:left="5400" w:hanging="360"/>
+      </w:pPr>
+      <w:rPr>
+        <w:rFonts w:ascii="Courier New" w:hAnsi="Courier New" w:cs="Courier New" w:hint="default"/>
+      </w:rPr>
+    </w:lvl>
+    <w:lvl w:ilvl="8" w:tplc="08090005" w:tentative="1">
+      <w:start w:val="1"/>
+      <w:numFmt w:val="bullet"/>
+      <w:lvlText w:val=""/>
+      <w:lvlJc w:val="left"/>
+      <w:pPr>
+        <w:ind w:left="6120" w:hanging="360"/>
+      </w:pPr>
+      <w:rPr>
+        <w:rFonts w:ascii="Wingdings" w:hAnsi="Wingdings" w:hint="default"/>
+      </w:rPr>
+    </w:lvl>
+  </w:abstractNum>
+  <w:abstractNum w:abstractNumId="11">
     <w:nsid w:val="5DF8491B"/>
     <w:multiLevelType w:val="multilevel"/>
     <w:tmpl w:val="9C2E322C"/>
@@ -3302,7 +3658,7 @@
       </w:rPr>
     </w:lvl>
   </w:abstractNum>
-  <w:abstractNum w:abstractNumId="11">
+  <w:abstractNum w:abstractNumId="12">
     <w:nsid w:val="6573437A"/>
     <w:multiLevelType w:val="hybridMultilevel"/>
     <w:tmpl w:val="DFC628AA"/>
@@ -3415,7 +3771,7 @@
       </w:rPr>
     </w:lvl>
   </w:abstractNum>
-  <w:abstractNum w:abstractNumId="12">
+  <w:abstractNum w:abstractNumId="13">
     <w:nsid w:val="66267CF5"/>
     <w:multiLevelType w:val="multilevel"/>
     <w:tmpl w:val="3C644478"/>
@@ -3564,7 +3920,7 @@
       </w:rPr>
     </w:lvl>
   </w:abstractNum>
-  <w:abstractNum w:abstractNumId="13">
+  <w:abstractNum w:abstractNumId="14">
     <w:nsid w:val="67673526"/>
     <w:multiLevelType w:val="hybridMultilevel"/>
     <w:tmpl w:val="6AD04612"/>
@@ -3677,7 +4033,7 @@
       </w:rPr>
     </w:lvl>
   </w:abstractNum>
-  <w:abstractNum w:abstractNumId="14">
+  <w:abstractNum w:abstractNumId="15">
     <w:nsid w:val="7E99058F"/>
     <w:multiLevelType w:val="hybridMultilevel"/>
     <w:tmpl w:val="FE70B570"/>
@@ -3800,10 +4156,10 @@
     <w:abstractNumId w:val="1"/>
   </w:num>
   <w:num w:numId="4">
-    <w:abstractNumId w:val="13"/>
+    <w:abstractNumId w:val="14"/>
   </w:num>
   <w:num w:numId="5">
-    <w:abstractNumId w:val="12"/>
+    <w:abstractNumId w:val="13"/>
   </w:num>
   <w:num w:numId="6">
     <w:abstractNumId w:val="0"/>
@@ -3812,13 +4168,13 @@
     <w:abstractNumId w:val="5"/>
   </w:num>
   <w:num w:numId="8">
-    <w:abstractNumId w:val="10"/>
+    <w:abstractNumId w:val="11"/>
   </w:num>
   <w:num w:numId="9">
     <w:abstractNumId w:val="2"/>
   </w:num>
   <w:num w:numId="10">
-    <w:abstractNumId w:val="11"/>
+    <w:abstractNumId w:val="12"/>
   </w:num>
   <w:num w:numId="11">
     <w:abstractNumId w:val="8"/>
@@ -3830,10 +4186,13 @@
     <w:abstractNumId w:val="7"/>
   </w:num>
   <w:num w:numId="14">
-    <w:abstractNumId w:val="14"/>
+    <w:abstractNumId w:val="15"/>
   </w:num>
   <w:num w:numId="15">
     <w:abstractNumId w:val="4"/>
+  </w:num>
+  <w:num w:numId="16">
+    <w:abstractNumId w:val="10"/>
   </w:num>
 </w:numbering>
 </file>
@@ -5081,7 +5440,7 @@
 </file>
 
 <file path=customXml/itemProps2.xml><?xml version="1.0" encoding="utf-8"?>
-<ds:datastoreItem xmlns:ds="http://schemas.openxmlformats.org/officeDocument/2006/customXml" ds:itemID="{6BD7E014-0A12-48C0-A914-B08BB5ADB0E5}">
+<ds:datastoreItem xmlns:ds="http://schemas.openxmlformats.org/officeDocument/2006/customXml" ds:itemID="{37C85ABB-D646-4451-BEF8-D16B70EB39E3}">
   <ds:schemaRefs>
     <ds:schemaRef ds:uri="http://schemas.openxmlformats.org/officeDocument/2006/bibliography"/>
   </ds:schemaRefs>

</xml_diff>

<commit_message>
Updated the rule import to prevent old rules being discarded Fixed bug where the Rules drop down list displayed duplicate rules Fixed import paths e.g. from application directory to user app data directory Added a default MySql connection string example when creating a new connection
</commit_message>
<xml_diff>
--- a/Help/Help.docx
+++ b/Help/Help.docx
@@ -22,7 +22,7 @@
               <w:lang w:eastAsia="en-GB"/>
             </w:rPr>
             <w:drawing>
-              <wp:inline distT="0" distB="0" distL="0" distR="0" wp14:anchorId="521220D6" wp14:editId="1C829087">
+              <wp:inline distT="0" distB="0" distL="0" distR="0" wp14:anchorId="1DE3EE4C" wp14:editId="4C39A057">
                 <wp:extent cx="2524478" cy="762106"/>
                 <wp:effectExtent l="0" t="0" r="9525" b="0"/>
                 <wp:docPr id="1" name="Picture 1"/>
@@ -132,8 +132,6 @@
             </w:sdtPr>
             <w:sdtEndPr/>
             <w:sdtContent>
-              <w:proofErr w:type="spellStart"/>
-              <w:proofErr w:type="gramStart"/>
               <w:r>
                 <w:rPr>
                   <w:b/>
@@ -142,8 +140,6 @@
                 </w:rPr>
                 <w:t>snorbert</w:t>
               </w:r>
-              <w:proofErr w:type="spellEnd"/>
-              <w:proofErr w:type="gramEnd"/>
             </w:sdtContent>
           </w:sdt>
         </w:p>
@@ -183,36 +179,25 @@
               <w:color w:val="000000"/>
             </w:rPr>
           </w:pPr>
-          <w:proofErr w:type="spellStart"/>
-          <w:proofErr w:type="gramStart"/>
           <w:r>
             <w:rPr>
               <w:rFonts w:cstheme="minorHAnsi"/>
               <w:color w:val="000000"/>
             </w:rPr>
-            <w:t>woanware</w:t>
-          </w:r>
-          <w:proofErr w:type="spellEnd"/>
-          <w:proofErr w:type="gramEnd"/>
+            <w:t>woanware is the name for a set of tools and applications I have written. The majority of the tools/applications are related to network</w:t>
+          </w:r>
           <w:r>
             <w:rPr>
               <w:rFonts w:cstheme="minorHAnsi"/>
               <w:color w:val="000000"/>
             </w:rPr>
-            <w:t xml:space="preserve"> is the name for a set of tools and applications I have written. The majority of the tools/applications are related to network</w:t>
+            <w:t>ing</w:t>
           </w:r>
           <w:r>
             <w:rPr>
               <w:rFonts w:cstheme="minorHAnsi"/>
               <w:color w:val="000000"/>
             </w:rPr>
-            <w:t>ing</w:t>
-          </w:r>
-          <w:r>
-            <w:rPr>
-              <w:rFonts w:cstheme="minorHAnsi"/>
-              <w:color w:val="000000"/>
-            </w:rPr>
             <w:t>, network security, application security or digital forensic tasks.</w:t>
           </w:r>
         </w:p>
@@ -245,21 +230,11 @@
               <w:lang w:val="en"/>
             </w:rPr>
           </w:pPr>
-          <w:proofErr w:type="spellStart"/>
-          <w:proofErr w:type="gramStart"/>
-          <w:r>
-            <w:rPr>
-              <w:lang w:val="en"/>
-            </w:rPr>
-            <w:t>snorbert</w:t>
-          </w:r>
-          <w:proofErr w:type="spellEnd"/>
-          <w:proofErr w:type="gramEnd"/>
-          <w:r>
-            <w:rPr>
-              <w:lang w:val="en"/>
-            </w:rPr>
-            <w:t xml:space="preserve"> is </w:t>
+          <w:r>
+            <w:rPr>
+              <w:lang w:val="en"/>
+            </w:rPr>
+            <w:t xml:space="preserve">snorbert is </w:t>
           </w:r>
           <w:r>
             <w:rPr>
@@ -292,7 +267,6 @@
             <w:t xml:space="preserve">on </w:t>
           </w:r>
           <w:hyperlink r:id="rId12" w:history="1">
-            <w:proofErr w:type="spellStart"/>
             <w:r>
               <w:rPr>
                 <w:rStyle w:val="Hyperlink"/>
@@ -301,7 +275,6 @@
               </w:rPr>
               <w:t>snorby</w:t>
             </w:r>
-            <w:proofErr w:type="spellEnd"/>
           </w:hyperlink>
           <w:r>
             <w:rPr>
@@ -345,21 +318,7 @@
             <w:rPr>
               <w:lang w:val="en"/>
             </w:rPr>
-            <w:t xml:space="preserve">en to </w:t>
-          </w:r>
-          <w:proofErr w:type="spellStart"/>
-          <w:r>
-            <w:rPr>
-              <w:lang w:val="en"/>
-            </w:rPr>
-            <w:t>optimise</w:t>
-          </w:r>
-          <w:proofErr w:type="spellEnd"/>
-          <w:r>
-            <w:rPr>
-              <w:lang w:val="en"/>
-            </w:rPr>
-            <w:t xml:space="preserve"> the data access.</w:t>
+            <w:t>en to optimise the data access.</w:t>
           </w:r>
         </w:p>
         <w:p>
@@ -502,7 +461,6 @@
             </w:rPr>
           </w:pPr>
           <w:hyperlink r:id="rId13" w:history="1">
-            <w:proofErr w:type="spellStart"/>
             <w:r>
               <w:rPr>
                 <w:rStyle w:val="Hyperlink"/>
@@ -511,7 +469,6 @@
               </w:rPr>
               <w:t>ObjectListView</w:t>
             </w:r>
-            <w:proofErr w:type="spellEnd"/>
           </w:hyperlink>
           <w:r>
             <w:rPr>
@@ -534,7 +491,6 @@
             </w:rPr>
           </w:pPr>
           <w:hyperlink r:id="rId14" w:history="1">
-            <w:proofErr w:type="spellStart"/>
             <w:r>
               <w:rPr>
                 <w:rStyle w:val="Hyperlink"/>
@@ -543,7 +499,6 @@
               </w:rPr>
               <w:t>Be.HexEditor</w:t>
             </w:r>
-            <w:proofErr w:type="spellEnd"/>
           </w:hyperlink>
           <w:r>
             <w:rPr>
@@ -596,7 +551,6 @@
             </w:rPr>
           </w:pPr>
           <w:hyperlink r:id="rId16" w:history="1">
-            <w:proofErr w:type="spellStart"/>
             <w:r>
               <w:rPr>
                 <w:rStyle w:val="Hyperlink"/>
@@ -605,7 +559,6 @@
               </w:rPr>
               <w:t>ManagedEsent</w:t>
             </w:r>
-            <w:proofErr w:type="spellEnd"/>
           </w:hyperlink>
           <w:r>
             <w:rPr>
@@ -628,7 +581,6 @@
             </w:rPr>
           </w:pPr>
           <w:hyperlink r:id="rId17" w:history="1">
-            <w:proofErr w:type="spellStart"/>
             <w:r>
               <w:rPr>
                 <w:rStyle w:val="Hyperlink"/>
@@ -637,7 +589,6 @@
               </w:rPr>
               <w:t>MySql</w:t>
             </w:r>
-            <w:proofErr w:type="spellEnd"/>
           </w:hyperlink>
           <w:r>
             <w:rPr>
@@ -709,23 +660,7 @@
               <w:rFonts w:cstheme="minorHAnsi"/>
               <w:lang w:val="en"/>
             </w:rPr>
-            <w:t xml:space="preserve"> (</w:t>
-          </w:r>
-          <w:proofErr w:type="spellStart"/>
-          <w:r>
-            <w:rPr>
-              <w:rFonts w:cstheme="minorHAnsi"/>
-              <w:lang w:val="en"/>
-            </w:rPr>
-            <w:t>woanware</w:t>
-          </w:r>
-          <w:proofErr w:type="spellEnd"/>
-          <w:r>
-            <w:rPr>
-              <w:rFonts w:cstheme="minorHAnsi"/>
-              <w:lang w:val="en"/>
-            </w:rPr>
-            <w:t>) : My helper library</w:t>
+            <w:t xml:space="preserve"> (woanware) : My helper library</w:t>
           </w:r>
         </w:p>
         <w:p>
@@ -844,21 +779,11 @@
               <w:lang w:val="en"/>
             </w:rPr>
           </w:pPr>
-          <w:proofErr w:type="spellStart"/>
-          <w:proofErr w:type="gramStart"/>
-          <w:r>
-            <w:rPr>
-              <w:lang w:val="en"/>
-            </w:rPr>
-            <w:t>snorbert</w:t>
-          </w:r>
-          <w:proofErr w:type="spellEnd"/>
-          <w:proofErr w:type="gramEnd"/>
-          <w:r>
-            <w:rPr>
-              <w:lang w:val="en"/>
-            </w:rPr>
-            <w:t xml:space="preserve"> can connect to multiple snort instances. The database connections need to be defined for each snort instance.</w:t>
+          <w:r>
+            <w:rPr>
+              <w:lang w:val="en"/>
+            </w:rPr>
+            <w:t>snorbert can connect to multiple snort instances. The database connections need to be defined for each snort instance.</w:t>
           </w:r>
           <w:r>
             <w:rPr>
@@ -892,7 +817,7 @@
               <w:lang w:eastAsia="en-GB"/>
             </w:rPr>
             <w:drawing>
-              <wp:inline distT="0" distB="0" distL="0" distR="0" wp14:anchorId="57EF5C44" wp14:editId="14B372A6">
+              <wp:inline distT="0" distB="0" distL="0" distR="0" wp14:anchorId="59C9156D" wp14:editId="1247DF0D">
                 <wp:extent cx="3733800" cy="1843068"/>
                 <wp:effectExtent l="0" t="0" r="0" b="5080"/>
                 <wp:docPr id="2" name="Picture 2"/>
@@ -972,7 +897,7 @@
               <w:lang w:eastAsia="en-GB"/>
             </w:rPr>
             <w:drawing>
-              <wp:inline distT="0" distB="0" distL="0" distR="0" wp14:anchorId="43420AE5" wp14:editId="57A8BCB2">
+              <wp:inline distT="0" distB="0" distL="0" distR="0" wp14:anchorId="6A44B123" wp14:editId="684C8D7D">
                 <wp:extent cx="3724275" cy="1174713"/>
                 <wp:effectExtent l="0" t="0" r="0" b="6985"/>
                 <wp:docPr id="3" name="Picture 3"/>
@@ -1044,23 +969,7 @@
               <w:rFonts w:ascii="Consolas" w:hAnsi="Consolas" w:cs="Consolas"/>
               <w:lang w:val="en"/>
             </w:rPr>
-            <w:t>Data Source=#IP#</w:t>
-          </w:r>
-          <w:proofErr w:type="gramStart"/>
-          <w:r>
-            <w:rPr>
-              <w:rFonts w:ascii="Consolas" w:hAnsi="Consolas" w:cs="Consolas"/>
-              <w:lang w:val="en"/>
-            </w:rPr>
-            <w:t>;Initial</w:t>
-          </w:r>
-          <w:proofErr w:type="gramEnd"/>
-          <w:r>
-            <w:rPr>
-              <w:rFonts w:ascii="Consolas" w:hAnsi="Consolas" w:cs="Consolas"/>
-              <w:lang w:val="en"/>
-            </w:rPr>
-            <w:t xml:space="preserve"> Catalog=#Database#; User Id=#username#;password=#password#;</w:t>
+            <w:t>Data Source=#IP#;Initial Catalog=#Database#; User Id=#username#;password=#password#;</w:t>
           </w:r>
           <w:r>
             <w:rPr>
@@ -1113,20 +1022,7 @@
             <w:t xml:space="preserve">set can be </w:t>
           </w:r>
           <w:r>
-            <w:t xml:space="preserve">imported into </w:t>
-          </w:r>
-          <w:proofErr w:type="spellStart"/>
-          <w:proofErr w:type="gramStart"/>
-          <w:r>
-            <w:t>snorbert</w:t>
-          </w:r>
-          <w:proofErr w:type="spellEnd"/>
-          <w:r>
-            <w:t>,</w:t>
-          </w:r>
-          <w:proofErr w:type="gramEnd"/>
-          <w:r>
-            <w:t xml:space="preserve"> this allows the signature/rule to be displayed that relates to a specific event.</w:t>
+            <w:t>imported into snorbert, this allows the signature/rule to be displayed that relates to a specific event.</w:t>
           </w:r>
           <w:r>
             <w:t xml:space="preserve"> The screenshot below shows the signature details:</w:t>
@@ -1144,7 +1040,7 @@
               <w:lang w:eastAsia="en-GB"/>
             </w:rPr>
             <w:drawing>
-              <wp:inline distT="0" distB="0" distL="0" distR="0" wp14:anchorId="7F5BD9C5" wp14:editId="01BE43FF">
+              <wp:inline distT="0" distB="0" distL="0" distR="0" wp14:anchorId="5BDCE553" wp14:editId="44569717">
                 <wp:extent cx="5731510" cy="1197610"/>
                 <wp:effectExtent l="0" t="0" r="2540" b="2540"/>
                 <wp:docPr id="4" name="Picture 4"/>
@@ -1198,7 +1094,7 @@
               <w:lang w:eastAsia="en-GB"/>
             </w:rPr>
             <w:drawing>
-              <wp:inline distT="0" distB="0" distL="0" distR="0" wp14:anchorId="7B4330A0" wp14:editId="5BAD63A9">
+              <wp:inline distT="0" distB="0" distL="0" distR="0" wp14:anchorId="48EF2373" wp14:editId="192FC14E">
                 <wp:extent cx="5731510" cy="1539240"/>
                 <wp:effectExtent l="0" t="0" r="2540" b="3810"/>
                 <wp:docPr id="5" name="Picture 5"/>
@@ -1306,7 +1202,7 @@
               <w:lang w:eastAsia="en-GB"/>
             </w:rPr>
             <w:drawing>
-              <wp:inline distT="0" distB="0" distL="0" distR="0" wp14:anchorId="25D52CC7" wp14:editId="7E2394B9">
+              <wp:inline distT="0" distB="0" distL="0" distR="0" wp14:anchorId="58178E99" wp14:editId="1AC66571">
                 <wp:extent cx="4204042" cy="762000"/>
                 <wp:effectExtent l="0" t="0" r="6350" b="0"/>
                 <wp:docPr id="6" name="Picture 6"/>
@@ -1378,7 +1274,7 @@
               <w:lang w:eastAsia="en-GB"/>
             </w:rPr>
             <w:drawing>
-              <wp:inline distT="0" distB="0" distL="0" distR="0" wp14:anchorId="360D7385" wp14:editId="3D1587F6">
+              <wp:inline distT="0" distB="0" distL="0" distR="0" wp14:anchorId="482E5C11" wp14:editId="358EE4F9">
                 <wp:extent cx="3267531" cy="1829055"/>
                 <wp:effectExtent l="0" t="0" r="9525" b="0"/>
                 <wp:docPr id="7" name="Picture 7"/>
@@ -1464,6 +1360,57 @@
             <w:rPr>
               <w:b/>
             </w:rPr>
+            <w:t>v1.0.3</w:t>
+          </w:r>
+        </w:p>
+        <w:p>
+          <w:pPr>
+            <w:pStyle w:val="ListParagraph"/>
+            <w:numPr>
+              <w:ilvl w:val="0"/>
+              <w:numId w:val="17"/>
+            </w:numPr>
+          </w:pPr>
+          <w:r>
+            <w:t>Updated the rule import to prevent old rules being discarded</w:t>
+          </w:r>
+        </w:p>
+        <w:p>
+          <w:pPr>
+            <w:pStyle w:val="ListParagraph"/>
+            <w:numPr>
+              <w:ilvl w:val="0"/>
+              <w:numId w:val="17"/>
+            </w:numPr>
+          </w:pPr>
+          <w:r>
+            <w:t>Fixed bug where the Rules drop down list displayed duplicate rules</w:t>
+          </w:r>
+        </w:p>
+        <w:p>
+          <w:pPr>
+            <w:pStyle w:val="ListParagraph"/>
+            <w:numPr>
+              <w:ilvl w:val="0"/>
+              <w:numId w:val="17"/>
+            </w:numPr>
+          </w:pPr>
+          <w:r>
+            <w:t>Fixed import paths e.g. from application directory to user app data directory</w:t>
+          </w:r>
+          <w:bookmarkStart w:id="0" w:name="_GoBack"/>
+          <w:bookmarkEnd w:id="0"/>
+        </w:p>
+        <w:p>
+          <w:pPr>
+            <w:rPr>
+              <w:b/>
+            </w:rPr>
+          </w:pPr>
+          <w:r>
+            <w:rPr>
+              <w:b/>
+            </w:rPr>
             <w:t>v1.0.2</w:t>
           </w:r>
         </w:p>
@@ -1497,8 +1444,6 @@
               <w:b/>
             </w:rPr>
           </w:pPr>
-          <w:bookmarkStart w:id="0" w:name="_GoBack"/>
-          <w:bookmarkEnd w:id="0"/>
           <w:r>
             <w:rPr>
               <w:b/>
@@ -1515,32 +1460,11 @@
             </w:numPr>
           </w:pPr>
           <w:r>
-            <w:t xml:space="preserve">Modified the Rules database to store within the </w:t>
-          </w:r>
-          <w:proofErr w:type="gramStart"/>
-          <w:r>
-            <w:t>users</w:t>
-          </w:r>
-          <w:proofErr w:type="gramEnd"/>
-          <w:r>
-            <w:t xml:space="preserve"> local app data directory</w:t>
-          </w:r>
-          <w:r>
-            <w:t xml:space="preserve">. This prevents issues when running with multiple users logged into the same time. Thanks </w:t>
-          </w:r>
-          <w:proofErr w:type="spellStart"/>
-          <w:r>
-            <w:t>DanO</w:t>
-          </w:r>
-          <w:proofErr w:type="spellEnd"/>
-          <w:r>
-            <w:t xml:space="preserve"> for reporting this on behalf of </w:t>
-          </w:r>
-          <w:proofErr w:type="spellStart"/>
-          <w:r>
-            <w:t>TomB</w:t>
-          </w:r>
-          <w:proofErr w:type="spellEnd"/>
+            <w:t>Modified the Rules database to store within the users local app data directory</w:t>
+          </w:r>
+          <w:r>
+            <w:t>. This prevents issues when running with multiple users logged into the same time. Thanks DanO for reporting this on behalf of TomB</w:t>
+          </w:r>
           <w:r>
             <w:t xml:space="preserve"> ;-)</w:t>
           </w:r>
@@ -1554,15 +1478,7 @@
             </w:numPr>
           </w:pPr>
           <w:r>
-            <w:t xml:space="preserve">Modified the Connections </w:t>
-          </w:r>
-          <w:proofErr w:type="spellStart"/>
-          <w:r>
-            <w:t>config</w:t>
-          </w:r>
-          <w:proofErr w:type="spellEnd"/>
-          <w:r>
-            <w:t xml:space="preserve"> file to store within the users local app data directory</w:t>
+            <w:t>Modified the Connections config file to store within the users local app data directory</w:t>
           </w:r>
         </w:p>
         <w:p>
@@ -1574,15 +1490,7 @@
             </w:numPr>
           </w:pPr>
           <w:r>
-            <w:t xml:space="preserve">Modified the Settings </w:t>
-          </w:r>
-          <w:proofErr w:type="spellStart"/>
-          <w:r>
-            <w:t>config</w:t>
-          </w:r>
-          <w:proofErr w:type="spellEnd"/>
-          <w:r>
-            <w:t xml:space="preserve"> file to store within the users local app data directory</w:t>
+            <w:t>Modified the Settings config file to store within the users local app data directory</w:t>
           </w:r>
         </w:p>
         <w:p>
@@ -1615,32 +1523,11 @@
             <w:t>ty only applies on the Rules list</w:t>
           </w:r>
           <w:r>
-            <w:t xml:space="preserve">. A false positive entry relates to a particular attribute </w:t>
-          </w:r>
-          <w:proofErr w:type="spellStart"/>
-          <w:r>
-            <w:t>e.g</w:t>
-          </w:r>
-          <w:proofErr w:type="spellEnd"/>
-          <w:r>
-            <w:t xml:space="preserve"> payload LIKE “test” or Source IP = 192.168.0.100. The false positive data is stored in an XML file under the </w:t>
-          </w:r>
-          <w:proofErr w:type="gramStart"/>
-          <w:r>
-            <w:t>users</w:t>
-          </w:r>
-          <w:proofErr w:type="gramEnd"/>
-          <w:r>
-            <w:t xml:space="preserve"> local app data directory.</w:t>
-          </w:r>
-          <w:r>
-            <w:t xml:space="preserve"> Thanks </w:t>
-          </w:r>
-          <w:proofErr w:type="spellStart"/>
-          <w:r>
-            <w:t>ChrisB</w:t>
-          </w:r>
-          <w:proofErr w:type="spellEnd"/>
+            <w:t>. A false positive entry relates to a particular attribute e.g payload LIKE “test” or Source IP = 192.168.0.100. The false positive data is stored in an XML file under the users local app data directory.</w:t>
+          </w:r>
+          <w:r>
+            <w:t xml:space="preserve"> Thanks ChrisB</w:t>
+          </w:r>
         </w:p>
         <w:p>
           <w:pPr>
@@ -1788,15 +1675,8 @@
             </w:numPr>
           </w:pPr>
           <w:r>
-            <w:t>Moved the “Connections.xml” and “Settings.xml” to a new “</w:t>
-          </w:r>
-          <w:proofErr w:type="spellStart"/>
-          <w:r>
-            <w:t>Config</w:t>
-          </w:r>
-          <w:proofErr w:type="spellEnd"/>
-          <w:r>
-            <w:t>” folder</w:t>
+            <w:lastRenderedPageBreak/>
+            <w:t>Moved the “Connections.xml” and “Settings.xml” to a new “Config” folder</w:t>
           </w:r>
         </w:p>
         <w:p>
@@ -1808,23 +1688,7 @@
             </w:numPr>
           </w:pPr>
           <w:r>
-            <w:t xml:space="preserve">Moved all of the hard coded SQL queries to a new </w:t>
-          </w:r>
-          <w:proofErr w:type="spellStart"/>
-          <w:r>
-            <w:t>config</w:t>
-          </w:r>
-          <w:proofErr w:type="spellEnd"/>
-          <w:r>
-            <w:t xml:space="preserve"> file (“Sql.xml”). The file resides in the new “</w:t>
-          </w:r>
-          <w:proofErr w:type="spellStart"/>
-          <w:r>
-            <w:t>Config</w:t>
-          </w:r>
-          <w:proofErr w:type="spellEnd"/>
-          <w:r>
-            <w:t>” folder</w:t>
+            <w:t>Moved all of the hard coded SQL queries to a new config file (“Sql.xml”). The file resides in the new “Config” folder</w:t>
           </w:r>
         </w:p>
         <w:p>
@@ -1849,7 +1713,6 @@
             <w:rPr>
               <w:b/>
             </w:rPr>
-            <w:lastRenderedPageBreak/>
             <w:t>v0.0.2</w:t>
           </w:r>
         </w:p>
@@ -1886,21 +1749,11 @@
             </w:numPr>
           </w:pPr>
           <w:r>
-            <w:t xml:space="preserve">Added </w:t>
-          </w:r>
-          <w:proofErr w:type="gramStart"/>
-          <w:r>
-            <w:t>To</w:t>
-          </w:r>
-          <w:proofErr w:type="gramEnd"/>
-          <w:r>
-            <w:t xml:space="preserve"> Date/Time filtering. Thanks </w:t>
-          </w:r>
-          <w:proofErr w:type="spellStart"/>
+            <w:t xml:space="preserve">Added To Date/Time filtering. Thanks </w:t>
+          </w:r>
           <w:r>
             <w:t>TomB</w:t>
           </w:r>
-          <w:proofErr w:type="spellEnd"/>
         </w:p>
         <w:p>
           <w:pPr>
@@ -1947,13 +1800,8 @@
             </w:numPr>
           </w:pPr>
           <w:r>
-            <w:t xml:space="preserve">Added new Events tab, which displays all events, ordered by </w:t>
-          </w:r>
-          <w:proofErr w:type="spellStart"/>
-          <w:r>
-            <w:t>event.timestamp</w:t>
-          </w:r>
-          <w:proofErr w:type="spellEnd"/>
+            <w:t>Added new Events tab, which displays all events, ordered by event.timestamp</w:t>
+          </w:r>
           <w:r>
             <w:t>, includes paging support</w:t>
           </w:r>
@@ -2251,11 +2099,9 @@
                   <w:szCs w:val="36"/>
                 </w:rPr>
               </w:pPr>
-              <w:proofErr w:type="spellStart"/>
               <w:r>
                 <w:t>woanware</w:t>
               </w:r>
-              <w:proofErr w:type="spellEnd"/>
             </w:p>
           </w:tc>
         </w:sdtContent>
@@ -2661,6 +2507,119 @@
     </w:lvl>
   </w:abstractNum>
   <w:abstractNum w:abstractNumId="3">
+    <w:nsid w:val="19CD0396"/>
+    <w:multiLevelType w:val="hybridMultilevel"/>
+    <w:tmpl w:val="876A8D18"/>
+    <w:lvl w:ilvl="0" w:tplc="08090005">
+      <w:start w:val="1"/>
+      <w:numFmt w:val="bullet"/>
+      <w:lvlText w:val=""/>
+      <w:lvlJc w:val="left"/>
+      <w:pPr>
+        <w:ind w:left="360" w:hanging="360"/>
+      </w:pPr>
+      <w:rPr>
+        <w:rFonts w:ascii="Wingdings" w:hAnsi="Wingdings" w:hint="default"/>
+      </w:rPr>
+    </w:lvl>
+    <w:lvl w:ilvl="1" w:tplc="08090003" w:tentative="1">
+      <w:start w:val="1"/>
+      <w:numFmt w:val="bullet"/>
+      <w:lvlText w:val="o"/>
+      <w:lvlJc w:val="left"/>
+      <w:pPr>
+        <w:ind w:left="1080" w:hanging="360"/>
+      </w:pPr>
+      <w:rPr>
+        <w:rFonts w:ascii="Courier New" w:hAnsi="Courier New" w:cs="Courier New" w:hint="default"/>
+      </w:rPr>
+    </w:lvl>
+    <w:lvl w:ilvl="2" w:tplc="08090005" w:tentative="1">
+      <w:start w:val="1"/>
+      <w:numFmt w:val="bullet"/>
+      <w:lvlText w:val=""/>
+      <w:lvlJc w:val="left"/>
+      <w:pPr>
+        <w:ind w:left="1800" w:hanging="360"/>
+      </w:pPr>
+      <w:rPr>
+        <w:rFonts w:ascii="Wingdings" w:hAnsi="Wingdings" w:hint="default"/>
+      </w:rPr>
+    </w:lvl>
+    <w:lvl w:ilvl="3" w:tplc="08090001" w:tentative="1">
+      <w:start w:val="1"/>
+      <w:numFmt w:val="bullet"/>
+      <w:lvlText w:val=""/>
+      <w:lvlJc w:val="left"/>
+      <w:pPr>
+        <w:ind w:left="2520" w:hanging="360"/>
+      </w:pPr>
+      <w:rPr>
+        <w:rFonts w:ascii="Symbol" w:hAnsi="Symbol" w:hint="default"/>
+      </w:rPr>
+    </w:lvl>
+    <w:lvl w:ilvl="4" w:tplc="08090003" w:tentative="1">
+      <w:start w:val="1"/>
+      <w:numFmt w:val="bullet"/>
+      <w:lvlText w:val="o"/>
+      <w:lvlJc w:val="left"/>
+      <w:pPr>
+        <w:ind w:left="3240" w:hanging="360"/>
+      </w:pPr>
+      <w:rPr>
+        <w:rFonts w:ascii="Courier New" w:hAnsi="Courier New" w:cs="Courier New" w:hint="default"/>
+      </w:rPr>
+    </w:lvl>
+    <w:lvl w:ilvl="5" w:tplc="08090005" w:tentative="1">
+      <w:start w:val="1"/>
+      <w:numFmt w:val="bullet"/>
+      <w:lvlText w:val=""/>
+      <w:lvlJc w:val="left"/>
+      <w:pPr>
+        <w:ind w:left="3960" w:hanging="360"/>
+      </w:pPr>
+      <w:rPr>
+        <w:rFonts w:ascii="Wingdings" w:hAnsi="Wingdings" w:hint="default"/>
+      </w:rPr>
+    </w:lvl>
+    <w:lvl w:ilvl="6" w:tplc="08090001" w:tentative="1">
+      <w:start w:val="1"/>
+      <w:numFmt w:val="bullet"/>
+      <w:lvlText w:val=""/>
+      <w:lvlJc w:val="left"/>
+      <w:pPr>
+        <w:ind w:left="4680" w:hanging="360"/>
+      </w:pPr>
+      <w:rPr>
+        <w:rFonts w:ascii="Symbol" w:hAnsi="Symbol" w:hint="default"/>
+      </w:rPr>
+    </w:lvl>
+    <w:lvl w:ilvl="7" w:tplc="08090003" w:tentative="1">
+      <w:start w:val="1"/>
+      <w:numFmt w:val="bullet"/>
+      <w:lvlText w:val="o"/>
+      <w:lvlJc w:val="left"/>
+      <w:pPr>
+        <w:ind w:left="5400" w:hanging="360"/>
+      </w:pPr>
+      <w:rPr>
+        <w:rFonts w:ascii="Courier New" w:hAnsi="Courier New" w:cs="Courier New" w:hint="default"/>
+      </w:rPr>
+    </w:lvl>
+    <w:lvl w:ilvl="8" w:tplc="08090005" w:tentative="1">
+      <w:start w:val="1"/>
+      <w:numFmt w:val="bullet"/>
+      <w:lvlText w:val=""/>
+      <w:lvlJc w:val="left"/>
+      <w:pPr>
+        <w:ind w:left="6120" w:hanging="360"/>
+      </w:pPr>
+      <w:rPr>
+        <w:rFonts w:ascii="Wingdings" w:hAnsi="Wingdings" w:hint="default"/>
+      </w:rPr>
+    </w:lvl>
+  </w:abstractNum>
+  <w:abstractNum w:abstractNumId="4">
     <w:nsid w:val="26054EA9"/>
     <w:multiLevelType w:val="hybridMultilevel"/>
     <w:tmpl w:val="CF4AEB56"/>
@@ -2773,7 +2732,7 @@
       </w:rPr>
     </w:lvl>
   </w:abstractNum>
-  <w:abstractNum w:abstractNumId="4">
+  <w:abstractNum w:abstractNumId="5">
     <w:nsid w:val="31BA69F2"/>
     <w:multiLevelType w:val="hybridMultilevel"/>
     <w:tmpl w:val="7A2C577A"/>
@@ -2886,7 +2845,7 @@
       </w:rPr>
     </w:lvl>
   </w:abstractNum>
-  <w:abstractNum w:abstractNumId="5">
+  <w:abstractNum w:abstractNumId="6">
     <w:nsid w:val="3259357C"/>
     <w:multiLevelType w:val="multilevel"/>
     <w:tmpl w:val="4C863CB8"/>
@@ -3035,7 +2994,7 @@
       </w:rPr>
     </w:lvl>
   </w:abstractNum>
-  <w:abstractNum w:abstractNumId="6">
+  <w:abstractNum w:abstractNumId="7">
     <w:nsid w:val="364359C7"/>
     <w:multiLevelType w:val="hybridMultilevel"/>
     <w:tmpl w:val="F2BEEC32"/>
@@ -3148,7 +3107,7 @@
       </w:rPr>
     </w:lvl>
   </w:abstractNum>
-  <w:abstractNum w:abstractNumId="7">
+  <w:abstractNum w:abstractNumId="8">
     <w:nsid w:val="3A93ECFA"/>
     <w:multiLevelType w:val="singleLevel"/>
     <w:tmpl w:val="73C6A897"/>
@@ -3170,7 +3129,7 @@
       </w:rPr>
     </w:lvl>
   </w:abstractNum>
-  <w:abstractNum w:abstractNumId="8">
+  <w:abstractNum w:abstractNumId="9">
     <w:nsid w:val="419F3445"/>
     <w:multiLevelType w:val="hybridMultilevel"/>
     <w:tmpl w:val="D7D6A5DA"/>
@@ -3283,7 +3242,7 @@
       </w:rPr>
     </w:lvl>
   </w:abstractNum>
-  <w:abstractNum w:abstractNumId="9">
+  <w:abstractNum w:abstractNumId="10">
     <w:nsid w:val="4EA02405"/>
     <w:multiLevelType w:val="hybridMultilevel"/>
     <w:tmpl w:val="240E743A"/>
@@ -3396,7 +3355,7 @@
       </w:rPr>
     </w:lvl>
   </w:abstractNum>
-  <w:abstractNum w:abstractNumId="10">
+  <w:abstractNum w:abstractNumId="11">
     <w:nsid w:val="5BCE40C1"/>
     <w:multiLevelType w:val="hybridMultilevel"/>
     <w:tmpl w:val="D460E7EC"/>
@@ -3509,7 +3468,7 @@
       </w:rPr>
     </w:lvl>
   </w:abstractNum>
-  <w:abstractNum w:abstractNumId="11">
+  <w:abstractNum w:abstractNumId="12">
     <w:nsid w:val="5DF8491B"/>
     <w:multiLevelType w:val="multilevel"/>
     <w:tmpl w:val="9C2E322C"/>
@@ -3658,7 +3617,7 @@
       </w:rPr>
     </w:lvl>
   </w:abstractNum>
-  <w:abstractNum w:abstractNumId="12">
+  <w:abstractNum w:abstractNumId="13">
     <w:nsid w:val="6573437A"/>
     <w:multiLevelType w:val="hybridMultilevel"/>
     <w:tmpl w:val="DFC628AA"/>
@@ -3771,7 +3730,7 @@
       </w:rPr>
     </w:lvl>
   </w:abstractNum>
-  <w:abstractNum w:abstractNumId="13">
+  <w:abstractNum w:abstractNumId="14">
     <w:nsid w:val="66267CF5"/>
     <w:multiLevelType w:val="multilevel"/>
     <w:tmpl w:val="3C644478"/>
@@ -3920,7 +3879,7 @@
       </w:rPr>
     </w:lvl>
   </w:abstractNum>
-  <w:abstractNum w:abstractNumId="14">
+  <w:abstractNum w:abstractNumId="15">
     <w:nsid w:val="67673526"/>
     <w:multiLevelType w:val="hybridMultilevel"/>
     <w:tmpl w:val="6AD04612"/>
@@ -4033,7 +3992,7 @@
       </w:rPr>
     </w:lvl>
   </w:abstractNum>
-  <w:abstractNum w:abstractNumId="15">
+  <w:abstractNum w:abstractNumId="16">
     <w:nsid w:val="7E99058F"/>
     <w:multiLevelType w:val="hybridMultilevel"/>
     <w:tmpl w:val="FE70B570"/>
@@ -4147,52 +4106,55 @@
     </w:lvl>
   </w:abstractNum>
   <w:num w:numId="1">
-    <w:abstractNumId w:val="3"/>
+    <w:abstractNumId w:val="4"/>
   </w:num>
   <w:num w:numId="2">
-    <w:abstractNumId w:val="6"/>
+    <w:abstractNumId w:val="7"/>
   </w:num>
   <w:num w:numId="3">
     <w:abstractNumId w:val="1"/>
   </w:num>
   <w:num w:numId="4">
-    <w:abstractNumId w:val="14"/>
+    <w:abstractNumId w:val="15"/>
   </w:num>
   <w:num w:numId="5">
-    <w:abstractNumId w:val="13"/>
+    <w:abstractNumId w:val="14"/>
   </w:num>
   <w:num w:numId="6">
     <w:abstractNumId w:val="0"/>
   </w:num>
   <w:num w:numId="7">
-    <w:abstractNumId w:val="5"/>
+    <w:abstractNumId w:val="6"/>
   </w:num>
   <w:num w:numId="8">
-    <w:abstractNumId w:val="11"/>
+    <w:abstractNumId w:val="12"/>
   </w:num>
   <w:num w:numId="9">
     <w:abstractNumId w:val="2"/>
   </w:num>
   <w:num w:numId="10">
-    <w:abstractNumId w:val="12"/>
+    <w:abstractNumId w:val="13"/>
   </w:num>
   <w:num w:numId="11">
+    <w:abstractNumId w:val="9"/>
+  </w:num>
+  <w:num w:numId="12">
+    <w:abstractNumId w:val="10"/>
+  </w:num>
+  <w:num w:numId="13">
     <w:abstractNumId w:val="8"/>
   </w:num>
-  <w:num w:numId="12">
-    <w:abstractNumId w:val="9"/>
-  </w:num>
-  <w:num w:numId="13">
-    <w:abstractNumId w:val="7"/>
-  </w:num>
   <w:num w:numId="14">
-    <w:abstractNumId w:val="15"/>
+    <w:abstractNumId w:val="16"/>
   </w:num>
   <w:num w:numId="15">
-    <w:abstractNumId w:val="4"/>
+    <w:abstractNumId w:val="5"/>
   </w:num>
   <w:num w:numId="16">
-    <w:abstractNumId w:val="10"/>
+    <w:abstractNumId w:val="11"/>
+  </w:num>
+  <w:num w:numId="17">
+    <w:abstractNumId w:val="3"/>
   </w:num>
 </w:numbering>
 </file>
@@ -5440,7 +5402,7 @@
 </file>
 
 <file path=customXml/itemProps2.xml><?xml version="1.0" encoding="utf-8"?>
-<ds:datastoreItem xmlns:ds="http://schemas.openxmlformats.org/officeDocument/2006/customXml" ds:itemID="{37C85ABB-D646-4451-BEF8-D16B70EB39E3}">
+<ds:datastoreItem xmlns:ds="http://schemas.openxmlformats.org/officeDocument/2006/customXml" ds:itemID="{BEC568C7-CCB3-4076-B710-FBE1A9056D82}">
   <ds:schemaRefs>
     <ds:schemaRef ds:uri="http://schemas.openxmlformats.org/officeDocument/2006/bibliography"/>
   </ds:schemaRefs>

</xml_diff>

<commit_message>
Fixed Rules paging label positioning/anchoring Added the ability to extract distinct source/destination IP addresses for a specific rule/date/date range. Access the functionality by using the context menu on an Event. This functionality applies to the Rules tab
</commit_message>
<xml_diff>
--- a/Help/Help.docx
+++ b/Help/Help.docx
@@ -22,7 +22,7 @@
               <w:lang w:eastAsia="en-GB"/>
             </w:rPr>
             <w:drawing>
-              <wp:inline distT="0" distB="0" distL="0" distR="0" wp14:anchorId="27E8D43E" wp14:editId="2A231F5F">
+              <wp:inline distT="0" distB="0" distL="0" distR="0" wp14:anchorId="0552D723" wp14:editId="561416EE">
                 <wp:extent cx="2524478" cy="762106"/>
                 <wp:effectExtent l="0" t="0" r="9525" b="0"/>
                 <wp:docPr id="1" name="Picture 1"/>
@@ -817,7 +817,7 @@
               <w:lang w:eastAsia="en-GB"/>
             </w:rPr>
             <w:drawing>
-              <wp:inline distT="0" distB="0" distL="0" distR="0" wp14:anchorId="207758FA" wp14:editId="1D9D4404">
+              <wp:inline distT="0" distB="0" distL="0" distR="0" wp14:anchorId="5BC091A9" wp14:editId="05A0DB23">
                 <wp:extent cx="3733800" cy="1843068"/>
                 <wp:effectExtent l="0" t="0" r="0" b="5080"/>
                 <wp:docPr id="2" name="Picture 2"/>
@@ -897,7 +897,7 @@
               <w:lang w:eastAsia="en-GB"/>
             </w:rPr>
             <w:drawing>
-              <wp:inline distT="0" distB="0" distL="0" distR="0" wp14:anchorId="35471516" wp14:editId="0300B959">
+              <wp:inline distT="0" distB="0" distL="0" distR="0" wp14:anchorId="07037FEC" wp14:editId="2C4F28AC">
                 <wp:extent cx="3724275" cy="1174713"/>
                 <wp:effectExtent l="0" t="0" r="0" b="6985"/>
                 <wp:docPr id="3" name="Picture 3"/>
@@ -1040,7 +1040,7 @@
               <w:lang w:eastAsia="en-GB"/>
             </w:rPr>
             <w:drawing>
-              <wp:inline distT="0" distB="0" distL="0" distR="0" wp14:anchorId="4DD34254" wp14:editId="3CA476CC">
+              <wp:inline distT="0" distB="0" distL="0" distR="0" wp14:anchorId="73D82134" wp14:editId="457EB61C">
                 <wp:extent cx="5731510" cy="1197610"/>
                 <wp:effectExtent l="0" t="0" r="2540" b="2540"/>
                 <wp:docPr id="4" name="Picture 4"/>
@@ -1094,7 +1094,7 @@
               <w:lang w:eastAsia="en-GB"/>
             </w:rPr>
             <w:drawing>
-              <wp:inline distT="0" distB="0" distL="0" distR="0" wp14:anchorId="0C6E3845" wp14:editId="7B715F77">
+              <wp:inline distT="0" distB="0" distL="0" distR="0" wp14:anchorId="291D3181" wp14:editId="6000F9D4">
                 <wp:extent cx="5731510" cy="1539240"/>
                 <wp:effectExtent l="0" t="0" r="2540" b="3810"/>
                 <wp:docPr id="5" name="Picture 5"/>
@@ -1202,7 +1202,7 @@
               <w:lang w:eastAsia="en-GB"/>
             </w:rPr>
             <w:drawing>
-              <wp:inline distT="0" distB="0" distL="0" distR="0" wp14:anchorId="47686578" wp14:editId="0B099592">
+              <wp:inline distT="0" distB="0" distL="0" distR="0" wp14:anchorId="207D1D4C" wp14:editId="7AD9B9EF">
                 <wp:extent cx="4204042" cy="762000"/>
                 <wp:effectExtent l="0" t="0" r="6350" b="0"/>
                 <wp:docPr id="6" name="Picture 6"/>
@@ -1274,7 +1274,7 @@
               <w:lang w:eastAsia="en-GB"/>
             </w:rPr>
             <w:drawing>
-              <wp:inline distT="0" distB="0" distL="0" distR="0" wp14:anchorId="09BBC7E0" wp14:editId="03EF9AF2">
+              <wp:inline distT="0" distB="0" distL="0" distR="0" wp14:anchorId="0DBEF10D" wp14:editId="71323080">
                 <wp:extent cx="3267531" cy="1829055"/>
                 <wp:effectExtent l="0" t="0" r="9525" b="0"/>
                 <wp:docPr id="7" name="Picture 7"/>
@@ -1360,6 +1360,60 @@
             <w:rPr>
               <w:b/>
             </w:rPr>
+            <w:t>v1.0.4</w:t>
+          </w:r>
+        </w:p>
+        <w:p>
+          <w:pPr>
+            <w:pStyle w:val="ListParagraph"/>
+            <w:numPr>
+              <w:ilvl w:val="0"/>
+              <w:numId w:val="18"/>
+            </w:numPr>
+          </w:pPr>
+          <w:r>
+            <w:t>Fixed Rules paging label positioning/anchoring</w:t>
+          </w:r>
+        </w:p>
+        <w:p>
+          <w:pPr>
+            <w:pStyle w:val="ListParagraph"/>
+            <w:numPr>
+              <w:ilvl w:val="0"/>
+              <w:numId w:val="18"/>
+            </w:numPr>
+          </w:pPr>
+          <w:r>
+            <w:t xml:space="preserve">Added the ability to extract distinct </w:t>
+          </w:r>
+          <w:r>
+            <w:t>source</w:t>
+          </w:r>
+          <w:r>
+            <w:t>/destination</w:t>
+          </w:r>
+          <w:r>
+            <w:t xml:space="preserve"> </w:t>
+          </w:r>
+          <w:r>
+            <w:t>IP addresses for a specific rule/date/date range</w:t>
+          </w:r>
+          <w:r>
+            <w:t>. Access the functionality by using the context menu on an Event. This functionality applies to the Rules tab</w:t>
+          </w:r>
+          <w:bookmarkStart w:id="0" w:name="_GoBack"/>
+          <w:bookmarkEnd w:id="0"/>
+        </w:p>
+        <w:p>
+          <w:pPr>
+            <w:rPr>
+              <w:b/>
+            </w:rPr>
+          </w:pPr>
+          <w:r>
+            <w:rPr>
+              <w:b/>
+            </w:rPr>
             <w:t>v1.0.3</w:t>
           </w:r>
         </w:p>
@@ -1410,8 +1464,6 @@
           <w:r>
             <w:t>Added a default MySql connection string example when creating a new connection</w:t>
           </w:r>
-          <w:bookmarkStart w:id="0" w:name="_GoBack"/>
-          <w:bookmarkEnd w:id="0"/>
         </w:p>
         <w:p>
           <w:pPr>
@@ -1624,6 +1676,7 @@
             </w:numPr>
           </w:pPr>
           <w:r>
+            <w:lastRenderedPageBreak/>
             <w:t xml:space="preserve">Modified the Event user control to just use next/previous paging </w:t>
           </w:r>
           <w:r>
@@ -1675,7 +1728,6 @@
             </w:numPr>
           </w:pPr>
           <w:r>
-            <w:lastRenderedPageBreak/>
             <w:t>Increased the granularity of the Page Limits, for very slow connections!</w:t>
           </w:r>
         </w:p>
@@ -2745,6 +2797,119 @@
     </w:lvl>
   </w:abstractNum>
   <w:abstractNum w:abstractNumId="5">
+    <w:nsid w:val="2BE53528"/>
+    <w:multiLevelType w:val="hybridMultilevel"/>
+    <w:tmpl w:val="19B81E76"/>
+    <w:lvl w:ilvl="0" w:tplc="08090005">
+      <w:start w:val="1"/>
+      <w:numFmt w:val="bullet"/>
+      <w:lvlText w:val=""/>
+      <w:lvlJc w:val="left"/>
+      <w:pPr>
+        <w:ind w:left="360" w:hanging="360"/>
+      </w:pPr>
+      <w:rPr>
+        <w:rFonts w:ascii="Wingdings" w:hAnsi="Wingdings" w:hint="default"/>
+      </w:rPr>
+    </w:lvl>
+    <w:lvl w:ilvl="1" w:tplc="08090003" w:tentative="1">
+      <w:start w:val="1"/>
+      <w:numFmt w:val="bullet"/>
+      <w:lvlText w:val="o"/>
+      <w:lvlJc w:val="left"/>
+      <w:pPr>
+        <w:ind w:left="1080" w:hanging="360"/>
+      </w:pPr>
+      <w:rPr>
+        <w:rFonts w:ascii="Courier New" w:hAnsi="Courier New" w:cs="Courier New" w:hint="default"/>
+      </w:rPr>
+    </w:lvl>
+    <w:lvl w:ilvl="2" w:tplc="08090005" w:tentative="1">
+      <w:start w:val="1"/>
+      <w:numFmt w:val="bullet"/>
+      <w:lvlText w:val=""/>
+      <w:lvlJc w:val="left"/>
+      <w:pPr>
+        <w:ind w:left="1800" w:hanging="360"/>
+      </w:pPr>
+      <w:rPr>
+        <w:rFonts w:ascii="Wingdings" w:hAnsi="Wingdings" w:hint="default"/>
+      </w:rPr>
+    </w:lvl>
+    <w:lvl w:ilvl="3" w:tplc="08090001" w:tentative="1">
+      <w:start w:val="1"/>
+      <w:numFmt w:val="bullet"/>
+      <w:lvlText w:val=""/>
+      <w:lvlJc w:val="left"/>
+      <w:pPr>
+        <w:ind w:left="2520" w:hanging="360"/>
+      </w:pPr>
+      <w:rPr>
+        <w:rFonts w:ascii="Symbol" w:hAnsi="Symbol" w:hint="default"/>
+      </w:rPr>
+    </w:lvl>
+    <w:lvl w:ilvl="4" w:tplc="08090003" w:tentative="1">
+      <w:start w:val="1"/>
+      <w:numFmt w:val="bullet"/>
+      <w:lvlText w:val="o"/>
+      <w:lvlJc w:val="left"/>
+      <w:pPr>
+        <w:ind w:left="3240" w:hanging="360"/>
+      </w:pPr>
+      <w:rPr>
+        <w:rFonts w:ascii="Courier New" w:hAnsi="Courier New" w:cs="Courier New" w:hint="default"/>
+      </w:rPr>
+    </w:lvl>
+    <w:lvl w:ilvl="5" w:tplc="08090005" w:tentative="1">
+      <w:start w:val="1"/>
+      <w:numFmt w:val="bullet"/>
+      <w:lvlText w:val=""/>
+      <w:lvlJc w:val="left"/>
+      <w:pPr>
+        <w:ind w:left="3960" w:hanging="360"/>
+      </w:pPr>
+      <w:rPr>
+        <w:rFonts w:ascii="Wingdings" w:hAnsi="Wingdings" w:hint="default"/>
+      </w:rPr>
+    </w:lvl>
+    <w:lvl w:ilvl="6" w:tplc="08090001" w:tentative="1">
+      <w:start w:val="1"/>
+      <w:numFmt w:val="bullet"/>
+      <w:lvlText w:val=""/>
+      <w:lvlJc w:val="left"/>
+      <w:pPr>
+        <w:ind w:left="4680" w:hanging="360"/>
+      </w:pPr>
+      <w:rPr>
+        <w:rFonts w:ascii="Symbol" w:hAnsi="Symbol" w:hint="default"/>
+      </w:rPr>
+    </w:lvl>
+    <w:lvl w:ilvl="7" w:tplc="08090003" w:tentative="1">
+      <w:start w:val="1"/>
+      <w:numFmt w:val="bullet"/>
+      <w:lvlText w:val="o"/>
+      <w:lvlJc w:val="left"/>
+      <w:pPr>
+        <w:ind w:left="5400" w:hanging="360"/>
+      </w:pPr>
+      <w:rPr>
+        <w:rFonts w:ascii="Courier New" w:hAnsi="Courier New" w:cs="Courier New" w:hint="default"/>
+      </w:rPr>
+    </w:lvl>
+    <w:lvl w:ilvl="8" w:tplc="08090005" w:tentative="1">
+      <w:start w:val="1"/>
+      <w:numFmt w:val="bullet"/>
+      <w:lvlText w:val=""/>
+      <w:lvlJc w:val="left"/>
+      <w:pPr>
+        <w:ind w:left="6120" w:hanging="360"/>
+      </w:pPr>
+      <w:rPr>
+        <w:rFonts w:ascii="Wingdings" w:hAnsi="Wingdings" w:hint="default"/>
+      </w:rPr>
+    </w:lvl>
+  </w:abstractNum>
+  <w:abstractNum w:abstractNumId="6">
     <w:nsid w:val="31BA69F2"/>
     <w:multiLevelType w:val="hybridMultilevel"/>
     <w:tmpl w:val="7A2C577A"/>
@@ -2857,7 +3022,7 @@
       </w:rPr>
     </w:lvl>
   </w:abstractNum>
-  <w:abstractNum w:abstractNumId="6">
+  <w:abstractNum w:abstractNumId="7">
     <w:nsid w:val="3259357C"/>
     <w:multiLevelType w:val="multilevel"/>
     <w:tmpl w:val="4C863CB8"/>
@@ -3006,7 +3171,7 @@
       </w:rPr>
     </w:lvl>
   </w:abstractNum>
-  <w:abstractNum w:abstractNumId="7">
+  <w:abstractNum w:abstractNumId="8">
     <w:nsid w:val="364359C7"/>
     <w:multiLevelType w:val="hybridMultilevel"/>
     <w:tmpl w:val="F2BEEC32"/>
@@ -3119,7 +3284,7 @@
       </w:rPr>
     </w:lvl>
   </w:abstractNum>
-  <w:abstractNum w:abstractNumId="8">
+  <w:abstractNum w:abstractNumId="9">
     <w:nsid w:val="3A93ECFA"/>
     <w:multiLevelType w:val="singleLevel"/>
     <w:tmpl w:val="73C6A897"/>
@@ -3141,7 +3306,7 @@
       </w:rPr>
     </w:lvl>
   </w:abstractNum>
-  <w:abstractNum w:abstractNumId="9">
+  <w:abstractNum w:abstractNumId="10">
     <w:nsid w:val="419F3445"/>
     <w:multiLevelType w:val="hybridMultilevel"/>
     <w:tmpl w:val="D7D6A5DA"/>
@@ -3254,7 +3419,7 @@
       </w:rPr>
     </w:lvl>
   </w:abstractNum>
-  <w:abstractNum w:abstractNumId="10">
+  <w:abstractNum w:abstractNumId="11">
     <w:nsid w:val="4EA02405"/>
     <w:multiLevelType w:val="hybridMultilevel"/>
     <w:tmpl w:val="240E743A"/>
@@ -3367,7 +3532,7 @@
       </w:rPr>
     </w:lvl>
   </w:abstractNum>
-  <w:abstractNum w:abstractNumId="11">
+  <w:abstractNum w:abstractNumId="12">
     <w:nsid w:val="5BCE40C1"/>
     <w:multiLevelType w:val="hybridMultilevel"/>
     <w:tmpl w:val="D460E7EC"/>
@@ -3480,7 +3645,7 @@
       </w:rPr>
     </w:lvl>
   </w:abstractNum>
-  <w:abstractNum w:abstractNumId="12">
+  <w:abstractNum w:abstractNumId="13">
     <w:nsid w:val="5DF8491B"/>
     <w:multiLevelType w:val="multilevel"/>
     <w:tmpl w:val="9C2E322C"/>
@@ -3629,7 +3794,7 @@
       </w:rPr>
     </w:lvl>
   </w:abstractNum>
-  <w:abstractNum w:abstractNumId="13">
+  <w:abstractNum w:abstractNumId="14">
     <w:nsid w:val="6573437A"/>
     <w:multiLevelType w:val="hybridMultilevel"/>
     <w:tmpl w:val="DFC628AA"/>
@@ -3742,7 +3907,7 @@
       </w:rPr>
     </w:lvl>
   </w:abstractNum>
-  <w:abstractNum w:abstractNumId="14">
+  <w:abstractNum w:abstractNumId="15">
     <w:nsid w:val="66267CF5"/>
     <w:multiLevelType w:val="multilevel"/>
     <w:tmpl w:val="3C644478"/>
@@ -3891,7 +4056,7 @@
       </w:rPr>
     </w:lvl>
   </w:abstractNum>
-  <w:abstractNum w:abstractNumId="15">
+  <w:abstractNum w:abstractNumId="16">
     <w:nsid w:val="67673526"/>
     <w:multiLevelType w:val="hybridMultilevel"/>
     <w:tmpl w:val="6AD04612"/>
@@ -4004,7 +4169,7 @@
       </w:rPr>
     </w:lvl>
   </w:abstractNum>
-  <w:abstractNum w:abstractNumId="16">
+  <w:abstractNum w:abstractNumId="17">
     <w:nsid w:val="7E99058F"/>
     <w:multiLevelType w:val="hybridMultilevel"/>
     <w:tmpl w:val="FE70B570"/>
@@ -4121,52 +4286,55 @@
     <w:abstractNumId w:val="4"/>
   </w:num>
   <w:num w:numId="2">
-    <w:abstractNumId w:val="7"/>
+    <w:abstractNumId w:val="8"/>
   </w:num>
   <w:num w:numId="3">
     <w:abstractNumId w:val="1"/>
   </w:num>
   <w:num w:numId="4">
-    <w:abstractNumId w:val="15"/>
+    <w:abstractNumId w:val="16"/>
   </w:num>
   <w:num w:numId="5">
-    <w:abstractNumId w:val="14"/>
+    <w:abstractNumId w:val="15"/>
   </w:num>
   <w:num w:numId="6">
     <w:abstractNumId w:val="0"/>
   </w:num>
   <w:num w:numId="7">
-    <w:abstractNumId w:val="6"/>
+    <w:abstractNumId w:val="7"/>
   </w:num>
   <w:num w:numId="8">
-    <w:abstractNumId w:val="12"/>
+    <w:abstractNumId w:val="13"/>
   </w:num>
   <w:num w:numId="9">
     <w:abstractNumId w:val="2"/>
   </w:num>
   <w:num w:numId="10">
-    <w:abstractNumId w:val="13"/>
+    <w:abstractNumId w:val="14"/>
   </w:num>
   <w:num w:numId="11">
+    <w:abstractNumId w:val="10"/>
+  </w:num>
+  <w:num w:numId="12">
+    <w:abstractNumId w:val="11"/>
+  </w:num>
+  <w:num w:numId="13">
     <w:abstractNumId w:val="9"/>
   </w:num>
-  <w:num w:numId="12">
-    <w:abstractNumId w:val="10"/>
-  </w:num>
-  <w:num w:numId="13">
-    <w:abstractNumId w:val="8"/>
-  </w:num>
   <w:num w:numId="14">
-    <w:abstractNumId w:val="16"/>
+    <w:abstractNumId w:val="17"/>
   </w:num>
   <w:num w:numId="15">
-    <w:abstractNumId w:val="5"/>
+    <w:abstractNumId w:val="6"/>
   </w:num>
   <w:num w:numId="16">
-    <w:abstractNumId w:val="11"/>
+    <w:abstractNumId w:val="12"/>
   </w:num>
   <w:num w:numId="17">
     <w:abstractNumId w:val="3"/>
+  </w:num>
+  <w:num w:numId="18">
+    <w:abstractNumId w:val="5"/>
   </w:num>
 </w:numbering>
 </file>
@@ -5414,7 +5582,7 @@
 </file>
 
 <file path=customXml/itemProps2.xml><?xml version="1.0" encoding="utf-8"?>
-<ds:datastoreItem xmlns:ds="http://schemas.openxmlformats.org/officeDocument/2006/customXml" ds:itemID="{A6378D36-B5DF-4ED4-90CF-85581C62923B}">
+<ds:datastoreItem xmlns:ds="http://schemas.openxmlformats.org/officeDocument/2006/customXml" ds:itemID="{8D387D9D-36E7-4B4F-A567-CE68FD00B25A}">
   <ds:schemaRefs>
     <ds:schemaRef ds:uri="http://schemas.openxmlformats.org/officeDocument/2006/bibliography"/>
   </ds:schemaRefs>

</xml_diff>

<commit_message>
Added the ability to export event to TSV
</commit_message>
<xml_diff>
--- a/Help/Help.docx
+++ b/Help/Help.docx
@@ -22,7 +22,7 @@
               <w:lang w:eastAsia="en-GB"/>
             </w:rPr>
             <w:drawing>
-              <wp:inline distT="0" distB="0" distL="0" distR="0" wp14:anchorId="0552D723" wp14:editId="561416EE">
+              <wp:inline distT="0" distB="0" distL="0" distR="0" wp14:anchorId="4D67FDE8" wp14:editId="29848ED7">
                 <wp:extent cx="2524478" cy="762106"/>
                 <wp:effectExtent l="0" t="0" r="9525" b="0"/>
                 <wp:docPr id="1" name="Picture 1"/>
@@ -652,6 +652,36 @@
                 <w:rFonts w:cstheme="minorHAnsi"/>
                 <w:lang w:val="en"/>
               </w:rPr>
+              <w:t>CsvHelper</w:t>
+            </w:r>
+          </w:hyperlink>
+          <w:r>
+            <w:rPr>
+              <w:rFonts w:cstheme="minorHAnsi"/>
+              <w:lang w:val="en"/>
+            </w:rPr>
+            <w:t>: Used to export to delimited files</w:t>
+          </w:r>
+        </w:p>
+        <w:p>
+          <w:pPr>
+            <w:pStyle w:val="ListParagraph"/>
+            <w:numPr>
+              <w:ilvl w:val="0"/>
+              <w:numId w:val="12"/>
+            </w:numPr>
+            <w:rPr>
+              <w:rFonts w:cstheme="minorHAnsi"/>
+              <w:lang w:val="en"/>
+            </w:rPr>
+          </w:pPr>
+          <w:hyperlink r:id="rId19" w:history="1">
+            <w:r>
+              <w:rPr>
+                <w:rStyle w:val="Hyperlink"/>
+                <w:rFonts w:cstheme="minorHAnsi"/>
+                <w:lang w:val="en"/>
+              </w:rPr>
               <w:t>Utility</w:t>
             </w:r>
           </w:hyperlink>
@@ -817,7 +847,7 @@
               <w:lang w:eastAsia="en-GB"/>
             </w:rPr>
             <w:drawing>
-              <wp:inline distT="0" distB="0" distL="0" distR="0" wp14:anchorId="5BC091A9" wp14:editId="05A0DB23">
+              <wp:inline distT="0" distB="0" distL="0" distR="0" wp14:anchorId="5D68949D" wp14:editId="101A21F5">
                 <wp:extent cx="3733800" cy="1843068"/>
                 <wp:effectExtent l="0" t="0" r="0" b="5080"/>
                 <wp:docPr id="2" name="Picture 2"/>
@@ -832,7 +862,7 @@
                         <pic:cNvPicPr/>
                       </pic:nvPicPr>
                       <pic:blipFill>
-                        <a:blip r:embed="rId19">
+                        <a:blip r:embed="rId20">
                           <a:extLst>
                             <a:ext uri="{28A0092B-C50C-407E-A947-70E740481C1C}">
                               <a14:useLocalDpi xmlns:a14="http://schemas.microsoft.com/office/drawing/2010/main" val="0"/>
@@ -897,7 +927,7 @@
               <w:lang w:eastAsia="en-GB"/>
             </w:rPr>
             <w:drawing>
-              <wp:inline distT="0" distB="0" distL="0" distR="0" wp14:anchorId="07037FEC" wp14:editId="2C4F28AC">
+              <wp:inline distT="0" distB="0" distL="0" distR="0" wp14:anchorId="55955C17" wp14:editId="5DFABF03">
                 <wp:extent cx="3724275" cy="1174713"/>
                 <wp:effectExtent l="0" t="0" r="0" b="6985"/>
                 <wp:docPr id="3" name="Picture 3"/>
@@ -912,7 +942,7 @@
                         <pic:cNvPicPr/>
                       </pic:nvPicPr>
                       <pic:blipFill>
-                        <a:blip r:embed="rId20">
+                        <a:blip r:embed="rId21">
                           <a:extLst>
                             <a:ext uri="{28A0092B-C50C-407E-A947-70E740481C1C}">
                               <a14:useLocalDpi xmlns:a14="http://schemas.microsoft.com/office/drawing/2010/main" val="0"/>
@@ -1040,7 +1070,7 @@
               <w:lang w:eastAsia="en-GB"/>
             </w:rPr>
             <w:drawing>
-              <wp:inline distT="0" distB="0" distL="0" distR="0" wp14:anchorId="73D82134" wp14:editId="457EB61C">
+              <wp:inline distT="0" distB="0" distL="0" distR="0" wp14:anchorId="777EBC10" wp14:editId="5401BA2E">
                 <wp:extent cx="5731510" cy="1197610"/>
                 <wp:effectExtent l="0" t="0" r="2540" b="2540"/>
                 <wp:docPr id="4" name="Picture 4"/>
@@ -1055,7 +1085,7 @@
                         <pic:cNvPicPr/>
                       </pic:nvPicPr>
                       <pic:blipFill>
-                        <a:blip r:embed="rId21">
+                        <a:blip r:embed="rId22">
                           <a:extLst>
                             <a:ext uri="{28A0092B-C50C-407E-A947-70E740481C1C}">
                               <a14:useLocalDpi xmlns:a14="http://schemas.microsoft.com/office/drawing/2010/main" val="0"/>
@@ -1094,7 +1124,7 @@
               <w:lang w:eastAsia="en-GB"/>
             </w:rPr>
             <w:drawing>
-              <wp:inline distT="0" distB="0" distL="0" distR="0" wp14:anchorId="291D3181" wp14:editId="6000F9D4">
+              <wp:inline distT="0" distB="0" distL="0" distR="0" wp14:anchorId="61506707" wp14:editId="648D5C18">
                 <wp:extent cx="5731510" cy="1539240"/>
                 <wp:effectExtent l="0" t="0" r="2540" b="3810"/>
                 <wp:docPr id="5" name="Picture 5"/>
@@ -1109,7 +1139,7 @@
                         <pic:cNvPicPr/>
                       </pic:nvPicPr>
                       <pic:blipFill>
-                        <a:blip r:embed="rId22">
+                        <a:blip r:embed="rId23">
                           <a:extLst>
                             <a:ext uri="{28A0092B-C50C-407E-A947-70E740481C1C}">
                               <a14:useLocalDpi xmlns:a14="http://schemas.microsoft.com/office/drawing/2010/main" val="0"/>
@@ -1202,7 +1232,7 @@
               <w:lang w:eastAsia="en-GB"/>
             </w:rPr>
             <w:drawing>
-              <wp:inline distT="0" distB="0" distL="0" distR="0" wp14:anchorId="207D1D4C" wp14:editId="7AD9B9EF">
+              <wp:inline distT="0" distB="0" distL="0" distR="0" wp14:anchorId="1E12FBC8" wp14:editId="5951F32F">
                 <wp:extent cx="4204042" cy="762000"/>
                 <wp:effectExtent l="0" t="0" r="6350" b="0"/>
                 <wp:docPr id="6" name="Picture 6"/>
@@ -1217,7 +1247,7 @@
                         <pic:cNvPicPr/>
                       </pic:nvPicPr>
                       <pic:blipFill>
-                        <a:blip r:embed="rId23">
+                        <a:blip r:embed="rId24">
                           <a:extLst>
                             <a:ext uri="{28A0092B-C50C-407E-A947-70E740481C1C}">
                               <a14:useLocalDpi xmlns:a14="http://schemas.microsoft.com/office/drawing/2010/main" val="0"/>
@@ -1274,7 +1304,7 @@
               <w:lang w:eastAsia="en-GB"/>
             </w:rPr>
             <w:drawing>
-              <wp:inline distT="0" distB="0" distL="0" distR="0" wp14:anchorId="0DBEF10D" wp14:editId="71323080">
+              <wp:inline distT="0" distB="0" distL="0" distR="0" wp14:anchorId="37EB2F83" wp14:editId="548A7B79">
                 <wp:extent cx="3267531" cy="1829055"/>
                 <wp:effectExtent l="0" t="0" r="9525" b="0"/>
                 <wp:docPr id="7" name="Picture 7"/>
@@ -1289,7 +1319,7 @@
                         <pic:cNvPicPr/>
                       </pic:nvPicPr>
                       <pic:blipFill>
-                        <a:blip r:embed="rId24">
+                        <a:blip r:embed="rId25">
                           <a:extLst>
                             <a:ext uri="{28A0092B-C50C-407E-A947-70E740481C1C}">
                               <a14:useLocalDpi xmlns:a14="http://schemas.microsoft.com/office/drawing/2010/main" val="0"/>
@@ -1360,6 +1390,63 @@
             <w:rPr>
               <w:b/>
             </w:rPr>
+            <w:t>v1.0.5</w:t>
+          </w:r>
+        </w:p>
+        <w:p>
+          <w:pPr>
+            <w:pStyle w:val="ListParagraph"/>
+            <w:numPr>
+              <w:ilvl w:val="0"/>
+              <w:numId w:val="19"/>
+            </w:numPr>
+          </w:pPr>
+          <w:r>
+            <w:t>Added the ability to export the current events from the Rules tab to a TSV file</w:t>
+          </w:r>
+          <w:r>
+            <w:t>. Use the context menu to export</w:t>
+          </w:r>
+        </w:p>
+        <w:p>
+          <w:pPr>
+            <w:pStyle w:val="ListParagraph"/>
+            <w:numPr>
+              <w:ilvl w:val="0"/>
+              <w:numId w:val="19"/>
+            </w:numPr>
+          </w:pPr>
+          <w:r>
+            <w:t>Added the ability to export all events associated with the current</w:t>
+          </w:r>
+          <w:r>
+            <w:t xml:space="preserve"> ruleset/time period defined on the Rules tab to a TSV file. Use the context menu to export</w:t>
+          </w:r>
+          <w:bookmarkStart w:id="0" w:name="_GoBack"/>
+          <w:bookmarkEnd w:id="0"/>
+        </w:p>
+        <w:p>
+          <w:pPr>
+            <w:pStyle w:val="ListParagraph"/>
+            <w:numPr>
+              <w:ilvl w:val="0"/>
+              <w:numId w:val="19"/>
+            </w:numPr>
+          </w:pPr>
+          <w:r>
+            <w:t>Modified the event loading to recalculate the total records loaded using the number of records loaded</w:t>
+          </w:r>
+        </w:p>
+        <w:p>
+          <w:pPr>
+            <w:rPr>
+              <w:b/>
+            </w:rPr>
+          </w:pPr>
+          <w:r>
+            <w:rPr>
+              <w:b/>
+            </w:rPr>
             <w:t>v1.0.4</w:t>
           </w:r>
         </w:p>
@@ -1401,8 +1488,6 @@
           <w:r>
             <w:t>. Access the functionality by using the context menu on an Event. This functionality applies to the Rules tab</w:t>
           </w:r>
-          <w:bookmarkStart w:id="0" w:name="_GoBack"/>
-          <w:bookmarkEnd w:id="0"/>
         </w:p>
         <w:p>
           <w:pPr>
@@ -1615,6 +1700,7 @@
             </w:numPr>
           </w:pPr>
           <w:r>
+            <w:lastRenderedPageBreak/>
             <w:t>Help file added</w:t>
           </w:r>
         </w:p>
@@ -1676,7 +1762,6 @@
             </w:numPr>
           </w:pPr>
           <w:r>
-            <w:lastRenderedPageBreak/>
             <w:t xml:space="preserve">Modified the Event user control to just use next/previous paging </w:t>
           </w:r>
           <w:r>
@@ -1978,8 +2063,8 @@
     </w:sdt>
     <w:p/>
     <w:sectPr>
-      <w:headerReference w:type="default" r:id="rId25"/>
-      <w:footerReference w:type="default" r:id="rId26"/>
+      <w:headerReference w:type="default" r:id="rId26"/>
+      <w:footerReference w:type="default" r:id="rId27"/>
       <w:pgSz w:w="11906" w:h="16838"/>
       <w:pgMar w:top="1440" w:right="1440" w:bottom="1440" w:left="1440" w:header="708" w:footer="708" w:gutter="0"/>
       <w:pgNumType w:start="0"/>
@@ -3533,6 +3618,119 @@
     </w:lvl>
   </w:abstractNum>
   <w:abstractNum w:abstractNumId="12">
+    <w:nsid w:val="50824306"/>
+    <w:multiLevelType w:val="hybridMultilevel"/>
+    <w:tmpl w:val="E08CF530"/>
+    <w:lvl w:ilvl="0" w:tplc="08090005">
+      <w:start w:val="1"/>
+      <w:numFmt w:val="bullet"/>
+      <w:lvlText w:val=""/>
+      <w:lvlJc w:val="left"/>
+      <w:pPr>
+        <w:ind w:left="360" w:hanging="360"/>
+      </w:pPr>
+      <w:rPr>
+        <w:rFonts w:ascii="Wingdings" w:hAnsi="Wingdings" w:hint="default"/>
+      </w:rPr>
+    </w:lvl>
+    <w:lvl w:ilvl="1" w:tplc="08090003" w:tentative="1">
+      <w:start w:val="1"/>
+      <w:numFmt w:val="bullet"/>
+      <w:lvlText w:val="o"/>
+      <w:lvlJc w:val="left"/>
+      <w:pPr>
+        <w:ind w:left="1080" w:hanging="360"/>
+      </w:pPr>
+      <w:rPr>
+        <w:rFonts w:ascii="Courier New" w:hAnsi="Courier New" w:cs="Courier New" w:hint="default"/>
+      </w:rPr>
+    </w:lvl>
+    <w:lvl w:ilvl="2" w:tplc="08090005" w:tentative="1">
+      <w:start w:val="1"/>
+      <w:numFmt w:val="bullet"/>
+      <w:lvlText w:val=""/>
+      <w:lvlJc w:val="left"/>
+      <w:pPr>
+        <w:ind w:left="1800" w:hanging="360"/>
+      </w:pPr>
+      <w:rPr>
+        <w:rFonts w:ascii="Wingdings" w:hAnsi="Wingdings" w:hint="default"/>
+      </w:rPr>
+    </w:lvl>
+    <w:lvl w:ilvl="3" w:tplc="08090001" w:tentative="1">
+      <w:start w:val="1"/>
+      <w:numFmt w:val="bullet"/>
+      <w:lvlText w:val=""/>
+      <w:lvlJc w:val="left"/>
+      <w:pPr>
+        <w:ind w:left="2520" w:hanging="360"/>
+      </w:pPr>
+      <w:rPr>
+        <w:rFonts w:ascii="Symbol" w:hAnsi="Symbol" w:hint="default"/>
+      </w:rPr>
+    </w:lvl>
+    <w:lvl w:ilvl="4" w:tplc="08090003" w:tentative="1">
+      <w:start w:val="1"/>
+      <w:numFmt w:val="bullet"/>
+      <w:lvlText w:val="o"/>
+      <w:lvlJc w:val="left"/>
+      <w:pPr>
+        <w:ind w:left="3240" w:hanging="360"/>
+      </w:pPr>
+      <w:rPr>
+        <w:rFonts w:ascii="Courier New" w:hAnsi="Courier New" w:cs="Courier New" w:hint="default"/>
+      </w:rPr>
+    </w:lvl>
+    <w:lvl w:ilvl="5" w:tplc="08090005" w:tentative="1">
+      <w:start w:val="1"/>
+      <w:numFmt w:val="bullet"/>
+      <w:lvlText w:val=""/>
+      <w:lvlJc w:val="left"/>
+      <w:pPr>
+        <w:ind w:left="3960" w:hanging="360"/>
+      </w:pPr>
+      <w:rPr>
+        <w:rFonts w:ascii="Wingdings" w:hAnsi="Wingdings" w:hint="default"/>
+      </w:rPr>
+    </w:lvl>
+    <w:lvl w:ilvl="6" w:tplc="08090001" w:tentative="1">
+      <w:start w:val="1"/>
+      <w:numFmt w:val="bullet"/>
+      <w:lvlText w:val=""/>
+      <w:lvlJc w:val="left"/>
+      <w:pPr>
+        <w:ind w:left="4680" w:hanging="360"/>
+      </w:pPr>
+      <w:rPr>
+        <w:rFonts w:ascii="Symbol" w:hAnsi="Symbol" w:hint="default"/>
+      </w:rPr>
+    </w:lvl>
+    <w:lvl w:ilvl="7" w:tplc="08090003" w:tentative="1">
+      <w:start w:val="1"/>
+      <w:numFmt w:val="bullet"/>
+      <w:lvlText w:val="o"/>
+      <w:lvlJc w:val="left"/>
+      <w:pPr>
+        <w:ind w:left="5400" w:hanging="360"/>
+      </w:pPr>
+      <w:rPr>
+        <w:rFonts w:ascii="Courier New" w:hAnsi="Courier New" w:cs="Courier New" w:hint="default"/>
+      </w:rPr>
+    </w:lvl>
+    <w:lvl w:ilvl="8" w:tplc="08090005" w:tentative="1">
+      <w:start w:val="1"/>
+      <w:numFmt w:val="bullet"/>
+      <w:lvlText w:val=""/>
+      <w:lvlJc w:val="left"/>
+      <w:pPr>
+        <w:ind w:left="6120" w:hanging="360"/>
+      </w:pPr>
+      <w:rPr>
+        <w:rFonts w:ascii="Wingdings" w:hAnsi="Wingdings" w:hint="default"/>
+      </w:rPr>
+    </w:lvl>
+  </w:abstractNum>
+  <w:abstractNum w:abstractNumId="13">
     <w:nsid w:val="5BCE40C1"/>
     <w:multiLevelType w:val="hybridMultilevel"/>
     <w:tmpl w:val="D460E7EC"/>
@@ -3645,7 +3843,7 @@
       </w:rPr>
     </w:lvl>
   </w:abstractNum>
-  <w:abstractNum w:abstractNumId="13">
+  <w:abstractNum w:abstractNumId="14">
     <w:nsid w:val="5DF8491B"/>
     <w:multiLevelType w:val="multilevel"/>
     <w:tmpl w:val="9C2E322C"/>
@@ -3794,7 +3992,7 @@
       </w:rPr>
     </w:lvl>
   </w:abstractNum>
-  <w:abstractNum w:abstractNumId="14">
+  <w:abstractNum w:abstractNumId="15">
     <w:nsid w:val="6573437A"/>
     <w:multiLevelType w:val="hybridMultilevel"/>
     <w:tmpl w:val="DFC628AA"/>
@@ -3907,7 +4105,7 @@
       </w:rPr>
     </w:lvl>
   </w:abstractNum>
-  <w:abstractNum w:abstractNumId="15">
+  <w:abstractNum w:abstractNumId="16">
     <w:nsid w:val="66267CF5"/>
     <w:multiLevelType w:val="multilevel"/>
     <w:tmpl w:val="3C644478"/>
@@ -4056,7 +4254,7 @@
       </w:rPr>
     </w:lvl>
   </w:abstractNum>
-  <w:abstractNum w:abstractNumId="16">
+  <w:abstractNum w:abstractNumId="17">
     <w:nsid w:val="67673526"/>
     <w:multiLevelType w:val="hybridMultilevel"/>
     <w:tmpl w:val="6AD04612"/>
@@ -4169,7 +4367,7 @@
       </w:rPr>
     </w:lvl>
   </w:abstractNum>
-  <w:abstractNum w:abstractNumId="17">
+  <w:abstractNum w:abstractNumId="18">
     <w:nsid w:val="7E99058F"/>
     <w:multiLevelType w:val="hybridMultilevel"/>
     <w:tmpl w:val="FE70B570"/>
@@ -4292,10 +4490,10 @@
     <w:abstractNumId w:val="1"/>
   </w:num>
   <w:num w:numId="4">
-    <w:abstractNumId w:val="16"/>
+    <w:abstractNumId w:val="17"/>
   </w:num>
   <w:num w:numId="5">
-    <w:abstractNumId w:val="15"/>
+    <w:abstractNumId w:val="16"/>
   </w:num>
   <w:num w:numId="6">
     <w:abstractNumId w:val="0"/>
@@ -4304,13 +4502,13 @@
     <w:abstractNumId w:val="7"/>
   </w:num>
   <w:num w:numId="8">
-    <w:abstractNumId w:val="13"/>
+    <w:abstractNumId w:val="14"/>
   </w:num>
   <w:num w:numId="9">
     <w:abstractNumId w:val="2"/>
   </w:num>
   <w:num w:numId="10">
-    <w:abstractNumId w:val="14"/>
+    <w:abstractNumId w:val="15"/>
   </w:num>
   <w:num w:numId="11">
     <w:abstractNumId w:val="10"/>
@@ -4322,19 +4520,22 @@
     <w:abstractNumId w:val="9"/>
   </w:num>
   <w:num w:numId="14">
-    <w:abstractNumId w:val="17"/>
+    <w:abstractNumId w:val="18"/>
   </w:num>
   <w:num w:numId="15">
     <w:abstractNumId w:val="6"/>
   </w:num>
   <w:num w:numId="16">
-    <w:abstractNumId w:val="12"/>
+    <w:abstractNumId w:val="13"/>
   </w:num>
   <w:num w:numId="17">
     <w:abstractNumId w:val="3"/>
   </w:num>
   <w:num w:numId="18">
     <w:abstractNumId w:val="5"/>
+  </w:num>
+  <w:num w:numId="19">
+    <w:abstractNumId w:val="12"/>
   </w:num>
 </w:numbering>
 </file>
@@ -5582,7 +5783,7 @@
 </file>
 
 <file path=customXml/itemProps2.xml><?xml version="1.0" encoding="utf-8"?>
-<ds:datastoreItem xmlns:ds="http://schemas.openxmlformats.org/officeDocument/2006/customXml" ds:itemID="{8D387D9D-36E7-4B4F-A567-CE68FD00B25A}">
+<ds:datastoreItem xmlns:ds="http://schemas.openxmlformats.org/officeDocument/2006/customXml" ds:itemID="{7AF256D3-A9D1-43D4-AA31-935A0E3FFE2D}">
   <ds:schemaRefs>
     <ds:schemaRef ds:uri="http://schemas.openxmlformats.org/officeDocument/2006/bibliography"/>
   </ds:schemaRefs>

</xml_diff>

<commit_message>
Moving data access from Massive to NPoco
</commit_message>
<xml_diff>
--- a/Help/Help.docx
+++ b/Help/Help.docx
@@ -22,7 +22,7 @@
               <w:lang w:eastAsia="en-GB"/>
             </w:rPr>
             <w:drawing>
-              <wp:inline distT="0" distB="0" distL="0" distR="0" wp14:anchorId="24D011B9" wp14:editId="5D449AE1">
+              <wp:inline distT="0" distB="0" distL="0" distR="0" wp14:anchorId="0C2C09F0" wp14:editId="108603E6">
                 <wp:extent cx="2524478" cy="762106"/>
                 <wp:effectExtent l="0" t="0" r="9525" b="0"/>
                 <wp:docPr id="1" name="Picture 1"/>
@@ -847,7 +847,7 @@
               <w:lang w:eastAsia="en-GB"/>
             </w:rPr>
             <w:drawing>
-              <wp:inline distT="0" distB="0" distL="0" distR="0" wp14:anchorId="2BF69E2E" wp14:editId="2F1F0887">
+              <wp:inline distT="0" distB="0" distL="0" distR="0" wp14:anchorId="00503B84" wp14:editId="2107E9D5">
                 <wp:extent cx="3733800" cy="1843068"/>
                 <wp:effectExtent l="0" t="0" r="0" b="5080"/>
                 <wp:docPr id="2" name="Picture 2"/>
@@ -927,7 +927,7 @@
               <w:lang w:eastAsia="en-GB"/>
             </w:rPr>
             <w:drawing>
-              <wp:inline distT="0" distB="0" distL="0" distR="0" wp14:anchorId="5496F743" wp14:editId="3E98A579">
+              <wp:inline distT="0" distB="0" distL="0" distR="0" wp14:anchorId="47A250AB" wp14:editId="38FD9281">
                 <wp:extent cx="3724275" cy="1174713"/>
                 <wp:effectExtent l="0" t="0" r="0" b="6985"/>
                 <wp:docPr id="3" name="Picture 3"/>
@@ -1070,7 +1070,7 @@
               <w:lang w:eastAsia="en-GB"/>
             </w:rPr>
             <w:drawing>
-              <wp:inline distT="0" distB="0" distL="0" distR="0" wp14:anchorId="0110EE86" wp14:editId="019B3CD0">
+              <wp:inline distT="0" distB="0" distL="0" distR="0" wp14:anchorId="72EA254B" wp14:editId="1BA5A48F">
                 <wp:extent cx="5731510" cy="1197610"/>
                 <wp:effectExtent l="0" t="0" r="2540" b="2540"/>
                 <wp:docPr id="4" name="Picture 4"/>
@@ -1124,7 +1124,7 @@
               <w:lang w:eastAsia="en-GB"/>
             </w:rPr>
             <w:drawing>
-              <wp:inline distT="0" distB="0" distL="0" distR="0" wp14:anchorId="3B789888" wp14:editId="1C807BC0">
+              <wp:inline distT="0" distB="0" distL="0" distR="0" wp14:anchorId="3CA6D498" wp14:editId="6736B278">
                 <wp:extent cx="5731510" cy="1539240"/>
                 <wp:effectExtent l="0" t="0" r="2540" b="3810"/>
                 <wp:docPr id="5" name="Picture 5"/>
@@ -1232,7 +1232,7 @@
               <w:lang w:eastAsia="en-GB"/>
             </w:rPr>
             <w:drawing>
-              <wp:inline distT="0" distB="0" distL="0" distR="0" wp14:anchorId="081833EB" wp14:editId="238C7692">
+              <wp:inline distT="0" distB="0" distL="0" distR="0" wp14:anchorId="38698AF9" wp14:editId="44054314">
                 <wp:extent cx="4204042" cy="762000"/>
                 <wp:effectExtent l="0" t="0" r="6350" b="0"/>
                 <wp:docPr id="6" name="Picture 6"/>
@@ -1304,7 +1304,7 @@
               <w:lang w:eastAsia="en-GB"/>
             </w:rPr>
             <w:drawing>
-              <wp:inline distT="0" distB="0" distL="0" distR="0" wp14:anchorId="5EAD7B5B" wp14:editId="4062345D">
+              <wp:inline distT="0" distB="0" distL="0" distR="0" wp14:anchorId="18EB4131" wp14:editId="1430AFFF">
                 <wp:extent cx="3267531" cy="1829055"/>
                 <wp:effectExtent l="0" t="0" r="9525" b="0"/>
                 <wp:docPr id="7" name="Picture 7"/>
@@ -1471,16 +1471,25 @@
             <w:t xml:space="preserve">views </w:t>
           </w:r>
           <w:r>
-            <w:t>(Events, Rules, Search</w:t>
+            <w:t xml:space="preserve">(Events, Rules, Search) </w:t>
+          </w:r>
+          <w:r>
+            <w:t>which is parsed from the ASCII payload. Thanks ChrisB</w:t>
+          </w:r>
+        </w:p>
+        <w:p>
+          <w:pPr>
+            <w:pStyle w:val="ListParagraph"/>
+            <w:numPr>
+              <w:ilvl w:val="0"/>
+              <w:numId w:val="21"/>
+            </w:numPr>
+          </w:pPr>
+          <w:r>
+            <w:t>Recoded all data access to use NPoco rather than Massive</w:t>
           </w:r>
           <w:bookmarkStart w:id="0" w:name="_GoBack"/>
           <w:bookmarkEnd w:id="0"/>
-          <w:r>
-            <w:t xml:space="preserve">) </w:t>
-          </w:r>
-          <w:r>
-            <w:t>which is parsed from the ASCII payload. Thanks ChrisB</w:t>
-          </w:r>
         </w:p>
         <w:p>
           <w:pPr>
@@ -1754,6 +1763,7 @@
             <w:rPr>
               <w:b/>
             </w:rPr>
+            <w:lastRenderedPageBreak/>
             <w:t>v1.0.2</w:t>
           </w:r>
         </w:p>
@@ -1766,297 +1776,321 @@
             </w:numPr>
           </w:pPr>
           <w:r>
+            <w:t>Modified the Sensor tab to prevent it automatically loading at start up, as some instances may not be accessible. To refresh the Sensor data a new refresh button has been added to the top of the tab</w:t>
+          </w:r>
+        </w:p>
+        <w:p>
+          <w:pPr>
+            <w:pStyle w:val="ListParagraph"/>
+            <w:numPr>
+              <w:ilvl w:val="0"/>
+              <w:numId w:val="16"/>
+            </w:numPr>
+          </w:pPr>
+          <w:r>
+            <w:t>Removed the Error &amp; Exclamation error handlers within the four main user controls as they were unnecessary</w:t>
+          </w:r>
+        </w:p>
+        <w:p>
+          <w:pPr>
+            <w:rPr>
+              <w:b/>
+            </w:rPr>
+          </w:pPr>
+          <w:r>
+            <w:rPr>
+              <w:b/>
+            </w:rPr>
+            <w:t>v1.0.1</w:t>
+          </w:r>
+        </w:p>
+        <w:p>
+          <w:pPr>
+            <w:pStyle w:val="ListParagraph"/>
+            <w:numPr>
+              <w:ilvl w:val="0"/>
+              <w:numId w:val="15"/>
+            </w:numPr>
+          </w:pPr>
+          <w:r>
+            <w:t>Modified the Rules database to store within the users local app data directory</w:t>
+          </w:r>
+          <w:r>
+            <w:t>. This prevents issues when running with multiple users logged into the same time. Thanks DanO for reporting this on behalf of TomB</w:t>
+          </w:r>
+          <w:r>
+            <w:t xml:space="preserve"> ;-)</w:t>
+          </w:r>
+        </w:p>
+        <w:p>
+          <w:pPr>
+            <w:pStyle w:val="ListParagraph"/>
+            <w:numPr>
+              <w:ilvl w:val="0"/>
+              <w:numId w:val="15"/>
+            </w:numPr>
+          </w:pPr>
+          <w:r>
+            <w:t>Modified the Connections config file to store within the users local app data directory</w:t>
+          </w:r>
+        </w:p>
+        <w:p>
+          <w:pPr>
+            <w:pStyle w:val="ListParagraph"/>
+            <w:numPr>
+              <w:ilvl w:val="0"/>
+              <w:numId w:val="15"/>
+            </w:numPr>
+          </w:pPr>
+          <w:r>
+            <w:t>Modified the Settings config file to store within the users local app data directory</w:t>
+          </w:r>
+        </w:p>
+        <w:p>
+          <w:pPr>
+            <w:pStyle w:val="ListParagraph"/>
+            <w:numPr>
+              <w:ilvl w:val="0"/>
+              <w:numId w:val="15"/>
+            </w:numPr>
+          </w:pPr>
+          <w:r>
+            <w:t>Modified the HEX view context menu to allow copying of the HEX with and without spaces</w:t>
+          </w:r>
+        </w:p>
+        <w:p>
+          <w:pPr>
+            <w:pStyle w:val="ListParagraph"/>
+            <w:numPr>
+              <w:ilvl w:val="0"/>
+              <w:numId w:val="15"/>
+            </w:numPr>
+          </w:pPr>
+          <w:r>
+            <w:t>Added the ability to filter out particular events e.g. false positives</w:t>
+          </w:r>
+          <w:r>
+            <w:t>. The functionali</w:t>
+          </w:r>
+          <w:r>
+            <w:t>ty only applies on the Rules list</w:t>
+          </w:r>
+          <w:r>
+            <w:t>. A false positive entry relates to a particular attribute e.g payload LIKE “test” or Source IP = 192.168.0.100. The false positive data is stored in an XML file under the users local app data directory.</w:t>
+          </w:r>
+          <w:r>
+            <w:t xml:space="preserve"> Thanks ChrisB</w:t>
+          </w:r>
+        </w:p>
+        <w:p>
+          <w:pPr>
+            <w:rPr>
+              <w:b/>
+            </w:rPr>
+          </w:pPr>
+          <w:r>
+            <w:rPr>
+              <w:b/>
+            </w:rPr>
+            <w:t>v1.0.0</w:t>
+          </w:r>
+        </w:p>
+        <w:p>
+          <w:pPr>
+            <w:pStyle w:val="ListParagraph"/>
+            <w:numPr>
+              <w:ilvl w:val="0"/>
+              <w:numId w:val="4"/>
+            </w:numPr>
+          </w:pPr>
+          <w:r>
+            <w:t>Help file added</w:t>
+          </w:r>
+        </w:p>
+        <w:p>
+          <w:pPr>
+            <w:pStyle w:val="ListParagraph"/>
+            <w:numPr>
+              <w:ilvl w:val="0"/>
+              <w:numId w:val="4"/>
+            </w:numPr>
+          </w:pPr>
+          <w:r>
+            <w:t>Public release</w:t>
+          </w:r>
+        </w:p>
+        <w:p>
+          <w:pPr>
+            <w:rPr>
+              <w:b/>
+            </w:rPr>
+          </w:pPr>
+          <w:r>
+            <w:rPr>
+              <w:b/>
+            </w:rPr>
+            <w:t>v0.0.3</w:t>
+          </w:r>
+        </w:p>
+        <w:p>
+          <w:pPr>
+            <w:pStyle w:val="ListParagraph"/>
+            <w:numPr>
+              <w:ilvl w:val="0"/>
+              <w:numId w:val="3"/>
+            </w:numPr>
+          </w:pPr>
+          <w:r>
+            <w:t>Updated the rule import to update existing rules</w:t>
+          </w:r>
+        </w:p>
+        <w:p>
+          <w:pPr>
+            <w:pStyle w:val="ListParagraph"/>
+            <w:numPr>
+              <w:ilvl w:val="0"/>
+              <w:numId w:val="3"/>
+            </w:numPr>
+          </w:pPr>
+          <w:r>
+            <w:t>Added event handlers for Sensor user control so that messages can be transmitted back to the main UI</w:t>
+          </w:r>
+        </w:p>
+        <w:p>
+          <w:pPr>
+            <w:pStyle w:val="ListParagraph"/>
+            <w:numPr>
+              <w:ilvl w:val="0"/>
+              <w:numId w:val="3"/>
+            </w:numPr>
+          </w:pPr>
+          <w:r>
+            <w:t xml:space="preserve">Modified the Event user control to just use next/previous paging </w:t>
+          </w:r>
+          <w:r>
+            <w:t>as a record count takes too long</w:t>
+          </w:r>
+        </w:p>
+        <w:p>
+          <w:pPr>
+            <w:pStyle w:val="ListParagraph"/>
+            <w:numPr>
+              <w:ilvl w:val="0"/>
+              <w:numId w:val="3"/>
+            </w:numPr>
+          </w:pPr>
+          <w:r>
+            <w:t>Added the ability to search on Sensor</w:t>
+          </w:r>
+        </w:p>
+        <w:p>
+          <w:pPr>
+            <w:pStyle w:val="ListParagraph"/>
+            <w:numPr>
+              <w:ilvl w:val="0"/>
+              <w:numId w:val="3"/>
+            </w:numPr>
+          </w:pPr>
+          <w:r>
+            <w:t>Added the ability to search on Protocol (TCP, UDP and ICMP)</w:t>
+          </w:r>
+        </w:p>
+        <w:p>
+          <w:pPr>
+            <w:pStyle w:val="ListParagraph"/>
+            <w:numPr>
+              <w:ilvl w:val="0"/>
+              <w:numId w:val="3"/>
+            </w:numPr>
+          </w:pPr>
+          <w:r>
+            <w:t>Moved all of the querying to a separate object so that the queries can now be easily run on a background thread</w:t>
+          </w:r>
+        </w:p>
+        <w:p>
+          <w:pPr>
+            <w:pStyle w:val="ListParagraph"/>
+            <w:numPr>
+              <w:ilvl w:val="0"/>
+              <w:numId w:val="3"/>
+            </w:numPr>
+          </w:pPr>
+          <w:r>
+            <w:t>Increased the granularity of the Page Limits, for very slow connections!</w:t>
+          </w:r>
+        </w:p>
+        <w:p>
+          <w:pPr>
+            <w:pStyle w:val="ListParagraph"/>
+            <w:numPr>
+              <w:ilvl w:val="0"/>
+              <w:numId w:val="3"/>
+            </w:numPr>
+          </w:pPr>
+          <w:r>
+            <w:t>Moved the “Connections.xml” and “Settings.xml” to a new “Config” folder</w:t>
+          </w:r>
+        </w:p>
+        <w:p>
+          <w:pPr>
+            <w:pStyle w:val="ListParagraph"/>
+            <w:numPr>
+              <w:ilvl w:val="0"/>
+              <w:numId w:val="3"/>
+            </w:numPr>
+          </w:pPr>
+          <w:r>
+            <w:t>Moved all of the hard coded SQL queries to a new config file (“Sql.xml”). The file resides in the new “Config” folder</w:t>
+          </w:r>
+        </w:p>
+        <w:p>
+          <w:pPr>
+            <w:pStyle w:val="ListParagraph"/>
+            <w:numPr>
+              <w:ilvl w:val="0"/>
+              <w:numId w:val="3"/>
+            </w:numPr>
+          </w:pPr>
+          <w:r>
+            <w:t>Added TCP flag decoding to the events list. The events is displayed on the Event, Rules and Search tabs</w:t>
+          </w:r>
+        </w:p>
+        <w:p>
+          <w:pPr>
+            <w:rPr>
+              <w:b/>
+            </w:rPr>
+          </w:pPr>
+          <w:r>
+            <w:rPr>
+              <w:b/>
+            </w:rPr>
+            <w:t>v0.0.2</w:t>
+          </w:r>
+        </w:p>
+        <w:p>
+          <w:pPr>
+            <w:pStyle w:val="ListParagraph"/>
+            <w:numPr>
+              <w:ilvl w:val="0"/>
+              <w:numId w:val="2"/>
+            </w:numPr>
+          </w:pPr>
+          <w:r>
+            <w:t>Fixed context menu Source Port copy</w:t>
+          </w:r>
+        </w:p>
+        <w:p>
+          <w:pPr>
+            <w:pStyle w:val="ListParagraph"/>
+            <w:numPr>
+              <w:ilvl w:val="0"/>
+              <w:numId w:val="2"/>
+            </w:numPr>
+          </w:pPr>
+          <w:r>
             <w:lastRenderedPageBreak/>
-            <w:t>Modified the Sensor tab to prevent it automatically loading at start up, as some instances may not be accessible. To refresh the Sensor data a new refresh button has been added to the top of the tab</w:t>
-          </w:r>
-        </w:p>
-        <w:p>
-          <w:pPr>
-            <w:pStyle w:val="ListParagraph"/>
-            <w:numPr>
-              <w:ilvl w:val="0"/>
-              <w:numId w:val="16"/>
-            </w:numPr>
-          </w:pPr>
-          <w:r>
-            <w:t>Removed the Error &amp; Exclamation error handlers within the four main user controls as they were unnecessary</w:t>
-          </w:r>
-        </w:p>
-        <w:p>
-          <w:pPr>
-            <w:rPr>
-              <w:b/>
-            </w:rPr>
-          </w:pPr>
-          <w:r>
-            <w:rPr>
-              <w:b/>
-            </w:rPr>
-            <w:t>v1.0.1</w:t>
-          </w:r>
-        </w:p>
-        <w:p>
-          <w:pPr>
-            <w:pStyle w:val="ListParagraph"/>
-            <w:numPr>
-              <w:ilvl w:val="0"/>
-              <w:numId w:val="15"/>
-            </w:numPr>
-          </w:pPr>
-          <w:r>
-            <w:t>Modified the Rules database to store within the users local app data directory</w:t>
-          </w:r>
-          <w:r>
-            <w:t>. This prevents issues when running with multiple users logged into the same time. Thanks DanO for reporting this on behalf of TomB</w:t>
-          </w:r>
-          <w:r>
-            <w:t xml:space="preserve"> ;-)</w:t>
-          </w:r>
-        </w:p>
-        <w:p>
-          <w:pPr>
-            <w:pStyle w:val="ListParagraph"/>
-            <w:numPr>
-              <w:ilvl w:val="0"/>
-              <w:numId w:val="15"/>
-            </w:numPr>
-          </w:pPr>
-          <w:r>
-            <w:t>Modified the Connections config file to store within the users local app data directory</w:t>
-          </w:r>
-        </w:p>
-        <w:p>
-          <w:pPr>
-            <w:pStyle w:val="ListParagraph"/>
-            <w:numPr>
-              <w:ilvl w:val="0"/>
-              <w:numId w:val="15"/>
-            </w:numPr>
-          </w:pPr>
-          <w:r>
-            <w:t>Modified the Settings config file to store within the users local app data directory</w:t>
-          </w:r>
-        </w:p>
-        <w:p>
-          <w:pPr>
-            <w:pStyle w:val="ListParagraph"/>
-            <w:numPr>
-              <w:ilvl w:val="0"/>
-              <w:numId w:val="15"/>
-            </w:numPr>
-          </w:pPr>
-          <w:r>
-            <w:t>Modified the HEX view context menu to allow copying of the HEX with and without spaces</w:t>
-          </w:r>
-        </w:p>
-        <w:p>
-          <w:pPr>
-            <w:pStyle w:val="ListParagraph"/>
-            <w:numPr>
-              <w:ilvl w:val="0"/>
-              <w:numId w:val="15"/>
-            </w:numPr>
-          </w:pPr>
-          <w:r>
-            <w:t>Added the ability to filter out particular events e.g. false positives</w:t>
-          </w:r>
-          <w:r>
-            <w:t>. The functionali</w:t>
-          </w:r>
-          <w:r>
-            <w:t>ty only applies on the Rules list</w:t>
-          </w:r>
-          <w:r>
-            <w:t>. A false positive entry relates to a particular attribute e.g payload LIKE “test” or Source IP = 192.168.0.100. The false positive data is stored in an XML file under the users local app data directory.</w:t>
-          </w:r>
-          <w:r>
-            <w:t xml:space="preserve"> Thanks ChrisB</w:t>
-          </w:r>
-        </w:p>
-        <w:p>
-          <w:pPr>
-            <w:rPr>
-              <w:b/>
-            </w:rPr>
-          </w:pPr>
-          <w:r>
-            <w:rPr>
-              <w:b/>
-            </w:rPr>
-            <w:t>v1.0.0</w:t>
-          </w:r>
-        </w:p>
-        <w:p>
-          <w:pPr>
-            <w:pStyle w:val="ListParagraph"/>
-            <w:numPr>
-              <w:ilvl w:val="0"/>
-              <w:numId w:val="4"/>
-            </w:numPr>
-          </w:pPr>
-          <w:r>
-            <w:t>Help file added</w:t>
-          </w:r>
-        </w:p>
-        <w:p>
-          <w:pPr>
-            <w:pStyle w:val="ListParagraph"/>
-            <w:numPr>
-              <w:ilvl w:val="0"/>
-              <w:numId w:val="4"/>
-            </w:numPr>
-          </w:pPr>
-          <w:r>
-            <w:t>Public release</w:t>
-          </w:r>
-        </w:p>
-        <w:p>
-          <w:pPr>
-            <w:rPr>
-              <w:b/>
-            </w:rPr>
-          </w:pPr>
-          <w:r>
-            <w:rPr>
-              <w:b/>
-            </w:rPr>
-            <w:t>v0.0.3</w:t>
-          </w:r>
-        </w:p>
-        <w:p>
-          <w:pPr>
-            <w:pStyle w:val="ListParagraph"/>
-            <w:numPr>
-              <w:ilvl w:val="0"/>
-              <w:numId w:val="3"/>
-            </w:numPr>
-          </w:pPr>
-          <w:r>
-            <w:t>Updated the rule import to update existing rules</w:t>
-          </w:r>
-        </w:p>
-        <w:p>
-          <w:pPr>
-            <w:pStyle w:val="ListParagraph"/>
-            <w:numPr>
-              <w:ilvl w:val="0"/>
-              <w:numId w:val="3"/>
-            </w:numPr>
-          </w:pPr>
-          <w:r>
-            <w:t>Added event handlers for Sensor user control so that messages can be transmitted back to the main UI</w:t>
-          </w:r>
-        </w:p>
-        <w:p>
-          <w:pPr>
-            <w:pStyle w:val="ListParagraph"/>
-            <w:numPr>
-              <w:ilvl w:val="0"/>
-              <w:numId w:val="3"/>
-            </w:numPr>
-          </w:pPr>
-          <w:r>
-            <w:t xml:space="preserve">Modified the Event user control to just use next/previous paging </w:t>
-          </w:r>
-          <w:r>
-            <w:t>as a record count takes too long</w:t>
-          </w:r>
-        </w:p>
-        <w:p>
-          <w:pPr>
-            <w:pStyle w:val="ListParagraph"/>
-            <w:numPr>
-              <w:ilvl w:val="0"/>
-              <w:numId w:val="3"/>
-            </w:numPr>
-          </w:pPr>
-          <w:r>
-            <w:t>Added the ability to search on Sensor</w:t>
-          </w:r>
-        </w:p>
-        <w:p>
-          <w:pPr>
-            <w:pStyle w:val="ListParagraph"/>
-            <w:numPr>
-              <w:ilvl w:val="0"/>
-              <w:numId w:val="3"/>
-            </w:numPr>
-          </w:pPr>
-          <w:r>
-            <w:t>Added the ability to search on Protocol (TCP, UDP and ICMP)</w:t>
-          </w:r>
-        </w:p>
-        <w:p>
-          <w:pPr>
-            <w:pStyle w:val="ListParagraph"/>
-            <w:numPr>
-              <w:ilvl w:val="0"/>
-              <w:numId w:val="3"/>
-            </w:numPr>
-          </w:pPr>
-          <w:r>
-            <w:t>Moved all of the querying to a separate object so that the queries can now be easily run on a background thread</w:t>
-          </w:r>
-        </w:p>
-        <w:p>
-          <w:pPr>
-            <w:pStyle w:val="ListParagraph"/>
-            <w:numPr>
-              <w:ilvl w:val="0"/>
-              <w:numId w:val="3"/>
-            </w:numPr>
-          </w:pPr>
-          <w:r>
-            <w:t>Increased the granularity of the Page Limits, for very slow connections!</w:t>
-          </w:r>
-        </w:p>
-        <w:p>
-          <w:pPr>
-            <w:pStyle w:val="ListParagraph"/>
-            <w:numPr>
-              <w:ilvl w:val="0"/>
-              <w:numId w:val="3"/>
-            </w:numPr>
-          </w:pPr>
-          <w:r>
-            <w:t>Moved the “Connections.xml” and “Settings.xml” to a new “Config” folder</w:t>
-          </w:r>
-        </w:p>
-        <w:p>
-          <w:pPr>
-            <w:pStyle w:val="ListParagraph"/>
-            <w:numPr>
-              <w:ilvl w:val="0"/>
-              <w:numId w:val="3"/>
-            </w:numPr>
-          </w:pPr>
-          <w:r>
-            <w:t>Moved all of the hard coded SQL queries to a new config file (“Sql.xml”). The file resides in the new “Config” folder</w:t>
-          </w:r>
-        </w:p>
-        <w:p>
-          <w:pPr>
-            <w:pStyle w:val="ListParagraph"/>
-            <w:numPr>
-              <w:ilvl w:val="0"/>
-              <w:numId w:val="3"/>
-            </w:numPr>
-          </w:pPr>
-          <w:r>
-            <w:t>Added TCP flag decoding to the events list. The events is displayed on the Event, Rules and Search tabs</w:t>
-          </w:r>
-        </w:p>
-        <w:p>
-          <w:pPr>
-            <w:rPr>
-              <w:b/>
-            </w:rPr>
-          </w:pPr>
-          <w:r>
-            <w:rPr>
-              <w:b/>
-            </w:rPr>
-            <w:t>v0.0.2</w:t>
+            <w:t>Fixed import rules error which resulted in a Disposed object exception</w:t>
           </w:r>
         </w:p>
         <w:p>
@@ -2068,7 +2102,10 @@
             </w:numPr>
           </w:pPr>
           <w:r>
-            <w:t>Fixed context menu Source Port copy</w:t>
+            <w:t xml:space="preserve">Added To Date/Time filtering. Thanks </w:t>
+          </w:r>
+          <w:r>
+            <w:t>TomB</w:t>
           </w:r>
         </w:p>
         <w:p>
@@ -2080,34 +2117,6 @@
             </w:numPr>
           </w:pPr>
           <w:r>
-            <w:t>Fixed import rules error which resulted in a Disposed object exception</w:t>
-          </w:r>
-        </w:p>
-        <w:p>
-          <w:pPr>
-            <w:pStyle w:val="ListParagraph"/>
-            <w:numPr>
-              <w:ilvl w:val="0"/>
-              <w:numId w:val="2"/>
-            </w:numPr>
-          </w:pPr>
-          <w:r>
-            <w:t xml:space="preserve">Added To Date/Time filtering. Thanks </w:t>
-          </w:r>
-          <w:r>
-            <w:t>TomB</w:t>
-          </w:r>
-        </w:p>
-        <w:p>
-          <w:pPr>
-            <w:pStyle w:val="ListParagraph"/>
-            <w:numPr>
-              <w:ilvl w:val="0"/>
-              <w:numId w:val="2"/>
-            </w:numPr>
-          </w:pPr>
-          <w:r>
-            <w:lastRenderedPageBreak/>
             <w:t>All controls/lists clear when the Rules combo is refreshed</w:t>
           </w:r>
         </w:p>
@@ -6210,7 +6219,7 @@
 </file>
 
 <file path=customXml/itemProps2.xml><?xml version="1.0" encoding="utf-8"?>
-<ds:datastoreItem xmlns:ds="http://schemas.openxmlformats.org/officeDocument/2006/customXml" ds:itemID="{DF4B2C14-41CB-4397-A317-6B5669BD4EA4}">
+<ds:datastoreItem xmlns:ds="http://schemas.openxmlformats.org/officeDocument/2006/customXml" ds:itemID="{D07F4031-344D-4170-8837-769C49BC8685}">
   <ds:schemaRefs>
     <ds:schemaRef ds:uri="http://schemas.openxmlformats.org/officeDocument/2006/bibliography"/>
   </ds:schemaRefs>

</xml_diff>

<commit_message>
Database access changes complete, added NW query strings
</commit_message>
<xml_diff>
--- a/Help/Help.docx
+++ b/Help/Help.docx
@@ -22,7 +22,7 @@
               <w:lang w:eastAsia="en-GB"/>
             </w:rPr>
             <w:drawing>
-              <wp:inline distT="0" distB="0" distL="0" distR="0" wp14:anchorId="70D19A1D" wp14:editId="34123742">
+              <wp:inline distT="0" distB="0" distL="0" distR="0" wp14:anchorId="338E72A8" wp14:editId="7AD1616F">
                 <wp:extent cx="2524478" cy="762106"/>
                 <wp:effectExtent l="0" t="0" r="9525" b="0"/>
                 <wp:docPr id="1" name="Picture 1"/>
@@ -175,42 +175,31 @@
             <w:autoSpaceDE w:val="0"/>
             <w:autoSpaceDN w:val="0"/>
             <w:adjustRightInd w:val="0"/>
-            <w:spacing w:after="0" w:line="240" w:lineRule="auto"/>
+            <w:spacing w:after="0"/>
             <w:rPr>
               <w:rFonts w:cstheme="minorHAnsi"/>
               <w:color w:val="000000"/>
             </w:rPr>
           </w:pPr>
-          <w:proofErr w:type="spellStart"/>
-          <w:proofErr w:type="gramStart"/>
           <w:r>
             <w:rPr>
               <w:rFonts w:cstheme="minorHAnsi"/>
               <w:color w:val="000000"/>
             </w:rPr>
-            <w:t>woanware</w:t>
-          </w:r>
-          <w:proofErr w:type="spellEnd"/>
-          <w:proofErr w:type="gramEnd"/>
+            <w:t>woanware is the name for a set of tools and applications I have written. The majority of the tools/applications are related to network</w:t>
+          </w:r>
           <w:r>
             <w:rPr>
               <w:rFonts w:cstheme="minorHAnsi"/>
               <w:color w:val="000000"/>
             </w:rPr>
-            <w:t xml:space="preserve"> is the name for a set of tools and applications I have written. The majority of the tools/applications are related to network</w:t>
+            <w:t>ing</w:t>
           </w:r>
           <w:r>
             <w:rPr>
               <w:rFonts w:cstheme="minorHAnsi"/>
               <w:color w:val="000000"/>
             </w:rPr>
-            <w:t>ing</w:t>
-          </w:r>
-          <w:r>
-            <w:rPr>
-              <w:rFonts w:cstheme="minorHAnsi"/>
-              <w:color w:val="000000"/>
-            </w:rPr>
             <w:t>, network security, application security or digital forensic tasks.</w:t>
           </w:r>
         </w:p>
@@ -236,26 +225,22 @@
             <w:t>Introduction</w:t>
           </w:r>
         </w:p>
-        <w:p/>
-        <w:p>
-          <w:pPr>
-            <w:rPr>
-              <w:lang w:val="en"/>
-            </w:rPr>
-          </w:pPr>
-          <w:proofErr w:type="gramStart"/>
-          <w:r>
-            <w:rPr>
-              <w:lang w:val="en"/>
-            </w:rPr>
-            <w:t>snorbert</w:t>
-          </w:r>
-          <w:proofErr w:type="gramEnd"/>
-          <w:r>
-            <w:rPr>
-              <w:lang w:val="en"/>
-            </w:rPr>
-            <w:t xml:space="preserve"> is </w:t>
+        <w:p>
+          <w:pPr>
+            <w:spacing w:after="0"/>
+          </w:pPr>
+        </w:p>
+        <w:p>
+          <w:pPr>
+            <w:rPr>
+              <w:lang w:val="en"/>
+            </w:rPr>
+          </w:pPr>
+          <w:r>
+            <w:rPr>
+              <w:lang w:val="en"/>
+            </w:rPr>
+            <w:t xml:space="preserve">snorbert is </w:t>
           </w:r>
           <w:r>
             <w:rPr>
@@ -288,7 +273,6 @@
             <w:t xml:space="preserve">on </w:t>
           </w:r>
           <w:hyperlink r:id="rId12" w:history="1">
-            <w:proofErr w:type="spellStart"/>
             <w:r>
               <w:rPr>
                 <w:rStyle w:val="Hyperlink"/>
@@ -297,7 +281,6 @@
               </w:rPr>
               <w:t>snorby</w:t>
             </w:r>
-            <w:proofErr w:type="spellEnd"/>
           </w:hyperlink>
           <w:r>
             <w:rPr>
@@ -341,21 +324,7 @@
             <w:rPr>
               <w:lang w:val="en"/>
             </w:rPr>
-            <w:t xml:space="preserve">en to </w:t>
-          </w:r>
-          <w:proofErr w:type="spellStart"/>
-          <w:r>
-            <w:rPr>
-              <w:lang w:val="en"/>
-            </w:rPr>
-            <w:t>optimise</w:t>
-          </w:r>
-          <w:proofErr w:type="spellEnd"/>
-          <w:r>
-            <w:rPr>
-              <w:lang w:val="en"/>
-            </w:rPr>
-            <w:t xml:space="preserve"> the data access.</w:t>
+            <w:t>en to optimise the data access.</w:t>
           </w:r>
         </w:p>
         <w:p>
@@ -462,6 +431,8 @@
             </w:rPr>
             <w:t>Correlation of snort signatures to events for easy viewing of the signatures</w:t>
           </w:r>
+          <w:bookmarkStart w:id="0" w:name="_GoBack"/>
+          <w:bookmarkEnd w:id="0"/>
         </w:p>
         <w:p>
           <w:pPr>
@@ -498,7 +469,6 @@
             </w:rPr>
           </w:pPr>
           <w:hyperlink r:id="rId13" w:history="1">
-            <w:proofErr w:type="spellStart"/>
             <w:r>
               <w:rPr>
                 <w:rStyle w:val="Hyperlink"/>
@@ -507,7 +477,6 @@
               </w:rPr>
               <w:t>ObjectListView</w:t>
             </w:r>
-            <w:proofErr w:type="spellEnd"/>
           </w:hyperlink>
           <w:r>
             <w:rPr>
@@ -530,7 +499,6 @@
             </w:rPr>
           </w:pPr>
           <w:hyperlink r:id="rId14" w:history="1">
-            <w:proofErr w:type="spellStart"/>
             <w:r>
               <w:rPr>
                 <w:rStyle w:val="Hyperlink"/>
@@ -539,7 +507,6 @@
               </w:rPr>
               <w:t>Be.HexEditor</w:t>
             </w:r>
-            <w:proofErr w:type="spellEnd"/>
           </w:hyperlink>
           <w:r>
             <w:rPr>
@@ -592,7 +559,6 @@
             </w:rPr>
           </w:pPr>
           <w:hyperlink r:id="rId16" w:history="1">
-            <w:proofErr w:type="spellStart"/>
             <w:r>
               <w:rPr>
                 <w:rStyle w:val="Hyperlink"/>
@@ -601,7 +567,6 @@
               </w:rPr>
               <w:t>ManagedEsent</w:t>
             </w:r>
-            <w:proofErr w:type="spellEnd"/>
           </w:hyperlink>
           <w:r>
             <w:rPr>
@@ -624,7 +589,6 @@
             </w:rPr>
           </w:pPr>
           <w:hyperlink r:id="rId17" w:history="1">
-            <w:proofErr w:type="spellStart"/>
             <w:r>
               <w:rPr>
                 <w:rStyle w:val="Hyperlink"/>
@@ -633,7 +597,6 @@
               </w:rPr>
               <w:t>MySql</w:t>
             </w:r>
-            <w:proofErr w:type="spellEnd"/>
           </w:hyperlink>
           <w:r>
             <w:rPr>
@@ -691,7 +654,6 @@
             </w:rPr>
           </w:pPr>
           <w:hyperlink r:id="rId18" w:history="1">
-            <w:proofErr w:type="spellStart"/>
             <w:r>
               <w:rPr>
                 <w:rStyle w:val="Hyperlink"/>
@@ -700,7 +662,6 @@
               </w:rPr>
               <w:t>CsvHelper</w:t>
             </w:r>
-            <w:proofErr w:type="spellEnd"/>
           </w:hyperlink>
           <w:r>
             <w:rPr>
@@ -737,39 +698,22 @@
               <w:rFonts w:cstheme="minorHAnsi"/>
               <w:lang w:val="en"/>
             </w:rPr>
-            <w:t xml:space="preserve"> (</w:t>
-          </w:r>
-          <w:proofErr w:type="spellStart"/>
-          <w:r>
+            <w:t xml:space="preserve"> (woanware) : My helper library</w:t>
+          </w:r>
+        </w:p>
+        <w:p>
+          <w:pPr>
+            <w:pStyle w:val="ListParagraph"/>
+            <w:numPr>
+              <w:ilvl w:val="0"/>
+              <w:numId w:val="12"/>
+            </w:numPr>
             <w:rPr>
               <w:rFonts w:cstheme="minorHAnsi"/>
               <w:lang w:val="en"/>
             </w:rPr>
-            <w:t>woanware</w:t>
-          </w:r>
-          <w:proofErr w:type="spellEnd"/>
-          <w:r>
-            <w:rPr>
-              <w:rFonts w:cstheme="minorHAnsi"/>
-              <w:lang w:val="en"/>
-            </w:rPr>
-            <w:t>) : My helper library</w:t>
-          </w:r>
-        </w:p>
-        <w:p>
-          <w:pPr>
-            <w:pStyle w:val="ListParagraph"/>
-            <w:numPr>
-              <w:ilvl w:val="0"/>
-              <w:numId w:val="12"/>
-            </w:numPr>
-            <w:rPr>
-              <w:rFonts w:cstheme="minorHAnsi"/>
-              <w:lang w:val="en"/>
-            </w:rPr>
           </w:pPr>
           <w:hyperlink r:id="rId20" w:history="1">
-            <w:proofErr w:type="spellStart"/>
             <w:r>
               <w:rPr>
                 <w:rStyle w:val="Hyperlink"/>
@@ -778,7 +722,6 @@
               </w:rPr>
               <w:t>NPoco</w:t>
             </w:r>
-            <w:proofErr w:type="spellEnd"/>
           </w:hyperlink>
           <w:r>
             <w:rPr>
@@ -786,6 +729,52 @@
               <w:lang w:val="en"/>
             </w:rPr>
             <w:t>: Data access</w:t>
+          </w:r>
+        </w:p>
+        <w:p>
+          <w:pPr>
+            <w:pStyle w:val="ListParagraph"/>
+            <w:numPr>
+              <w:ilvl w:val="0"/>
+              <w:numId w:val="12"/>
+            </w:numPr>
+            <w:rPr>
+              <w:rFonts w:cstheme="minorHAnsi"/>
+              <w:lang w:val="en"/>
+            </w:rPr>
+          </w:pPr>
+          <w:hyperlink r:id="rId21" w:history="1">
+            <w:r>
+              <w:rPr>
+                <w:rStyle w:val="Hyperlink"/>
+                <w:rFonts w:cstheme="minorHAnsi"/>
+                <w:lang w:val="en"/>
+              </w:rPr>
+              <w:t>SQL Server</w:t>
+            </w:r>
+            <w:r>
+              <w:rPr>
+                <w:rStyle w:val="Hyperlink"/>
+                <w:rFonts w:cstheme="minorHAnsi"/>
+                <w:lang w:val="en"/>
+              </w:rPr>
+              <w:t xml:space="preserve"> </w:t>
+            </w:r>
+            <w:r>
+              <w:rPr>
+                <w:rStyle w:val="Hyperlink"/>
+                <w:rFonts w:cstheme="minorHAnsi"/>
+                <w:lang w:val="en"/>
+              </w:rPr>
+              <w:t>CE</w:t>
+            </w:r>
+          </w:hyperlink>
+          <w:r>
+            <w:rPr>
+              <w:rFonts w:cstheme="minorHAnsi"/>
+              <w:lang w:val="en"/>
+            </w:rPr>
+            <w:t>: SQL Server CE used for rule storage</w:t>
           </w:r>
         </w:p>
         <w:p>
@@ -814,7 +803,7 @@
             <w:autoSpaceDE w:val="0"/>
             <w:autoSpaceDN w:val="0"/>
             <w:adjustRightInd w:val="0"/>
-            <w:spacing w:after="0" w:line="240" w:lineRule="auto"/>
+            <w:spacing w:after="0"/>
             <w:rPr>
               <w:rFonts w:cstheme="minorHAnsi"/>
               <w:color w:val="000000"/>
@@ -857,11 +846,65 @@
               <w:lang w:val="en"/>
             </w:rPr>
             <w:lastRenderedPageBreak/>
+            <w:t>Database</w:t>
+          </w:r>
+        </w:p>
+        <w:p>
+          <w:pPr>
+            <w:spacing w:after="0"/>
+            <w:rPr>
+              <w:lang w:val="en"/>
+            </w:rPr>
+          </w:pPr>
+        </w:p>
+        <w:p>
+          <w:pPr>
+            <w:rPr>
+              <w:lang w:val="en"/>
+            </w:rPr>
+          </w:pPr>
+          <w:r>
+            <w:rPr>
+              <w:lang w:val="en"/>
+            </w:rPr>
+            <w:t xml:space="preserve">snorbert requires a change to the snort/barnyard database schema. Currently the change simply consists of one new table (Exclude). To add the new table just run </w:t>
+          </w:r>
+          <w:r>
+            <w:rPr>
+              <w:lang w:val="en"/>
+            </w:rPr>
+            <w:t xml:space="preserve">the </w:t>
+          </w:r>
+          <w:r>
+            <w:rPr>
+              <w:lang w:val="en"/>
+            </w:rPr>
+            <w:t>Create.sql file under the database directory of the repository.</w:t>
+          </w:r>
+          <w:r>
+            <w:rPr>
+              <w:lang w:val="en"/>
+            </w:rPr>
+            <w:t xml:space="preserve"> The table facilities the ability to exclude particular rules, IP addresses etc.</w:t>
+          </w:r>
+        </w:p>
+        <w:p>
+          <w:pPr>
+            <w:pStyle w:val="woanwareHeading1"/>
+            <w:rPr>
+              <w:lang w:val="en"/>
+            </w:rPr>
+          </w:pPr>
+          <w:r>
+            <w:rPr>
+              <w:lang w:val="en"/>
+            </w:rPr>
             <w:t>Usage</w:t>
           </w:r>
         </w:p>
         <w:p>
           <w:pPr>
+            <w:spacing w:after="0"/>
             <w:rPr>
               <w:lang w:val="en"/>
             </w:rPr>
@@ -883,31 +926,22 @@
         </w:p>
         <w:p>
           <w:pPr>
-            <w:pStyle w:val="woanwareHeading2"/>
-            <w:rPr>
-              <w:lang w:val="en"/>
-            </w:rPr>
-          </w:pPr>
-        </w:p>
-        <w:p>
-          <w:pPr>
-            <w:rPr>
-              <w:lang w:val="en"/>
-            </w:rPr>
-          </w:pPr>
-          <w:proofErr w:type="gramStart"/>
-          <w:r>
-            <w:rPr>
-              <w:lang w:val="en"/>
-            </w:rPr>
-            <w:t>snorbert</w:t>
-          </w:r>
-          <w:proofErr w:type="gramEnd"/>
-          <w:r>
-            <w:rPr>
-              <w:lang w:val="en"/>
-            </w:rPr>
-            <w:t xml:space="preserve"> can connect to multiple snort instances. The database connections need to be defined for each snort instance.</w:t>
+            <w:rPr>
+              <w:lang w:val="en"/>
+            </w:rPr>
+          </w:pPr>
+        </w:p>
+        <w:p>
+          <w:pPr>
+            <w:rPr>
+              <w:lang w:val="en"/>
+            </w:rPr>
+          </w:pPr>
+          <w:r>
+            <w:rPr>
+              <w:lang w:val="en"/>
+            </w:rPr>
+            <w:t>snorbert can connect to multiple snort instances. The database connections need to be defined for each snort instance.</w:t>
           </w:r>
           <w:r>
             <w:rPr>
@@ -941,7 +975,7 @@
               <w:lang w:eastAsia="en-GB"/>
             </w:rPr>
             <w:drawing>
-              <wp:inline distT="0" distB="0" distL="0" distR="0" wp14:anchorId="39DEA808" wp14:editId="2DE11891">
+              <wp:inline distT="0" distB="0" distL="0" distR="0" wp14:anchorId="4D93C753" wp14:editId="3952997D">
                 <wp:extent cx="3733800" cy="1843068"/>
                 <wp:effectExtent l="0" t="0" r="0" b="5080"/>
                 <wp:docPr id="2" name="Picture 2"/>
@@ -956,7 +990,7 @@
                         <pic:cNvPicPr/>
                       </pic:nvPicPr>
                       <pic:blipFill>
-                        <a:blip r:embed="rId21">
+                        <a:blip r:embed="rId22">
                           <a:extLst>
                             <a:ext uri="{28A0092B-C50C-407E-A947-70E740481C1C}">
                               <a14:useLocalDpi xmlns:a14="http://schemas.microsoft.com/office/drawing/2010/main" val="0"/>
@@ -1021,7 +1055,7 @@
               <w:lang w:eastAsia="en-GB"/>
             </w:rPr>
             <w:drawing>
-              <wp:inline distT="0" distB="0" distL="0" distR="0" wp14:anchorId="2F784E77" wp14:editId="3566F243">
+              <wp:inline distT="0" distB="0" distL="0" distR="0" wp14:anchorId="30D71E30" wp14:editId="47ADDFBE">
                 <wp:extent cx="3724275" cy="1174713"/>
                 <wp:effectExtent l="0" t="0" r="0" b="6985"/>
                 <wp:docPr id="3" name="Picture 3"/>
@@ -1036,7 +1070,7 @@
                         <pic:cNvPicPr/>
                       </pic:nvPicPr>
                       <pic:blipFill>
-                        <a:blip r:embed="rId22">
+                        <a:blip r:embed="rId23">
                           <a:extLst>
                             <a:ext uri="{28A0092B-C50C-407E-A947-70E740481C1C}">
                               <a14:useLocalDpi xmlns:a14="http://schemas.microsoft.com/office/drawing/2010/main" val="0"/>
@@ -1093,23 +1127,7 @@
               <w:rFonts w:ascii="Consolas" w:hAnsi="Consolas" w:cs="Consolas"/>
               <w:lang w:val="en"/>
             </w:rPr>
-            <w:t>Data Source=#IP#</w:t>
-          </w:r>
-          <w:proofErr w:type="gramStart"/>
-          <w:r>
-            <w:rPr>
-              <w:rFonts w:ascii="Consolas" w:hAnsi="Consolas" w:cs="Consolas"/>
-              <w:lang w:val="en"/>
-            </w:rPr>
-            <w:t>;Initial</w:t>
-          </w:r>
-          <w:proofErr w:type="gramEnd"/>
-          <w:r>
-            <w:rPr>
-              <w:rFonts w:ascii="Consolas" w:hAnsi="Consolas" w:cs="Consolas"/>
-              <w:lang w:val="en"/>
-            </w:rPr>
-            <w:t xml:space="preserve"> Catalog=#Database#; User Id=#username#;password=#password#;</w:t>
+            <w:t>Data Source=#IP#;Initial Catalog=#Database#; User Id=#username#;password=#password#;</w:t>
           </w:r>
           <w:r>
             <w:rPr>
@@ -1162,15 +1180,7 @@
             <w:t xml:space="preserve">set can be </w:t>
           </w:r>
           <w:r>
-            <w:t xml:space="preserve">imported into </w:t>
-          </w:r>
-          <w:proofErr w:type="gramStart"/>
-          <w:r>
-            <w:t>snorbert,</w:t>
-          </w:r>
-          <w:proofErr w:type="gramEnd"/>
-          <w:r>
-            <w:t xml:space="preserve"> this allows the signature/rule to be displayed that relates to a specific event.</w:t>
+            <w:t>imported into snorbert, this allows the signature/rule to be displayed that relates to a specific event.</w:t>
           </w:r>
           <w:r>
             <w:t xml:space="preserve"> The screenshot below shows the signature details:</w:t>
@@ -1188,7 +1198,7 @@
               <w:lang w:eastAsia="en-GB"/>
             </w:rPr>
             <w:drawing>
-              <wp:inline distT="0" distB="0" distL="0" distR="0" wp14:anchorId="4968D5AC" wp14:editId="55D9FF73">
+              <wp:inline distT="0" distB="0" distL="0" distR="0" wp14:anchorId="746D60B9" wp14:editId="23249E35">
                 <wp:extent cx="5731510" cy="1197610"/>
                 <wp:effectExtent l="0" t="0" r="2540" b="2540"/>
                 <wp:docPr id="4" name="Picture 4"/>
@@ -1203,7 +1213,7 @@
                         <pic:cNvPicPr/>
                       </pic:nvPicPr>
                       <pic:blipFill>
-                        <a:blip r:embed="rId23">
+                        <a:blip r:embed="rId24">
                           <a:extLst>
                             <a:ext uri="{28A0092B-C50C-407E-A947-70E740481C1C}">
                               <a14:useLocalDpi xmlns:a14="http://schemas.microsoft.com/office/drawing/2010/main" val="0"/>
@@ -1242,7 +1252,7 @@
               <w:lang w:eastAsia="en-GB"/>
             </w:rPr>
             <w:drawing>
-              <wp:inline distT="0" distB="0" distL="0" distR="0" wp14:anchorId="2729C20F" wp14:editId="080686C7">
+              <wp:inline distT="0" distB="0" distL="0" distR="0" wp14:anchorId="4ED61A9D" wp14:editId="06C7DE31">
                 <wp:extent cx="5731510" cy="1539240"/>
                 <wp:effectExtent l="0" t="0" r="2540" b="3810"/>
                 <wp:docPr id="5" name="Picture 5"/>
@@ -1257,7 +1267,7 @@
                         <pic:cNvPicPr/>
                       </pic:nvPicPr>
                       <pic:blipFill>
-                        <a:blip r:embed="rId24">
+                        <a:blip r:embed="rId25">
                           <a:extLst>
                             <a:ext uri="{28A0092B-C50C-407E-A947-70E740481C1C}">
                               <a14:useLocalDpi xmlns:a14="http://schemas.microsoft.com/office/drawing/2010/main" val="0"/>
@@ -1350,7 +1360,7 @@
               <w:lang w:eastAsia="en-GB"/>
             </w:rPr>
             <w:drawing>
-              <wp:inline distT="0" distB="0" distL="0" distR="0" wp14:anchorId="7D6D4526" wp14:editId="6402C03C">
+              <wp:inline distT="0" distB="0" distL="0" distR="0" wp14:anchorId="3CA3B985" wp14:editId="7010F43D">
                 <wp:extent cx="4204042" cy="762000"/>
                 <wp:effectExtent l="0" t="0" r="6350" b="0"/>
                 <wp:docPr id="6" name="Picture 6"/>
@@ -1365,7 +1375,7 @@
                         <pic:cNvPicPr/>
                       </pic:nvPicPr>
                       <pic:blipFill>
-                        <a:blip r:embed="rId25">
+                        <a:blip r:embed="rId26">
                           <a:extLst>
                             <a:ext uri="{28A0092B-C50C-407E-A947-70E740481C1C}">
                               <a14:useLocalDpi xmlns:a14="http://schemas.microsoft.com/office/drawing/2010/main" val="0"/>
@@ -1422,7 +1432,7 @@
               <w:lang w:eastAsia="en-GB"/>
             </w:rPr>
             <w:drawing>
-              <wp:inline distT="0" distB="0" distL="0" distR="0" wp14:anchorId="58959A55" wp14:editId="7E4E953A">
+              <wp:inline distT="0" distB="0" distL="0" distR="0" wp14:anchorId="5576A898" wp14:editId="442EA05E">
                 <wp:extent cx="3267531" cy="1829055"/>
                 <wp:effectExtent l="0" t="0" r="9525" b="0"/>
                 <wp:docPr id="7" name="Picture 7"/>
@@ -1437,7 +1447,7 @@
                         <pic:cNvPicPr/>
                       </pic:nvPicPr>
                       <pic:blipFill>
-                        <a:blip r:embed="rId26">
+                        <a:blip r:embed="rId27">
                           <a:extLst>
                             <a:ext uri="{28A0092B-C50C-407E-A947-70E740481C1C}">
                               <a14:useLocalDpi xmlns:a14="http://schemas.microsoft.com/office/drawing/2010/main" val="0"/>
@@ -1535,13 +1545,14 @@
             <w:t>Added new window to display the payload details</w:t>
           </w:r>
           <w:r>
-            <w:t xml:space="preserve">. Thanks </w:t>
-          </w:r>
-          <w:proofErr w:type="spellStart"/>
-          <w:r>
-            <w:t>ChrisB</w:t>
-          </w:r>
-          <w:proofErr w:type="spellEnd"/>
+            <w:t xml:space="preserve">. </w:t>
+          </w:r>
+          <w:r>
+            <w:t xml:space="preserve">Double click the entry to display. </w:t>
+          </w:r>
+          <w:r>
+            <w:t>Thanks ChrisB</w:t>
+          </w:r>
         </w:p>
         <w:p>
           <w:pPr>
@@ -1558,13 +1569,8 @@
             <w:t xml:space="preserve">Use the context menu by right clicking on the list header. </w:t>
           </w:r>
           <w:r>
-            <w:t xml:space="preserve">Thanks </w:t>
-          </w:r>
-          <w:proofErr w:type="spellStart"/>
-          <w:r>
-            <w:t>MattN</w:t>
-          </w:r>
-          <w:proofErr w:type="spellEnd"/>
+            <w:t>Thanks MattN</w:t>
+          </w:r>
         </w:p>
         <w:p>
           <w:pPr>
@@ -1602,13 +1608,8 @@
             <w:t xml:space="preserve">(Events, Rules, Search) </w:t>
           </w:r>
           <w:r>
-            <w:t xml:space="preserve">which is parsed from the ASCII payload. Thanks </w:t>
-          </w:r>
-          <w:proofErr w:type="spellStart"/>
-          <w:r>
-            <w:t>ChrisB</w:t>
-          </w:r>
-          <w:proofErr w:type="spellEnd"/>
+            <w:t>which is parsed from the ASCII payload. Thanks ChrisB</w:t>
+          </w:r>
         </w:p>
         <w:p>
           <w:pPr>
@@ -1619,15 +1620,7 @@
             </w:numPr>
           </w:pPr>
           <w:r>
-            <w:t xml:space="preserve">Recoded all data access to use </w:t>
-          </w:r>
-          <w:proofErr w:type="spellStart"/>
-          <w:r>
-            <w:t>NPoco</w:t>
-          </w:r>
-          <w:proofErr w:type="spellEnd"/>
-          <w:r>
-            <w:t xml:space="preserve"> rather than Massive</w:t>
+            <w:t>Recoded all data access to use NPoco rather than Massive</w:t>
           </w:r>
         </w:p>
         <w:p>
@@ -1641,8 +1634,33 @@
           <w:r>
             <w:t>Removed the preloading of all possible signature names and ID’s for the Search facility due to performance issues on slow infrastructure</w:t>
           </w:r>
-          <w:bookmarkStart w:id="0" w:name="_GoBack"/>
-          <w:bookmarkEnd w:id="0"/>
+        </w:p>
+        <w:p>
+          <w:pPr>
+            <w:pStyle w:val="ListParagraph"/>
+            <w:numPr>
+              <w:ilvl w:val="0"/>
+              <w:numId w:val="21"/>
+            </w:numPr>
+          </w:pPr>
+          <w:r>
+            <w:t>Moved the localised rule storage from ESENT to SQL Server CE to permit the opening of multiple instances of the application</w:t>
+          </w:r>
+        </w:p>
+        <w:p>
+          <w:pPr>
+            <w:pStyle w:val="ListParagraph"/>
+            <w:numPr>
+              <w:ilvl w:val="0"/>
+              <w:numId w:val="21"/>
+            </w:numPr>
+          </w:pPr>
+          <w:r>
+            <w:t xml:space="preserve">Added Netwitness query string generation. Right click on an event, select </w:t>
+          </w:r>
+          <w:r>
+            <w:t>Netwitness Query menu item. Thanks MattN</w:t>
+          </w:r>
         </w:p>
         <w:p>
           <w:pPr>
@@ -1666,13 +1684,8 @@
             </w:numPr>
           </w:pPr>
           <w:r>
-            <w:t xml:space="preserve">Corrected Exclude functionality to reverse byte order of IP addresses. Thanks </w:t>
-          </w:r>
-          <w:proofErr w:type="spellStart"/>
-          <w:r>
-            <w:t>ChrisB</w:t>
-          </w:r>
-          <w:proofErr w:type="spellEnd"/>
+            <w:t>Corrected Exclude functionality to reverse byte order of IP addresses. Thanks ChrisB</w:t>
+          </w:r>
         </w:p>
         <w:p>
           <w:pPr>
@@ -1714,112 +1727,141 @@
             <w:t>Added the ability to export all events associated with the current</w:t>
           </w:r>
           <w:r>
+            <w:t xml:space="preserve"> ruleset/time period defined on the Rules tab to a TSV file. Use the context menu to export</w:t>
+          </w:r>
+        </w:p>
+        <w:p>
+          <w:pPr>
+            <w:pStyle w:val="ListParagraph"/>
+            <w:numPr>
+              <w:ilvl w:val="0"/>
+              <w:numId w:val="19"/>
+            </w:numPr>
+          </w:pPr>
+          <w:r>
+            <w:t>Modified the event loading to recalculate the total records loaded using the number of records loaded</w:t>
+          </w:r>
+        </w:p>
+        <w:p>
+          <w:pPr>
+            <w:pStyle w:val="ListParagraph"/>
+            <w:numPr>
+              <w:ilvl w:val="0"/>
+              <w:numId w:val="19"/>
+            </w:numPr>
+          </w:pPr>
+          <w:r>
+            <w:t>Reworking of the Hide functionality. It now uses a table within the snort database e.g. “</w:t>
+          </w:r>
+          <w:r>
+            <w:t>exclude</w:t>
+          </w:r>
+          <w:r>
+            <w:t>”</w:t>
+          </w:r>
+          <w:r>
+            <w:t>.</w:t>
+          </w:r>
+          <w:r>
+            <w:t xml:space="preserve"> Thanks MattN</w:t>
+          </w:r>
+        </w:p>
+        <w:p>
+          <w:pPr>
+            <w:pStyle w:val="ListParagraph"/>
+            <w:numPr>
+              <w:ilvl w:val="0"/>
+              <w:numId w:val="19"/>
+            </w:numPr>
+          </w:pPr>
+          <w:r>
+            <w:t xml:space="preserve">Added the ability to export all Excludes </w:t>
+          </w:r>
+          <w:r>
+            <w:t xml:space="preserve">to TSV </w:t>
+          </w:r>
+          <w:r>
+            <w:t>for offline analysis</w:t>
+          </w:r>
+        </w:p>
+        <w:p>
+          <w:pPr>
+            <w:pStyle w:val="ListParagraph"/>
+            <w:numPr>
+              <w:ilvl w:val="0"/>
+              <w:numId w:val="19"/>
+            </w:numPr>
+          </w:pPr>
+          <w:r>
+            <w:t>Added the ability to filter the Rules by Priority</w:t>
+          </w:r>
+          <w:r>
+            <w:t>. Thanks MattN</w:t>
+          </w:r>
+        </w:p>
+        <w:p>
+          <w:pPr>
+            <w:pStyle w:val="ListParagraph"/>
+            <w:numPr>
+              <w:ilvl w:val="0"/>
+              <w:numId w:val="19"/>
+            </w:numPr>
+          </w:pPr>
+          <w:r>
+            <w:t>Added alternative row colours. Thanks ChrisB</w:t>
+          </w:r>
+        </w:p>
+        <w:p>
+          <w:pPr>
+            <w:rPr>
+              <w:b/>
+            </w:rPr>
+          </w:pPr>
+          <w:r>
+            <w:rPr>
+              <w:b/>
+            </w:rPr>
+            <w:t>v1.0.4</w:t>
+          </w:r>
+        </w:p>
+        <w:p>
+          <w:pPr>
+            <w:pStyle w:val="ListParagraph"/>
+            <w:numPr>
+              <w:ilvl w:val="0"/>
+              <w:numId w:val="18"/>
+            </w:numPr>
+          </w:pPr>
+          <w:r>
+            <w:t>Fixed Rules paging label positioning/anchoring</w:t>
+          </w:r>
+        </w:p>
+        <w:p>
+          <w:pPr>
+            <w:pStyle w:val="ListParagraph"/>
+            <w:numPr>
+              <w:ilvl w:val="0"/>
+              <w:numId w:val="18"/>
+            </w:numPr>
+          </w:pPr>
+          <w:r>
+            <w:t xml:space="preserve">Added the ability to extract distinct </w:t>
+          </w:r>
+          <w:r>
+            <w:t>source</w:t>
+          </w:r>
+          <w:r>
+            <w:t>/destination</w:t>
+          </w:r>
+          <w:r>
             <w:t xml:space="preserve"> </w:t>
           </w:r>
-          <w:proofErr w:type="spellStart"/>
-          <w:r>
-            <w:t>ruleset</w:t>
-          </w:r>
-          <w:proofErr w:type="spellEnd"/>
-          <w:r>
-            <w:t>/time period defined on the Rules tab to a TSV file. Use the context menu to export</w:t>
-          </w:r>
-        </w:p>
-        <w:p>
-          <w:pPr>
-            <w:pStyle w:val="ListParagraph"/>
-            <w:numPr>
-              <w:ilvl w:val="0"/>
-              <w:numId w:val="19"/>
-            </w:numPr>
-          </w:pPr>
-          <w:r>
-            <w:t>Modified the event loading to recalculate the total records loaded using the number of records loaded</w:t>
-          </w:r>
-        </w:p>
-        <w:p>
-          <w:pPr>
-            <w:pStyle w:val="ListParagraph"/>
-            <w:numPr>
-              <w:ilvl w:val="0"/>
-              <w:numId w:val="19"/>
-            </w:numPr>
-          </w:pPr>
-          <w:r>
-            <w:t>Reworking of the Hide functionality. It now uses a table within the snort database e.g. “</w:t>
-          </w:r>
-          <w:r>
-            <w:t>exclude</w:t>
-          </w:r>
-          <w:r>
-            <w:t>”</w:t>
-          </w:r>
-          <w:r>
-            <w:t>.</w:t>
-          </w:r>
-          <w:r>
-            <w:t xml:space="preserve"> Thanks </w:t>
-          </w:r>
-          <w:proofErr w:type="spellStart"/>
-          <w:r>
-            <w:t>MattN</w:t>
-          </w:r>
-          <w:proofErr w:type="spellEnd"/>
-        </w:p>
-        <w:p>
-          <w:pPr>
-            <w:pStyle w:val="ListParagraph"/>
-            <w:numPr>
-              <w:ilvl w:val="0"/>
-              <w:numId w:val="19"/>
-            </w:numPr>
-          </w:pPr>
-          <w:r>
-            <w:t xml:space="preserve">Added the ability to export all Excludes </w:t>
-          </w:r>
-          <w:r>
-            <w:t xml:space="preserve">to TSV </w:t>
-          </w:r>
-          <w:r>
-            <w:t>for offline analysis</w:t>
-          </w:r>
-        </w:p>
-        <w:p>
-          <w:pPr>
-            <w:pStyle w:val="ListParagraph"/>
-            <w:numPr>
-              <w:ilvl w:val="0"/>
-              <w:numId w:val="19"/>
-            </w:numPr>
-          </w:pPr>
-          <w:r>
-            <w:t>Added the ability to filter the Rules by Priority</w:t>
-          </w:r>
-          <w:r>
-            <w:t xml:space="preserve">. Thanks </w:t>
-          </w:r>
-          <w:proofErr w:type="spellStart"/>
-          <w:r>
-            <w:t>MattN</w:t>
-          </w:r>
-          <w:proofErr w:type="spellEnd"/>
-        </w:p>
-        <w:p>
-          <w:pPr>
-            <w:pStyle w:val="ListParagraph"/>
-            <w:numPr>
-              <w:ilvl w:val="0"/>
-              <w:numId w:val="19"/>
-            </w:numPr>
-          </w:pPr>
-          <w:r>
-            <w:t xml:space="preserve">Added alternative row colours. Thanks </w:t>
-          </w:r>
-          <w:proofErr w:type="spellStart"/>
-          <w:r>
-            <w:t>ChrisB</w:t>
-          </w:r>
-          <w:proofErr w:type="spellEnd"/>
+          <w:r>
+            <w:t>IP addresses for a specific rule/date/date range</w:t>
+          </w:r>
+          <w:r>
+            <w:t>. Access the functionality by using the context menu on an Event. This functionality applies to the Rules tab</w:t>
+          </w:r>
         </w:p>
         <w:p>
           <w:pPr>
@@ -1831,46 +1873,56 @@
             <w:rPr>
               <w:b/>
             </w:rPr>
-            <w:t>v1.0.4</w:t>
-          </w:r>
-        </w:p>
-        <w:p>
-          <w:pPr>
-            <w:pStyle w:val="ListParagraph"/>
-            <w:numPr>
-              <w:ilvl w:val="0"/>
-              <w:numId w:val="18"/>
-            </w:numPr>
-          </w:pPr>
-          <w:r>
-            <w:t>Fixed Rules paging label positioning/anchoring</w:t>
-          </w:r>
-        </w:p>
-        <w:p>
-          <w:pPr>
-            <w:pStyle w:val="ListParagraph"/>
-            <w:numPr>
-              <w:ilvl w:val="0"/>
-              <w:numId w:val="18"/>
-            </w:numPr>
-          </w:pPr>
-          <w:r>
-            <w:t xml:space="preserve">Added the ability to extract distinct </w:t>
-          </w:r>
-          <w:r>
-            <w:t>source</w:t>
-          </w:r>
-          <w:r>
-            <w:t>/destination</w:t>
-          </w:r>
-          <w:r>
-            <w:t xml:space="preserve"> </w:t>
-          </w:r>
-          <w:r>
-            <w:t>IP addresses for a specific rule/date/date range</w:t>
-          </w:r>
-          <w:r>
-            <w:t>. Access the functionality by using the context menu on an Event. This functionality applies to the Rules tab</w:t>
+            <w:t>v1.0.3</w:t>
+          </w:r>
+        </w:p>
+        <w:p>
+          <w:pPr>
+            <w:pStyle w:val="ListParagraph"/>
+            <w:numPr>
+              <w:ilvl w:val="0"/>
+              <w:numId w:val="17"/>
+            </w:numPr>
+          </w:pPr>
+          <w:r>
+            <w:t>Updated the rule import to prevent old rules being discarded</w:t>
+          </w:r>
+        </w:p>
+        <w:p>
+          <w:pPr>
+            <w:pStyle w:val="ListParagraph"/>
+            <w:numPr>
+              <w:ilvl w:val="0"/>
+              <w:numId w:val="17"/>
+            </w:numPr>
+          </w:pPr>
+          <w:r>
+            <w:t>Fixed bug where the Rules drop down list displayed duplicate rules</w:t>
+          </w:r>
+        </w:p>
+        <w:p>
+          <w:pPr>
+            <w:pStyle w:val="ListParagraph"/>
+            <w:numPr>
+              <w:ilvl w:val="0"/>
+              <w:numId w:val="17"/>
+            </w:numPr>
+          </w:pPr>
+          <w:r>
+            <w:t>Fixed import paths e.g. from application directory to user app data directory</w:t>
+          </w:r>
+        </w:p>
+        <w:p>
+          <w:pPr>
+            <w:pStyle w:val="ListParagraph"/>
+            <w:numPr>
+              <w:ilvl w:val="0"/>
+              <w:numId w:val="17"/>
+            </w:numPr>
+          </w:pPr>
+          <w:r>
+            <w:lastRenderedPageBreak/>
+            <w:t>Added a default MySql connection string example when creating a new connection</w:t>
           </w:r>
         </w:p>
         <w:p>
@@ -1883,461 +1935,384 @@
             <w:rPr>
               <w:b/>
             </w:rPr>
-            <w:t>v1.0.3</w:t>
-          </w:r>
-        </w:p>
-        <w:p>
-          <w:pPr>
-            <w:pStyle w:val="ListParagraph"/>
-            <w:numPr>
-              <w:ilvl w:val="0"/>
-              <w:numId w:val="17"/>
-            </w:numPr>
-          </w:pPr>
-          <w:r>
-            <w:t>Updated the rule import to prevent old rules being discarded</w:t>
-          </w:r>
-        </w:p>
-        <w:p>
-          <w:pPr>
-            <w:pStyle w:val="ListParagraph"/>
-            <w:numPr>
-              <w:ilvl w:val="0"/>
-              <w:numId w:val="17"/>
-            </w:numPr>
-          </w:pPr>
-          <w:r>
-            <w:t>Fixed bug where the Rules drop down list displayed duplicate rules</w:t>
-          </w:r>
-        </w:p>
-        <w:p>
-          <w:pPr>
-            <w:pStyle w:val="ListParagraph"/>
-            <w:numPr>
-              <w:ilvl w:val="0"/>
-              <w:numId w:val="17"/>
+            <w:t>v1.0.2</w:t>
+          </w:r>
+        </w:p>
+        <w:p>
+          <w:pPr>
+            <w:pStyle w:val="ListParagraph"/>
+            <w:numPr>
+              <w:ilvl w:val="0"/>
+              <w:numId w:val="16"/>
+            </w:numPr>
+          </w:pPr>
+          <w:r>
+            <w:t>Modified the Sensor tab to prevent it automatically loading at start up, as some instances may not be accessible. To refresh the Sensor data a new refresh button has been added to the top of the tab</w:t>
+          </w:r>
+        </w:p>
+        <w:p>
+          <w:pPr>
+            <w:pStyle w:val="ListParagraph"/>
+            <w:numPr>
+              <w:ilvl w:val="0"/>
+              <w:numId w:val="16"/>
+            </w:numPr>
+          </w:pPr>
+          <w:r>
+            <w:t>Removed the Error &amp; Exclamation error handlers within the four main user controls as they were unnecessary</w:t>
+          </w:r>
+        </w:p>
+        <w:p>
+          <w:pPr>
+            <w:rPr>
+              <w:b/>
+            </w:rPr>
+          </w:pPr>
+          <w:r>
+            <w:rPr>
+              <w:b/>
+            </w:rPr>
+            <w:t>v1.0.1</w:t>
+          </w:r>
+        </w:p>
+        <w:p>
+          <w:pPr>
+            <w:pStyle w:val="ListParagraph"/>
+            <w:numPr>
+              <w:ilvl w:val="0"/>
+              <w:numId w:val="15"/>
+            </w:numPr>
+          </w:pPr>
+          <w:r>
+            <w:t>Modified the Rules database to store within the users local app data directory</w:t>
+          </w:r>
+          <w:r>
+            <w:t>. This prevents issues when running with multiple users logged into the same time. Thanks DanO for reporting this on behalf of TomB</w:t>
+          </w:r>
+          <w:r>
+            <w:t xml:space="preserve"> ;-)</w:t>
+          </w:r>
+        </w:p>
+        <w:p>
+          <w:pPr>
+            <w:pStyle w:val="ListParagraph"/>
+            <w:numPr>
+              <w:ilvl w:val="0"/>
+              <w:numId w:val="15"/>
+            </w:numPr>
+          </w:pPr>
+          <w:r>
+            <w:t>Modified the Connections config file to store within the users local app data directory</w:t>
+          </w:r>
+        </w:p>
+        <w:p>
+          <w:pPr>
+            <w:pStyle w:val="ListParagraph"/>
+            <w:numPr>
+              <w:ilvl w:val="0"/>
+              <w:numId w:val="15"/>
+            </w:numPr>
+          </w:pPr>
+          <w:r>
+            <w:t>Modified the Settings config file to store within the users local app data directory</w:t>
+          </w:r>
+        </w:p>
+        <w:p>
+          <w:pPr>
+            <w:pStyle w:val="ListParagraph"/>
+            <w:numPr>
+              <w:ilvl w:val="0"/>
+              <w:numId w:val="15"/>
+            </w:numPr>
+          </w:pPr>
+          <w:r>
+            <w:t>Modified the HEX view context menu to allow copying of the HEX with and without spaces</w:t>
+          </w:r>
+        </w:p>
+        <w:p>
+          <w:pPr>
+            <w:pStyle w:val="ListParagraph"/>
+            <w:numPr>
+              <w:ilvl w:val="0"/>
+              <w:numId w:val="15"/>
+            </w:numPr>
+          </w:pPr>
+          <w:r>
+            <w:t>Added the ability to filter out particular events e.g. false positives</w:t>
+          </w:r>
+          <w:r>
+            <w:t>. The functionali</w:t>
+          </w:r>
+          <w:r>
+            <w:t>ty only applies on the Rules list</w:t>
+          </w:r>
+          <w:r>
+            <w:t>. A false positive entry relates to a particular attribute e.g payload LIKE “test” or Source IP = 192.168.0.100. The false positive data is stored in an XML file under the users local app data directory.</w:t>
+          </w:r>
+          <w:r>
+            <w:t xml:space="preserve"> Thanks ChrisB</w:t>
+          </w:r>
+        </w:p>
+        <w:p>
+          <w:pPr>
+            <w:rPr>
+              <w:b/>
+            </w:rPr>
+          </w:pPr>
+          <w:r>
+            <w:rPr>
+              <w:b/>
+            </w:rPr>
+            <w:t>v1.0.0</w:t>
+          </w:r>
+        </w:p>
+        <w:p>
+          <w:pPr>
+            <w:pStyle w:val="ListParagraph"/>
+            <w:numPr>
+              <w:ilvl w:val="0"/>
+              <w:numId w:val="4"/>
+            </w:numPr>
+          </w:pPr>
+          <w:r>
+            <w:t>Help file added</w:t>
+          </w:r>
+        </w:p>
+        <w:p>
+          <w:pPr>
+            <w:pStyle w:val="ListParagraph"/>
+            <w:numPr>
+              <w:ilvl w:val="0"/>
+              <w:numId w:val="4"/>
+            </w:numPr>
+          </w:pPr>
+          <w:r>
+            <w:t>Public release</w:t>
+          </w:r>
+        </w:p>
+        <w:p>
+          <w:pPr>
+            <w:rPr>
+              <w:b/>
+            </w:rPr>
+          </w:pPr>
+          <w:r>
+            <w:rPr>
+              <w:b/>
+            </w:rPr>
+            <w:t>v0.0.3</w:t>
+          </w:r>
+        </w:p>
+        <w:p>
+          <w:pPr>
+            <w:pStyle w:val="ListParagraph"/>
+            <w:numPr>
+              <w:ilvl w:val="0"/>
+              <w:numId w:val="3"/>
+            </w:numPr>
+          </w:pPr>
+          <w:r>
+            <w:t>Updated the rule import to update existing rules</w:t>
+          </w:r>
+        </w:p>
+        <w:p>
+          <w:pPr>
+            <w:pStyle w:val="ListParagraph"/>
+            <w:numPr>
+              <w:ilvl w:val="0"/>
+              <w:numId w:val="3"/>
+            </w:numPr>
+          </w:pPr>
+          <w:r>
+            <w:t>Added event handlers for Sensor user control so that messages can be transmitted back to the main UI</w:t>
+          </w:r>
+        </w:p>
+        <w:p>
+          <w:pPr>
+            <w:pStyle w:val="ListParagraph"/>
+            <w:numPr>
+              <w:ilvl w:val="0"/>
+              <w:numId w:val="3"/>
+            </w:numPr>
+          </w:pPr>
+          <w:r>
+            <w:t xml:space="preserve">Modified the Event user control to just use next/previous paging </w:t>
+          </w:r>
+          <w:r>
+            <w:t>as a record count takes too long</w:t>
+          </w:r>
+        </w:p>
+        <w:p>
+          <w:pPr>
+            <w:pStyle w:val="ListParagraph"/>
+            <w:numPr>
+              <w:ilvl w:val="0"/>
+              <w:numId w:val="3"/>
+            </w:numPr>
+          </w:pPr>
+          <w:r>
+            <w:t>Added the ability to search on Sensor</w:t>
+          </w:r>
+        </w:p>
+        <w:p>
+          <w:pPr>
+            <w:pStyle w:val="ListParagraph"/>
+            <w:numPr>
+              <w:ilvl w:val="0"/>
+              <w:numId w:val="3"/>
+            </w:numPr>
+          </w:pPr>
+          <w:r>
+            <w:t>Added the ability to search on Protocol (TCP, UDP and ICMP)</w:t>
+          </w:r>
+        </w:p>
+        <w:p>
+          <w:pPr>
+            <w:pStyle w:val="ListParagraph"/>
+            <w:numPr>
+              <w:ilvl w:val="0"/>
+              <w:numId w:val="3"/>
+            </w:numPr>
+          </w:pPr>
+          <w:r>
+            <w:t>Moved all of the querying to a separate object so that the queries can now be easily run on a background thread</w:t>
+          </w:r>
+        </w:p>
+        <w:p>
+          <w:pPr>
+            <w:pStyle w:val="ListParagraph"/>
+            <w:numPr>
+              <w:ilvl w:val="0"/>
+              <w:numId w:val="3"/>
+            </w:numPr>
+          </w:pPr>
+          <w:r>
+            <w:t>Increased the granularity of the Page Limits, for very slow connections!</w:t>
+          </w:r>
+        </w:p>
+        <w:p>
+          <w:pPr>
+            <w:pStyle w:val="ListParagraph"/>
+            <w:numPr>
+              <w:ilvl w:val="0"/>
+              <w:numId w:val="3"/>
+            </w:numPr>
+          </w:pPr>
+          <w:r>
+            <w:t>Moved the “Connections.xml” and “Settings.xml” to a new “Config” folder</w:t>
+          </w:r>
+        </w:p>
+        <w:p>
+          <w:pPr>
+            <w:pStyle w:val="ListParagraph"/>
+            <w:numPr>
+              <w:ilvl w:val="0"/>
+              <w:numId w:val="3"/>
+            </w:numPr>
+          </w:pPr>
+          <w:r>
+            <w:t>Moved all of the hard coded SQL queries to a new config file (“Sql.xml”). The file resides in the new “Config” folder</w:t>
+          </w:r>
+        </w:p>
+        <w:p>
+          <w:pPr>
+            <w:pStyle w:val="ListParagraph"/>
+            <w:numPr>
+              <w:ilvl w:val="0"/>
+              <w:numId w:val="3"/>
+            </w:numPr>
+          </w:pPr>
+          <w:r>
+            <w:t>Added TCP flag decoding to the events list. The events is displayed on the Event, Rules and Search tabs</w:t>
+          </w:r>
+        </w:p>
+        <w:p>
+          <w:pPr>
+            <w:rPr>
+              <w:b/>
+            </w:rPr>
+          </w:pPr>
+          <w:r>
+            <w:rPr>
+              <w:b/>
+            </w:rPr>
+            <w:t>v0.0.2</w:t>
+          </w:r>
+        </w:p>
+        <w:p>
+          <w:pPr>
+            <w:pStyle w:val="ListParagraph"/>
+            <w:numPr>
+              <w:ilvl w:val="0"/>
+              <w:numId w:val="2"/>
+            </w:numPr>
+          </w:pPr>
+          <w:r>
+            <w:t>Fixed context menu Source Port copy</w:t>
+          </w:r>
+        </w:p>
+        <w:p>
+          <w:pPr>
+            <w:pStyle w:val="ListParagraph"/>
+            <w:numPr>
+              <w:ilvl w:val="0"/>
+              <w:numId w:val="2"/>
+            </w:numPr>
+          </w:pPr>
+          <w:r>
+            <w:t>Fixed import rules error which resulted in a Disposed object exception</w:t>
+          </w:r>
+        </w:p>
+        <w:p>
+          <w:pPr>
+            <w:pStyle w:val="ListParagraph"/>
+            <w:numPr>
+              <w:ilvl w:val="0"/>
+              <w:numId w:val="2"/>
+            </w:numPr>
+          </w:pPr>
+          <w:r>
+            <w:t xml:space="preserve">Added To Date/Time filtering. Thanks </w:t>
+          </w:r>
+          <w:r>
+            <w:t>TomB</w:t>
+          </w:r>
+        </w:p>
+        <w:p>
+          <w:pPr>
+            <w:pStyle w:val="ListParagraph"/>
+            <w:numPr>
+              <w:ilvl w:val="0"/>
+              <w:numId w:val="2"/>
+            </w:numPr>
+          </w:pPr>
+          <w:r>
+            <w:t>All controls/lists clear when the Rules combo is refreshed</w:t>
+          </w:r>
+        </w:p>
+        <w:p>
+          <w:pPr>
+            <w:pStyle w:val="ListParagraph"/>
+            <w:numPr>
+              <w:ilvl w:val="0"/>
+              <w:numId w:val="2"/>
+            </w:numPr>
+          </w:pPr>
+          <w:r>
+            <w:t>Fixed “No Object in Sequence” error when editing an existing connection</w:t>
+          </w:r>
+        </w:p>
+        <w:p>
+          <w:pPr>
+            <w:pStyle w:val="ListParagraph"/>
+            <w:numPr>
+              <w:ilvl w:val="0"/>
+              <w:numId w:val="2"/>
             </w:numPr>
           </w:pPr>
           <w:r>
             <w:lastRenderedPageBreak/>
-            <w:t>Fixed import paths e.g. from application directory to user app data directory</w:t>
-          </w:r>
-        </w:p>
-        <w:p>
-          <w:pPr>
-            <w:pStyle w:val="ListParagraph"/>
-            <w:numPr>
-              <w:ilvl w:val="0"/>
-              <w:numId w:val="17"/>
-            </w:numPr>
-          </w:pPr>
-          <w:r>
-            <w:t xml:space="preserve">Added a default </w:t>
-          </w:r>
-          <w:proofErr w:type="spellStart"/>
-          <w:r>
-            <w:t>MySql</w:t>
-          </w:r>
-          <w:proofErr w:type="spellEnd"/>
-          <w:r>
-            <w:t xml:space="preserve"> connection string example when creating a new connection</w:t>
-          </w:r>
-        </w:p>
-        <w:p>
-          <w:pPr>
-            <w:rPr>
-              <w:b/>
-            </w:rPr>
-          </w:pPr>
-          <w:r>
-            <w:rPr>
-              <w:b/>
-            </w:rPr>
-            <w:t>v1.0.2</w:t>
-          </w:r>
-        </w:p>
-        <w:p>
-          <w:pPr>
-            <w:pStyle w:val="ListParagraph"/>
-            <w:numPr>
-              <w:ilvl w:val="0"/>
-              <w:numId w:val="16"/>
-            </w:numPr>
-          </w:pPr>
-          <w:r>
-            <w:t>Modified the Sensor tab to prevent it automatically loading at start up, as some instances may not be accessible. To refresh the Sensor data a new refresh button has been added to the top of the tab</w:t>
-          </w:r>
-        </w:p>
-        <w:p>
-          <w:pPr>
-            <w:pStyle w:val="ListParagraph"/>
-            <w:numPr>
-              <w:ilvl w:val="0"/>
-              <w:numId w:val="16"/>
-            </w:numPr>
-          </w:pPr>
-          <w:r>
-            <w:t>Removed the Error &amp; Exclamation error handlers within the four main user controls as they were unnecessary</w:t>
-          </w:r>
-        </w:p>
-        <w:p>
-          <w:pPr>
-            <w:rPr>
-              <w:b/>
-            </w:rPr>
-          </w:pPr>
-          <w:r>
-            <w:rPr>
-              <w:b/>
-            </w:rPr>
-            <w:t>v1.0.1</w:t>
-          </w:r>
-        </w:p>
-        <w:p>
-          <w:pPr>
-            <w:pStyle w:val="ListParagraph"/>
-            <w:numPr>
-              <w:ilvl w:val="0"/>
-              <w:numId w:val="15"/>
-            </w:numPr>
-          </w:pPr>
-          <w:r>
-            <w:t xml:space="preserve">Modified the Rules database to store within the </w:t>
-          </w:r>
-          <w:proofErr w:type="gramStart"/>
-          <w:r>
-            <w:t>users</w:t>
-          </w:r>
-          <w:proofErr w:type="gramEnd"/>
-          <w:r>
-            <w:t xml:space="preserve"> local app data directory</w:t>
-          </w:r>
-          <w:r>
-            <w:t xml:space="preserve">. This prevents issues when running with multiple users logged into the same time. Thanks </w:t>
-          </w:r>
-          <w:proofErr w:type="spellStart"/>
-          <w:r>
-            <w:t>DanO</w:t>
-          </w:r>
-          <w:proofErr w:type="spellEnd"/>
-          <w:r>
-            <w:t xml:space="preserve"> for reporting this on behalf of </w:t>
-          </w:r>
-          <w:proofErr w:type="spellStart"/>
-          <w:r>
-            <w:t>TomB</w:t>
-          </w:r>
-          <w:proofErr w:type="spellEnd"/>
-          <w:r>
-            <w:t xml:space="preserve"> ;-)</w:t>
-          </w:r>
-        </w:p>
-        <w:p>
-          <w:pPr>
-            <w:pStyle w:val="ListParagraph"/>
-            <w:numPr>
-              <w:ilvl w:val="0"/>
-              <w:numId w:val="15"/>
-            </w:numPr>
-          </w:pPr>
-          <w:r>
-            <w:t xml:space="preserve">Modified the Connections </w:t>
-          </w:r>
-          <w:proofErr w:type="spellStart"/>
-          <w:r>
-            <w:t>config</w:t>
-          </w:r>
-          <w:proofErr w:type="spellEnd"/>
-          <w:r>
-            <w:t xml:space="preserve"> file to store within the users local app data directory</w:t>
-          </w:r>
-        </w:p>
-        <w:p>
-          <w:pPr>
-            <w:pStyle w:val="ListParagraph"/>
-            <w:numPr>
-              <w:ilvl w:val="0"/>
-              <w:numId w:val="15"/>
-            </w:numPr>
-          </w:pPr>
-          <w:r>
-            <w:t xml:space="preserve">Modified the Settings </w:t>
-          </w:r>
-          <w:proofErr w:type="spellStart"/>
-          <w:r>
-            <w:t>config</w:t>
-          </w:r>
-          <w:proofErr w:type="spellEnd"/>
-          <w:r>
-            <w:t xml:space="preserve"> file to store within the users local app data directory</w:t>
-          </w:r>
-        </w:p>
-        <w:p>
-          <w:pPr>
-            <w:pStyle w:val="ListParagraph"/>
-            <w:numPr>
-              <w:ilvl w:val="0"/>
-              <w:numId w:val="15"/>
-            </w:numPr>
-          </w:pPr>
-          <w:r>
-            <w:t>Modified the HEX view context menu to allow copying of the HEX with and without spaces</w:t>
-          </w:r>
-        </w:p>
-        <w:p>
-          <w:pPr>
-            <w:pStyle w:val="ListParagraph"/>
-            <w:numPr>
-              <w:ilvl w:val="0"/>
-              <w:numId w:val="15"/>
-            </w:numPr>
-          </w:pPr>
-          <w:r>
-            <w:t>Added the ability to filter out particular events e.g. false positives</w:t>
-          </w:r>
-          <w:r>
-            <w:t>. The functionali</w:t>
-          </w:r>
-          <w:r>
-            <w:t>ty only applies on the Rules list</w:t>
-          </w:r>
-          <w:r>
-            <w:t xml:space="preserve">. A false positive entry relates to a particular attribute </w:t>
-          </w:r>
-          <w:proofErr w:type="spellStart"/>
-          <w:r>
-            <w:t>e.g</w:t>
-          </w:r>
-          <w:proofErr w:type="spellEnd"/>
-          <w:r>
-            <w:t xml:space="preserve"> payload LIKE “test” or Source IP = 192.168.0.100. The false positive data is stored in an XML file under the </w:t>
-          </w:r>
-          <w:proofErr w:type="gramStart"/>
-          <w:r>
-            <w:t>users</w:t>
-          </w:r>
-          <w:proofErr w:type="gramEnd"/>
-          <w:r>
-            <w:t xml:space="preserve"> local app data directory.</w:t>
-          </w:r>
-          <w:r>
-            <w:t xml:space="preserve"> Thanks </w:t>
-          </w:r>
-          <w:proofErr w:type="spellStart"/>
-          <w:r>
-            <w:t>ChrisB</w:t>
-          </w:r>
-          <w:proofErr w:type="spellEnd"/>
-        </w:p>
-        <w:p>
-          <w:pPr>
-            <w:rPr>
-              <w:b/>
-            </w:rPr>
-          </w:pPr>
-          <w:r>
-            <w:rPr>
-              <w:b/>
-            </w:rPr>
-            <w:t>v1.0.0</w:t>
-          </w:r>
-        </w:p>
-        <w:p>
-          <w:pPr>
-            <w:pStyle w:val="ListParagraph"/>
-            <w:numPr>
-              <w:ilvl w:val="0"/>
-              <w:numId w:val="4"/>
-            </w:numPr>
-          </w:pPr>
-          <w:r>
-            <w:t>Help file added</w:t>
-          </w:r>
-        </w:p>
-        <w:p>
-          <w:pPr>
-            <w:pStyle w:val="ListParagraph"/>
-            <w:numPr>
-              <w:ilvl w:val="0"/>
-              <w:numId w:val="4"/>
-            </w:numPr>
-          </w:pPr>
-          <w:r>
-            <w:t>Public release</w:t>
-          </w:r>
-        </w:p>
-        <w:p>
-          <w:pPr>
-            <w:rPr>
-              <w:b/>
-            </w:rPr>
-          </w:pPr>
-          <w:r>
-            <w:rPr>
-              <w:b/>
-            </w:rPr>
-            <w:t>v0.0.3</w:t>
-          </w:r>
-        </w:p>
-        <w:p>
-          <w:pPr>
-            <w:pStyle w:val="ListParagraph"/>
-            <w:numPr>
-              <w:ilvl w:val="0"/>
-              <w:numId w:val="3"/>
-            </w:numPr>
-          </w:pPr>
-          <w:r>
-            <w:t>Updated the rule import to update existing rules</w:t>
-          </w:r>
-        </w:p>
-        <w:p>
-          <w:pPr>
-            <w:pStyle w:val="ListParagraph"/>
-            <w:numPr>
-              <w:ilvl w:val="0"/>
-              <w:numId w:val="3"/>
-            </w:numPr>
-          </w:pPr>
-          <w:r>
-            <w:t>Added event handlers for Sensor user control so that messages can be transmitted back to the main UI</w:t>
-          </w:r>
-        </w:p>
-        <w:p>
-          <w:pPr>
-            <w:pStyle w:val="ListParagraph"/>
-            <w:numPr>
-              <w:ilvl w:val="0"/>
-              <w:numId w:val="3"/>
-            </w:numPr>
-          </w:pPr>
-          <w:r>
-            <w:t xml:space="preserve">Modified the Event user control to just use next/previous paging </w:t>
-          </w:r>
-          <w:r>
-            <w:t>as a record count takes too long</w:t>
-          </w:r>
-        </w:p>
-        <w:p>
-          <w:pPr>
-            <w:pStyle w:val="ListParagraph"/>
-            <w:numPr>
-              <w:ilvl w:val="0"/>
-              <w:numId w:val="3"/>
-            </w:numPr>
-          </w:pPr>
-          <w:r>
-            <w:t>Added the ability to search on Sensor</w:t>
-          </w:r>
-        </w:p>
-        <w:p>
-          <w:pPr>
-            <w:pStyle w:val="ListParagraph"/>
-            <w:numPr>
-              <w:ilvl w:val="0"/>
-              <w:numId w:val="3"/>
-            </w:numPr>
-          </w:pPr>
-          <w:r>
-            <w:t>Added the ability to search on Protocol (TCP, UDP and ICMP)</w:t>
-          </w:r>
-        </w:p>
-        <w:p>
-          <w:pPr>
-            <w:pStyle w:val="ListParagraph"/>
-            <w:numPr>
-              <w:ilvl w:val="0"/>
-              <w:numId w:val="3"/>
-            </w:numPr>
-          </w:pPr>
-          <w:r>
-            <w:t>Moved all of the querying to a separate object so that the queries can now be easily run on a background thread</w:t>
-          </w:r>
-        </w:p>
-        <w:p>
-          <w:pPr>
-            <w:pStyle w:val="ListParagraph"/>
-            <w:numPr>
-              <w:ilvl w:val="0"/>
-              <w:numId w:val="3"/>
-            </w:numPr>
-          </w:pPr>
-          <w:r>
-            <w:t>Increased the granularity of the Page Limits, for very slow connections!</w:t>
-          </w:r>
-        </w:p>
-        <w:p>
-          <w:pPr>
-            <w:pStyle w:val="ListParagraph"/>
-            <w:numPr>
-              <w:ilvl w:val="0"/>
-              <w:numId w:val="3"/>
-            </w:numPr>
-          </w:pPr>
-          <w:r>
-            <w:t>Moved the “Connections.xml” and “Settings.xml” to a new “</w:t>
-          </w:r>
-          <w:proofErr w:type="spellStart"/>
-          <w:r>
-            <w:t>Config</w:t>
-          </w:r>
-          <w:proofErr w:type="spellEnd"/>
-          <w:r>
-            <w:t>” folder</w:t>
-          </w:r>
-        </w:p>
-        <w:p>
-          <w:pPr>
-            <w:pStyle w:val="ListParagraph"/>
-            <w:numPr>
-              <w:ilvl w:val="0"/>
-              <w:numId w:val="3"/>
-            </w:numPr>
-          </w:pPr>
-          <w:r>
-            <w:t xml:space="preserve">Moved all of the hard coded SQL queries to a new </w:t>
-          </w:r>
-          <w:proofErr w:type="spellStart"/>
-          <w:r>
-            <w:t>config</w:t>
-          </w:r>
-          <w:proofErr w:type="spellEnd"/>
-          <w:r>
-            <w:t xml:space="preserve"> file (“Sql.xml”). The file resides in the new “</w:t>
-          </w:r>
-          <w:proofErr w:type="spellStart"/>
-          <w:r>
-            <w:t>Config</w:t>
-          </w:r>
-          <w:proofErr w:type="spellEnd"/>
-          <w:r>
-            <w:t>” folder</w:t>
-          </w:r>
-        </w:p>
-        <w:p>
-          <w:pPr>
-            <w:pStyle w:val="ListParagraph"/>
-            <w:numPr>
-              <w:ilvl w:val="0"/>
-              <w:numId w:val="3"/>
-            </w:numPr>
-          </w:pPr>
-          <w:r>
-            <w:t>Added TCP flag decoding to the events list. The events is displayed on the Event, Rules and Search tabs</w:t>
-          </w:r>
-        </w:p>
-        <w:p>
-          <w:pPr>
-            <w:rPr>
-              <w:b/>
-            </w:rPr>
-          </w:pPr>
-          <w:r>
-            <w:rPr>
-              <w:b/>
-            </w:rPr>
-            <w:lastRenderedPageBreak/>
-            <w:t>v0.0.2</w:t>
+            <w:t>Moved the Connections/Page Limit controls to the toolbar</w:t>
           </w:r>
         </w:p>
         <w:p>
@@ -2349,98 +2324,8 @@
             </w:numPr>
           </w:pPr>
           <w:r>
-            <w:t>Fixed context menu Source Port copy</w:t>
-          </w:r>
-        </w:p>
-        <w:p>
-          <w:pPr>
-            <w:pStyle w:val="ListParagraph"/>
-            <w:numPr>
-              <w:ilvl w:val="0"/>
-              <w:numId w:val="2"/>
-            </w:numPr>
-          </w:pPr>
-          <w:r>
-            <w:t>Fixed import rules error which resulted in a Disposed object exception</w:t>
-          </w:r>
-        </w:p>
-        <w:p>
-          <w:pPr>
-            <w:pStyle w:val="ListParagraph"/>
-            <w:numPr>
-              <w:ilvl w:val="0"/>
-              <w:numId w:val="2"/>
-            </w:numPr>
-          </w:pPr>
-          <w:r>
-            <w:t xml:space="preserve">Added </w:t>
-          </w:r>
-          <w:proofErr w:type="gramStart"/>
-          <w:r>
-            <w:t>To</w:t>
-          </w:r>
-          <w:proofErr w:type="gramEnd"/>
-          <w:r>
-            <w:t xml:space="preserve"> Date/Time filtering. Thanks </w:t>
-          </w:r>
-          <w:proofErr w:type="spellStart"/>
-          <w:r>
-            <w:t>TomB</w:t>
-          </w:r>
-          <w:proofErr w:type="spellEnd"/>
-        </w:p>
-        <w:p>
-          <w:pPr>
-            <w:pStyle w:val="ListParagraph"/>
-            <w:numPr>
-              <w:ilvl w:val="0"/>
-              <w:numId w:val="2"/>
-            </w:numPr>
-          </w:pPr>
-          <w:r>
-            <w:t>All controls/lists clear when the Rules combo is refreshed</w:t>
-          </w:r>
-        </w:p>
-        <w:p>
-          <w:pPr>
-            <w:pStyle w:val="ListParagraph"/>
-            <w:numPr>
-              <w:ilvl w:val="0"/>
-              <w:numId w:val="2"/>
-            </w:numPr>
-          </w:pPr>
-          <w:r>
-            <w:t>Fixed “No Object in Sequence” error when editing an existing connection</w:t>
-          </w:r>
-        </w:p>
-        <w:p>
-          <w:pPr>
-            <w:pStyle w:val="ListParagraph"/>
-            <w:numPr>
-              <w:ilvl w:val="0"/>
-              <w:numId w:val="2"/>
-            </w:numPr>
-          </w:pPr>
-          <w:r>
-            <w:t>Moved the Connections/Page Limit controls to the toolbar</w:t>
-          </w:r>
-        </w:p>
-        <w:p>
-          <w:pPr>
-            <w:pStyle w:val="ListParagraph"/>
-            <w:numPr>
-              <w:ilvl w:val="0"/>
-              <w:numId w:val="2"/>
-            </w:numPr>
-          </w:pPr>
-          <w:r>
-            <w:t xml:space="preserve">Added new Events tab, which displays all events, ordered by </w:t>
-          </w:r>
-          <w:proofErr w:type="spellStart"/>
-          <w:r>
-            <w:t>event.timestamp</w:t>
-          </w:r>
-          <w:proofErr w:type="spellEnd"/>
+            <w:t>Added new Events tab, which displays all events, ordered by event.timestamp</w:t>
+          </w:r>
           <w:r>
             <w:t>, includes paging support</w:t>
           </w:r>
@@ -2553,8 +2438,8 @@
     </w:sdt>
     <w:p/>
     <w:sectPr>
-      <w:headerReference w:type="default" r:id="rId27"/>
-      <w:footerReference w:type="default" r:id="rId28"/>
+      <w:headerReference w:type="default" r:id="rId28"/>
+      <w:footerReference w:type="default" r:id="rId29"/>
       <w:pgSz w:w="11906" w:h="16838"/>
       <w:pgMar w:top="1440" w:right="1440" w:bottom="1440" w:left="1440" w:header="708" w:footer="708" w:gutter="0"/>
       <w:pgNumType w:start="0"/>
@@ -2571,7 +2456,7 @@
   <w:endnote w:type="separator" w:id="-1">
     <w:p>
       <w:pPr>
-        <w:spacing w:after="0" w:line="240" w:lineRule="auto"/>
+        <w:spacing w:after="0"/>
       </w:pPr>
       <w:r>
         <w:separator/>
@@ -2581,7 +2466,7 @@
   <w:endnote w:type="continuationSeparator" w:id="0">
     <w:p>
       <w:pPr>
-        <w:spacing w:after="0" w:line="240" w:lineRule="auto"/>
+        <w:spacing w:after="0"/>
       </w:pPr>
       <w:r>
         <w:continuationSeparator/>
@@ -2631,7 +2516,7 @@
             <w:rPr>
               <w:noProof/>
             </w:rPr>
-            <w:t>6</w:t>
+            <w:t>3</w:t>
           </w:r>
           <w:r>
             <w:fldChar w:fldCharType="end"/>
@@ -2667,7 +2552,7 @@
   <w:footnote w:type="separator" w:id="-1">
     <w:p>
       <w:pPr>
-        <w:spacing w:after="0" w:line="240" w:lineRule="auto"/>
+        <w:spacing w:after="0"/>
       </w:pPr>
       <w:r>
         <w:separator/>
@@ -2677,7 +2562,7 @@
   <w:footnote w:type="continuationSeparator" w:id="0">
     <w:p>
       <w:pPr>
-        <w:spacing w:after="0" w:line="240" w:lineRule="auto"/>
+        <w:spacing w:after="0"/>
       </w:pPr>
       <w:r>
         <w:continuationSeparator/>
@@ -5423,6 +5308,10 @@
   <w:style w:type="paragraph" w:default="1" w:styleId="Normal">
     <w:name w:val="Normal"/>
     <w:qFormat/>
+    <w:rsid w:val="007C0DB5"/>
+    <w:pPr>
+      <w:spacing w:line="240" w:lineRule="auto"/>
+    </w:pPr>
   </w:style>
   <w:style w:type="paragraph" w:styleId="Heading1">
     <w:name w:val="heading 1"/>
@@ -5510,7 +5399,7 @@
         <w:tab w:val="center" w:pos="4513"/>
         <w:tab w:val="right" w:pos="9026"/>
       </w:tabs>
-      <w:spacing w:after="0" w:line="240" w:lineRule="auto"/>
+      <w:spacing w:after="0"/>
     </w:pPr>
   </w:style>
   <w:style w:type="character" w:customStyle="1" w:styleId="HeaderChar">
@@ -5532,7 +5421,7 @@
         <w:tab w:val="center" w:pos="4513"/>
         <w:tab w:val="right" w:pos="9026"/>
       </w:tabs>
-      <w:spacing w:after="0" w:line="240" w:lineRule="auto"/>
+      <w:spacing w:after="0"/>
     </w:pPr>
   </w:style>
   <w:style w:type="character" w:customStyle="1" w:styleId="FooterChar">
@@ -5562,7 +5451,7 @@
     <w:unhideWhenUsed/>
     <w:rsid w:val="00837CCD"/>
     <w:pPr>
-      <w:spacing w:after="0" w:line="240" w:lineRule="auto"/>
+      <w:spacing w:after="0"/>
     </w:pPr>
     <w:rPr>
       <w:rFonts w:ascii="Tahoma" w:hAnsi="Tahoma" w:cs="Tahoma"/>
@@ -5728,6 +5617,18 @@
     <w:basedOn w:val="DefaultParagraphFont"/>
     <w:rsid w:val="00166D91"/>
   </w:style>
+  <w:style w:type="character" w:styleId="FollowedHyperlink">
+    <w:name w:val="FollowedHyperlink"/>
+    <w:basedOn w:val="DefaultParagraphFont"/>
+    <w:uiPriority w:val="99"/>
+    <w:semiHidden/>
+    <w:unhideWhenUsed/>
+    <w:rsid w:val="004D4B66"/>
+    <w:rPr>
+      <w:color w:val="800080" w:themeColor="followedHyperlink"/>
+      <w:u w:val="single"/>
+    </w:rPr>
+  </w:style>
 </w:styles>
 </file>
 
@@ -5890,6 +5791,10 @@
   <w:style w:type="paragraph" w:default="1" w:styleId="Normal">
     <w:name w:val="Normal"/>
     <w:qFormat/>
+    <w:rsid w:val="007C0DB5"/>
+    <w:pPr>
+      <w:spacing w:line="240" w:lineRule="auto"/>
+    </w:pPr>
   </w:style>
   <w:style w:type="paragraph" w:styleId="Heading1">
     <w:name w:val="heading 1"/>
@@ -5977,7 +5882,7 @@
         <w:tab w:val="center" w:pos="4513"/>
         <w:tab w:val="right" w:pos="9026"/>
       </w:tabs>
-      <w:spacing w:after="0" w:line="240" w:lineRule="auto"/>
+      <w:spacing w:after="0"/>
     </w:pPr>
   </w:style>
   <w:style w:type="character" w:customStyle="1" w:styleId="HeaderChar">
@@ -5999,7 +5904,7 @@
         <w:tab w:val="center" w:pos="4513"/>
         <w:tab w:val="right" w:pos="9026"/>
       </w:tabs>
-      <w:spacing w:after="0" w:line="240" w:lineRule="auto"/>
+      <w:spacing w:after="0"/>
     </w:pPr>
   </w:style>
   <w:style w:type="character" w:customStyle="1" w:styleId="FooterChar">
@@ -6029,7 +5934,7 @@
     <w:unhideWhenUsed/>
     <w:rsid w:val="00837CCD"/>
     <w:pPr>
-      <w:spacing w:after="0" w:line="240" w:lineRule="auto"/>
+      <w:spacing w:after="0"/>
     </w:pPr>
     <w:rPr>
       <w:rFonts w:ascii="Tahoma" w:hAnsi="Tahoma" w:cs="Tahoma"/>
@@ -6194,6 +6099,18 @@
     <w:name w:val="cs_v"/>
     <w:basedOn w:val="DefaultParagraphFont"/>
     <w:rsid w:val="00166D91"/>
+  </w:style>
+  <w:style w:type="character" w:styleId="FollowedHyperlink">
+    <w:name w:val="FollowedHyperlink"/>
+    <w:basedOn w:val="DefaultParagraphFont"/>
+    <w:uiPriority w:val="99"/>
+    <w:semiHidden/>
+    <w:unhideWhenUsed/>
+    <w:rsid w:val="004D4B66"/>
+    <w:rPr>
+      <w:color w:val="800080" w:themeColor="followedHyperlink"/>
+      <w:u w:val="single"/>
+    </w:rPr>
   </w:style>
 </w:styles>
 </file>
@@ -6507,7 +6424,7 @@
 </file>
 
 <file path=customXml/itemProps2.xml><?xml version="1.0" encoding="utf-8"?>
-<ds:datastoreItem xmlns:ds="http://schemas.openxmlformats.org/officeDocument/2006/customXml" ds:itemID="{50337FD8-CDDD-4C5F-BB45-34F832B979B3}">
+<ds:datastoreItem xmlns:ds="http://schemas.openxmlformats.org/officeDocument/2006/customXml" ds:itemID="{27ECA3DD-B122-4DD2-BB37-C14766B84678}">
   <ds:schemaRefs>
     <ds:schemaRef ds:uri="http://schemas.openxmlformats.org/officeDocument/2006/bibliography"/>
   </ds:schemaRefs>

</xml_diff>

<commit_message>
Fixed bug in copy functionality Modified the NetWitness query generation as the generated query was too complex. Added Find window/functionality for use in the Payload window. Thanks ChrisB Added the ability to copy the Host column value via the context menu Added Enter key event handler to the Rule list which displays the Payload window. Escape now closes the Payload window Modified Find window to catch F3 to continue finding text
</commit_message>
<xml_diff>
--- a/Help/Help.docx
+++ b/Help/Help.docx
@@ -22,7 +22,7 @@
               <w:lang w:eastAsia="en-GB"/>
             </w:rPr>
             <w:drawing>
-              <wp:inline distT="0" distB="0" distL="0" distR="0" wp14:anchorId="338E72A8" wp14:editId="7AD1616F">
+              <wp:inline distT="0" distB="0" distL="0" distR="0" wp14:anchorId="4FE4FDB3" wp14:editId="1EE58B01">
                 <wp:extent cx="2524478" cy="762106"/>
                 <wp:effectExtent l="0" t="0" r="9525" b="0"/>
                 <wp:docPr id="1" name="Picture 1"/>
@@ -132,7 +132,6 @@
             </w:sdtPr>
             <w:sdtEndPr/>
             <w:sdtContent>
-              <w:proofErr w:type="gramStart"/>
               <w:r>
                 <w:rPr>
                   <w:b/>
@@ -141,7 +140,6 @@
                 </w:rPr>
                 <w:t>snorbert</w:t>
               </w:r>
-              <w:proofErr w:type="gramEnd"/>
             </w:sdtContent>
           </w:sdt>
         </w:p>
@@ -431,8 +429,6 @@
             </w:rPr>
             <w:t>Correlation of snort signatures to events for easy viewing of the signatures</w:t>
           </w:r>
-          <w:bookmarkStart w:id="0" w:name="_GoBack"/>
-          <w:bookmarkEnd w:id="0"/>
         </w:p>
         <w:p>
           <w:pPr>
@@ -750,23 +746,7 @@
                 <w:rFonts w:cstheme="minorHAnsi"/>
                 <w:lang w:val="en"/>
               </w:rPr>
-              <w:t>SQL Server</w:t>
-            </w:r>
-            <w:r>
-              <w:rPr>
-                <w:rStyle w:val="Hyperlink"/>
-                <w:rFonts w:cstheme="minorHAnsi"/>
-                <w:lang w:val="en"/>
-              </w:rPr>
-              <w:t xml:space="preserve"> </w:t>
-            </w:r>
-            <w:r>
-              <w:rPr>
-                <w:rStyle w:val="Hyperlink"/>
-                <w:rFonts w:cstheme="minorHAnsi"/>
-                <w:lang w:val="en"/>
-              </w:rPr>
-              <w:t>CE</w:t>
+              <w:t>SQL Server CE</w:t>
             </w:r>
           </w:hyperlink>
           <w:r>
@@ -975,7 +955,7 @@
               <w:lang w:eastAsia="en-GB"/>
             </w:rPr>
             <w:drawing>
-              <wp:inline distT="0" distB="0" distL="0" distR="0" wp14:anchorId="4D93C753" wp14:editId="3952997D">
+              <wp:inline distT="0" distB="0" distL="0" distR="0" wp14:anchorId="67126A12" wp14:editId="487C2408">
                 <wp:extent cx="3733800" cy="1843068"/>
                 <wp:effectExtent l="0" t="0" r="0" b="5080"/>
                 <wp:docPr id="2" name="Picture 2"/>
@@ -1055,7 +1035,7 @@
               <w:lang w:eastAsia="en-GB"/>
             </w:rPr>
             <w:drawing>
-              <wp:inline distT="0" distB="0" distL="0" distR="0" wp14:anchorId="30D71E30" wp14:editId="47ADDFBE">
+              <wp:inline distT="0" distB="0" distL="0" distR="0" wp14:anchorId="5D7F2B89" wp14:editId="72B5FE6F">
                 <wp:extent cx="3724275" cy="1174713"/>
                 <wp:effectExtent l="0" t="0" r="0" b="6985"/>
                 <wp:docPr id="3" name="Picture 3"/>
@@ -1198,7 +1178,7 @@
               <w:lang w:eastAsia="en-GB"/>
             </w:rPr>
             <w:drawing>
-              <wp:inline distT="0" distB="0" distL="0" distR="0" wp14:anchorId="746D60B9" wp14:editId="23249E35">
+              <wp:inline distT="0" distB="0" distL="0" distR="0" wp14:anchorId="4AEED618" wp14:editId="4798349B">
                 <wp:extent cx="5731510" cy="1197610"/>
                 <wp:effectExtent l="0" t="0" r="2540" b="2540"/>
                 <wp:docPr id="4" name="Picture 4"/>
@@ -1252,7 +1232,7 @@
               <w:lang w:eastAsia="en-GB"/>
             </w:rPr>
             <w:drawing>
-              <wp:inline distT="0" distB="0" distL="0" distR="0" wp14:anchorId="4ED61A9D" wp14:editId="06C7DE31">
+              <wp:inline distT="0" distB="0" distL="0" distR="0" wp14:anchorId="3526E8A3" wp14:editId="30B79640">
                 <wp:extent cx="5731510" cy="1539240"/>
                 <wp:effectExtent l="0" t="0" r="2540" b="3810"/>
                 <wp:docPr id="5" name="Picture 5"/>
@@ -1360,7 +1340,7 @@
               <w:lang w:eastAsia="en-GB"/>
             </w:rPr>
             <w:drawing>
-              <wp:inline distT="0" distB="0" distL="0" distR="0" wp14:anchorId="3CA3B985" wp14:editId="7010F43D">
+              <wp:inline distT="0" distB="0" distL="0" distR="0" wp14:anchorId="0E0BD159" wp14:editId="766AEA5E">
                 <wp:extent cx="4204042" cy="762000"/>
                 <wp:effectExtent l="0" t="0" r="6350" b="0"/>
                 <wp:docPr id="6" name="Picture 6"/>
@@ -1432,7 +1412,7 @@
               <w:lang w:eastAsia="en-GB"/>
             </w:rPr>
             <w:drawing>
-              <wp:inline distT="0" distB="0" distL="0" distR="0" wp14:anchorId="5576A898" wp14:editId="442EA05E">
+              <wp:inline distT="0" distB="0" distL="0" distR="0" wp14:anchorId="7EAE0A56" wp14:editId="75CF7E8C">
                 <wp:extent cx="3267531" cy="1829055"/>
                 <wp:effectExtent l="0" t="0" r="9525" b="0"/>
                 <wp:docPr id="7" name="Picture 7"/>
@@ -1518,6 +1498,105 @@
             <w:rPr>
               <w:b/>
             </w:rPr>
+            <w:t>v1.0.8</w:t>
+          </w:r>
+        </w:p>
+        <w:p>
+          <w:pPr>
+            <w:pStyle w:val="ListParagraph"/>
+            <w:numPr>
+              <w:ilvl w:val="0"/>
+              <w:numId w:val="22"/>
+            </w:numPr>
+          </w:pPr>
+          <w:r>
+            <w:t>Fixed bug in copy functionality</w:t>
+          </w:r>
+        </w:p>
+        <w:p>
+          <w:pPr>
+            <w:pStyle w:val="ListParagraph"/>
+            <w:numPr>
+              <w:ilvl w:val="0"/>
+              <w:numId w:val="22"/>
+            </w:numPr>
+          </w:pPr>
+          <w:r>
+            <w:t xml:space="preserve">Modified the NetWitness query generation as the generated query was too complex. The query has been divided into </w:t>
+          </w:r>
+          <w:r>
+            <w:t xml:space="preserve">two </w:t>
+          </w:r>
+          <w:r>
+            <w:t>directional queries</w:t>
+          </w:r>
+        </w:p>
+        <w:p>
+          <w:pPr>
+            <w:pStyle w:val="ListParagraph"/>
+            <w:numPr>
+              <w:ilvl w:val="0"/>
+              <w:numId w:val="22"/>
+            </w:numPr>
+          </w:pPr>
+          <w:r>
+            <w:t>Added Find window/functionality for use in the Payload window</w:t>
+          </w:r>
+          <w:r>
+            <w:t>. Thanks ChrisB</w:t>
+          </w:r>
+        </w:p>
+        <w:p>
+          <w:pPr>
+            <w:pStyle w:val="ListParagraph"/>
+            <w:numPr>
+              <w:ilvl w:val="0"/>
+              <w:numId w:val="22"/>
+            </w:numPr>
+          </w:pPr>
+          <w:r>
+            <w:t>Added the ability to copy the Host column value via the context menu</w:t>
+          </w:r>
+        </w:p>
+        <w:p>
+          <w:pPr>
+            <w:pStyle w:val="ListParagraph"/>
+            <w:numPr>
+              <w:ilvl w:val="0"/>
+              <w:numId w:val="22"/>
+            </w:numPr>
+          </w:pPr>
+          <w:r>
+            <w:t>Added Enter key event handler to the Rule list which displays the Payload window. Escape now closes the Payload window</w:t>
+          </w:r>
+        </w:p>
+        <w:p>
+          <w:pPr>
+            <w:pStyle w:val="ListParagraph"/>
+            <w:numPr>
+              <w:ilvl w:val="0"/>
+              <w:numId w:val="22"/>
+            </w:numPr>
+          </w:pPr>
+          <w:r>
+            <w:t xml:space="preserve">Modified Find window to catch F3 to continue </w:t>
+          </w:r>
+          <w:r>
+            <w:t>finding text</w:t>
+          </w:r>
+          <w:bookmarkStart w:id="0" w:name="_GoBack"/>
+          <w:bookmarkEnd w:id="0"/>
+        </w:p>
+        <w:p>
+          <w:pPr>
+            <w:rPr>
+              <w:b/>
+            </w:rPr>
+          </w:pPr>
+          <w:r>
+            <w:rPr>
+              <w:b/>
+            </w:rPr>
             <w:t>v1.0.7</w:t>
           </w:r>
         </w:p>
@@ -1833,6 +1912,7 @@
             </w:numPr>
           </w:pPr>
           <w:r>
+            <w:lastRenderedPageBreak/>
             <w:t>Fixed Rules paging label positioning/anchoring</w:t>
           </w:r>
         </w:p>
@@ -1921,8 +2001,309 @@
             </w:numPr>
           </w:pPr>
           <w:r>
+            <w:t>Added a default MySql connection string example when creating a new connection</w:t>
+          </w:r>
+        </w:p>
+        <w:p>
+          <w:pPr>
+            <w:rPr>
+              <w:b/>
+            </w:rPr>
+          </w:pPr>
+          <w:r>
+            <w:rPr>
+              <w:b/>
+            </w:rPr>
+            <w:t>v1.0.2</w:t>
+          </w:r>
+        </w:p>
+        <w:p>
+          <w:pPr>
+            <w:pStyle w:val="ListParagraph"/>
+            <w:numPr>
+              <w:ilvl w:val="0"/>
+              <w:numId w:val="16"/>
+            </w:numPr>
+          </w:pPr>
+          <w:r>
+            <w:t>Modified the Sensor tab to prevent it automatically loading at start up, as some instances may not be accessible. To refresh the Sensor data a new refresh button has been added to the top of the tab</w:t>
+          </w:r>
+        </w:p>
+        <w:p>
+          <w:pPr>
+            <w:pStyle w:val="ListParagraph"/>
+            <w:numPr>
+              <w:ilvl w:val="0"/>
+              <w:numId w:val="16"/>
+            </w:numPr>
+          </w:pPr>
+          <w:r>
+            <w:t>Removed the Error &amp; Exclamation error handlers within the four main user controls as they were unnecessary</w:t>
+          </w:r>
+        </w:p>
+        <w:p>
+          <w:pPr>
+            <w:rPr>
+              <w:b/>
+            </w:rPr>
+          </w:pPr>
+          <w:r>
+            <w:rPr>
+              <w:b/>
+            </w:rPr>
+            <w:t>v1.0.1</w:t>
+          </w:r>
+        </w:p>
+        <w:p>
+          <w:pPr>
+            <w:pStyle w:val="ListParagraph"/>
+            <w:numPr>
+              <w:ilvl w:val="0"/>
+              <w:numId w:val="15"/>
+            </w:numPr>
+          </w:pPr>
+          <w:r>
+            <w:t>Modified the Rules database to store within the users local app data directory</w:t>
+          </w:r>
+          <w:r>
+            <w:t>. This prevents issues when running with multiple users logged into the same time. Thanks DanO for reporting this on behalf of TomB</w:t>
+          </w:r>
+          <w:r>
+            <w:t xml:space="preserve"> ;-)</w:t>
+          </w:r>
+        </w:p>
+        <w:p>
+          <w:pPr>
+            <w:pStyle w:val="ListParagraph"/>
+            <w:numPr>
+              <w:ilvl w:val="0"/>
+              <w:numId w:val="15"/>
+            </w:numPr>
+          </w:pPr>
+          <w:r>
+            <w:t>Modified the Connections config file to store within the users local app data directory</w:t>
+          </w:r>
+        </w:p>
+        <w:p>
+          <w:pPr>
+            <w:pStyle w:val="ListParagraph"/>
+            <w:numPr>
+              <w:ilvl w:val="0"/>
+              <w:numId w:val="15"/>
+            </w:numPr>
+          </w:pPr>
+          <w:r>
+            <w:t>Modified the Settings config file to store within the users local app data directory</w:t>
+          </w:r>
+        </w:p>
+        <w:p>
+          <w:pPr>
+            <w:pStyle w:val="ListParagraph"/>
+            <w:numPr>
+              <w:ilvl w:val="0"/>
+              <w:numId w:val="15"/>
+            </w:numPr>
+          </w:pPr>
+          <w:r>
+            <w:t>Modified the HEX view context menu to allow copying of the HEX with and without spaces</w:t>
+          </w:r>
+        </w:p>
+        <w:p>
+          <w:pPr>
+            <w:pStyle w:val="ListParagraph"/>
+            <w:numPr>
+              <w:ilvl w:val="0"/>
+              <w:numId w:val="15"/>
+            </w:numPr>
+          </w:pPr>
+          <w:r>
+            <w:t>Added the ability to filter out particular events e.g. false positives</w:t>
+          </w:r>
+          <w:r>
+            <w:t>. The functionali</w:t>
+          </w:r>
+          <w:r>
+            <w:t>ty only applies on the Rules list</w:t>
+          </w:r>
+          <w:r>
+            <w:t>. A false positive entry relates to a particular attribute e.g payload LIKE “test” or Source IP = 192.168.0.100. The false positive data is stored in an XML file under the users local app data directory.</w:t>
+          </w:r>
+          <w:r>
+            <w:t xml:space="preserve"> Thanks ChrisB</w:t>
+          </w:r>
+        </w:p>
+        <w:p>
+          <w:pPr>
+            <w:rPr>
+              <w:b/>
+            </w:rPr>
+          </w:pPr>
+          <w:r>
+            <w:rPr>
+              <w:b/>
+            </w:rPr>
+            <w:t>v1.0.0</w:t>
+          </w:r>
+        </w:p>
+        <w:p>
+          <w:pPr>
+            <w:pStyle w:val="ListParagraph"/>
+            <w:numPr>
+              <w:ilvl w:val="0"/>
+              <w:numId w:val="4"/>
+            </w:numPr>
+          </w:pPr>
+          <w:r>
+            <w:t>Help file added</w:t>
+          </w:r>
+        </w:p>
+        <w:p>
+          <w:pPr>
+            <w:pStyle w:val="ListParagraph"/>
+            <w:numPr>
+              <w:ilvl w:val="0"/>
+              <w:numId w:val="4"/>
+            </w:numPr>
+          </w:pPr>
+          <w:r>
+            <w:t>Public release</w:t>
+          </w:r>
+        </w:p>
+        <w:p>
+          <w:pPr>
+            <w:rPr>
+              <w:b/>
+            </w:rPr>
+          </w:pPr>
+          <w:r>
+            <w:rPr>
+              <w:b/>
+            </w:rPr>
+            <w:t>v0.0.3</w:t>
+          </w:r>
+        </w:p>
+        <w:p>
+          <w:pPr>
+            <w:pStyle w:val="ListParagraph"/>
+            <w:numPr>
+              <w:ilvl w:val="0"/>
+              <w:numId w:val="3"/>
+            </w:numPr>
+          </w:pPr>
+          <w:r>
+            <w:t>Updated the rule import to update existing rules</w:t>
+          </w:r>
+        </w:p>
+        <w:p>
+          <w:pPr>
+            <w:pStyle w:val="ListParagraph"/>
+            <w:numPr>
+              <w:ilvl w:val="0"/>
+              <w:numId w:val="3"/>
+            </w:numPr>
+          </w:pPr>
+          <w:r>
+            <w:t>Added event handlers for Sensor user control so that messages can be transmitted back to the main UI</w:t>
+          </w:r>
+        </w:p>
+        <w:p>
+          <w:pPr>
+            <w:pStyle w:val="ListParagraph"/>
+            <w:numPr>
+              <w:ilvl w:val="0"/>
+              <w:numId w:val="3"/>
+            </w:numPr>
+          </w:pPr>
+          <w:r>
+            <w:t xml:space="preserve">Modified the Event user control to just use next/previous paging </w:t>
+          </w:r>
+          <w:r>
+            <w:t>as a record count takes too long</w:t>
+          </w:r>
+        </w:p>
+        <w:p>
+          <w:pPr>
+            <w:pStyle w:val="ListParagraph"/>
+            <w:numPr>
+              <w:ilvl w:val="0"/>
+              <w:numId w:val="3"/>
+            </w:numPr>
+          </w:pPr>
+          <w:r>
+            <w:t>Added the ability to search on Sensor</w:t>
+          </w:r>
+        </w:p>
+        <w:p>
+          <w:pPr>
+            <w:pStyle w:val="ListParagraph"/>
+            <w:numPr>
+              <w:ilvl w:val="0"/>
+              <w:numId w:val="3"/>
+            </w:numPr>
+          </w:pPr>
+          <w:r>
+            <w:t>Added the ability to search on Protocol (TCP, UDP and ICMP)</w:t>
+          </w:r>
+        </w:p>
+        <w:p>
+          <w:pPr>
+            <w:pStyle w:val="ListParagraph"/>
+            <w:numPr>
+              <w:ilvl w:val="0"/>
+              <w:numId w:val="3"/>
+            </w:numPr>
+          </w:pPr>
+          <w:r>
+            <w:t>Moved all of the querying to a separate object so that the queries can now be easily run on a background thread</w:t>
+          </w:r>
+        </w:p>
+        <w:p>
+          <w:pPr>
+            <w:pStyle w:val="ListParagraph"/>
+            <w:numPr>
+              <w:ilvl w:val="0"/>
+              <w:numId w:val="3"/>
+            </w:numPr>
+          </w:pPr>
+          <w:r>
+            <w:t>Increased the granularity of the Page Limits, for very slow connections!</w:t>
+          </w:r>
+        </w:p>
+        <w:p>
+          <w:pPr>
+            <w:pStyle w:val="ListParagraph"/>
+            <w:numPr>
+              <w:ilvl w:val="0"/>
+              <w:numId w:val="3"/>
+            </w:numPr>
+          </w:pPr>
+          <w:r>
+            <w:t>Moved the “Connections.xml” and “Settings.xml” to a new “Config” folder</w:t>
+          </w:r>
+        </w:p>
+        <w:p>
+          <w:pPr>
+            <w:pStyle w:val="ListParagraph"/>
+            <w:numPr>
+              <w:ilvl w:val="0"/>
+              <w:numId w:val="3"/>
+            </w:numPr>
+          </w:pPr>
+          <w:r>
+            <w:t>Moved all of the hard coded SQL queries to a new config file (“Sql.xml”). The file resides in the new “Config” folder</w:t>
+          </w:r>
+        </w:p>
+        <w:p>
+          <w:pPr>
+            <w:pStyle w:val="ListParagraph"/>
+            <w:numPr>
+              <w:ilvl w:val="0"/>
+              <w:numId w:val="3"/>
+            </w:numPr>
+          </w:pPr>
+          <w:r>
             <w:lastRenderedPageBreak/>
-            <w:t>Added a default MySql connection string example when creating a new connection</w:t>
+            <w:t>Added TCP flag decoding to the events list. The events is displayed on the Event, Rules and Search tabs</w:t>
           </w:r>
         </w:p>
         <w:p>
@@ -1935,307 +2316,6 @@
             <w:rPr>
               <w:b/>
             </w:rPr>
-            <w:t>v1.0.2</w:t>
-          </w:r>
-        </w:p>
-        <w:p>
-          <w:pPr>
-            <w:pStyle w:val="ListParagraph"/>
-            <w:numPr>
-              <w:ilvl w:val="0"/>
-              <w:numId w:val="16"/>
-            </w:numPr>
-          </w:pPr>
-          <w:r>
-            <w:t>Modified the Sensor tab to prevent it automatically loading at start up, as some instances may not be accessible. To refresh the Sensor data a new refresh button has been added to the top of the tab</w:t>
-          </w:r>
-        </w:p>
-        <w:p>
-          <w:pPr>
-            <w:pStyle w:val="ListParagraph"/>
-            <w:numPr>
-              <w:ilvl w:val="0"/>
-              <w:numId w:val="16"/>
-            </w:numPr>
-          </w:pPr>
-          <w:r>
-            <w:t>Removed the Error &amp; Exclamation error handlers within the four main user controls as they were unnecessary</w:t>
-          </w:r>
-        </w:p>
-        <w:p>
-          <w:pPr>
-            <w:rPr>
-              <w:b/>
-            </w:rPr>
-          </w:pPr>
-          <w:r>
-            <w:rPr>
-              <w:b/>
-            </w:rPr>
-            <w:t>v1.0.1</w:t>
-          </w:r>
-        </w:p>
-        <w:p>
-          <w:pPr>
-            <w:pStyle w:val="ListParagraph"/>
-            <w:numPr>
-              <w:ilvl w:val="0"/>
-              <w:numId w:val="15"/>
-            </w:numPr>
-          </w:pPr>
-          <w:r>
-            <w:t>Modified the Rules database to store within the users local app data directory</w:t>
-          </w:r>
-          <w:r>
-            <w:t>. This prevents issues when running with multiple users logged into the same time. Thanks DanO for reporting this on behalf of TomB</w:t>
-          </w:r>
-          <w:r>
-            <w:t xml:space="preserve"> ;-)</w:t>
-          </w:r>
-        </w:p>
-        <w:p>
-          <w:pPr>
-            <w:pStyle w:val="ListParagraph"/>
-            <w:numPr>
-              <w:ilvl w:val="0"/>
-              <w:numId w:val="15"/>
-            </w:numPr>
-          </w:pPr>
-          <w:r>
-            <w:t>Modified the Connections config file to store within the users local app data directory</w:t>
-          </w:r>
-        </w:p>
-        <w:p>
-          <w:pPr>
-            <w:pStyle w:val="ListParagraph"/>
-            <w:numPr>
-              <w:ilvl w:val="0"/>
-              <w:numId w:val="15"/>
-            </w:numPr>
-          </w:pPr>
-          <w:r>
-            <w:t>Modified the Settings config file to store within the users local app data directory</w:t>
-          </w:r>
-        </w:p>
-        <w:p>
-          <w:pPr>
-            <w:pStyle w:val="ListParagraph"/>
-            <w:numPr>
-              <w:ilvl w:val="0"/>
-              <w:numId w:val="15"/>
-            </w:numPr>
-          </w:pPr>
-          <w:r>
-            <w:t>Modified the HEX view context menu to allow copying of the HEX with and without spaces</w:t>
-          </w:r>
-        </w:p>
-        <w:p>
-          <w:pPr>
-            <w:pStyle w:val="ListParagraph"/>
-            <w:numPr>
-              <w:ilvl w:val="0"/>
-              <w:numId w:val="15"/>
-            </w:numPr>
-          </w:pPr>
-          <w:r>
-            <w:t>Added the ability to filter out particular events e.g. false positives</w:t>
-          </w:r>
-          <w:r>
-            <w:t>. The functionali</w:t>
-          </w:r>
-          <w:r>
-            <w:t>ty only applies on the Rules list</w:t>
-          </w:r>
-          <w:r>
-            <w:t>. A false positive entry relates to a particular attribute e.g payload LIKE “test” or Source IP = 192.168.0.100. The false positive data is stored in an XML file under the users local app data directory.</w:t>
-          </w:r>
-          <w:r>
-            <w:t xml:space="preserve"> Thanks ChrisB</w:t>
-          </w:r>
-        </w:p>
-        <w:p>
-          <w:pPr>
-            <w:rPr>
-              <w:b/>
-            </w:rPr>
-          </w:pPr>
-          <w:r>
-            <w:rPr>
-              <w:b/>
-            </w:rPr>
-            <w:t>v1.0.0</w:t>
-          </w:r>
-        </w:p>
-        <w:p>
-          <w:pPr>
-            <w:pStyle w:val="ListParagraph"/>
-            <w:numPr>
-              <w:ilvl w:val="0"/>
-              <w:numId w:val="4"/>
-            </w:numPr>
-          </w:pPr>
-          <w:r>
-            <w:t>Help file added</w:t>
-          </w:r>
-        </w:p>
-        <w:p>
-          <w:pPr>
-            <w:pStyle w:val="ListParagraph"/>
-            <w:numPr>
-              <w:ilvl w:val="0"/>
-              <w:numId w:val="4"/>
-            </w:numPr>
-          </w:pPr>
-          <w:r>
-            <w:t>Public release</w:t>
-          </w:r>
-        </w:p>
-        <w:p>
-          <w:pPr>
-            <w:rPr>
-              <w:b/>
-            </w:rPr>
-          </w:pPr>
-          <w:r>
-            <w:rPr>
-              <w:b/>
-            </w:rPr>
-            <w:t>v0.0.3</w:t>
-          </w:r>
-        </w:p>
-        <w:p>
-          <w:pPr>
-            <w:pStyle w:val="ListParagraph"/>
-            <w:numPr>
-              <w:ilvl w:val="0"/>
-              <w:numId w:val="3"/>
-            </w:numPr>
-          </w:pPr>
-          <w:r>
-            <w:t>Updated the rule import to update existing rules</w:t>
-          </w:r>
-        </w:p>
-        <w:p>
-          <w:pPr>
-            <w:pStyle w:val="ListParagraph"/>
-            <w:numPr>
-              <w:ilvl w:val="0"/>
-              <w:numId w:val="3"/>
-            </w:numPr>
-          </w:pPr>
-          <w:r>
-            <w:t>Added event handlers for Sensor user control so that messages can be transmitted back to the main UI</w:t>
-          </w:r>
-        </w:p>
-        <w:p>
-          <w:pPr>
-            <w:pStyle w:val="ListParagraph"/>
-            <w:numPr>
-              <w:ilvl w:val="0"/>
-              <w:numId w:val="3"/>
-            </w:numPr>
-          </w:pPr>
-          <w:r>
-            <w:t xml:space="preserve">Modified the Event user control to just use next/previous paging </w:t>
-          </w:r>
-          <w:r>
-            <w:t>as a record count takes too long</w:t>
-          </w:r>
-        </w:p>
-        <w:p>
-          <w:pPr>
-            <w:pStyle w:val="ListParagraph"/>
-            <w:numPr>
-              <w:ilvl w:val="0"/>
-              <w:numId w:val="3"/>
-            </w:numPr>
-          </w:pPr>
-          <w:r>
-            <w:t>Added the ability to search on Sensor</w:t>
-          </w:r>
-        </w:p>
-        <w:p>
-          <w:pPr>
-            <w:pStyle w:val="ListParagraph"/>
-            <w:numPr>
-              <w:ilvl w:val="0"/>
-              <w:numId w:val="3"/>
-            </w:numPr>
-          </w:pPr>
-          <w:r>
-            <w:t>Added the ability to search on Protocol (TCP, UDP and ICMP)</w:t>
-          </w:r>
-        </w:p>
-        <w:p>
-          <w:pPr>
-            <w:pStyle w:val="ListParagraph"/>
-            <w:numPr>
-              <w:ilvl w:val="0"/>
-              <w:numId w:val="3"/>
-            </w:numPr>
-          </w:pPr>
-          <w:r>
-            <w:t>Moved all of the querying to a separate object so that the queries can now be easily run on a background thread</w:t>
-          </w:r>
-        </w:p>
-        <w:p>
-          <w:pPr>
-            <w:pStyle w:val="ListParagraph"/>
-            <w:numPr>
-              <w:ilvl w:val="0"/>
-              <w:numId w:val="3"/>
-            </w:numPr>
-          </w:pPr>
-          <w:r>
-            <w:t>Increased the granularity of the Page Limits, for very slow connections!</w:t>
-          </w:r>
-        </w:p>
-        <w:p>
-          <w:pPr>
-            <w:pStyle w:val="ListParagraph"/>
-            <w:numPr>
-              <w:ilvl w:val="0"/>
-              <w:numId w:val="3"/>
-            </w:numPr>
-          </w:pPr>
-          <w:r>
-            <w:t>Moved the “Connections.xml” and “Settings.xml” to a new “Config” folder</w:t>
-          </w:r>
-        </w:p>
-        <w:p>
-          <w:pPr>
-            <w:pStyle w:val="ListParagraph"/>
-            <w:numPr>
-              <w:ilvl w:val="0"/>
-              <w:numId w:val="3"/>
-            </w:numPr>
-          </w:pPr>
-          <w:r>
-            <w:t>Moved all of the hard coded SQL queries to a new config file (“Sql.xml”). The file resides in the new “Config” folder</w:t>
-          </w:r>
-        </w:p>
-        <w:p>
-          <w:pPr>
-            <w:pStyle w:val="ListParagraph"/>
-            <w:numPr>
-              <w:ilvl w:val="0"/>
-              <w:numId w:val="3"/>
-            </w:numPr>
-          </w:pPr>
-          <w:r>
-            <w:t>Added TCP flag decoding to the events list. The events is displayed on the Event, Rules and Search tabs</w:t>
-          </w:r>
-        </w:p>
-        <w:p>
-          <w:pPr>
-            <w:rPr>
-              <w:b/>
-            </w:rPr>
-          </w:pPr>
-          <w:r>
-            <w:rPr>
-              <w:b/>
-            </w:rPr>
             <w:t>v0.0.2</w:t>
           </w:r>
         </w:p>
@@ -2311,7 +2391,6 @@
             </w:numPr>
           </w:pPr>
           <w:r>
-            <w:lastRenderedPageBreak/>
             <w:t>Moved the Connections/Page Limit controls to the toolbar</w:t>
           </w:r>
         </w:p>
@@ -2516,7 +2595,7 @@
             <w:rPr>
               <w:noProof/>
             </w:rPr>
-            <w:t>3</w:t>
+            <w:t>6</w:t>
           </w:r>
           <w:r>
             <w:fldChar w:fldCharType="end"/>
@@ -2623,11 +2702,9 @@
                   <w:szCs w:val="36"/>
                 </w:rPr>
               </w:pPr>
-              <w:proofErr w:type="spellStart"/>
               <w:r>
                 <w:t>woanware</w:t>
               </w:r>
-              <w:proofErr w:type="spellEnd"/>
             </w:p>
           </w:tc>
         </w:sdtContent>
@@ -2920,6 +2997,119 @@
     </w:lvl>
   </w:abstractNum>
   <w:abstractNum w:abstractNumId="2">
+    <w:nsid w:val="17F54CFC"/>
+    <w:multiLevelType w:val="hybridMultilevel"/>
+    <w:tmpl w:val="56D21CCC"/>
+    <w:lvl w:ilvl="0" w:tplc="08090005">
+      <w:start w:val="1"/>
+      <w:numFmt w:val="bullet"/>
+      <w:lvlText w:val=""/>
+      <w:lvlJc w:val="left"/>
+      <w:pPr>
+        <w:ind w:left="360" w:hanging="360"/>
+      </w:pPr>
+      <w:rPr>
+        <w:rFonts w:ascii="Wingdings" w:hAnsi="Wingdings" w:hint="default"/>
+      </w:rPr>
+    </w:lvl>
+    <w:lvl w:ilvl="1" w:tplc="08090003" w:tentative="1">
+      <w:start w:val="1"/>
+      <w:numFmt w:val="bullet"/>
+      <w:lvlText w:val="o"/>
+      <w:lvlJc w:val="left"/>
+      <w:pPr>
+        <w:ind w:left="1080" w:hanging="360"/>
+      </w:pPr>
+      <w:rPr>
+        <w:rFonts w:ascii="Courier New" w:hAnsi="Courier New" w:cs="Courier New" w:hint="default"/>
+      </w:rPr>
+    </w:lvl>
+    <w:lvl w:ilvl="2" w:tplc="08090005" w:tentative="1">
+      <w:start w:val="1"/>
+      <w:numFmt w:val="bullet"/>
+      <w:lvlText w:val=""/>
+      <w:lvlJc w:val="left"/>
+      <w:pPr>
+        <w:ind w:left="1800" w:hanging="360"/>
+      </w:pPr>
+      <w:rPr>
+        <w:rFonts w:ascii="Wingdings" w:hAnsi="Wingdings" w:hint="default"/>
+      </w:rPr>
+    </w:lvl>
+    <w:lvl w:ilvl="3" w:tplc="08090001" w:tentative="1">
+      <w:start w:val="1"/>
+      <w:numFmt w:val="bullet"/>
+      <w:lvlText w:val=""/>
+      <w:lvlJc w:val="left"/>
+      <w:pPr>
+        <w:ind w:left="2520" w:hanging="360"/>
+      </w:pPr>
+      <w:rPr>
+        <w:rFonts w:ascii="Symbol" w:hAnsi="Symbol" w:hint="default"/>
+      </w:rPr>
+    </w:lvl>
+    <w:lvl w:ilvl="4" w:tplc="08090003" w:tentative="1">
+      <w:start w:val="1"/>
+      <w:numFmt w:val="bullet"/>
+      <w:lvlText w:val="o"/>
+      <w:lvlJc w:val="left"/>
+      <w:pPr>
+        <w:ind w:left="3240" w:hanging="360"/>
+      </w:pPr>
+      <w:rPr>
+        <w:rFonts w:ascii="Courier New" w:hAnsi="Courier New" w:cs="Courier New" w:hint="default"/>
+      </w:rPr>
+    </w:lvl>
+    <w:lvl w:ilvl="5" w:tplc="08090005" w:tentative="1">
+      <w:start w:val="1"/>
+      <w:numFmt w:val="bullet"/>
+      <w:lvlText w:val=""/>
+      <w:lvlJc w:val="left"/>
+      <w:pPr>
+        <w:ind w:left="3960" w:hanging="360"/>
+      </w:pPr>
+      <w:rPr>
+        <w:rFonts w:ascii="Wingdings" w:hAnsi="Wingdings" w:hint="default"/>
+      </w:rPr>
+    </w:lvl>
+    <w:lvl w:ilvl="6" w:tplc="08090001" w:tentative="1">
+      <w:start w:val="1"/>
+      <w:numFmt w:val="bullet"/>
+      <w:lvlText w:val=""/>
+      <w:lvlJc w:val="left"/>
+      <w:pPr>
+        <w:ind w:left="4680" w:hanging="360"/>
+      </w:pPr>
+      <w:rPr>
+        <w:rFonts w:ascii="Symbol" w:hAnsi="Symbol" w:hint="default"/>
+      </w:rPr>
+    </w:lvl>
+    <w:lvl w:ilvl="7" w:tplc="08090003" w:tentative="1">
+      <w:start w:val="1"/>
+      <w:numFmt w:val="bullet"/>
+      <w:lvlText w:val="o"/>
+      <w:lvlJc w:val="left"/>
+      <w:pPr>
+        <w:ind w:left="5400" w:hanging="360"/>
+      </w:pPr>
+      <w:rPr>
+        <w:rFonts w:ascii="Courier New" w:hAnsi="Courier New" w:cs="Courier New" w:hint="default"/>
+      </w:rPr>
+    </w:lvl>
+    <w:lvl w:ilvl="8" w:tplc="08090005" w:tentative="1">
+      <w:start w:val="1"/>
+      <w:numFmt w:val="bullet"/>
+      <w:lvlText w:val=""/>
+      <w:lvlJc w:val="left"/>
+      <w:pPr>
+        <w:ind w:left="6120" w:hanging="360"/>
+      </w:pPr>
+      <w:rPr>
+        <w:rFonts w:ascii="Wingdings" w:hAnsi="Wingdings" w:hint="default"/>
+      </w:rPr>
+    </w:lvl>
+  </w:abstractNum>
+  <w:abstractNum w:abstractNumId="3">
     <w:nsid w:val="18EF2D5B"/>
     <w:multiLevelType w:val="hybridMultilevel"/>
     <w:tmpl w:val="5628A090"/>
@@ -3032,7 +3222,7 @@
       </w:rPr>
     </w:lvl>
   </w:abstractNum>
-  <w:abstractNum w:abstractNumId="3">
+  <w:abstractNum w:abstractNumId="4">
     <w:nsid w:val="19CD0396"/>
     <w:multiLevelType w:val="hybridMultilevel"/>
     <w:tmpl w:val="876A8D18"/>
@@ -3145,7 +3335,7 @@
       </w:rPr>
     </w:lvl>
   </w:abstractNum>
-  <w:abstractNum w:abstractNumId="4">
+  <w:abstractNum w:abstractNumId="5">
     <w:nsid w:val="26054EA9"/>
     <w:multiLevelType w:val="hybridMultilevel"/>
     <w:tmpl w:val="CF4AEB56"/>
@@ -3258,7 +3448,7 @@
       </w:rPr>
     </w:lvl>
   </w:abstractNum>
-  <w:abstractNum w:abstractNumId="5">
+  <w:abstractNum w:abstractNumId="6">
     <w:nsid w:val="2BE53528"/>
     <w:multiLevelType w:val="hybridMultilevel"/>
     <w:tmpl w:val="19B81E76"/>
@@ -3371,7 +3561,7 @@
       </w:rPr>
     </w:lvl>
   </w:abstractNum>
-  <w:abstractNum w:abstractNumId="6">
+  <w:abstractNum w:abstractNumId="7">
     <w:nsid w:val="31BA69F2"/>
     <w:multiLevelType w:val="hybridMultilevel"/>
     <w:tmpl w:val="7A2C577A"/>
@@ -3484,7 +3674,7 @@
       </w:rPr>
     </w:lvl>
   </w:abstractNum>
-  <w:abstractNum w:abstractNumId="7">
+  <w:abstractNum w:abstractNumId="8">
     <w:nsid w:val="3259357C"/>
     <w:multiLevelType w:val="multilevel"/>
     <w:tmpl w:val="4C863CB8"/>
@@ -3633,7 +3823,7 @@
       </w:rPr>
     </w:lvl>
   </w:abstractNum>
-  <w:abstractNum w:abstractNumId="8">
+  <w:abstractNum w:abstractNumId="9">
     <w:nsid w:val="364359C7"/>
     <w:multiLevelType w:val="hybridMultilevel"/>
     <w:tmpl w:val="F2BEEC32"/>
@@ -3746,7 +3936,7 @@
       </w:rPr>
     </w:lvl>
   </w:abstractNum>
-  <w:abstractNum w:abstractNumId="9">
+  <w:abstractNum w:abstractNumId="10">
     <w:nsid w:val="3A93ECFA"/>
     <w:multiLevelType w:val="singleLevel"/>
     <w:tmpl w:val="73C6A897"/>
@@ -3768,7 +3958,7 @@
       </w:rPr>
     </w:lvl>
   </w:abstractNum>
-  <w:abstractNum w:abstractNumId="10">
+  <w:abstractNum w:abstractNumId="11">
     <w:nsid w:val="3CB52BC9"/>
     <w:multiLevelType w:val="hybridMultilevel"/>
     <w:tmpl w:val="0F1C203A"/>
@@ -3881,7 +4071,7 @@
       </w:rPr>
     </w:lvl>
   </w:abstractNum>
-  <w:abstractNum w:abstractNumId="11">
+  <w:abstractNum w:abstractNumId="12">
     <w:nsid w:val="419F3445"/>
     <w:multiLevelType w:val="hybridMultilevel"/>
     <w:tmpl w:val="D7D6A5DA"/>
@@ -3994,7 +4184,7 @@
       </w:rPr>
     </w:lvl>
   </w:abstractNum>
-  <w:abstractNum w:abstractNumId="12">
+  <w:abstractNum w:abstractNumId="13">
     <w:nsid w:val="4EA02405"/>
     <w:multiLevelType w:val="hybridMultilevel"/>
     <w:tmpl w:val="240E743A"/>
@@ -4107,7 +4297,7 @@
       </w:rPr>
     </w:lvl>
   </w:abstractNum>
-  <w:abstractNum w:abstractNumId="13">
+  <w:abstractNum w:abstractNumId="14">
     <w:nsid w:val="50824306"/>
     <w:multiLevelType w:val="hybridMultilevel"/>
     <w:tmpl w:val="E08CF530"/>
@@ -4220,7 +4410,7 @@
       </w:rPr>
     </w:lvl>
   </w:abstractNum>
-  <w:abstractNum w:abstractNumId="14">
+  <w:abstractNum w:abstractNumId="15">
     <w:nsid w:val="5BCE40C1"/>
     <w:multiLevelType w:val="hybridMultilevel"/>
     <w:tmpl w:val="D460E7EC"/>
@@ -4333,7 +4523,7 @@
       </w:rPr>
     </w:lvl>
   </w:abstractNum>
-  <w:abstractNum w:abstractNumId="15">
+  <w:abstractNum w:abstractNumId="16">
     <w:nsid w:val="5DF8491B"/>
     <w:multiLevelType w:val="multilevel"/>
     <w:tmpl w:val="9C2E322C"/>
@@ -4482,7 +4672,7 @@
       </w:rPr>
     </w:lvl>
   </w:abstractNum>
-  <w:abstractNum w:abstractNumId="16">
+  <w:abstractNum w:abstractNumId="17">
     <w:nsid w:val="6573437A"/>
     <w:multiLevelType w:val="hybridMultilevel"/>
     <w:tmpl w:val="DFC628AA"/>
@@ -4595,7 +4785,7 @@
       </w:rPr>
     </w:lvl>
   </w:abstractNum>
-  <w:abstractNum w:abstractNumId="17">
+  <w:abstractNum w:abstractNumId="18">
     <w:nsid w:val="66267CF5"/>
     <w:multiLevelType w:val="multilevel"/>
     <w:tmpl w:val="3C644478"/>
@@ -4744,7 +4934,7 @@
       </w:rPr>
     </w:lvl>
   </w:abstractNum>
-  <w:abstractNum w:abstractNumId="18">
+  <w:abstractNum w:abstractNumId="19">
     <w:nsid w:val="67673526"/>
     <w:multiLevelType w:val="hybridMultilevel"/>
     <w:tmpl w:val="6AD04612"/>
@@ -4857,7 +5047,7 @@
       </w:rPr>
     </w:lvl>
   </w:abstractNum>
-  <w:abstractNum w:abstractNumId="19">
+  <w:abstractNum w:abstractNumId="20">
     <w:nsid w:val="6AB60A3E"/>
     <w:multiLevelType w:val="hybridMultilevel"/>
     <w:tmpl w:val="396A131A"/>
@@ -4970,7 +5160,7 @@
       </w:rPr>
     </w:lvl>
   </w:abstractNum>
-  <w:abstractNum w:abstractNumId="20">
+  <w:abstractNum w:abstractNumId="21">
     <w:nsid w:val="7E99058F"/>
     <w:multiLevelType w:val="hybridMultilevel"/>
     <w:tmpl w:val="FE70B570"/>
@@ -5084,67 +5274,70 @@
     </w:lvl>
   </w:abstractNum>
   <w:num w:numId="1">
-    <w:abstractNumId w:val="4"/>
+    <w:abstractNumId w:val="5"/>
   </w:num>
   <w:num w:numId="2">
-    <w:abstractNumId w:val="8"/>
+    <w:abstractNumId w:val="9"/>
   </w:num>
   <w:num w:numId="3">
     <w:abstractNumId w:val="1"/>
   </w:num>
   <w:num w:numId="4">
-    <w:abstractNumId w:val="18"/>
+    <w:abstractNumId w:val="19"/>
   </w:num>
   <w:num w:numId="5">
-    <w:abstractNumId w:val="17"/>
+    <w:abstractNumId w:val="18"/>
   </w:num>
   <w:num w:numId="6">
     <w:abstractNumId w:val="0"/>
   </w:num>
   <w:num w:numId="7">
+    <w:abstractNumId w:val="8"/>
+  </w:num>
+  <w:num w:numId="8">
+    <w:abstractNumId w:val="16"/>
+  </w:num>
+  <w:num w:numId="9">
+    <w:abstractNumId w:val="3"/>
+  </w:num>
+  <w:num w:numId="10">
+    <w:abstractNumId w:val="17"/>
+  </w:num>
+  <w:num w:numId="11">
+    <w:abstractNumId w:val="12"/>
+  </w:num>
+  <w:num w:numId="12">
+    <w:abstractNumId w:val="13"/>
+  </w:num>
+  <w:num w:numId="13">
+    <w:abstractNumId w:val="10"/>
+  </w:num>
+  <w:num w:numId="14">
+    <w:abstractNumId w:val="21"/>
+  </w:num>
+  <w:num w:numId="15">
     <w:abstractNumId w:val="7"/>
   </w:num>
-  <w:num w:numId="8">
+  <w:num w:numId="16">
     <w:abstractNumId w:val="15"/>
   </w:num>
-  <w:num w:numId="9">
-    <w:abstractNumId w:val="2"/>
+  <w:num w:numId="17">
+    <w:abstractNumId w:val="4"/>
   </w:num>
-  <w:num w:numId="10">
-    <w:abstractNumId w:val="16"/>
+  <w:num w:numId="18">
+    <w:abstractNumId w:val="6"/>
   </w:num>
-  <w:num w:numId="11">
+  <w:num w:numId="19">
+    <w:abstractNumId w:val="14"/>
+  </w:num>
+  <w:num w:numId="20">
     <w:abstractNumId w:val="11"/>
   </w:num>
-  <w:num w:numId="12">
-    <w:abstractNumId w:val="12"/>
-  </w:num>
-  <w:num w:numId="13">
-    <w:abstractNumId w:val="9"/>
-  </w:num>
-  <w:num w:numId="14">
+  <w:num w:numId="21">
     <w:abstractNumId w:val="20"/>
   </w:num>
-  <w:num w:numId="15">
-    <w:abstractNumId w:val="6"/>
-  </w:num>
-  <w:num w:numId="16">
-    <w:abstractNumId w:val="14"/>
-  </w:num>
-  <w:num w:numId="17">
-    <w:abstractNumId w:val="3"/>
-  </w:num>
-  <w:num w:numId="18">
-    <w:abstractNumId w:val="5"/>
-  </w:num>
-  <w:num w:numId="19">
-    <w:abstractNumId w:val="13"/>
-  </w:num>
-  <w:num w:numId="20">
-    <w:abstractNumId w:val="10"/>
-  </w:num>
-  <w:num w:numId="21">
-    <w:abstractNumId w:val="19"/>
+  <w:num w:numId="22">
+    <w:abstractNumId w:val="2"/>
   </w:num>
 </w:numbering>
 </file>
@@ -6424,7 +6617,7 @@
 </file>
 
 <file path=customXml/itemProps2.xml><?xml version="1.0" encoding="utf-8"?>
-<ds:datastoreItem xmlns:ds="http://schemas.openxmlformats.org/officeDocument/2006/customXml" ds:itemID="{27ECA3DD-B122-4DD2-BB37-C14766B84678}">
+<ds:datastoreItem xmlns:ds="http://schemas.openxmlformats.org/officeDocument/2006/customXml" ds:itemID="{5D157D55-1CF8-4168-860E-1B29FCB8AE72}">
   <ds:schemaRefs>
     <ds:schemaRef ds:uri="http://schemas.openxmlformats.org/officeDocument/2006/bibliography"/>
   </ds:schemaRefs>

</xml_diff>

<commit_message>
Removed unness dependencies Updated documentation
</commit_message>
<xml_diff>
--- a/Help/Help.docx
+++ b/Help/Help.docx
@@ -1,6 +1,6 @@
 
 <file path=word/document.xml><?xml version="1.0" encoding="utf-8"?>
-<w:document xmlns:wpc="http://schemas.microsoft.com/office/word/2010/wordprocessingCanvas" xmlns:mc="http://schemas.openxmlformats.org/markup-compatibility/2006" xmlns:o="urn:schemas-microsoft-com:office:office" xmlns:r="http://schemas.openxmlformats.org/officeDocument/2006/relationships" xmlns:m="http://schemas.openxmlformats.org/officeDocument/2006/math" xmlns:v="urn:schemas-microsoft-com:vml" xmlns:wp14="http://schemas.microsoft.com/office/word/2010/wordprocessingDrawing" xmlns:wp="http://schemas.openxmlformats.org/drawingml/2006/wordprocessingDrawing" xmlns:w10="urn:schemas-microsoft-com:office:word" xmlns:w="http://schemas.openxmlformats.org/wordprocessingml/2006/main" xmlns:w14="http://schemas.microsoft.com/office/word/2010/wordml" xmlns:wpg="http://schemas.microsoft.com/office/word/2010/wordprocessingGroup" xmlns:wpi="http://schemas.microsoft.com/office/word/2010/wordprocessingInk" xmlns:wne="http://schemas.microsoft.com/office/word/2006/wordml" xmlns:wps="http://schemas.microsoft.com/office/word/2010/wordprocessingShape" mc:Ignorable="w14 wp14">
+<w:document xmlns:wpc="http://schemas.microsoft.com/office/word/2010/wordprocessingCanvas" xmlns:mc="http://schemas.openxmlformats.org/markup-compatibility/2006" xmlns:o="urn:schemas-microsoft-com:office:office" xmlns:r="http://schemas.openxmlformats.org/officeDocument/2006/relationships" xmlns:m="http://schemas.openxmlformats.org/officeDocument/2006/math" xmlns:v="urn:schemas-microsoft-com:vml" xmlns:wp14="http://schemas.microsoft.com/office/word/2010/wordprocessingDrawing" xmlns:wp="http://schemas.openxmlformats.org/drawingml/2006/wordprocessingDrawing" xmlns:w10="urn:schemas-microsoft-com:office:word" xmlns:w="http://schemas.openxmlformats.org/wordprocessingml/2006/main" xmlns:w14="http://schemas.microsoft.com/office/word/2010/wordml" xmlns:w15="http://schemas.microsoft.com/office/word/2012/wordml" xmlns:wpg="http://schemas.microsoft.com/office/word/2010/wordprocessingGroup" xmlns:wpi="http://schemas.microsoft.com/office/word/2010/wordprocessingInk" xmlns:wne="http://schemas.microsoft.com/office/word/2006/wordml" xmlns:wps="http://schemas.microsoft.com/office/word/2010/wordprocessingShape" mc:Ignorable="w14 w15 wp14">
   <w:body>
     <w:sdt>
       <w:sdtPr>
@@ -22,7 +22,7 @@
               <w:lang w:eastAsia="en-GB"/>
             </w:rPr>
             <w:drawing>
-              <wp:inline distT="0" distB="0" distL="0" distR="0" wp14:anchorId="4FE4FDB3" wp14:editId="1EE58B01">
+              <wp:inline distT="0" distB="0" distL="0" distR="0" wp14:anchorId="7176795D" wp14:editId="691AD181">
                 <wp:extent cx="2524478" cy="762106"/>
                 <wp:effectExtent l="0" t="0" r="9525" b="0"/>
                 <wp:docPr id="1" name="Picture 1"/>
@@ -37,7 +37,7 @@
                         <pic:cNvPicPr/>
                       </pic:nvPicPr>
                       <pic:blipFill>
-                        <a:blip r:embed="rId10" cstate="print">
+                        <a:blip r:embed="rId9" cstate="print">
                           <a:extLst>
                             <a:ext uri="{28A0092B-C50C-407E-A947-70E740481C1C}">
                               <a14:useLocalDpi xmlns:a14="http://schemas.microsoft.com/office/drawing/2010/main" val="0"/>
@@ -247,7 +247,7 @@
             </w:rPr>
             <w:t xml:space="preserve">a </w:t>
           </w:r>
-          <w:hyperlink r:id="rId11" w:history="1">
+          <w:hyperlink r:id="rId10" w:history="1">
             <w:r>
               <w:rPr>
                 <w:rStyle w:val="Hyperlink"/>
@@ -270,7 +270,7 @@
             </w:rPr>
             <w:t xml:space="preserve">on </w:t>
           </w:r>
-          <w:hyperlink r:id="rId12" w:history="1">
+          <w:hyperlink r:id="rId11" w:history="1">
             <w:r>
               <w:rPr>
                 <w:rStyle w:val="Hyperlink"/>
@@ -464,7 +464,7 @@
               <w:lang w:val="en"/>
             </w:rPr>
           </w:pPr>
-          <w:hyperlink r:id="rId13" w:history="1">
+          <w:hyperlink r:id="rId12" w:history="1">
             <w:r>
               <w:rPr>
                 <w:rStyle w:val="Hyperlink"/>
@@ -494,7 +494,7 @@
               <w:lang w:val="en"/>
             </w:rPr>
           </w:pPr>
-          <w:hyperlink r:id="rId14" w:history="1">
+          <w:hyperlink r:id="rId13" w:history="1">
             <w:r>
               <w:rPr>
                 <w:rStyle w:val="Hyperlink"/>
@@ -524,7 +524,7 @@
               <w:lang w:val="en"/>
             </w:rPr>
           </w:pPr>
-          <w:hyperlink r:id="rId15" w:history="1">
+          <w:hyperlink r:id="rId14" w:history="1">
             <w:r>
               <w:rPr>
                 <w:rStyle w:val="Hyperlink"/>
@@ -554,7 +554,7 @@
               <w:lang w:val="en"/>
             </w:rPr>
           </w:pPr>
-          <w:hyperlink r:id="rId16" w:history="1">
+          <w:hyperlink r:id="rId15" w:history="1">
             <w:r>
               <w:rPr>
                 <w:rStyle w:val="Hyperlink"/>
@@ -584,7 +584,7 @@
               <w:lang w:val="en"/>
             </w:rPr>
           </w:pPr>
-          <w:hyperlink r:id="rId17" w:history="1">
+          <w:hyperlink r:id="rId16" w:history="1">
             <w:r>
               <w:rPr>
                 <w:rStyle w:val="Hyperlink"/>
@@ -649,7 +649,7 @@
               <w:lang w:val="en"/>
             </w:rPr>
           </w:pPr>
-          <w:hyperlink r:id="rId18" w:history="1">
+          <w:hyperlink r:id="rId17" w:history="1">
             <w:r>
               <w:rPr>
                 <w:rStyle w:val="Hyperlink"/>
@@ -679,7 +679,7 @@
               <w:lang w:val="en"/>
             </w:rPr>
           </w:pPr>
-          <w:hyperlink r:id="rId19" w:history="1">
+          <w:hyperlink r:id="rId18" w:history="1">
             <w:r>
               <w:rPr>
                 <w:rStyle w:val="Hyperlink"/>
@@ -709,7 +709,7 @@
               <w:lang w:val="en"/>
             </w:rPr>
           </w:pPr>
-          <w:hyperlink r:id="rId20" w:history="1">
+          <w:hyperlink r:id="rId19" w:history="1">
             <w:r>
               <w:rPr>
                 <w:rStyle w:val="Hyperlink"/>
@@ -739,7 +739,7 @@
               <w:lang w:val="en"/>
             </w:rPr>
           </w:pPr>
-          <w:hyperlink r:id="rId21" w:history="1">
+          <w:hyperlink r:id="rId20" w:history="1">
             <w:r>
               <w:rPr>
                 <w:rStyle w:val="Hyperlink"/>
@@ -955,7 +955,7 @@
               <w:lang w:eastAsia="en-GB"/>
             </w:rPr>
             <w:drawing>
-              <wp:inline distT="0" distB="0" distL="0" distR="0" wp14:anchorId="67126A12" wp14:editId="487C2408">
+              <wp:inline distT="0" distB="0" distL="0" distR="0" wp14:anchorId="44E43148" wp14:editId="014374D2">
                 <wp:extent cx="3733800" cy="1843068"/>
                 <wp:effectExtent l="0" t="0" r="0" b="5080"/>
                 <wp:docPr id="2" name="Picture 2"/>
@@ -970,7 +970,7 @@
                         <pic:cNvPicPr/>
                       </pic:nvPicPr>
                       <pic:blipFill>
-                        <a:blip r:embed="rId22">
+                        <a:blip r:embed="rId21">
                           <a:extLst>
                             <a:ext uri="{28A0092B-C50C-407E-A947-70E740481C1C}">
                               <a14:useLocalDpi xmlns:a14="http://schemas.microsoft.com/office/drawing/2010/main" val="0"/>
@@ -1035,7 +1035,7 @@
               <w:lang w:eastAsia="en-GB"/>
             </w:rPr>
             <w:drawing>
-              <wp:inline distT="0" distB="0" distL="0" distR="0" wp14:anchorId="5D7F2B89" wp14:editId="72B5FE6F">
+              <wp:inline distT="0" distB="0" distL="0" distR="0" wp14:anchorId="13E551B7" wp14:editId="5F7CA083">
                 <wp:extent cx="3724275" cy="1174713"/>
                 <wp:effectExtent l="0" t="0" r="0" b="6985"/>
                 <wp:docPr id="3" name="Picture 3"/>
@@ -1050,7 +1050,7 @@
                         <pic:cNvPicPr/>
                       </pic:nvPicPr>
                       <pic:blipFill>
-                        <a:blip r:embed="rId23">
+                        <a:blip r:embed="rId22">
                           <a:extLst>
                             <a:ext uri="{28A0092B-C50C-407E-A947-70E740481C1C}">
                               <a14:useLocalDpi xmlns:a14="http://schemas.microsoft.com/office/drawing/2010/main" val="0"/>
@@ -1178,7 +1178,7 @@
               <w:lang w:eastAsia="en-GB"/>
             </w:rPr>
             <w:drawing>
-              <wp:inline distT="0" distB="0" distL="0" distR="0" wp14:anchorId="4AEED618" wp14:editId="4798349B">
+              <wp:inline distT="0" distB="0" distL="0" distR="0" wp14:anchorId="4B26AE6C" wp14:editId="25FE4BE3">
                 <wp:extent cx="5731510" cy="1197610"/>
                 <wp:effectExtent l="0" t="0" r="2540" b="2540"/>
                 <wp:docPr id="4" name="Picture 4"/>
@@ -1193,7 +1193,7 @@
                         <pic:cNvPicPr/>
                       </pic:nvPicPr>
                       <pic:blipFill>
-                        <a:blip r:embed="rId24">
+                        <a:blip r:embed="rId23">
                           <a:extLst>
                             <a:ext uri="{28A0092B-C50C-407E-A947-70E740481C1C}">
                               <a14:useLocalDpi xmlns:a14="http://schemas.microsoft.com/office/drawing/2010/main" val="0"/>
@@ -1232,7 +1232,7 @@
               <w:lang w:eastAsia="en-GB"/>
             </w:rPr>
             <w:drawing>
-              <wp:inline distT="0" distB="0" distL="0" distR="0" wp14:anchorId="3526E8A3" wp14:editId="30B79640">
+              <wp:inline distT="0" distB="0" distL="0" distR="0" wp14:anchorId="27B21776" wp14:editId="763AD518">
                 <wp:extent cx="5731510" cy="1539240"/>
                 <wp:effectExtent l="0" t="0" r="2540" b="3810"/>
                 <wp:docPr id="5" name="Picture 5"/>
@@ -1247,7 +1247,7 @@
                         <pic:cNvPicPr/>
                       </pic:nvPicPr>
                       <pic:blipFill>
-                        <a:blip r:embed="rId25">
+                        <a:blip r:embed="rId24">
                           <a:extLst>
                             <a:ext uri="{28A0092B-C50C-407E-A947-70E740481C1C}">
                               <a14:useLocalDpi xmlns:a14="http://schemas.microsoft.com/office/drawing/2010/main" val="0"/>
@@ -1340,7 +1340,7 @@
               <w:lang w:eastAsia="en-GB"/>
             </w:rPr>
             <w:drawing>
-              <wp:inline distT="0" distB="0" distL="0" distR="0" wp14:anchorId="0E0BD159" wp14:editId="766AEA5E">
+              <wp:inline distT="0" distB="0" distL="0" distR="0" wp14:anchorId="4A0DE1A5" wp14:editId="11964E63">
                 <wp:extent cx="4204042" cy="762000"/>
                 <wp:effectExtent l="0" t="0" r="6350" b="0"/>
                 <wp:docPr id="6" name="Picture 6"/>
@@ -1355,7 +1355,7 @@
                         <pic:cNvPicPr/>
                       </pic:nvPicPr>
                       <pic:blipFill>
-                        <a:blip r:embed="rId26">
+                        <a:blip r:embed="rId25">
                           <a:extLst>
                             <a:ext uri="{28A0092B-C50C-407E-A947-70E740481C1C}">
                               <a14:useLocalDpi xmlns:a14="http://schemas.microsoft.com/office/drawing/2010/main" val="0"/>
@@ -1412,7 +1412,7 @@
               <w:lang w:eastAsia="en-GB"/>
             </w:rPr>
             <w:drawing>
-              <wp:inline distT="0" distB="0" distL="0" distR="0" wp14:anchorId="7EAE0A56" wp14:editId="75CF7E8C">
+              <wp:inline distT="0" distB="0" distL="0" distR="0" wp14:anchorId="4E49DE77" wp14:editId="02E86568">
                 <wp:extent cx="3267531" cy="1829055"/>
                 <wp:effectExtent l="0" t="0" r="9525" b="0"/>
                 <wp:docPr id="7" name="Picture 7"/>
@@ -1427,7 +1427,7 @@
                         <pic:cNvPicPr/>
                       </pic:nvPicPr>
                       <pic:blipFill>
-                        <a:blip r:embed="rId27">
+                        <a:blip r:embed="rId26">
                           <a:extLst>
                             <a:ext uri="{28A0092B-C50C-407E-A947-70E740481C1C}">
                               <a14:useLocalDpi xmlns:a14="http://schemas.microsoft.com/office/drawing/2010/main" val="0"/>
@@ -1522,70 +1522,67 @@
             </w:numPr>
           </w:pPr>
           <w:r>
-            <w:t xml:space="preserve">Modified the NetWitness query generation as the generated query was too complex. The query has been divided into </w:t>
-          </w:r>
-          <w:r>
-            <w:t xml:space="preserve">two </w:t>
-          </w:r>
-          <w:r>
-            <w:t>directional queries</w:t>
-          </w:r>
-        </w:p>
-        <w:p>
-          <w:pPr>
-            <w:pStyle w:val="ListParagraph"/>
-            <w:numPr>
-              <w:ilvl w:val="0"/>
-              <w:numId w:val="22"/>
-            </w:numPr>
-          </w:pPr>
-          <w:r>
-            <w:t>Added Find window/functionality for use in the Payload window</w:t>
-          </w:r>
-          <w:r>
-            <w:t>. Thanks ChrisB</w:t>
-          </w:r>
-        </w:p>
-        <w:p>
-          <w:pPr>
-            <w:pStyle w:val="ListParagraph"/>
-            <w:numPr>
-              <w:ilvl w:val="0"/>
-              <w:numId w:val="22"/>
-            </w:numPr>
-          </w:pPr>
-          <w:r>
-            <w:t>Added the ability to copy the Host column value via the context menu</w:t>
-          </w:r>
-        </w:p>
-        <w:p>
-          <w:pPr>
-            <w:pStyle w:val="ListParagraph"/>
-            <w:numPr>
-              <w:ilvl w:val="0"/>
-              <w:numId w:val="22"/>
-            </w:numPr>
-          </w:pPr>
-          <w:r>
-            <w:t>Added Enter key event handler to the Rule list which displays the Payload window. Escape now closes the Payload window</w:t>
-          </w:r>
-        </w:p>
-        <w:p>
-          <w:pPr>
-            <w:pStyle w:val="ListParagraph"/>
-            <w:numPr>
-              <w:ilvl w:val="0"/>
-              <w:numId w:val="22"/>
-            </w:numPr>
-          </w:pPr>
-          <w:r>
-            <w:t xml:space="preserve">Modified Find window to catch F3 to continue </w:t>
-          </w:r>
-          <w:r>
-            <w:t>finding text</w:t>
+            <w:t>Modified the NetWitness query generation as the g</w:t>
+          </w:r>
+          <w:r>
+            <w:t>enerated query was too complex. Thanks ChrisB</w:t>
           </w:r>
           <w:bookmarkStart w:id="0" w:name="_GoBack"/>
           <w:bookmarkEnd w:id="0"/>
+        </w:p>
+        <w:p>
+          <w:pPr>
+            <w:pStyle w:val="ListParagraph"/>
+            <w:numPr>
+              <w:ilvl w:val="0"/>
+              <w:numId w:val="22"/>
+            </w:numPr>
+          </w:pPr>
+          <w:r>
+            <w:t>Added Find window/functionality for use in the Payload window</w:t>
+          </w:r>
+          <w:r>
+            <w:t>. Thanks ChrisB</w:t>
+          </w:r>
+        </w:p>
+        <w:p>
+          <w:pPr>
+            <w:pStyle w:val="ListParagraph"/>
+            <w:numPr>
+              <w:ilvl w:val="0"/>
+              <w:numId w:val="22"/>
+            </w:numPr>
+          </w:pPr>
+          <w:r>
+            <w:t>Added the ability to copy the Host column value via the context menu</w:t>
+          </w:r>
+        </w:p>
+        <w:p>
+          <w:pPr>
+            <w:pStyle w:val="ListParagraph"/>
+            <w:numPr>
+              <w:ilvl w:val="0"/>
+              <w:numId w:val="22"/>
+            </w:numPr>
+          </w:pPr>
+          <w:r>
+            <w:t>Added Enter key event handler to the Rule list which displays the Payload window. Escape now closes the Payload window</w:t>
+          </w:r>
+        </w:p>
+        <w:p>
+          <w:pPr>
+            <w:pStyle w:val="ListParagraph"/>
+            <w:numPr>
+              <w:ilvl w:val="0"/>
+              <w:numId w:val="22"/>
+            </w:numPr>
+          </w:pPr>
+          <w:r>
+            <w:t xml:space="preserve">Modified Find window to catch F3 to continue </w:t>
+          </w:r>
+          <w:r>
+            <w:t>finding text</w:t>
+          </w:r>
         </w:p>
         <w:p>
           <w:pPr>
@@ -2517,8 +2514,8 @@
     </w:sdt>
     <w:p/>
     <w:sectPr>
-      <w:headerReference w:type="default" r:id="rId28"/>
-      <w:footerReference w:type="default" r:id="rId29"/>
+      <w:headerReference w:type="default" r:id="rId27"/>
+      <w:footerReference w:type="default" r:id="rId28"/>
       <w:pgSz w:w="11906" w:h="16838"/>
       <w:pgMar w:top="1440" w:right="1440" w:bottom="1440" w:left="1440" w:header="708" w:footer="708" w:gutter="0"/>
       <w:pgNumType w:start="0"/>
@@ -2531,7 +2528,7 @@
 </file>
 
 <file path=word/endnotes.xml><?xml version="1.0" encoding="utf-8"?>
-<w:endnotes xmlns:wpc="http://schemas.microsoft.com/office/word/2010/wordprocessingCanvas" xmlns:mc="http://schemas.openxmlformats.org/markup-compatibility/2006" xmlns:o="urn:schemas-microsoft-com:office:office" xmlns:r="http://schemas.openxmlformats.org/officeDocument/2006/relationships" xmlns:m="http://schemas.openxmlformats.org/officeDocument/2006/math" xmlns:v="urn:schemas-microsoft-com:vml" xmlns:wp14="http://schemas.microsoft.com/office/word/2010/wordprocessingDrawing" xmlns:wp="http://schemas.openxmlformats.org/drawingml/2006/wordprocessingDrawing" xmlns:w10="urn:schemas-microsoft-com:office:word" xmlns:w="http://schemas.openxmlformats.org/wordprocessingml/2006/main" xmlns:w14="http://schemas.microsoft.com/office/word/2010/wordml" xmlns:wpg="http://schemas.microsoft.com/office/word/2010/wordprocessingGroup" xmlns:wpi="http://schemas.microsoft.com/office/word/2010/wordprocessingInk" xmlns:wne="http://schemas.microsoft.com/office/word/2006/wordml" xmlns:wps="http://schemas.microsoft.com/office/word/2010/wordprocessingShape" mc:Ignorable="w14 wp14">
+<w:endnotes xmlns:wpc="http://schemas.microsoft.com/office/word/2010/wordprocessingCanvas" xmlns:mc="http://schemas.openxmlformats.org/markup-compatibility/2006" xmlns:o="urn:schemas-microsoft-com:office:office" xmlns:r="http://schemas.openxmlformats.org/officeDocument/2006/relationships" xmlns:m="http://schemas.openxmlformats.org/officeDocument/2006/math" xmlns:v="urn:schemas-microsoft-com:vml" xmlns:wp14="http://schemas.microsoft.com/office/word/2010/wordprocessingDrawing" xmlns:wp="http://schemas.openxmlformats.org/drawingml/2006/wordprocessingDrawing" xmlns:w10="urn:schemas-microsoft-com:office:word" xmlns:w="http://schemas.openxmlformats.org/wordprocessingml/2006/main" xmlns:w14="http://schemas.microsoft.com/office/word/2010/wordml" xmlns:w15="http://schemas.microsoft.com/office/word/2012/wordml" xmlns:wpg="http://schemas.microsoft.com/office/word/2010/wordprocessingGroup" xmlns:wpi="http://schemas.microsoft.com/office/word/2010/wordprocessingInk" xmlns:wne="http://schemas.microsoft.com/office/word/2006/wordml" xmlns:wps="http://schemas.microsoft.com/office/word/2010/wordprocessingShape" mc:Ignorable="w14 w15 wp14">
   <w:endnote w:type="separator" w:id="-1">
     <w:p>
       <w:pPr>
@@ -2556,7 +2553,7 @@
 </file>
 
 <file path=word/footer1.xml><?xml version="1.0" encoding="utf-8"?>
-<w:ftr xmlns:wpc="http://schemas.microsoft.com/office/word/2010/wordprocessingCanvas" xmlns:mc="http://schemas.openxmlformats.org/markup-compatibility/2006" xmlns:o="urn:schemas-microsoft-com:office:office" xmlns:r="http://schemas.openxmlformats.org/officeDocument/2006/relationships" xmlns:m="http://schemas.openxmlformats.org/officeDocument/2006/math" xmlns:v="urn:schemas-microsoft-com:vml" xmlns:wp14="http://schemas.microsoft.com/office/word/2010/wordprocessingDrawing" xmlns:wp="http://schemas.openxmlformats.org/drawingml/2006/wordprocessingDrawing" xmlns:w10="urn:schemas-microsoft-com:office:word" xmlns:w="http://schemas.openxmlformats.org/wordprocessingml/2006/main" xmlns:w14="http://schemas.microsoft.com/office/word/2010/wordml" xmlns:wpg="http://schemas.microsoft.com/office/word/2010/wordprocessingGroup" xmlns:wpi="http://schemas.microsoft.com/office/word/2010/wordprocessingInk" xmlns:wne="http://schemas.microsoft.com/office/word/2006/wordml" xmlns:wps="http://schemas.microsoft.com/office/word/2010/wordprocessingShape" mc:Ignorable="w14 wp14">
+<w:ftr xmlns:wpc="http://schemas.microsoft.com/office/word/2010/wordprocessingCanvas" xmlns:mc="http://schemas.openxmlformats.org/markup-compatibility/2006" xmlns:o="urn:schemas-microsoft-com:office:office" xmlns:r="http://schemas.openxmlformats.org/officeDocument/2006/relationships" xmlns:m="http://schemas.openxmlformats.org/officeDocument/2006/math" xmlns:v="urn:schemas-microsoft-com:vml" xmlns:wp14="http://schemas.microsoft.com/office/word/2010/wordprocessingDrawing" xmlns:wp="http://schemas.openxmlformats.org/drawingml/2006/wordprocessingDrawing" xmlns:w10="urn:schemas-microsoft-com:office:word" xmlns:w="http://schemas.openxmlformats.org/wordprocessingml/2006/main" xmlns:w14="http://schemas.microsoft.com/office/word/2010/wordml" xmlns:w15="http://schemas.microsoft.com/office/word/2012/wordml" xmlns:wpg="http://schemas.microsoft.com/office/word/2010/wordprocessingGroup" xmlns:wpi="http://schemas.microsoft.com/office/word/2010/wordprocessingInk" xmlns:wne="http://schemas.microsoft.com/office/word/2006/wordml" xmlns:wps="http://schemas.microsoft.com/office/word/2010/wordprocessingShape" mc:Ignorable="w14 w15 wp14">
   <w:tbl>
     <w:tblPr>
       <w:tblW w:w="5000" w:type="pct"/>
@@ -2595,7 +2592,7 @@
             <w:rPr>
               <w:noProof/>
             </w:rPr>
-            <w:t>6</w:t>
+            <w:t>4</w:t>
           </w:r>
           <w:r>
             <w:fldChar w:fldCharType="end"/>
@@ -2627,7 +2624,7 @@
 </file>
 
 <file path=word/footnotes.xml><?xml version="1.0" encoding="utf-8"?>
-<w:footnotes xmlns:wpc="http://schemas.microsoft.com/office/word/2010/wordprocessingCanvas" xmlns:mc="http://schemas.openxmlformats.org/markup-compatibility/2006" xmlns:o="urn:schemas-microsoft-com:office:office" xmlns:r="http://schemas.openxmlformats.org/officeDocument/2006/relationships" xmlns:m="http://schemas.openxmlformats.org/officeDocument/2006/math" xmlns:v="urn:schemas-microsoft-com:vml" xmlns:wp14="http://schemas.microsoft.com/office/word/2010/wordprocessingDrawing" xmlns:wp="http://schemas.openxmlformats.org/drawingml/2006/wordprocessingDrawing" xmlns:w10="urn:schemas-microsoft-com:office:word" xmlns:w="http://schemas.openxmlformats.org/wordprocessingml/2006/main" xmlns:w14="http://schemas.microsoft.com/office/word/2010/wordml" xmlns:wpg="http://schemas.microsoft.com/office/word/2010/wordprocessingGroup" xmlns:wpi="http://schemas.microsoft.com/office/word/2010/wordprocessingInk" xmlns:wne="http://schemas.microsoft.com/office/word/2006/wordml" xmlns:wps="http://schemas.microsoft.com/office/word/2010/wordprocessingShape" mc:Ignorable="w14 wp14">
+<w:footnotes xmlns:wpc="http://schemas.microsoft.com/office/word/2010/wordprocessingCanvas" xmlns:mc="http://schemas.openxmlformats.org/markup-compatibility/2006" xmlns:o="urn:schemas-microsoft-com:office:office" xmlns:r="http://schemas.openxmlformats.org/officeDocument/2006/relationships" xmlns:m="http://schemas.openxmlformats.org/officeDocument/2006/math" xmlns:v="urn:schemas-microsoft-com:vml" xmlns:wp14="http://schemas.microsoft.com/office/word/2010/wordprocessingDrawing" xmlns:wp="http://schemas.openxmlformats.org/drawingml/2006/wordprocessingDrawing" xmlns:w10="urn:schemas-microsoft-com:office:word" xmlns:w="http://schemas.openxmlformats.org/wordprocessingml/2006/main" xmlns:w14="http://schemas.microsoft.com/office/word/2010/wordml" xmlns:w15="http://schemas.microsoft.com/office/word/2012/wordml" xmlns:wpg="http://schemas.microsoft.com/office/word/2010/wordprocessingGroup" xmlns:wpi="http://schemas.microsoft.com/office/word/2010/wordprocessingInk" xmlns:wne="http://schemas.microsoft.com/office/word/2006/wordml" xmlns:wps="http://schemas.microsoft.com/office/word/2010/wordprocessingShape" mc:Ignorable="w14 w15 wp14">
   <w:footnote w:type="separator" w:id="-1">
     <w:p>
       <w:pPr>
@@ -2652,7 +2649,7 @@
 </file>
 
 <file path=word/header1.xml><?xml version="1.0" encoding="utf-8"?>
-<w:hdr xmlns:wpc="http://schemas.microsoft.com/office/word/2010/wordprocessingCanvas" xmlns:mc="http://schemas.openxmlformats.org/markup-compatibility/2006" xmlns:o="urn:schemas-microsoft-com:office:office" xmlns:r="http://schemas.openxmlformats.org/officeDocument/2006/relationships" xmlns:m="http://schemas.openxmlformats.org/officeDocument/2006/math" xmlns:v="urn:schemas-microsoft-com:vml" xmlns:wp14="http://schemas.microsoft.com/office/word/2010/wordprocessingDrawing" xmlns:wp="http://schemas.openxmlformats.org/drawingml/2006/wordprocessingDrawing" xmlns:w10="urn:schemas-microsoft-com:office:word" xmlns:w="http://schemas.openxmlformats.org/wordprocessingml/2006/main" xmlns:w14="http://schemas.microsoft.com/office/word/2010/wordml" xmlns:wpg="http://schemas.microsoft.com/office/word/2010/wordprocessingGroup" xmlns:wpi="http://schemas.microsoft.com/office/word/2010/wordprocessingInk" xmlns:wne="http://schemas.microsoft.com/office/word/2006/wordml" xmlns:wps="http://schemas.microsoft.com/office/word/2010/wordprocessingShape" mc:Ignorable="w14 wp14">
+<w:hdr xmlns:wpc="http://schemas.microsoft.com/office/word/2010/wordprocessingCanvas" xmlns:mc="http://schemas.openxmlformats.org/markup-compatibility/2006" xmlns:o="urn:schemas-microsoft-com:office:office" xmlns:r="http://schemas.openxmlformats.org/officeDocument/2006/relationships" xmlns:m="http://schemas.openxmlformats.org/officeDocument/2006/math" xmlns:v="urn:schemas-microsoft-com:vml" xmlns:wp14="http://schemas.microsoft.com/office/word/2010/wordprocessingDrawing" xmlns:wp="http://schemas.openxmlformats.org/drawingml/2006/wordprocessingDrawing" xmlns:w10="urn:schemas-microsoft-com:office:word" xmlns:w="http://schemas.openxmlformats.org/wordprocessingml/2006/main" xmlns:w14="http://schemas.microsoft.com/office/word/2010/wordml" xmlns:w15="http://schemas.microsoft.com/office/word/2012/wordml" xmlns:wpg="http://schemas.microsoft.com/office/word/2010/wordprocessingGroup" xmlns:wpi="http://schemas.microsoft.com/office/word/2010/wordprocessingInk" xmlns:wne="http://schemas.microsoft.com/office/word/2006/wordml" xmlns:wps="http://schemas.microsoft.com/office/word/2010/wordprocessingShape" mc:Ignorable="w14 w15 wp14">
   <w:tbl>
     <w:tblPr>
       <w:tblW w:w="5000" w:type="pct"/>
@@ -2733,7 +2730,7 @@
 </file>
 
 <file path=word/numbering.xml><?xml version="1.0" encoding="utf-8"?>
-<w:numbering xmlns:wpc="http://schemas.microsoft.com/office/word/2010/wordprocessingCanvas" xmlns:mc="http://schemas.openxmlformats.org/markup-compatibility/2006" xmlns:o="urn:schemas-microsoft-com:office:office" xmlns:r="http://schemas.openxmlformats.org/officeDocument/2006/relationships" xmlns:m="http://schemas.openxmlformats.org/officeDocument/2006/math" xmlns:v="urn:schemas-microsoft-com:vml" xmlns:wp14="http://schemas.microsoft.com/office/word/2010/wordprocessingDrawing" xmlns:wp="http://schemas.openxmlformats.org/drawingml/2006/wordprocessingDrawing" xmlns:w10="urn:schemas-microsoft-com:office:word" xmlns:w="http://schemas.openxmlformats.org/wordprocessingml/2006/main" xmlns:w14="http://schemas.microsoft.com/office/word/2010/wordml" xmlns:wpg="http://schemas.microsoft.com/office/word/2010/wordprocessingGroup" xmlns:wpi="http://schemas.microsoft.com/office/word/2010/wordprocessingInk" xmlns:wne="http://schemas.microsoft.com/office/word/2006/wordml" xmlns:wps="http://schemas.microsoft.com/office/word/2010/wordprocessingShape" mc:Ignorable="w14 wp14">
+<w:numbering xmlns:wpc="http://schemas.microsoft.com/office/word/2010/wordprocessingCanvas" xmlns:mc="http://schemas.openxmlformats.org/markup-compatibility/2006" xmlns:o="urn:schemas-microsoft-com:office:office" xmlns:r="http://schemas.openxmlformats.org/officeDocument/2006/relationships" xmlns:m="http://schemas.openxmlformats.org/officeDocument/2006/math" xmlns:v="urn:schemas-microsoft-com:vml" xmlns:wp14="http://schemas.microsoft.com/office/word/2010/wordprocessingDrawing" xmlns:wp="http://schemas.openxmlformats.org/drawingml/2006/wordprocessingDrawing" xmlns:w10="urn:schemas-microsoft-com:office:word" xmlns:w="http://schemas.openxmlformats.org/wordprocessingml/2006/main" xmlns:w14="http://schemas.microsoft.com/office/word/2010/wordml" xmlns:w15="http://schemas.microsoft.com/office/word/2012/wordml" xmlns:wpg="http://schemas.microsoft.com/office/word/2010/wordprocessingGroup" xmlns:wpi="http://schemas.microsoft.com/office/word/2010/wordprocessingInk" xmlns:wne="http://schemas.microsoft.com/office/word/2006/wordml" xmlns:wps="http://schemas.microsoft.com/office/word/2010/wordprocessingShape" mc:Ignorable="w14 w15 wp14">
   <w:abstractNum w:abstractNumId="0">
     <w:nsid w:val="03E62B6F"/>
     <w:multiLevelType w:val="multilevel"/>
@@ -5343,7 +5340,7 @@
 </file>
 
 <file path=word/styles.xml><?xml version="1.0" encoding="utf-8"?>
-<w:styles xmlns:mc="http://schemas.openxmlformats.org/markup-compatibility/2006" xmlns:r="http://schemas.openxmlformats.org/officeDocument/2006/relationships" xmlns:w="http://schemas.openxmlformats.org/wordprocessingml/2006/main" xmlns:w14="http://schemas.microsoft.com/office/word/2010/wordml" mc:Ignorable="w14">
+<w:styles xmlns:mc="http://schemas.openxmlformats.org/markup-compatibility/2006" xmlns:r="http://schemas.openxmlformats.org/officeDocument/2006/relationships" xmlns:w="http://schemas.openxmlformats.org/wordprocessingml/2006/main" xmlns:w14="http://schemas.microsoft.com/office/word/2010/wordml" xmlns:w15="http://schemas.microsoft.com/office/word/2012/wordml" mc:Ignorable="w14 w15">
   <w:docDefaults>
     <w:rPrDefault>
       <w:rPr>
@@ -5359,627 +5356,378 @@
       </w:pPr>
     </w:pPrDefault>
   </w:docDefaults>
-  <w:latentStyles w:defLockedState="0" w:defUIPriority="99" w:defSemiHidden="1" w:defUnhideWhenUsed="1" w:defQFormat="0" w:count="267">
-    <w:lsdException w:name="Normal" w:semiHidden="0" w:uiPriority="0" w:unhideWhenUsed="0" w:qFormat="1"/>
-    <w:lsdException w:name="heading 1" w:semiHidden="0" w:uiPriority="9" w:unhideWhenUsed="0" w:qFormat="1"/>
-    <w:lsdException w:name="heading 2" w:uiPriority="9" w:qFormat="1"/>
-    <w:lsdException w:name="heading 3" w:uiPriority="9" w:qFormat="1"/>
-    <w:lsdException w:name="heading 4" w:uiPriority="9" w:qFormat="1"/>
-    <w:lsdException w:name="heading 5" w:uiPriority="9" w:qFormat="1"/>
-    <w:lsdException w:name="heading 6" w:uiPriority="9" w:qFormat="1"/>
-    <w:lsdException w:name="heading 7" w:uiPriority="9" w:qFormat="1"/>
-    <w:lsdException w:name="heading 8" w:uiPriority="9" w:qFormat="1"/>
-    <w:lsdException w:name="heading 9" w:uiPriority="9" w:qFormat="1"/>
-    <w:lsdException w:name="toc 1" w:uiPriority="39"/>
-    <w:lsdException w:name="toc 2" w:uiPriority="39"/>
-    <w:lsdException w:name="toc 3" w:uiPriority="39"/>
-    <w:lsdException w:name="toc 4" w:uiPriority="39"/>
-    <w:lsdException w:name="toc 5" w:uiPriority="39"/>
-    <w:lsdException w:name="toc 6" w:uiPriority="39"/>
-    <w:lsdException w:name="toc 7" w:uiPriority="39"/>
-    <w:lsdException w:name="toc 8" w:uiPriority="39"/>
-    <w:lsdException w:name="toc 9" w:uiPriority="39"/>
-    <w:lsdException w:name="caption" w:uiPriority="35" w:qFormat="1"/>
-    <w:lsdException w:name="Title" w:semiHidden="0" w:uiPriority="10" w:unhideWhenUsed="0" w:qFormat="1"/>
-    <w:lsdException w:name="Default Paragraph Font" w:uiPriority="1"/>
-    <w:lsdException w:name="Subtitle" w:semiHidden="0" w:uiPriority="11" w:unhideWhenUsed="0" w:qFormat="1"/>
-    <w:lsdException w:name="Strong" w:semiHidden="0" w:uiPriority="22" w:unhideWhenUsed="0" w:qFormat="1"/>
-    <w:lsdException w:name="Emphasis" w:semiHidden="0" w:uiPriority="20" w:unhideWhenUsed="0" w:qFormat="1"/>
-    <w:lsdException w:name="Table Grid" w:semiHidden="0" w:uiPriority="59" w:unhideWhenUsed="0"/>
-    <w:lsdException w:name="Placeholder Text" w:unhideWhenUsed="0"/>
-    <w:lsdException w:name="No Spacing" w:semiHidden="0" w:uiPriority="1" w:unhideWhenUsed="0" w:qFormat="1"/>
-    <w:lsdException w:name="Light Shading" w:semiHidden="0" w:uiPriority="60" w:unhideWhenUsed="0"/>
-    <w:lsdException w:name="Light List" w:semiHidden="0" w:uiPriority="61" w:unhideWhenUsed="0"/>
-    <w:lsdException w:name="Light Grid" w:semiHidden="0" w:uiPriority="62" w:unhideWhenUsed="0"/>
-    <w:lsdException w:name="Medium Shading 1" w:semiHidden="0" w:uiPriority="63" w:unhideWhenUsed="0"/>
-    <w:lsdException w:name="Medium Shading 2" w:semiHidden="0" w:uiPriority="64" w:unhideWhenUsed="0"/>
-    <w:lsdException w:name="Medium List 1" w:semiHidden="0" w:uiPriority="65" w:unhideWhenUsed="0"/>
-    <w:lsdException w:name="Medium List 2" w:semiHidden="0" w:uiPriority="66" w:unhideWhenUsed="0"/>
-    <w:lsdException w:name="Medium Grid 1" w:semiHidden="0" w:uiPriority="67" w:unhideWhenUsed="0"/>
-    <w:lsdException w:name="Medium Grid 2" w:semiHidden="0" w:uiPriority="68" w:unhideWhenUsed="0"/>
-    <w:lsdException w:name="Medium Grid 3" w:semiHidden="0" w:uiPriority="69" w:unhideWhenUsed="0"/>
-    <w:lsdException w:name="Dark List" w:semiHidden="0" w:uiPriority="70" w:unhideWhenUsed="0"/>
-    <w:lsdException w:name="Colorful Shading" w:semiHidden="0" w:uiPriority="71" w:unhideWhenUsed="0"/>
-    <w:lsdException w:name="Colorful List" w:semiHidden="0" w:uiPriority="72" w:unhideWhenUsed="0"/>
-    <w:lsdException w:name="Colorful Grid" w:semiHidden="0" w:uiPriority="73" w:unhideWhenUsed="0"/>
-    <w:lsdException w:name="Light Shading Accent 1" w:semiHidden="0" w:uiPriority="60" w:unhideWhenUsed="0"/>
-    <w:lsdException w:name="Light List Accent 1" w:semiHidden="0" w:uiPriority="61" w:unhideWhenUsed="0"/>
-    <w:lsdException w:name="Light Grid Accent 1" w:semiHidden="0" w:uiPriority="62" w:unhideWhenUsed="0"/>
-    <w:lsdException w:name="Medium Shading 1 Accent 1" w:semiHidden="0" w:uiPriority="63" w:unhideWhenUsed="0"/>
-    <w:lsdException w:name="Medium Shading 2 Accent 1" w:semiHidden="0" w:uiPriority="64" w:unhideWhenUsed="0"/>
-    <w:lsdException w:name="Medium List 1 Accent 1" w:semiHidden="0" w:uiPriority="65" w:unhideWhenUsed="0"/>
-    <w:lsdException w:name="Revision" w:unhideWhenUsed="0"/>
-    <w:lsdException w:name="List Paragraph" w:semiHidden="0" w:uiPriority="34" w:unhideWhenUsed="0" w:qFormat="1"/>
-    <w:lsdException w:name="Quote" w:semiHidden="0" w:uiPriority="29" w:unhideWhenUsed="0" w:qFormat="1"/>
-    <w:lsdException w:name="Intense Quote" w:semiHidden="0" w:uiPriority="30" w:unhideWhenUsed="0" w:qFormat="1"/>
-    <w:lsdException w:name="Medium List 2 Accent 1" w:semiHidden="0" w:uiPriority="66" w:unhideWhenUsed="0"/>
-    <w:lsdException w:name="Medium Grid 1 Accent 1" w:semiHidden="0" w:uiPriority="67" w:unhideWhenUsed="0"/>
-    <w:lsdException w:name="Medium Grid 2 Accent 1" w:semiHidden="0" w:uiPriority="68" w:unhideWhenUsed="0"/>
-    <w:lsdException w:name="Medium Grid 3 Accent 1" w:semiHidden="0" w:uiPriority="69" w:unhideWhenUsed="0"/>
-    <w:lsdException w:name="Dark List Accent 1" w:semiHidden="0" w:uiPriority="70" w:unhideWhenUsed="0"/>
-    <w:lsdException w:name="Colorful Shading Accent 1" w:semiHidden="0" w:uiPriority="71" w:unhideWhenUsed="0"/>
-    <w:lsdException w:name="Colorful List Accent 1" w:semiHidden="0" w:uiPriority="72" w:unhideWhenUsed="0"/>
-    <w:lsdException w:name="Colorful Grid Accent 1" w:semiHidden="0" w:uiPriority="73" w:unhideWhenUsed="0"/>
-    <w:lsdException w:name="Light Shading Accent 2" w:semiHidden="0" w:uiPriority="60" w:unhideWhenUsed="0"/>
-    <w:lsdException w:name="Light List Accent 2" w:semiHidden="0" w:uiPriority="61" w:unhideWhenUsed="0"/>
-    <w:lsdException w:name="Light Grid Accent 2" w:semiHidden="0" w:uiPriority="62" w:unhideWhenUsed="0"/>
-    <w:lsdException w:name="Medium Shading 1 Accent 2" w:semiHidden="0" w:uiPriority="63" w:unhideWhenUsed="0"/>
-    <w:lsdException w:name="Medium Shading 2 Accent 2" w:semiHidden="0" w:uiPriority="64" w:unhideWhenUsed="0"/>
-    <w:lsdException w:name="Medium List 1 Accent 2" w:semiHidden="0" w:uiPriority="65" w:unhideWhenUsed="0"/>
-    <w:lsdException w:name="Medium List 2 Accent 2" w:semiHidden="0" w:uiPriority="66" w:unhideWhenUsed="0"/>
-    <w:lsdException w:name="Medium Grid 1 Accent 2" w:semiHidden="0" w:uiPriority="67" w:unhideWhenUsed="0"/>
-    <w:lsdException w:name="Medium Grid 2 Accent 2" w:semiHidden="0" w:uiPriority="68" w:unhideWhenUsed="0"/>
-    <w:lsdException w:name="Medium Grid 3 Accent 2" w:semiHidden="0" w:uiPriority="69" w:unhideWhenUsed="0"/>
-    <w:lsdException w:name="Dark List Accent 2" w:semiHidden="0" w:uiPriority="70" w:unhideWhenUsed="0"/>
-    <w:lsdException w:name="Colorful Shading Accent 2" w:semiHidden="0" w:uiPriority="71" w:unhideWhenUsed="0"/>
-    <w:lsdException w:name="Colorful List Accent 2" w:semiHidden="0" w:uiPriority="72" w:unhideWhenUsed="0"/>
-    <w:lsdException w:name="Colorful Grid Accent 2" w:semiHidden="0" w:uiPriority="73" w:unhideWhenUsed="0"/>
-    <w:lsdException w:name="Light Shading Accent 3" w:semiHidden="0" w:uiPriority="60" w:unhideWhenUsed="0"/>
-    <w:lsdException w:name="Light List Accent 3" w:semiHidden="0" w:uiPriority="61" w:unhideWhenUsed="0"/>
-    <w:lsdException w:name="Light Grid Accent 3" w:semiHidden="0" w:uiPriority="62" w:unhideWhenUsed="0"/>
-    <w:lsdException w:name="Medium Shading 1 Accent 3" w:semiHidden="0" w:uiPriority="63" w:unhideWhenUsed="0"/>
-    <w:lsdException w:name="Medium Shading 2 Accent 3" w:semiHidden="0" w:uiPriority="64" w:unhideWhenUsed="0"/>
-    <w:lsdException w:name="Medium List 1 Accent 3" w:semiHidden="0" w:uiPriority="65" w:unhideWhenUsed="0"/>
-    <w:lsdException w:name="Medium List 2 Accent 3" w:semiHidden="0" w:uiPriority="66" w:unhideWhenUsed="0"/>
-    <w:lsdException w:name="Medium Grid 1 Accent 3" w:semiHidden="0" w:uiPriority="67" w:unhideWhenUsed="0"/>
-    <w:lsdException w:name="Medium Grid 2 Accent 3" w:semiHidden="0" w:uiPriority="68" w:unhideWhenUsed="0"/>
-    <w:lsdException w:name="Medium Grid 3 Accent 3" w:semiHidden="0" w:uiPriority="69" w:unhideWhenUsed="0"/>
-    <w:lsdException w:name="Dark List Accent 3" w:semiHidden="0" w:uiPriority="70" w:unhideWhenUsed="0"/>
-    <w:lsdException w:name="Colorful Shading Accent 3" w:semiHidden="0" w:uiPriority="71" w:unhideWhenUsed="0"/>
-    <w:lsdException w:name="Colorful List Accent 3" w:semiHidden="0" w:uiPriority="72" w:unhideWhenUsed="0"/>
-    <w:lsdException w:name="Colorful Grid Accent 3" w:semiHidden="0" w:uiPriority="73" w:unhideWhenUsed="0"/>
-    <w:lsdException w:name="Light Shading Accent 4" w:semiHidden="0" w:uiPriority="60" w:unhideWhenUsed="0"/>
-    <w:lsdException w:name="Light List Accent 4" w:semiHidden="0" w:uiPriority="61" w:unhideWhenUsed="0"/>
-    <w:lsdException w:name="Light Grid Accent 4" w:semiHidden="0" w:uiPriority="62" w:unhideWhenUsed="0"/>
-    <w:lsdException w:name="Medium Shading 1 Accent 4" w:semiHidden="0" w:uiPriority="63" w:unhideWhenUsed="0"/>
-    <w:lsdException w:name="Medium Shading 2 Accent 4" w:semiHidden="0" w:uiPriority="64" w:unhideWhenUsed="0"/>
-    <w:lsdException w:name="Medium List 1 Accent 4" w:semiHidden="0" w:uiPriority="65" w:unhideWhenUsed="0"/>
-    <w:lsdException w:name="Medium List 2 Accent 4" w:semiHidden="0" w:uiPriority="66" w:unhideWhenUsed="0"/>
-    <w:lsdException w:name="Medium Grid 1 Accent 4" w:semiHidden="0" w:uiPriority="67" w:unhideWhenUsed="0"/>
-    <w:lsdException w:name="Medium Grid 2 Accent 4" w:semiHidden="0" w:uiPriority="68" w:unhideWhenUsed="0"/>
-    <w:lsdException w:name="Medium Grid 3 Accent 4" w:semiHidden="0" w:uiPriority="69" w:unhideWhenUsed="0"/>
-    <w:lsdException w:name="Dark List Accent 4" w:semiHidden="0" w:uiPriority="70" w:unhideWhenUsed="0"/>
-    <w:lsdException w:name="Colorful Shading Accent 4" w:semiHidden="0" w:uiPriority="71" w:unhideWhenUsed="0"/>
-    <w:lsdException w:name="Colorful List Accent 4" w:semiHidden="0" w:uiPriority="72" w:unhideWhenUsed="0"/>
-    <w:lsdException w:name="Colorful Grid Accent 4" w:semiHidden="0" w:uiPriority="73" w:unhideWhenUsed="0"/>
-    <w:lsdException w:name="Light Shading Accent 5" w:semiHidden="0" w:uiPriority="60" w:unhideWhenUsed="0"/>
-    <w:lsdException w:name="Light List Accent 5" w:semiHidden="0" w:uiPriority="61" w:unhideWhenUsed="0"/>
-    <w:lsdException w:name="Light Grid Accent 5" w:semiHidden="0" w:uiPriority="62" w:unhideWhenUsed="0"/>
-    <w:lsdException w:name="Medium Shading 1 Accent 5" w:semiHidden="0" w:uiPriority="63" w:unhideWhenUsed="0"/>
-    <w:lsdException w:name="Medium Shading 2 Accent 5" w:semiHidden="0" w:uiPriority="64" w:unhideWhenUsed="0"/>
-    <w:lsdException w:name="Medium List 1 Accent 5" w:semiHidden="0" w:uiPriority="65" w:unhideWhenUsed="0"/>
-    <w:lsdException w:name="Medium List 2 Accent 5" w:semiHidden="0" w:uiPriority="66" w:unhideWhenUsed="0"/>
-    <w:lsdException w:name="Medium Grid 1 Accent 5" w:semiHidden="0" w:uiPriority="67" w:unhideWhenUsed="0"/>
-    <w:lsdException w:name="Medium Grid 2 Accent 5" w:semiHidden="0" w:uiPriority="68" w:unhideWhenUsed="0"/>
-    <w:lsdException w:name="Medium Grid 3 Accent 5" w:semiHidden="0" w:uiPriority="69" w:unhideWhenUsed="0"/>
-    <w:lsdException w:name="Dark List Accent 5" w:semiHidden="0" w:uiPriority="70" w:unhideWhenUsed="0"/>
-    <w:lsdException w:name="Colorful Shading Accent 5" w:semiHidden="0" w:uiPriority="71" w:unhideWhenUsed="0"/>
-    <w:lsdException w:name="Colorful List Accent 5" w:semiHidden="0" w:uiPriority="72" w:unhideWhenUsed="0"/>
-    <w:lsdException w:name="Colorful Grid Accent 5" w:semiHidden="0" w:uiPriority="73" w:unhideWhenUsed="0"/>
-    <w:lsdException w:name="Light Shading Accent 6" w:semiHidden="0" w:uiPriority="60" w:unhideWhenUsed="0"/>
-    <w:lsdException w:name="Light List Accent 6" w:semiHidden="0" w:uiPriority="61" w:unhideWhenUsed="0"/>
-    <w:lsdException w:name="Light Grid Accent 6" w:semiHidden="0" w:uiPriority="62" w:unhideWhenUsed="0"/>
-    <w:lsdException w:name="Medium Shading 1 Accent 6" w:semiHidden="0" w:uiPriority="63" w:unhideWhenUsed="0"/>
-    <w:lsdException w:name="Medium Shading 2 Accent 6" w:semiHidden="0" w:uiPriority="64" w:unhideWhenUsed="0"/>
-    <w:lsdException w:name="Medium List 1 Accent 6" w:semiHidden="0" w:uiPriority="65" w:unhideWhenUsed="0"/>
-    <w:lsdException w:name="Medium List 2 Accent 6" w:semiHidden="0" w:uiPriority="66" w:unhideWhenUsed="0"/>
-    <w:lsdException w:name="Medium Grid 1 Accent 6" w:semiHidden="0" w:uiPriority="67" w:unhideWhenUsed="0"/>
-    <w:lsdException w:name="Medium Grid 2 Accent 6" w:semiHidden="0" w:uiPriority="68" w:unhideWhenUsed="0"/>
-    <w:lsdException w:name="Medium Grid 3 Accent 6" w:semiHidden="0" w:uiPriority="69" w:unhideWhenUsed="0"/>
-    <w:lsdException w:name="Dark List Accent 6" w:semiHidden="0" w:uiPriority="70" w:unhideWhenUsed="0"/>
-    <w:lsdException w:name="Colorful Shading Accent 6" w:semiHidden="0" w:uiPriority="71" w:unhideWhenUsed="0"/>
-    <w:lsdException w:name="Colorful List Accent 6" w:semiHidden="0" w:uiPriority="72" w:unhideWhenUsed="0"/>
-    <w:lsdException w:name="Colorful Grid Accent 6" w:semiHidden="0" w:uiPriority="73" w:unhideWhenUsed="0"/>
-    <w:lsdException w:name="Subtle Emphasis" w:semiHidden="0" w:uiPriority="19" w:unhideWhenUsed="0" w:qFormat="1"/>
-    <w:lsdException w:name="Intense Emphasis" w:semiHidden="0" w:uiPriority="21" w:unhideWhenUsed="0" w:qFormat="1"/>
-    <w:lsdException w:name="Subtle Reference" w:semiHidden="0" w:uiPriority="31" w:unhideWhenUsed="0" w:qFormat="1"/>
-    <w:lsdException w:name="Intense Reference" w:semiHidden="0" w:uiPriority="32" w:unhideWhenUsed="0" w:qFormat="1"/>
-    <w:lsdException w:name="Book Title" w:semiHidden="0" w:uiPriority="33" w:unhideWhenUsed="0" w:qFormat="1"/>
-    <w:lsdException w:name="Bibliography" w:uiPriority="37"/>
-    <w:lsdException w:name="TOC Heading" w:uiPriority="39" w:qFormat="1"/>
-  </w:latentStyles>
-  <w:style w:type="paragraph" w:default="1" w:styleId="Normal">
-    <w:name w:val="Normal"/>
-    <w:qFormat/>
-    <w:rsid w:val="007C0DB5"/>
-    <w:pPr>
-      <w:spacing w:line="240" w:lineRule="auto"/>
-    </w:pPr>
-  </w:style>
-  <w:style w:type="paragraph" w:styleId="Heading1">
-    <w:name w:val="heading 1"/>
-    <w:basedOn w:val="Normal"/>
-    <w:next w:val="Normal"/>
-    <w:link w:val="Heading1Char"/>
-    <w:uiPriority w:val="9"/>
-    <w:qFormat/>
-    <w:rsid w:val="005F0E0B"/>
-    <w:pPr>
-      <w:keepNext/>
-      <w:keepLines/>
-      <w:spacing w:before="480" w:after="0"/>
-      <w:outlineLvl w:val="0"/>
-    </w:pPr>
-    <w:rPr>
-      <w:rFonts w:asciiTheme="majorHAnsi" w:eastAsiaTheme="majorEastAsia" w:hAnsiTheme="majorHAnsi" w:cstheme="majorBidi"/>
-      <w:b/>
-      <w:bCs/>
-      <w:color w:val="365F91" w:themeColor="accent1" w:themeShade="BF"/>
-      <w:sz w:val="28"/>
-      <w:szCs w:val="28"/>
-    </w:rPr>
-  </w:style>
-  <w:style w:type="paragraph" w:styleId="Heading2">
-    <w:name w:val="heading 2"/>
-    <w:basedOn w:val="Normal"/>
-    <w:next w:val="Normal"/>
-    <w:link w:val="Heading2Char"/>
-    <w:uiPriority w:val="9"/>
-    <w:unhideWhenUsed/>
-    <w:qFormat/>
-    <w:rsid w:val="007076A2"/>
-    <w:pPr>
-      <w:keepNext/>
-      <w:keepLines/>
-      <w:spacing w:before="200" w:after="0"/>
-      <w:outlineLvl w:val="1"/>
-    </w:pPr>
-    <w:rPr>
-      <w:rFonts w:asciiTheme="majorHAnsi" w:eastAsiaTheme="majorEastAsia" w:hAnsiTheme="majorHAnsi" w:cstheme="majorBidi"/>
-      <w:b/>
-      <w:bCs/>
-      <w:color w:val="4F81BD" w:themeColor="accent1"/>
-      <w:sz w:val="26"/>
-      <w:szCs w:val="26"/>
-    </w:rPr>
-  </w:style>
-  <w:style w:type="character" w:default="1" w:styleId="DefaultParagraphFont">
-    <w:name w:val="Default Paragraph Font"/>
-    <w:uiPriority w:val="1"/>
-    <w:semiHidden/>
-    <w:unhideWhenUsed/>
-  </w:style>
-  <w:style w:type="table" w:default="1" w:styleId="TableNormal">
-    <w:name w:val="Normal Table"/>
-    <w:uiPriority w:val="99"/>
-    <w:semiHidden/>
-    <w:unhideWhenUsed/>
-    <w:tblPr>
-      <w:tblInd w:w="0" w:type="dxa"/>
-      <w:tblCellMar>
-        <w:top w:w="0" w:type="dxa"/>
-        <w:left w:w="108" w:type="dxa"/>
-        <w:bottom w:w="0" w:type="dxa"/>
-        <w:right w:w="108" w:type="dxa"/>
-      </w:tblCellMar>
-    </w:tblPr>
-  </w:style>
-  <w:style w:type="numbering" w:default="1" w:styleId="NoList">
-    <w:name w:val="No List"/>
-    <w:uiPriority w:val="99"/>
-    <w:semiHidden/>
-    <w:unhideWhenUsed/>
-  </w:style>
-  <w:style w:type="paragraph" w:styleId="Header">
-    <w:name w:val="header"/>
-    <w:basedOn w:val="Normal"/>
-    <w:link w:val="HeaderChar"/>
-    <w:uiPriority w:val="99"/>
-    <w:unhideWhenUsed/>
-    <w:rsid w:val="00837CCD"/>
-    <w:pPr>
-      <w:tabs>
-        <w:tab w:val="center" w:pos="4513"/>
-        <w:tab w:val="right" w:pos="9026"/>
-      </w:tabs>
-      <w:spacing w:after="0"/>
-    </w:pPr>
-  </w:style>
-  <w:style w:type="character" w:customStyle="1" w:styleId="HeaderChar">
-    <w:name w:val="Header Char"/>
-    <w:basedOn w:val="DefaultParagraphFont"/>
-    <w:link w:val="Header"/>
-    <w:uiPriority w:val="99"/>
-    <w:rsid w:val="00837CCD"/>
-  </w:style>
-  <w:style w:type="paragraph" w:styleId="Footer">
-    <w:name w:val="footer"/>
-    <w:basedOn w:val="Normal"/>
-    <w:link w:val="FooterChar"/>
-    <w:uiPriority w:val="99"/>
-    <w:unhideWhenUsed/>
-    <w:rsid w:val="00837CCD"/>
-    <w:pPr>
-      <w:tabs>
-        <w:tab w:val="center" w:pos="4513"/>
-        <w:tab w:val="right" w:pos="9026"/>
-      </w:tabs>
-      <w:spacing w:after="0"/>
-    </w:pPr>
-  </w:style>
-  <w:style w:type="character" w:customStyle="1" w:styleId="FooterChar">
-    <w:name w:val="Footer Char"/>
-    <w:basedOn w:val="DefaultParagraphFont"/>
-    <w:link w:val="Footer"/>
-    <w:uiPriority w:val="99"/>
-    <w:rsid w:val="00837CCD"/>
-  </w:style>
-  <w:style w:type="character" w:styleId="Hyperlink">
-    <w:name w:val="Hyperlink"/>
-    <w:basedOn w:val="DefaultParagraphFont"/>
-    <w:uiPriority w:val="99"/>
-    <w:unhideWhenUsed/>
-    <w:rsid w:val="00837CCD"/>
-    <w:rPr>
-      <w:color w:val="0000FF" w:themeColor="hyperlink"/>
-      <w:u w:val="single"/>
-    </w:rPr>
-  </w:style>
-  <w:style w:type="paragraph" w:styleId="BalloonText">
-    <w:name w:val="Balloon Text"/>
-    <w:basedOn w:val="Normal"/>
-    <w:link w:val="BalloonTextChar"/>
-    <w:uiPriority w:val="99"/>
-    <w:semiHidden/>
-    <w:unhideWhenUsed/>
-    <w:rsid w:val="00837CCD"/>
-    <w:pPr>
-      <w:spacing w:after="0"/>
-    </w:pPr>
-    <w:rPr>
-      <w:rFonts w:ascii="Tahoma" w:hAnsi="Tahoma" w:cs="Tahoma"/>
-      <w:sz w:val="16"/>
-      <w:szCs w:val="16"/>
-    </w:rPr>
-  </w:style>
-  <w:style w:type="character" w:customStyle="1" w:styleId="BalloonTextChar">
-    <w:name w:val="Balloon Text Char"/>
-    <w:basedOn w:val="DefaultParagraphFont"/>
-    <w:link w:val="BalloonText"/>
-    <w:uiPriority w:val="99"/>
-    <w:semiHidden/>
-    <w:rsid w:val="00837CCD"/>
-    <w:rPr>
-      <w:rFonts w:ascii="Tahoma" w:hAnsi="Tahoma" w:cs="Tahoma"/>
-      <w:sz w:val="16"/>
-      <w:szCs w:val="16"/>
-    </w:rPr>
-  </w:style>
-  <w:style w:type="paragraph" w:styleId="NoSpacing">
-    <w:name w:val="No Spacing"/>
-    <w:link w:val="NoSpacingChar"/>
-    <w:uiPriority w:val="1"/>
-    <w:qFormat/>
-    <w:rsid w:val="00D7468B"/>
-    <w:pPr>
-      <w:spacing w:after="0" w:line="240" w:lineRule="auto"/>
-    </w:pPr>
-  </w:style>
-  <w:style w:type="character" w:customStyle="1" w:styleId="NoSpacingChar">
-    <w:name w:val="No Spacing Char"/>
-    <w:basedOn w:val="DefaultParagraphFont"/>
-    <w:link w:val="NoSpacing"/>
-    <w:uiPriority w:val="1"/>
-    <w:rsid w:val="00DE39FC"/>
-  </w:style>
-  <w:style w:type="character" w:styleId="PlaceholderText">
-    <w:name w:val="Placeholder Text"/>
-    <w:basedOn w:val="DefaultParagraphFont"/>
-    <w:uiPriority w:val="99"/>
-    <w:semiHidden/>
-    <w:rsid w:val="0033013E"/>
-    <w:rPr>
-      <w:color w:val="808080"/>
-    </w:rPr>
-  </w:style>
-  <w:style w:type="character" w:customStyle="1" w:styleId="Heading1Char">
-    <w:name w:val="Heading 1 Char"/>
-    <w:basedOn w:val="DefaultParagraphFont"/>
-    <w:link w:val="Heading1"/>
-    <w:uiPriority w:val="9"/>
-    <w:rsid w:val="005F0E0B"/>
-    <w:rPr>
-      <w:rFonts w:asciiTheme="majorHAnsi" w:eastAsiaTheme="majorEastAsia" w:hAnsiTheme="majorHAnsi" w:cstheme="majorBidi"/>
-      <w:b/>
-      <w:bCs/>
-      <w:color w:val="365F91" w:themeColor="accent1" w:themeShade="BF"/>
-      <w:sz w:val="28"/>
-      <w:szCs w:val="28"/>
-    </w:rPr>
-  </w:style>
-  <w:style w:type="paragraph" w:customStyle="1" w:styleId="woanwareHeading1">
-    <w:name w:val="woanware Heading 1"/>
-    <w:basedOn w:val="Heading1"/>
-    <w:link w:val="woanwareHeading1Char"/>
-    <w:qFormat/>
-    <w:rsid w:val="007076A2"/>
-    <w:rPr>
-      <w:rFonts w:asciiTheme="minorHAnsi" w:hAnsiTheme="minorHAnsi" w:cstheme="minorHAnsi"/>
-      <w:color w:val="auto"/>
-    </w:rPr>
-  </w:style>
-  <w:style w:type="character" w:customStyle="1" w:styleId="Heading2Char">
-    <w:name w:val="Heading 2 Char"/>
-    <w:basedOn w:val="DefaultParagraphFont"/>
-    <w:link w:val="Heading2"/>
-    <w:uiPriority w:val="9"/>
-    <w:rsid w:val="007076A2"/>
-    <w:rPr>
-      <w:rFonts w:asciiTheme="majorHAnsi" w:eastAsiaTheme="majorEastAsia" w:hAnsiTheme="majorHAnsi" w:cstheme="majorBidi"/>
-      <w:b/>
-      <w:bCs/>
-      <w:color w:val="4F81BD" w:themeColor="accent1"/>
-      <w:sz w:val="26"/>
-      <w:szCs w:val="26"/>
-    </w:rPr>
-  </w:style>
-  <w:style w:type="character" w:customStyle="1" w:styleId="woanwareHeading1Char">
-    <w:name w:val="woanware Heading 1 Char"/>
-    <w:basedOn w:val="Heading1Char"/>
-    <w:link w:val="woanwareHeading1"/>
-    <w:rsid w:val="007076A2"/>
-    <w:rPr>
-      <w:rFonts w:asciiTheme="majorHAnsi" w:eastAsiaTheme="majorEastAsia" w:hAnsiTheme="majorHAnsi" w:cstheme="minorHAnsi"/>
-      <w:b/>
-      <w:bCs/>
-      <w:color w:val="365F91" w:themeColor="accent1" w:themeShade="BF"/>
-      <w:sz w:val="28"/>
-      <w:szCs w:val="28"/>
-    </w:rPr>
-  </w:style>
-  <w:style w:type="paragraph" w:customStyle="1" w:styleId="woanwareHeading2">
-    <w:name w:val="woanware Heading 2"/>
-    <w:basedOn w:val="Heading2"/>
-    <w:link w:val="woanwareHeading2Char"/>
-    <w:qFormat/>
-    <w:rsid w:val="007076A2"/>
-    <w:rPr>
-      <w:rFonts w:asciiTheme="minorHAnsi" w:hAnsiTheme="minorHAnsi" w:cstheme="minorHAnsi"/>
-      <w:color w:val="auto"/>
-    </w:rPr>
-  </w:style>
-  <w:style w:type="character" w:customStyle="1" w:styleId="woanwareHeading2Char">
-    <w:name w:val="woanware Heading 2 Char"/>
-    <w:basedOn w:val="Heading2Char"/>
-    <w:link w:val="woanwareHeading2"/>
-    <w:rsid w:val="007076A2"/>
-    <w:rPr>
-      <w:rFonts w:asciiTheme="majorHAnsi" w:eastAsiaTheme="majorEastAsia" w:hAnsiTheme="majorHAnsi" w:cstheme="minorHAnsi"/>
-      <w:b/>
-      <w:bCs/>
-      <w:color w:val="4F81BD" w:themeColor="accent1"/>
-      <w:sz w:val="26"/>
-      <w:szCs w:val="26"/>
-    </w:rPr>
-  </w:style>
-  <w:style w:type="paragraph" w:styleId="ListParagraph">
-    <w:name w:val="List Paragraph"/>
-    <w:basedOn w:val="Normal"/>
-    <w:uiPriority w:val="34"/>
-    <w:qFormat/>
-    <w:rsid w:val="006A48DB"/>
-    <w:pPr>
-      <w:ind w:left="720"/>
-      <w:contextualSpacing/>
-    </w:pPr>
-  </w:style>
-  <w:style w:type="paragraph" w:styleId="NormalWeb">
-    <w:name w:val="Normal (Web)"/>
-    <w:basedOn w:val="Normal"/>
-    <w:uiPriority w:val="99"/>
-    <w:semiHidden/>
-    <w:unhideWhenUsed/>
-    <w:rsid w:val="006C5697"/>
-    <w:pPr>
-      <w:spacing w:before="100" w:beforeAutospacing="1" w:after="240" w:line="300" w:lineRule="atLeast"/>
-    </w:pPr>
-    <w:rPr>
-      <w:rFonts w:ascii="Times New Roman" w:eastAsia="Times New Roman" w:hAnsi="Times New Roman" w:cs="Times New Roman"/>
-      <w:sz w:val="21"/>
-      <w:szCs w:val="21"/>
-      <w:lang w:eastAsia="en-GB"/>
-    </w:rPr>
-  </w:style>
-  <w:style w:type="character" w:customStyle="1" w:styleId="csk">
-    <w:name w:val="cs_k"/>
-    <w:basedOn w:val="DefaultParagraphFont"/>
-    <w:rsid w:val="00166D91"/>
-  </w:style>
-  <w:style w:type="character" w:customStyle="1" w:styleId="csv">
-    <w:name w:val="cs_v"/>
-    <w:basedOn w:val="DefaultParagraphFont"/>
-    <w:rsid w:val="00166D91"/>
-  </w:style>
-  <w:style w:type="character" w:styleId="FollowedHyperlink">
-    <w:name w:val="FollowedHyperlink"/>
-    <w:basedOn w:val="DefaultParagraphFont"/>
-    <w:uiPriority w:val="99"/>
-    <w:semiHidden/>
-    <w:unhideWhenUsed/>
-    <w:rsid w:val="004D4B66"/>
-    <w:rPr>
-      <w:color w:val="800080" w:themeColor="followedHyperlink"/>
-      <w:u w:val="single"/>
-    </w:rPr>
-  </w:style>
-</w:styles>
-</file>
-
-<file path=word/stylesWithEffects.xml><?xml version="1.0" encoding="utf-8"?>
-<w:styles xmlns:wpc="http://schemas.microsoft.com/office/word/2010/wordprocessingCanvas" xmlns:mc="http://schemas.openxmlformats.org/markup-compatibility/2006" xmlns:o="urn:schemas-microsoft-com:office:office" xmlns:r="http://schemas.openxmlformats.org/officeDocument/2006/relationships" xmlns:m="http://schemas.openxmlformats.org/officeDocument/2006/math" xmlns:v="urn:schemas-microsoft-com:vml" xmlns:wp14="http://schemas.microsoft.com/office/word/2010/wordprocessingDrawing" xmlns:wp="http://schemas.openxmlformats.org/drawingml/2006/wordprocessingDrawing" xmlns:w10="urn:schemas-microsoft-com:office:word" xmlns:w="http://schemas.openxmlformats.org/wordprocessingml/2006/main" xmlns:w14="http://schemas.microsoft.com/office/word/2010/wordml" xmlns:wpg="http://schemas.microsoft.com/office/word/2010/wordprocessingGroup" xmlns:wpi="http://schemas.microsoft.com/office/word/2010/wordprocessingInk" xmlns:wne="http://schemas.microsoft.com/office/word/2006/wordml" xmlns:wps="http://schemas.microsoft.com/office/word/2010/wordprocessingShape" mc:Ignorable="w14 wp14">
-  <w:docDefaults>
-    <w:rPrDefault>
-      <w:rPr>
-        <w:rFonts w:asciiTheme="minorHAnsi" w:eastAsiaTheme="minorHAnsi" w:hAnsiTheme="minorHAnsi" w:cstheme="minorBidi"/>
-        <w:sz w:val="22"/>
-        <w:szCs w:val="22"/>
-        <w:lang w:val="en-GB" w:eastAsia="en-US" w:bidi="ar-SA"/>
-      </w:rPr>
-    </w:rPrDefault>
-    <w:pPrDefault>
-      <w:pPr>
-        <w:spacing w:after="200" w:line="276" w:lineRule="auto"/>
-      </w:pPr>
-    </w:pPrDefault>
-  </w:docDefaults>
-  <w:latentStyles w:defLockedState="0" w:defUIPriority="99" w:defSemiHidden="1" w:defUnhideWhenUsed="1" w:defQFormat="0" w:count="267">
-    <w:lsdException w:name="Normal" w:semiHidden="0" w:uiPriority="0" w:unhideWhenUsed="0" w:qFormat="1"/>
-    <w:lsdException w:name="heading 1" w:semiHidden="0" w:uiPriority="9" w:unhideWhenUsed="0" w:qFormat="1"/>
-    <w:lsdException w:name="heading 2" w:uiPriority="9" w:qFormat="1"/>
-    <w:lsdException w:name="heading 3" w:uiPriority="9" w:qFormat="1"/>
-    <w:lsdException w:name="heading 4" w:uiPriority="9" w:qFormat="1"/>
-    <w:lsdException w:name="heading 5" w:uiPriority="9" w:qFormat="1"/>
-    <w:lsdException w:name="heading 6" w:uiPriority="9" w:qFormat="1"/>
-    <w:lsdException w:name="heading 7" w:uiPriority="9" w:qFormat="1"/>
-    <w:lsdException w:name="heading 8" w:uiPriority="9" w:qFormat="1"/>
-    <w:lsdException w:name="heading 9" w:uiPriority="9" w:qFormat="1"/>
-    <w:lsdException w:name="toc 1" w:uiPriority="39"/>
-    <w:lsdException w:name="toc 2" w:uiPriority="39"/>
-    <w:lsdException w:name="toc 3" w:uiPriority="39"/>
-    <w:lsdException w:name="toc 4" w:uiPriority="39"/>
-    <w:lsdException w:name="toc 5" w:uiPriority="39"/>
-    <w:lsdException w:name="toc 6" w:uiPriority="39"/>
-    <w:lsdException w:name="toc 7" w:uiPriority="39"/>
-    <w:lsdException w:name="toc 8" w:uiPriority="39"/>
-    <w:lsdException w:name="toc 9" w:uiPriority="39"/>
-    <w:lsdException w:name="caption" w:uiPriority="35" w:qFormat="1"/>
-    <w:lsdException w:name="Title" w:semiHidden="0" w:uiPriority="10" w:unhideWhenUsed="0" w:qFormat="1"/>
-    <w:lsdException w:name="Default Paragraph Font" w:uiPriority="1"/>
-    <w:lsdException w:name="Subtitle" w:semiHidden="0" w:uiPriority="11" w:unhideWhenUsed="0" w:qFormat="1"/>
-    <w:lsdException w:name="Strong" w:semiHidden="0" w:uiPriority="22" w:unhideWhenUsed="0" w:qFormat="1"/>
-    <w:lsdException w:name="Emphasis" w:semiHidden="0" w:uiPriority="20" w:unhideWhenUsed="0" w:qFormat="1"/>
-    <w:lsdException w:name="Table Grid" w:semiHidden="0" w:uiPriority="59" w:unhideWhenUsed="0"/>
-    <w:lsdException w:name="Placeholder Text" w:unhideWhenUsed="0"/>
-    <w:lsdException w:name="No Spacing" w:semiHidden="0" w:uiPriority="1" w:unhideWhenUsed="0" w:qFormat="1"/>
-    <w:lsdException w:name="Light Shading" w:semiHidden="0" w:uiPriority="60" w:unhideWhenUsed="0"/>
-    <w:lsdException w:name="Light List" w:semiHidden="0" w:uiPriority="61" w:unhideWhenUsed="0"/>
-    <w:lsdException w:name="Light Grid" w:semiHidden="0" w:uiPriority="62" w:unhideWhenUsed="0"/>
-    <w:lsdException w:name="Medium Shading 1" w:semiHidden="0" w:uiPriority="63" w:unhideWhenUsed="0"/>
-    <w:lsdException w:name="Medium Shading 2" w:semiHidden="0" w:uiPriority="64" w:unhideWhenUsed="0"/>
-    <w:lsdException w:name="Medium List 1" w:semiHidden="0" w:uiPriority="65" w:unhideWhenUsed="0"/>
-    <w:lsdException w:name="Medium List 2" w:semiHidden="0" w:uiPriority="66" w:unhideWhenUsed="0"/>
-    <w:lsdException w:name="Medium Grid 1" w:semiHidden="0" w:uiPriority="67" w:unhideWhenUsed="0"/>
-    <w:lsdException w:name="Medium Grid 2" w:semiHidden="0" w:uiPriority="68" w:unhideWhenUsed="0"/>
-    <w:lsdException w:name="Medium Grid 3" w:semiHidden="0" w:uiPriority="69" w:unhideWhenUsed="0"/>
-    <w:lsdException w:name="Dark List" w:semiHidden="0" w:uiPriority="70" w:unhideWhenUsed="0"/>
-    <w:lsdException w:name="Colorful Shading" w:semiHidden="0" w:uiPriority="71" w:unhideWhenUsed="0"/>
-    <w:lsdException w:name="Colorful List" w:semiHidden="0" w:uiPriority="72" w:unhideWhenUsed="0"/>
-    <w:lsdException w:name="Colorful Grid" w:semiHidden="0" w:uiPriority="73" w:unhideWhenUsed="0"/>
-    <w:lsdException w:name="Light Shading Accent 1" w:semiHidden="0" w:uiPriority="60" w:unhideWhenUsed="0"/>
-    <w:lsdException w:name="Light List Accent 1" w:semiHidden="0" w:uiPriority="61" w:unhideWhenUsed="0"/>
-    <w:lsdException w:name="Light Grid Accent 1" w:semiHidden="0" w:uiPriority="62" w:unhideWhenUsed="0"/>
-    <w:lsdException w:name="Medium Shading 1 Accent 1" w:semiHidden="0" w:uiPriority="63" w:unhideWhenUsed="0"/>
-    <w:lsdException w:name="Medium Shading 2 Accent 1" w:semiHidden="0" w:uiPriority="64" w:unhideWhenUsed="0"/>
-    <w:lsdException w:name="Medium List 1 Accent 1" w:semiHidden="0" w:uiPriority="65" w:unhideWhenUsed="0"/>
-    <w:lsdException w:name="Revision" w:unhideWhenUsed="0"/>
-    <w:lsdException w:name="List Paragraph" w:semiHidden="0" w:uiPriority="34" w:unhideWhenUsed="0" w:qFormat="1"/>
-    <w:lsdException w:name="Quote" w:semiHidden="0" w:uiPriority="29" w:unhideWhenUsed="0" w:qFormat="1"/>
-    <w:lsdException w:name="Intense Quote" w:semiHidden="0" w:uiPriority="30" w:unhideWhenUsed="0" w:qFormat="1"/>
-    <w:lsdException w:name="Medium List 2 Accent 1" w:semiHidden="0" w:uiPriority="66" w:unhideWhenUsed="0"/>
-    <w:lsdException w:name="Medium Grid 1 Accent 1" w:semiHidden="0" w:uiPriority="67" w:unhideWhenUsed="0"/>
-    <w:lsdException w:name="Medium Grid 2 Accent 1" w:semiHidden="0" w:uiPriority="68" w:unhideWhenUsed="0"/>
-    <w:lsdException w:name="Medium Grid 3 Accent 1" w:semiHidden="0" w:uiPriority="69" w:unhideWhenUsed="0"/>
-    <w:lsdException w:name="Dark List Accent 1" w:semiHidden="0" w:uiPriority="70" w:unhideWhenUsed="0"/>
-    <w:lsdException w:name="Colorful Shading Accent 1" w:semiHidden="0" w:uiPriority="71" w:unhideWhenUsed="0"/>
-    <w:lsdException w:name="Colorful List Accent 1" w:semiHidden="0" w:uiPriority="72" w:unhideWhenUsed="0"/>
-    <w:lsdException w:name="Colorful Grid Accent 1" w:semiHidden="0" w:uiPriority="73" w:unhideWhenUsed="0"/>
-    <w:lsdException w:name="Light Shading Accent 2" w:semiHidden="0" w:uiPriority="60" w:unhideWhenUsed="0"/>
-    <w:lsdException w:name="Light List Accent 2" w:semiHidden="0" w:uiPriority="61" w:unhideWhenUsed="0"/>
-    <w:lsdException w:name="Light Grid Accent 2" w:semiHidden="0" w:uiPriority="62" w:unhideWhenUsed="0"/>
-    <w:lsdException w:name="Medium Shading 1 Accent 2" w:semiHidden="0" w:uiPriority="63" w:unhideWhenUsed="0"/>
-    <w:lsdException w:name="Medium Shading 2 Accent 2" w:semiHidden="0" w:uiPriority="64" w:unhideWhenUsed="0"/>
-    <w:lsdException w:name="Medium List 1 Accent 2" w:semiHidden="0" w:uiPriority="65" w:unhideWhenUsed="0"/>
-    <w:lsdException w:name="Medium List 2 Accent 2" w:semiHidden="0" w:uiPriority="66" w:unhideWhenUsed="0"/>
-    <w:lsdException w:name="Medium Grid 1 Accent 2" w:semiHidden="0" w:uiPriority="67" w:unhideWhenUsed="0"/>
-    <w:lsdException w:name="Medium Grid 2 Accent 2" w:semiHidden="0" w:uiPriority="68" w:unhideWhenUsed="0"/>
-    <w:lsdException w:name="Medium Grid 3 Accent 2" w:semiHidden="0" w:uiPriority="69" w:unhideWhenUsed="0"/>
-    <w:lsdException w:name="Dark List Accent 2" w:semiHidden="0" w:uiPriority="70" w:unhideWhenUsed="0"/>
-    <w:lsdException w:name="Colorful Shading Accent 2" w:semiHidden="0" w:uiPriority="71" w:unhideWhenUsed="0"/>
-    <w:lsdException w:name="Colorful List Accent 2" w:semiHidden="0" w:uiPriority="72" w:unhideWhenUsed="0"/>
-    <w:lsdException w:name="Colorful Grid Accent 2" w:semiHidden="0" w:uiPriority="73" w:unhideWhenUsed="0"/>
-    <w:lsdException w:name="Light Shading Accent 3" w:semiHidden="0" w:uiPriority="60" w:unhideWhenUsed="0"/>
-    <w:lsdException w:name="Light List Accent 3" w:semiHidden="0" w:uiPriority="61" w:unhideWhenUsed="0"/>
-    <w:lsdException w:name="Light Grid Accent 3" w:semiHidden="0" w:uiPriority="62" w:unhideWhenUsed="0"/>
-    <w:lsdException w:name="Medium Shading 1 Accent 3" w:semiHidden="0" w:uiPriority="63" w:unhideWhenUsed="0"/>
-    <w:lsdException w:name="Medium Shading 2 Accent 3" w:semiHidden="0" w:uiPriority="64" w:unhideWhenUsed="0"/>
-    <w:lsdException w:name="Medium List 1 Accent 3" w:semiHidden="0" w:uiPriority="65" w:unhideWhenUsed="0"/>
-    <w:lsdException w:name="Medium List 2 Accent 3" w:semiHidden="0" w:uiPriority="66" w:unhideWhenUsed="0"/>
-    <w:lsdException w:name="Medium Grid 1 Accent 3" w:semiHidden="0" w:uiPriority="67" w:unhideWhenUsed="0"/>
-    <w:lsdException w:name="Medium Grid 2 Accent 3" w:semiHidden="0" w:uiPriority="68" w:unhideWhenUsed="0"/>
-    <w:lsdException w:name="Medium Grid 3 Accent 3" w:semiHidden="0" w:uiPriority="69" w:unhideWhenUsed="0"/>
-    <w:lsdException w:name="Dark List Accent 3" w:semiHidden="0" w:uiPriority="70" w:unhideWhenUsed="0"/>
-    <w:lsdException w:name="Colorful Shading Accent 3" w:semiHidden="0" w:uiPriority="71" w:unhideWhenUsed="0"/>
-    <w:lsdException w:name="Colorful List Accent 3" w:semiHidden="0" w:uiPriority="72" w:unhideWhenUsed="0"/>
-    <w:lsdException w:name="Colorful Grid Accent 3" w:semiHidden="0" w:uiPriority="73" w:unhideWhenUsed="0"/>
-    <w:lsdException w:name="Light Shading Accent 4" w:semiHidden="0" w:uiPriority="60" w:unhideWhenUsed="0"/>
-    <w:lsdException w:name="Light List Accent 4" w:semiHidden="0" w:uiPriority="61" w:unhideWhenUsed="0"/>
-    <w:lsdException w:name="Light Grid Accent 4" w:semiHidden="0" w:uiPriority="62" w:unhideWhenUsed="0"/>
-    <w:lsdException w:name="Medium Shading 1 Accent 4" w:semiHidden="0" w:uiPriority="63" w:unhideWhenUsed="0"/>
-    <w:lsdException w:name="Medium Shading 2 Accent 4" w:semiHidden="0" w:uiPriority="64" w:unhideWhenUsed="0"/>
-    <w:lsdException w:name="Medium List 1 Accent 4" w:semiHidden="0" w:uiPriority="65" w:unhideWhenUsed="0"/>
-    <w:lsdException w:name="Medium List 2 Accent 4" w:semiHidden="0" w:uiPriority="66" w:unhideWhenUsed="0"/>
-    <w:lsdException w:name="Medium Grid 1 Accent 4" w:semiHidden="0" w:uiPriority="67" w:unhideWhenUsed="0"/>
-    <w:lsdException w:name="Medium Grid 2 Accent 4" w:semiHidden="0" w:uiPriority="68" w:unhideWhenUsed="0"/>
-    <w:lsdException w:name="Medium Grid 3 Accent 4" w:semiHidden="0" w:uiPriority="69" w:unhideWhenUsed="0"/>
-    <w:lsdException w:name="Dark List Accent 4" w:semiHidden="0" w:uiPriority="70" w:unhideWhenUsed="0"/>
-    <w:lsdException w:name="Colorful Shading Accent 4" w:semiHidden="0" w:uiPriority="71" w:unhideWhenUsed="0"/>
-    <w:lsdException w:name="Colorful List Accent 4" w:semiHidden="0" w:uiPriority="72" w:unhideWhenUsed="0"/>
-    <w:lsdException w:name="Colorful Grid Accent 4" w:semiHidden="0" w:uiPriority="73" w:unhideWhenUsed="0"/>
-    <w:lsdException w:name="Light Shading Accent 5" w:semiHidden="0" w:uiPriority="60" w:unhideWhenUsed="0"/>
-    <w:lsdException w:name="Light List Accent 5" w:semiHidden="0" w:uiPriority="61" w:unhideWhenUsed="0"/>
-    <w:lsdException w:name="Light Grid Accent 5" w:semiHidden="0" w:uiPriority="62" w:unhideWhenUsed="0"/>
-    <w:lsdException w:name="Medium Shading 1 Accent 5" w:semiHidden="0" w:uiPriority="63" w:unhideWhenUsed="0"/>
-    <w:lsdException w:name="Medium Shading 2 Accent 5" w:semiHidden="0" w:uiPriority="64" w:unhideWhenUsed="0"/>
-    <w:lsdException w:name="Medium List 1 Accent 5" w:semiHidden="0" w:uiPriority="65" w:unhideWhenUsed="0"/>
-    <w:lsdException w:name="Medium List 2 Accent 5" w:semiHidden="0" w:uiPriority="66" w:unhideWhenUsed="0"/>
-    <w:lsdException w:name="Medium Grid 1 Accent 5" w:semiHidden="0" w:uiPriority="67" w:unhideWhenUsed="0"/>
-    <w:lsdException w:name="Medium Grid 2 Accent 5" w:semiHidden="0" w:uiPriority="68" w:unhideWhenUsed="0"/>
-    <w:lsdException w:name="Medium Grid 3 Accent 5" w:semiHidden="0" w:uiPriority="69" w:unhideWhenUsed="0"/>
-    <w:lsdException w:name="Dark List Accent 5" w:semiHidden="0" w:uiPriority="70" w:unhideWhenUsed="0"/>
-    <w:lsdException w:name="Colorful Shading Accent 5" w:semiHidden="0" w:uiPriority="71" w:unhideWhenUsed="0"/>
-    <w:lsdException w:name="Colorful List Accent 5" w:semiHidden="0" w:uiPriority="72" w:unhideWhenUsed="0"/>
-    <w:lsdException w:name="Colorful Grid Accent 5" w:semiHidden="0" w:uiPriority="73" w:unhideWhenUsed="0"/>
-    <w:lsdException w:name="Light Shading Accent 6" w:semiHidden="0" w:uiPriority="60" w:unhideWhenUsed="0"/>
-    <w:lsdException w:name="Light List Accent 6" w:semiHidden="0" w:uiPriority="61" w:unhideWhenUsed="0"/>
-    <w:lsdException w:name="Light Grid Accent 6" w:semiHidden="0" w:uiPriority="62" w:unhideWhenUsed="0"/>
-    <w:lsdException w:name="Medium Shading 1 Accent 6" w:semiHidden="0" w:uiPriority="63" w:unhideWhenUsed="0"/>
-    <w:lsdException w:name="Medium Shading 2 Accent 6" w:semiHidden="0" w:uiPriority="64" w:unhideWhenUsed="0"/>
-    <w:lsdException w:name="Medium List 1 Accent 6" w:semiHidden="0" w:uiPriority="65" w:unhideWhenUsed="0"/>
-    <w:lsdException w:name="Medium List 2 Accent 6" w:semiHidden="0" w:uiPriority="66" w:unhideWhenUsed="0"/>
-    <w:lsdException w:name="Medium Grid 1 Accent 6" w:semiHidden="0" w:uiPriority="67" w:unhideWhenUsed="0"/>
-    <w:lsdException w:name="Medium Grid 2 Accent 6" w:semiHidden="0" w:uiPriority="68" w:unhideWhenUsed="0"/>
-    <w:lsdException w:name="Medium Grid 3 Accent 6" w:semiHidden="0" w:uiPriority="69" w:unhideWhenUsed="0"/>
-    <w:lsdException w:name="Dark List Accent 6" w:semiHidden="0" w:uiPriority="70" w:unhideWhenUsed="0"/>
-    <w:lsdException w:name="Colorful Shading Accent 6" w:semiHidden="0" w:uiPriority="71" w:unhideWhenUsed="0"/>
-    <w:lsdException w:name="Colorful List Accent 6" w:semiHidden="0" w:uiPriority="72" w:unhideWhenUsed="0"/>
-    <w:lsdException w:name="Colorful Grid Accent 6" w:semiHidden="0" w:uiPriority="73" w:unhideWhenUsed="0"/>
-    <w:lsdException w:name="Subtle Emphasis" w:semiHidden="0" w:uiPriority="19" w:unhideWhenUsed="0" w:qFormat="1"/>
-    <w:lsdException w:name="Intense Emphasis" w:semiHidden="0" w:uiPriority="21" w:unhideWhenUsed="0" w:qFormat="1"/>
-    <w:lsdException w:name="Subtle Reference" w:semiHidden="0" w:uiPriority="31" w:unhideWhenUsed="0" w:qFormat="1"/>
-    <w:lsdException w:name="Intense Reference" w:semiHidden="0" w:uiPriority="32" w:unhideWhenUsed="0" w:qFormat="1"/>
-    <w:lsdException w:name="Book Title" w:semiHidden="0" w:uiPriority="33" w:unhideWhenUsed="0" w:qFormat="1"/>
-    <w:lsdException w:name="Bibliography" w:uiPriority="37"/>
-    <w:lsdException w:name="TOC Heading" w:uiPriority="39" w:qFormat="1"/>
+  <w:latentStyles w:defLockedState="0" w:defUIPriority="99" w:defSemiHidden="0" w:defUnhideWhenUsed="0" w:defQFormat="0" w:count="371">
+    <w:lsdException w:name="Normal" w:uiPriority="0" w:qFormat="1"/>
+    <w:lsdException w:name="heading 1" w:uiPriority="9" w:qFormat="1"/>
+    <w:lsdException w:name="heading 2" w:semiHidden="1" w:uiPriority="9" w:unhideWhenUsed="1" w:qFormat="1"/>
+    <w:lsdException w:name="heading 3" w:semiHidden="1" w:uiPriority="9" w:unhideWhenUsed="1" w:qFormat="1"/>
+    <w:lsdException w:name="heading 4" w:semiHidden="1" w:uiPriority="9" w:unhideWhenUsed="1" w:qFormat="1"/>
+    <w:lsdException w:name="heading 5" w:semiHidden="1" w:uiPriority="9" w:unhideWhenUsed="1" w:qFormat="1"/>
+    <w:lsdException w:name="heading 6" w:semiHidden="1" w:uiPriority="9" w:unhideWhenUsed="1" w:qFormat="1"/>
+    <w:lsdException w:name="heading 7" w:semiHidden="1" w:uiPriority="9" w:unhideWhenUsed="1" w:qFormat="1"/>
+    <w:lsdException w:name="heading 8" w:semiHidden="1" w:uiPriority="9" w:unhideWhenUsed="1" w:qFormat="1"/>
+    <w:lsdException w:name="heading 9" w:semiHidden="1" w:uiPriority="9" w:unhideWhenUsed="1" w:qFormat="1"/>
+    <w:lsdException w:name="index 1" w:semiHidden="1" w:unhideWhenUsed="1"/>
+    <w:lsdException w:name="index 2" w:semiHidden="1" w:unhideWhenUsed="1"/>
+    <w:lsdException w:name="index 3" w:semiHidden="1" w:unhideWhenUsed="1"/>
+    <w:lsdException w:name="index 4" w:semiHidden="1" w:unhideWhenUsed="1"/>
+    <w:lsdException w:name="index 5" w:semiHidden="1" w:unhideWhenUsed="1"/>
+    <w:lsdException w:name="index 6" w:semiHidden="1" w:unhideWhenUsed="1"/>
+    <w:lsdException w:name="index 7" w:semiHidden="1" w:unhideWhenUsed="1"/>
+    <w:lsdException w:name="index 8" w:semiHidden="1" w:unhideWhenUsed="1"/>
+    <w:lsdException w:name="index 9" w:semiHidden="1" w:unhideWhenUsed="1"/>
+    <w:lsdException w:name="toc 1" w:semiHidden="1" w:uiPriority="39" w:unhideWhenUsed="1"/>
+    <w:lsdException w:name="toc 2" w:semiHidden="1" w:uiPriority="39" w:unhideWhenUsed="1"/>
+    <w:lsdException w:name="toc 3" w:semiHidden="1" w:uiPriority="39" w:unhideWhenUsed="1"/>
+    <w:lsdException w:name="toc 4" w:semiHidden="1" w:uiPriority="39" w:unhideWhenUsed="1"/>
+    <w:lsdException w:name="toc 5" w:semiHidden="1" w:uiPriority="39" w:unhideWhenUsed="1"/>
+    <w:lsdException w:name="toc 6" w:semiHidden="1" w:uiPriority="39" w:unhideWhenUsed="1"/>
+    <w:lsdException w:name="toc 7" w:semiHidden="1" w:uiPriority="39" w:unhideWhenUsed="1"/>
+    <w:lsdException w:name="toc 8" w:semiHidden="1" w:uiPriority="39" w:unhideWhenUsed="1"/>
+    <w:lsdException w:name="toc 9" w:semiHidden="1" w:uiPriority="39" w:unhideWhenUsed="1"/>
+    <w:lsdException w:name="Normal Indent" w:semiHidden="1" w:unhideWhenUsed="1"/>
+    <w:lsdException w:name="footnote text" w:semiHidden="1" w:unhideWhenUsed="1"/>
+    <w:lsdException w:name="annotation text" w:semiHidden="1" w:unhideWhenUsed="1"/>
+    <w:lsdException w:name="header" w:semiHidden="1" w:unhideWhenUsed="1"/>
+    <w:lsdException w:name="footer" w:semiHidden="1" w:unhideWhenUsed="1"/>
+    <w:lsdException w:name="index heading" w:semiHidden="1" w:unhideWhenUsed="1"/>
+    <w:lsdException w:name="caption" w:semiHidden="1" w:uiPriority="35" w:unhideWhenUsed="1" w:qFormat="1"/>
+    <w:lsdException w:name="table of figures" w:semiHidden="1" w:unhideWhenUsed="1"/>
+    <w:lsdException w:name="envelope address" w:semiHidden="1" w:unhideWhenUsed="1"/>
+    <w:lsdException w:name="envelope return" w:semiHidden="1" w:unhideWhenUsed="1"/>
+    <w:lsdException w:name="footnote reference" w:semiHidden="1" w:unhideWhenUsed="1"/>
+    <w:lsdException w:name="annotation reference" w:semiHidden="1" w:unhideWhenUsed="1"/>
+    <w:lsdException w:name="line number" w:semiHidden="1" w:unhideWhenUsed="1"/>
+    <w:lsdException w:name="page number" w:semiHidden="1" w:unhideWhenUsed="1"/>
+    <w:lsdException w:name="endnote reference" w:semiHidden="1" w:unhideWhenUsed="1"/>
+    <w:lsdException w:name="endnote text" w:semiHidden="1" w:unhideWhenUsed="1"/>
+    <w:lsdException w:name="table of authorities" w:semiHidden="1" w:unhideWhenUsed="1"/>
+    <w:lsdException w:name="macro" w:semiHidden="1" w:unhideWhenUsed="1"/>
+    <w:lsdException w:name="toa heading" w:semiHidden="1" w:unhideWhenUsed="1"/>
+    <w:lsdException w:name="List" w:semiHidden="1" w:unhideWhenUsed="1"/>
+    <w:lsdException w:name="List Bullet" w:semiHidden="1" w:unhideWhenUsed="1"/>
+    <w:lsdException w:name="List Number" w:semiHidden="1" w:unhideWhenUsed="1"/>
+    <w:lsdException w:name="List 2" w:semiHidden="1" w:unhideWhenUsed="1"/>
+    <w:lsdException w:name="List 3" w:semiHidden="1" w:unhideWhenUsed="1"/>
+    <w:lsdException w:name="List 4" w:semiHidden="1" w:unhideWhenUsed="1"/>
+    <w:lsdException w:name="List 5" w:semiHidden="1" w:unhideWhenUsed="1"/>
+    <w:lsdException w:name="List Bullet 2" w:semiHidden="1" w:unhideWhenUsed="1"/>
+    <w:lsdException w:name="List Bullet 3" w:semiHidden="1" w:unhideWhenUsed="1"/>
+    <w:lsdException w:name="List Bullet 4" w:semiHidden="1" w:unhideWhenUsed="1"/>
+    <w:lsdException w:name="List Bullet 5" w:semiHidden="1" w:unhideWhenUsed="1"/>
+    <w:lsdException w:name="List Number 2" w:semiHidden="1" w:unhideWhenUsed="1"/>
+    <w:lsdException w:name="List Number 3" w:semiHidden="1" w:unhideWhenUsed="1"/>
+    <w:lsdException w:name="List Number 4" w:semiHidden="1" w:unhideWhenUsed="1"/>
+    <w:lsdException w:name="List Number 5" w:semiHidden="1" w:unhideWhenUsed="1"/>
+    <w:lsdException w:name="Title" w:uiPriority="10" w:qFormat="1"/>
+    <w:lsdException w:name="Closing" w:semiHidden="1" w:unhideWhenUsed="1"/>
+    <w:lsdException w:name="Signature" w:semiHidden="1" w:unhideWhenUsed="1"/>
+    <w:lsdException w:name="Default Paragraph Font" w:semiHidden="1" w:uiPriority="1" w:unhideWhenUsed="1"/>
+    <w:lsdException w:name="Body Text" w:semiHidden="1" w:unhideWhenUsed="1"/>
+    <w:lsdException w:name="Body Text Indent" w:semiHidden="1" w:unhideWhenUsed="1"/>
+    <w:lsdException w:name="List Continue" w:semiHidden="1" w:unhideWhenUsed="1"/>
+    <w:lsdException w:name="List Continue 2" w:semiHidden="1" w:unhideWhenUsed="1"/>
+    <w:lsdException w:name="List Continue 3" w:semiHidden="1" w:unhideWhenUsed="1"/>
+    <w:lsdException w:name="List Continue 4" w:semiHidden="1" w:unhideWhenUsed="1"/>
+    <w:lsdException w:name="List Continue 5" w:semiHidden="1" w:unhideWhenUsed="1"/>
+    <w:lsdException w:name="Message Header" w:semiHidden="1" w:unhideWhenUsed="1"/>
+    <w:lsdException w:name="Subtitle" w:uiPriority="11" w:qFormat="1"/>
+    <w:lsdException w:name="Salutation" w:semiHidden="1" w:unhideWhenUsed="1"/>
+    <w:lsdException w:name="Date" w:semiHidden="1" w:unhideWhenUsed="1"/>
+    <w:lsdException w:name="Body Text First Indent" w:semiHidden="1" w:unhideWhenUsed="1"/>
+    <w:lsdException w:name="Body Text First Indent 2" w:semiHidden="1" w:unhideWhenUsed="1"/>
+    <w:lsdException w:name="Note Heading" w:semiHidden="1" w:unhideWhenUsed="1"/>
+    <w:lsdException w:name="Body Text 2" w:semiHidden="1" w:unhideWhenUsed="1"/>
+    <w:lsdException w:name="Body Text 3" w:semiHidden="1" w:unhideWhenUsed="1"/>
+    <w:lsdException w:name="Body Text Indent 2" w:semiHidden="1" w:unhideWhenUsed="1"/>
+    <w:lsdException w:name="Body Text Indent 3" w:semiHidden="1" w:unhideWhenUsed="1"/>
+    <w:lsdException w:name="Block Text" w:semiHidden="1" w:unhideWhenUsed="1"/>
+    <w:lsdException w:name="Hyperlink" w:semiHidden="1" w:unhideWhenUsed="1"/>
+    <w:lsdException w:name="FollowedHyperlink" w:semiHidden="1" w:unhideWhenUsed="1"/>
+    <w:lsdException w:name="Strong" w:uiPriority="22" w:qFormat="1"/>
+    <w:lsdException w:name="Emphasis" w:uiPriority="20" w:qFormat="1"/>
+    <w:lsdException w:name="Document Map" w:semiHidden="1" w:unhideWhenUsed="1"/>
+    <w:lsdException w:name="Plain Text" w:semiHidden="1" w:unhideWhenUsed="1"/>
+    <w:lsdException w:name="E-mail Signature" w:semiHidden="1" w:unhideWhenUsed="1"/>
+    <w:lsdException w:name="HTML Top of Form" w:semiHidden="1" w:unhideWhenUsed="1"/>
+    <w:lsdException w:name="HTML Bottom of Form" w:semiHidden="1" w:unhideWhenUsed="1"/>
+    <w:lsdException w:name="Normal (Web)" w:semiHidden="1" w:unhideWhenUsed="1"/>
+    <w:lsdException w:name="HTML Acronym" w:semiHidden="1" w:unhideWhenUsed="1"/>
+    <w:lsdException w:name="HTML Address" w:semiHidden="1" w:unhideWhenUsed="1"/>
+    <w:lsdException w:name="HTML Cite" w:semiHidden="1" w:unhideWhenUsed="1"/>
+    <w:lsdException w:name="HTML Code" w:semiHidden="1" w:unhideWhenUsed="1"/>
+    <w:lsdException w:name="HTML Definition" w:semiHidden="1" w:unhideWhenUsed="1"/>
+    <w:lsdException w:name="HTML Keyboard" w:semiHidden="1" w:unhideWhenUsed="1"/>
+    <w:lsdException w:name="HTML Preformatted" w:semiHidden="1" w:unhideWhenUsed="1"/>
+    <w:lsdException w:name="HTML Sample" w:semiHidden="1" w:unhideWhenUsed="1"/>
+    <w:lsdException w:name="HTML Typewriter" w:semiHidden="1" w:unhideWhenUsed="1"/>
+    <w:lsdException w:name="HTML Variable" w:semiHidden="1" w:unhideWhenUsed="1"/>
+    <w:lsdException w:name="Normal Table" w:semiHidden="1" w:unhideWhenUsed="1"/>
+    <w:lsdException w:name="annotation subject" w:semiHidden="1" w:unhideWhenUsed="1"/>
+    <w:lsdException w:name="No List" w:semiHidden="1" w:unhideWhenUsed="1"/>
+    <w:lsdException w:name="Outline List 1" w:semiHidden="1" w:unhideWhenUsed="1"/>
+    <w:lsdException w:name="Outline List 2" w:semiHidden="1" w:unhideWhenUsed="1"/>
+    <w:lsdException w:name="Outline List 3" w:semiHidden="1" w:unhideWhenUsed="1"/>
+    <w:lsdException w:name="Table Simple 1" w:semiHidden="1" w:unhideWhenUsed="1"/>
+    <w:lsdException w:name="Table Simple 2" w:semiHidden="1" w:unhideWhenUsed="1"/>
+    <w:lsdException w:name="Table Simple 3" w:semiHidden="1" w:unhideWhenUsed="1"/>
+    <w:lsdException w:name="Table Classic 1" w:semiHidden="1" w:unhideWhenUsed="1"/>
+    <w:lsdException w:name="Table Classic 2" w:semiHidden="1" w:unhideWhenUsed="1"/>
+    <w:lsdException w:name="Table Classic 3" w:semiHidden="1" w:unhideWhenUsed="1"/>
+    <w:lsdException w:name="Table Classic 4" w:semiHidden="1" w:unhideWhenUsed="1"/>
+    <w:lsdException w:name="Table Colorful 1" w:semiHidden="1" w:unhideWhenUsed="1"/>
+    <w:lsdException w:name="Table Colorful 2" w:semiHidden="1" w:unhideWhenUsed="1"/>
+    <w:lsdException w:name="Table Colorful 3" w:semiHidden="1" w:unhideWhenUsed="1"/>
+    <w:lsdException w:name="Table Columns 1" w:semiHidden="1" w:unhideWhenUsed="1"/>
+    <w:lsdException w:name="Table Columns 2" w:semiHidden="1" w:unhideWhenUsed="1"/>
+    <w:lsdException w:name="Table Columns 3" w:semiHidden="1" w:unhideWhenUsed="1"/>
+    <w:lsdException w:name="Table Columns 4" w:semiHidden="1" w:unhideWhenUsed="1"/>
+    <w:lsdException w:name="Table Columns 5" w:semiHidden="1" w:unhideWhenUsed="1"/>
+    <w:lsdException w:name="Table Grid 1" w:semiHidden="1" w:unhideWhenUsed="1"/>
+    <w:lsdException w:name="Table Grid 2" w:semiHidden="1" w:unhideWhenUsed="1"/>
+    <w:lsdException w:name="Table Grid 3" w:semiHidden="1" w:unhideWhenUsed="1"/>
+    <w:lsdException w:name="Table Grid 4" w:semiHidden="1" w:unhideWhenUsed="1"/>
+    <w:lsdException w:name="Table Grid 5" w:semiHidden="1" w:unhideWhenUsed="1"/>
+    <w:lsdException w:name="Table Grid 6" w:semiHidden="1" w:unhideWhenUsed="1"/>
+    <w:lsdException w:name="Table Grid 7" w:semiHidden="1" w:unhideWhenUsed="1"/>
+    <w:lsdException w:name="Table Grid 8" w:semiHidden="1" w:unhideWhenUsed="1"/>
+    <w:lsdException w:name="Table List 1" w:semiHidden="1" w:unhideWhenUsed="1"/>
+    <w:lsdException w:name="Table List 2" w:semiHidden="1" w:unhideWhenUsed="1"/>
+    <w:lsdException w:name="Table List 3" w:semiHidden="1" w:unhideWhenUsed="1"/>
+    <w:lsdException w:name="Table List 4" w:semiHidden="1" w:unhideWhenUsed="1"/>
+    <w:lsdException w:name="Table List 5" w:semiHidden="1" w:unhideWhenUsed="1"/>
+    <w:lsdException w:name="Table List 6" w:semiHidden="1" w:unhideWhenUsed="1"/>
+    <w:lsdException w:name="Table List 7" w:semiHidden="1" w:unhideWhenUsed="1"/>
+    <w:lsdException w:name="Table List 8" w:semiHidden="1" w:unhideWhenUsed="1"/>
+    <w:lsdException w:name="Table 3D effects 1" w:semiHidden="1" w:unhideWhenUsed="1"/>
+    <w:lsdException w:name="Table 3D effects 2" w:semiHidden="1" w:unhideWhenUsed="1"/>
+    <w:lsdException w:name="Table 3D effects 3" w:semiHidden="1" w:unhideWhenUsed="1"/>
+    <w:lsdException w:name="Table Contemporary" w:semiHidden="1" w:unhideWhenUsed="1"/>
+    <w:lsdException w:name="Table Elegant" w:semiHidden="1" w:unhideWhenUsed="1"/>
+    <w:lsdException w:name="Table Professional" w:semiHidden="1" w:unhideWhenUsed="1"/>
+    <w:lsdException w:name="Table Subtle 1" w:semiHidden="1" w:unhideWhenUsed="1"/>
+    <w:lsdException w:name="Table Subtle 2" w:semiHidden="1" w:unhideWhenUsed="1"/>
+    <w:lsdException w:name="Table Web 1" w:semiHidden="1" w:unhideWhenUsed="1"/>
+    <w:lsdException w:name="Table Web 2" w:semiHidden="1" w:unhideWhenUsed="1"/>
+    <w:lsdException w:name="Table Web 3" w:semiHidden="1" w:unhideWhenUsed="1"/>
+    <w:lsdException w:name="Balloon Text" w:semiHidden="1" w:unhideWhenUsed="1"/>
+    <w:lsdException w:name="Table Grid" w:uiPriority="59"/>
+    <w:lsdException w:name="Table Theme" w:semiHidden="1" w:unhideWhenUsed="1"/>
+    <w:lsdException w:name="Placeholder Text" w:semiHidden="1"/>
+    <w:lsdException w:name="No Spacing" w:uiPriority="1" w:qFormat="1"/>
+    <w:lsdException w:name="Light Shading" w:uiPriority="60"/>
+    <w:lsdException w:name="Light List" w:uiPriority="61"/>
+    <w:lsdException w:name="Light Grid" w:uiPriority="62"/>
+    <w:lsdException w:name="Medium Shading 1" w:uiPriority="63"/>
+    <w:lsdException w:name="Medium Shading 2" w:uiPriority="64"/>
+    <w:lsdException w:name="Medium List 1" w:uiPriority="65"/>
+    <w:lsdException w:name="Medium List 2" w:uiPriority="66"/>
+    <w:lsdException w:name="Medium Grid 1" w:uiPriority="67"/>
+    <w:lsdException w:name="Medium Grid 2" w:uiPriority="68"/>
+    <w:lsdException w:name="Medium Grid 3" w:uiPriority="69"/>
+    <w:lsdException w:name="Dark List" w:uiPriority="70"/>
+    <w:lsdException w:name="Colorful Shading" w:uiPriority="71"/>
+    <w:lsdException w:name="Colorful List" w:uiPriority="72"/>
+    <w:lsdException w:name="Colorful Grid" w:uiPriority="73"/>
+    <w:lsdException w:name="Light Shading Accent 1" w:uiPriority="60"/>
+    <w:lsdException w:name="Light List Accent 1" w:uiPriority="61"/>
+    <w:lsdException w:name="Light Grid Accent 1" w:uiPriority="62"/>
+    <w:lsdException w:name="Medium Shading 1 Accent 1" w:uiPriority="63"/>
+    <w:lsdException w:name="Medium Shading 2 Accent 1" w:uiPriority="64"/>
+    <w:lsdException w:name="Medium List 1 Accent 1" w:uiPriority="65"/>
+    <w:lsdException w:name="Revision" w:semiHidden="1"/>
+    <w:lsdException w:name="List Paragraph" w:uiPriority="34" w:qFormat="1"/>
+    <w:lsdException w:name="Quote" w:uiPriority="29" w:qFormat="1"/>
+    <w:lsdException w:name="Intense Quote" w:uiPriority="30" w:qFormat="1"/>
+    <w:lsdException w:name="Medium List 2 Accent 1" w:uiPriority="66"/>
+    <w:lsdException w:name="Medium Grid 1 Accent 1" w:uiPriority="67"/>
+    <w:lsdException w:name="Medium Grid 2 Accent 1" w:uiPriority="68"/>
+    <w:lsdException w:name="Medium Grid 3 Accent 1" w:uiPriority="69"/>
+    <w:lsdException w:name="Dark List Accent 1" w:uiPriority="70"/>
+    <w:lsdException w:name="Colorful Shading Accent 1" w:uiPriority="71"/>
+    <w:lsdException w:name="Colorful List Accent 1" w:uiPriority="72"/>
+    <w:lsdException w:name="Colorful Grid Accent 1" w:uiPriority="73"/>
+    <w:lsdException w:name="Light Shading Accent 2" w:uiPriority="60"/>
+    <w:lsdException w:name="Light List Accent 2" w:uiPriority="61"/>
+    <w:lsdException w:name="Light Grid Accent 2" w:uiPriority="62"/>
+    <w:lsdException w:name="Medium Shading 1 Accent 2" w:uiPriority="63"/>
+    <w:lsdException w:name="Medium Shading 2 Accent 2" w:uiPriority="64"/>
+    <w:lsdException w:name="Medium List 1 Accent 2" w:uiPriority="65"/>
+    <w:lsdException w:name="Medium List 2 Accent 2" w:uiPriority="66"/>
+    <w:lsdException w:name="Medium Grid 1 Accent 2" w:uiPriority="67"/>
+    <w:lsdException w:name="Medium Grid 2 Accent 2" w:uiPriority="68"/>
+    <w:lsdException w:name="Medium Grid 3 Accent 2" w:uiPriority="69"/>
+    <w:lsdException w:name="Dark List Accent 2" w:uiPriority="70"/>
+    <w:lsdException w:name="Colorful Shading Accent 2" w:uiPriority="71"/>
+    <w:lsdException w:name="Colorful List Accent 2" w:uiPriority="72"/>
+    <w:lsdException w:name="Colorful Grid Accent 2" w:uiPriority="73"/>
+    <w:lsdException w:name="Light Shading Accent 3" w:uiPriority="60"/>
+    <w:lsdException w:name="Light List Accent 3" w:uiPriority="61"/>
+    <w:lsdException w:name="Light Grid Accent 3" w:uiPriority="62"/>
+    <w:lsdException w:name="Medium Shading 1 Accent 3" w:uiPriority="63"/>
+    <w:lsdException w:name="Medium Shading 2 Accent 3" w:uiPriority="64"/>
+    <w:lsdException w:name="Medium List 1 Accent 3" w:uiPriority="65"/>
+    <w:lsdException w:name="Medium List 2 Accent 3" w:uiPriority="66"/>
+    <w:lsdException w:name="Medium Grid 1 Accent 3" w:uiPriority="67"/>
+    <w:lsdException w:name="Medium Grid 2 Accent 3" w:uiPriority="68"/>
+    <w:lsdException w:name="Medium Grid 3 Accent 3" w:uiPriority="69"/>
+    <w:lsdException w:name="Dark List Accent 3" w:uiPriority="70"/>
+    <w:lsdException w:name="Colorful Shading Accent 3" w:uiPriority="71"/>
+    <w:lsdException w:name="Colorful List Accent 3" w:uiPriority="72"/>
+    <w:lsdException w:name="Colorful Grid Accent 3" w:uiPriority="73"/>
+    <w:lsdException w:name="Light Shading Accent 4" w:uiPriority="60"/>
+    <w:lsdException w:name="Light List Accent 4" w:uiPriority="61"/>
+    <w:lsdException w:name="Light Grid Accent 4" w:uiPriority="62"/>
+    <w:lsdException w:name="Medium Shading 1 Accent 4" w:uiPriority="63"/>
+    <w:lsdException w:name="Medium Shading 2 Accent 4" w:uiPriority="64"/>
+    <w:lsdException w:name="Medium List 1 Accent 4" w:uiPriority="65"/>
+    <w:lsdException w:name="Medium List 2 Accent 4" w:uiPriority="66"/>
+    <w:lsdException w:name="Medium Grid 1 Accent 4" w:uiPriority="67"/>
+    <w:lsdException w:name="Medium Grid 2 Accent 4" w:uiPriority="68"/>
+    <w:lsdException w:name="Medium Grid 3 Accent 4" w:uiPriority="69"/>
+    <w:lsdException w:name="Dark List Accent 4" w:uiPriority="70"/>
+    <w:lsdException w:name="Colorful Shading Accent 4" w:uiPriority="71"/>
+    <w:lsdException w:name="Colorful List Accent 4" w:uiPriority="72"/>
+    <w:lsdException w:name="Colorful Grid Accent 4" w:uiPriority="73"/>
+    <w:lsdException w:name="Light Shading Accent 5" w:uiPriority="60"/>
+    <w:lsdException w:name="Light List Accent 5" w:uiPriority="61"/>
+    <w:lsdException w:name="Light Grid Accent 5" w:uiPriority="62"/>
+    <w:lsdException w:name="Medium Shading 1 Accent 5" w:uiPriority="63"/>
+    <w:lsdException w:name="Medium Shading 2 Accent 5" w:uiPriority="64"/>
+    <w:lsdException w:name="Medium List 1 Accent 5" w:uiPriority="65"/>
+    <w:lsdException w:name="Medium List 2 Accent 5" w:uiPriority="66"/>
+    <w:lsdException w:name="Medium Grid 1 Accent 5" w:uiPriority="67"/>
+    <w:lsdException w:name="Medium Grid 2 Accent 5" w:uiPriority="68"/>
+    <w:lsdException w:name="Medium Grid 3 Accent 5" w:uiPriority="69"/>
+    <w:lsdException w:name="Dark List Accent 5" w:uiPriority="70"/>
+    <w:lsdException w:name="Colorful Shading Accent 5" w:uiPriority="71"/>
+    <w:lsdException w:name="Colorful List Accent 5" w:uiPriority="72"/>
+    <w:lsdException w:name="Colorful Grid Accent 5" w:uiPriority="73"/>
+    <w:lsdException w:name="Light Shading Accent 6" w:uiPriority="60"/>
+    <w:lsdException w:name="Light List Accent 6" w:uiPriority="61"/>
+    <w:lsdException w:name="Light Grid Accent 6" w:uiPriority="62"/>
+    <w:lsdException w:name="Medium Shading 1 Accent 6" w:uiPriority="63"/>
+    <w:lsdException w:name="Medium Shading 2 Accent 6" w:uiPriority="64"/>
+    <w:lsdException w:name="Medium List 1 Accent 6" w:uiPriority="65"/>
+    <w:lsdException w:name="Medium List 2 Accent 6" w:uiPriority="66"/>
+    <w:lsdException w:name="Medium Grid 1 Accent 6" w:uiPriority="67"/>
+    <w:lsdException w:name="Medium Grid 2 Accent 6" w:uiPriority="68"/>
+    <w:lsdException w:name="Medium Grid 3 Accent 6" w:uiPriority="69"/>
+    <w:lsdException w:name="Dark List Accent 6" w:uiPriority="70"/>
+    <w:lsdException w:name="Colorful Shading Accent 6" w:uiPriority="71"/>
+    <w:lsdException w:name="Colorful List Accent 6" w:uiPriority="72"/>
+    <w:lsdException w:name="Colorful Grid Accent 6" w:uiPriority="73"/>
+    <w:lsdException w:name="Subtle Emphasis" w:uiPriority="19" w:qFormat="1"/>
+    <w:lsdException w:name="Intense Emphasis" w:uiPriority="21" w:qFormat="1"/>
+    <w:lsdException w:name="Subtle Reference" w:uiPriority="31" w:qFormat="1"/>
+    <w:lsdException w:name="Intense Reference" w:uiPriority="32" w:qFormat="1"/>
+    <w:lsdException w:name="Book Title" w:uiPriority="33" w:qFormat="1"/>
+    <w:lsdException w:name="Bibliography" w:semiHidden="1" w:uiPriority="37" w:unhideWhenUsed="1"/>
+    <w:lsdException w:name="TOC Heading" w:semiHidden="1" w:uiPriority="39" w:unhideWhenUsed="1" w:qFormat="1"/>
+    <w:lsdException w:name="Plain Table 1" w:uiPriority="41"/>
+    <w:lsdException w:name="Plain Table 2" w:uiPriority="42"/>
+    <w:lsdException w:name="Plain Table 3" w:uiPriority="43"/>
+    <w:lsdException w:name="Plain Table 4" w:uiPriority="44"/>
+    <w:lsdException w:name="Plain Table 5" w:uiPriority="45"/>
+    <w:lsdException w:name="Grid Table Light" w:uiPriority="40"/>
+    <w:lsdException w:name="Grid Table 1 Light" w:uiPriority="46"/>
+    <w:lsdException w:name="Grid Table 2" w:uiPriority="47"/>
+    <w:lsdException w:name="Grid Table 3" w:uiPriority="48"/>
+    <w:lsdException w:name="Grid Table 4" w:uiPriority="49"/>
+    <w:lsdException w:name="Grid Table 5 Dark" w:uiPriority="50"/>
+    <w:lsdException w:name="Grid Table 6 Colorful" w:uiPriority="51"/>
+    <w:lsdException w:name="Grid Table 7 Colorful" w:uiPriority="52"/>
+    <w:lsdException w:name="Grid Table 1 Light Accent 1" w:uiPriority="46"/>
+    <w:lsdException w:name="Grid Table 2 Accent 1" w:uiPriority="47"/>
+    <w:lsdException w:name="Grid Table 3 Accent 1" w:uiPriority="48"/>
+    <w:lsdException w:name="Grid Table 4 Accent 1" w:uiPriority="49"/>
+    <w:lsdException w:name="Grid Table 5 Dark Accent 1" w:uiPriority="50"/>
+    <w:lsdException w:name="Grid Table 6 Colorful Accent 1" w:uiPriority="51"/>
+    <w:lsdException w:name="Grid Table 7 Colorful Accent 1" w:uiPriority="52"/>
+    <w:lsdException w:name="Grid Table 1 Light Accent 2" w:uiPriority="46"/>
+    <w:lsdException w:name="Grid Table 2 Accent 2" w:uiPriority="47"/>
+    <w:lsdException w:name="Grid Table 3 Accent 2" w:uiPriority="48"/>
+    <w:lsdException w:name="Grid Table 4 Accent 2" w:uiPriority="49"/>
+    <w:lsdException w:name="Grid Table 5 Dark Accent 2" w:uiPriority="50"/>
+    <w:lsdException w:name="Grid Table 6 Colorful Accent 2" w:uiPriority="51"/>
+    <w:lsdException w:name="Grid Table 7 Colorful Accent 2" w:uiPriority="52"/>
+    <w:lsdException w:name="Grid Table 1 Light Accent 3" w:uiPriority="46"/>
+    <w:lsdException w:name="Grid Table 2 Accent 3" w:uiPriority="47"/>
+    <w:lsdException w:name="Grid Table 3 Accent 3" w:uiPriority="48"/>
+    <w:lsdException w:name="Grid Table 4 Accent 3" w:uiPriority="49"/>
+    <w:lsdException w:name="Grid Table 5 Dark Accent 3" w:uiPriority="50"/>
+    <w:lsdException w:name="Grid Table 6 Colorful Accent 3" w:uiPriority="51"/>
+    <w:lsdException w:name="Grid Table 7 Colorful Accent 3" w:uiPriority="52"/>
+    <w:lsdException w:name="Grid Table 1 Light Accent 4" w:uiPriority="46"/>
+    <w:lsdException w:name="Grid Table 2 Accent 4" w:uiPriority="47"/>
+    <w:lsdException w:name="Grid Table 3 Accent 4" w:uiPriority="48"/>
+    <w:lsdException w:name="Grid Table 4 Accent 4" w:uiPriority="49"/>
+    <w:lsdException w:name="Grid Table 5 Dark Accent 4" w:uiPriority="50"/>
+    <w:lsdException w:name="Grid Table 6 Colorful Accent 4" w:uiPriority="51"/>
+    <w:lsdException w:name="Grid Table 7 Colorful Accent 4" w:uiPriority="52"/>
+    <w:lsdException w:name="Grid Table 1 Light Accent 5" w:uiPriority="46"/>
+    <w:lsdException w:name="Grid Table 2 Accent 5" w:uiPriority="47"/>
+    <w:lsdException w:name="Grid Table 3 Accent 5" w:uiPriority="48"/>
+    <w:lsdException w:name="Grid Table 4 Accent 5" w:uiPriority="49"/>
+    <w:lsdException w:name="Grid Table 5 Dark Accent 5" w:uiPriority="50"/>
+    <w:lsdException w:name="Grid Table 6 Colorful Accent 5" w:uiPriority="51"/>
+    <w:lsdException w:name="Grid Table 7 Colorful Accent 5" w:uiPriority="52"/>
+    <w:lsdException w:name="Grid Table 1 Light Accent 6" w:uiPriority="46"/>
+    <w:lsdException w:name="Grid Table 2 Accent 6" w:uiPriority="47"/>
+    <w:lsdException w:name="Grid Table 3 Accent 6" w:uiPriority="48"/>
+    <w:lsdException w:name="Grid Table 4 Accent 6" w:uiPriority="49"/>
+    <w:lsdException w:name="Grid Table 5 Dark Accent 6" w:uiPriority="50"/>
+    <w:lsdException w:name="Grid Table 6 Colorful Accent 6" w:uiPriority="51"/>
+    <w:lsdException w:name="Grid Table 7 Colorful Accent 6" w:uiPriority="52"/>
+    <w:lsdException w:name="List Table 1 Light" w:uiPriority="46"/>
+    <w:lsdException w:name="List Table 2" w:uiPriority="47"/>
+    <w:lsdException w:name="List Table 3" w:uiPriority="48"/>
+    <w:lsdException w:name="List Table 4" w:uiPriority="49"/>
+    <w:lsdException w:name="List Table 5 Dark" w:uiPriority="50"/>
+    <w:lsdException w:name="List Table 6 Colorful" w:uiPriority="51"/>
+    <w:lsdException w:name="List Table 7 Colorful" w:uiPriority="52"/>
+    <w:lsdException w:name="List Table 1 Light Accent 1" w:uiPriority="46"/>
+    <w:lsdException w:name="List Table 2 Accent 1" w:uiPriority="47"/>
+    <w:lsdException w:name="List Table 3 Accent 1" w:uiPriority="48"/>
+    <w:lsdException w:name="List Table 4 Accent 1" w:uiPriority="49"/>
+    <w:lsdException w:name="List Table 5 Dark Accent 1" w:uiPriority="50"/>
+    <w:lsdException w:name="List Table 6 Colorful Accent 1" w:uiPriority="51"/>
+    <w:lsdException w:name="List Table 7 Colorful Accent 1" w:uiPriority="52"/>
+    <w:lsdException w:name="List Table 1 Light Accent 2" w:uiPriority="46"/>
+    <w:lsdException w:name="List Table 2 Accent 2" w:uiPriority="47"/>
+    <w:lsdException w:name="List Table 3 Accent 2" w:uiPriority="48"/>
+    <w:lsdException w:name="List Table 4 Accent 2" w:uiPriority="49"/>
+    <w:lsdException w:name="List Table 5 Dark Accent 2" w:uiPriority="50"/>
+    <w:lsdException w:name="List Table 6 Colorful Accent 2" w:uiPriority="51"/>
+    <w:lsdException w:name="List Table 7 Colorful Accent 2" w:uiPriority="52"/>
+    <w:lsdException w:name="List Table 1 Light Accent 3" w:uiPriority="46"/>
+    <w:lsdException w:name="List Table 2 Accent 3" w:uiPriority="47"/>
+    <w:lsdException w:name="List Table 3 Accent 3" w:uiPriority="48"/>
+    <w:lsdException w:name="List Table 4 Accent 3" w:uiPriority="49"/>
+    <w:lsdException w:name="List Table 5 Dark Accent 3" w:uiPriority="50"/>
+    <w:lsdException w:name="List Table 6 Colorful Accent 3" w:uiPriority="51"/>
+    <w:lsdException w:name="List Table 7 Colorful Accent 3" w:uiPriority="52"/>
+    <w:lsdException w:name="List Table 1 Light Accent 4" w:uiPriority="46"/>
+    <w:lsdException w:name="List Table 2 Accent 4" w:uiPriority="47"/>
+    <w:lsdException w:name="List Table 3 Accent 4" w:uiPriority="48"/>
+    <w:lsdException w:name="List Table 4 Accent 4" w:uiPriority="49"/>
+    <w:lsdException w:name="List Table 5 Dark Accent 4" w:uiPriority="50"/>
+    <w:lsdException w:name="List Table 6 Colorful Accent 4" w:uiPriority="51"/>
+    <w:lsdException w:name="List Table 7 Colorful Accent 4" w:uiPriority="52"/>
+    <w:lsdException w:name="List Table 1 Light Accent 5" w:uiPriority="46"/>
+    <w:lsdException w:name="List Table 2 Accent 5" w:uiPriority="47"/>
+    <w:lsdException w:name="List Table 3 Accent 5" w:uiPriority="48"/>
+    <w:lsdException w:name="List Table 4 Accent 5" w:uiPriority="49"/>
+    <w:lsdException w:name="List Table 5 Dark Accent 5" w:uiPriority="50"/>
+    <w:lsdException w:name="List Table 6 Colorful Accent 5" w:uiPriority="51"/>
+    <w:lsdException w:name="List Table 7 Colorful Accent 5" w:uiPriority="52"/>
+    <w:lsdException w:name="List Table 1 Light Accent 6" w:uiPriority="46"/>
+    <w:lsdException w:name="List Table 2 Accent 6" w:uiPriority="47"/>
+    <w:lsdException w:name="List Table 3 Accent 6" w:uiPriority="48"/>
+    <w:lsdException w:name="List Table 4 Accent 6" w:uiPriority="49"/>
+    <w:lsdException w:name="List Table 5 Dark Accent 6" w:uiPriority="50"/>
+    <w:lsdException w:name="List Table 6 Colorful Accent 6" w:uiPriority="51"/>
+    <w:lsdException w:name="List Table 7 Colorful Accent 6" w:uiPriority="52"/>
   </w:latentStyles>
   <w:style w:type="paragraph" w:default="1" w:styleId="Normal">
     <w:name w:val="Normal"/>
@@ -6617,7 +6365,7 @@
 </file>
 
 <file path=customXml/itemProps2.xml><?xml version="1.0" encoding="utf-8"?>
-<ds:datastoreItem xmlns:ds="http://schemas.openxmlformats.org/officeDocument/2006/customXml" ds:itemID="{5D157D55-1CF8-4168-860E-1B29FCB8AE72}">
+<ds:datastoreItem xmlns:ds="http://schemas.openxmlformats.org/officeDocument/2006/customXml" ds:itemID="{83100C0D-E7C8-4D3C-BF2E-8777C6A4E431}">
   <ds:schemaRefs>
     <ds:schemaRef ds:uri="http://schemas.openxmlformats.org/officeDocument/2006/bibliography"/>
   </ds:schemaRefs>

</xml_diff>

<commit_message>
v1.0.15 - Fixed bug on the Search tab where the signature name couldn’t be searched. Thanks DannyF v1.0.14 - Modified the Rules tab context menu to include a Signature option which will display the signature window without having to change the Event Info tab - Updated the Sensors tab query as barnyard does not update the timestamp of the last event. Thanks DanO - Fixed issue where the SID’s of signatures may be the same. Thanks DanO - Added the signature GID to the Rule combox. Thanks DanO
</commit_message>
<xml_diff>
--- a/Help/Help.docx
+++ b/Help/Help.docx
@@ -1,6 +1,6 @@
 
 <file path=word/document.xml><?xml version="1.0" encoding="utf-8"?>
-<w:document xmlns:wpc="http://schemas.microsoft.com/office/word/2010/wordprocessingCanvas" xmlns:mc="http://schemas.openxmlformats.org/markup-compatibility/2006" xmlns:o="urn:schemas-microsoft-com:office:office" xmlns:r="http://schemas.openxmlformats.org/officeDocument/2006/relationships" xmlns:m="http://schemas.openxmlformats.org/officeDocument/2006/math" xmlns:v="urn:schemas-microsoft-com:vml" xmlns:wp14="http://schemas.microsoft.com/office/word/2010/wordprocessingDrawing" xmlns:wp="http://schemas.openxmlformats.org/drawingml/2006/wordprocessingDrawing" xmlns:w10="urn:schemas-microsoft-com:office:word" xmlns:w="http://schemas.openxmlformats.org/wordprocessingml/2006/main" xmlns:w14="http://schemas.microsoft.com/office/word/2010/wordml" xmlns:wpg="http://schemas.microsoft.com/office/word/2010/wordprocessingGroup" xmlns:wpi="http://schemas.microsoft.com/office/word/2010/wordprocessingInk" xmlns:wne="http://schemas.microsoft.com/office/word/2006/wordml" xmlns:wps="http://schemas.microsoft.com/office/word/2010/wordprocessingShape" mc:Ignorable="w14 wp14">
+<w:document xmlns:wpc="http://schemas.microsoft.com/office/word/2010/wordprocessingCanvas" xmlns:mc="http://schemas.openxmlformats.org/markup-compatibility/2006" xmlns:o="urn:schemas-microsoft-com:office:office" xmlns:r="http://schemas.openxmlformats.org/officeDocument/2006/relationships" xmlns:m="http://schemas.openxmlformats.org/officeDocument/2006/math" xmlns:v="urn:schemas-microsoft-com:vml" xmlns:wp14="http://schemas.microsoft.com/office/word/2010/wordprocessingDrawing" xmlns:wp="http://schemas.openxmlformats.org/drawingml/2006/wordprocessingDrawing" xmlns:w10="urn:schemas-microsoft-com:office:word" xmlns:w="http://schemas.openxmlformats.org/wordprocessingml/2006/main" xmlns:w14="http://schemas.microsoft.com/office/word/2010/wordml" xmlns:w15="http://schemas.microsoft.com/office/word/2012/wordml" xmlns:wpg="http://schemas.microsoft.com/office/word/2010/wordprocessingGroup" xmlns:wpi="http://schemas.microsoft.com/office/word/2010/wordprocessingInk" xmlns:wne="http://schemas.microsoft.com/office/word/2006/wordml" xmlns:wps="http://schemas.microsoft.com/office/word/2010/wordprocessingShape" mc:Ignorable="w14 w15 wp14">
   <w:body>
     <w:sdt>
       <w:sdtPr>
@@ -22,7 +22,7 @@
               <w:lang w:eastAsia="en-GB"/>
             </w:rPr>
             <w:drawing>
-              <wp:inline distT="0" distB="0" distL="0" distR="0" wp14:anchorId="6B6DD2F6" wp14:editId="6F430F97">
+              <wp:inline distT="0" distB="0" distL="0" distR="0" wp14:anchorId="0652ACF2" wp14:editId="2CC166F4">
                 <wp:extent cx="2524478" cy="762106"/>
                 <wp:effectExtent l="0" t="0" r="9525" b="0"/>
                 <wp:docPr id="1" name="Picture 1"/>
@@ -37,7 +37,7 @@
                         <pic:cNvPicPr/>
                       </pic:nvPicPr>
                       <pic:blipFill>
-                        <a:blip r:embed="rId10" cstate="print">
+                        <a:blip r:embed="rId9" cstate="print">
                           <a:extLst>
                             <a:ext uri="{28A0092B-C50C-407E-A947-70E740481C1C}">
                               <a14:useLocalDpi xmlns:a14="http://schemas.microsoft.com/office/drawing/2010/main" val="0"/>
@@ -225,7 +225,7 @@
             </w:rPr>
             <w:t xml:space="preserve">a </w:t>
           </w:r>
-          <w:hyperlink r:id="rId11" w:history="1">
+          <w:hyperlink r:id="rId10" w:history="1">
             <w:r>
               <w:rPr>
                 <w:rStyle w:val="Hyperlink"/>
@@ -248,7 +248,7 @@
             </w:rPr>
             <w:t xml:space="preserve">on </w:t>
           </w:r>
-          <w:hyperlink r:id="rId12" w:history="1">
+          <w:hyperlink r:id="rId11" w:history="1">
             <w:r>
               <w:rPr>
                 <w:rStyle w:val="Hyperlink"/>
@@ -442,7 +442,7 @@
               <w:lang w:val="en"/>
             </w:rPr>
           </w:pPr>
-          <w:hyperlink r:id="rId13" w:history="1">
+          <w:hyperlink r:id="rId12" w:history="1">
             <w:r>
               <w:rPr>
                 <w:rStyle w:val="Hyperlink"/>
@@ -472,7 +472,7 @@
               <w:lang w:val="en"/>
             </w:rPr>
           </w:pPr>
-          <w:hyperlink r:id="rId14" w:history="1">
+          <w:hyperlink r:id="rId13" w:history="1">
             <w:r>
               <w:rPr>
                 <w:rStyle w:val="Hyperlink"/>
@@ -502,7 +502,7 @@
               <w:lang w:val="en"/>
             </w:rPr>
           </w:pPr>
-          <w:hyperlink r:id="rId15" w:history="1">
+          <w:hyperlink r:id="rId14" w:history="1">
             <w:r>
               <w:rPr>
                 <w:rStyle w:val="Hyperlink"/>
@@ -532,7 +532,7 @@
               <w:lang w:val="en"/>
             </w:rPr>
           </w:pPr>
-          <w:hyperlink r:id="rId16" w:history="1">
+          <w:hyperlink r:id="rId15" w:history="1">
             <w:r>
               <w:rPr>
                 <w:rStyle w:val="Hyperlink"/>
@@ -562,7 +562,7 @@
               <w:lang w:val="en"/>
             </w:rPr>
           </w:pPr>
-          <w:hyperlink r:id="rId17" w:history="1">
+          <w:hyperlink r:id="rId16" w:history="1">
             <w:r>
               <w:rPr>
                 <w:rStyle w:val="Hyperlink"/>
@@ -627,7 +627,7 @@
               <w:lang w:val="en"/>
             </w:rPr>
           </w:pPr>
-          <w:hyperlink r:id="rId18" w:history="1">
+          <w:hyperlink r:id="rId17" w:history="1">
             <w:r>
               <w:rPr>
                 <w:rStyle w:val="Hyperlink"/>
@@ -657,7 +657,7 @@
               <w:lang w:val="en"/>
             </w:rPr>
           </w:pPr>
-          <w:hyperlink r:id="rId19" w:history="1">
+          <w:hyperlink r:id="rId18" w:history="1">
             <w:r>
               <w:rPr>
                 <w:rStyle w:val="Hyperlink"/>
@@ -687,7 +687,7 @@
               <w:lang w:val="en"/>
             </w:rPr>
           </w:pPr>
-          <w:hyperlink r:id="rId20" w:history="1">
+          <w:hyperlink r:id="rId19" w:history="1">
             <w:r>
               <w:rPr>
                 <w:rStyle w:val="Hyperlink"/>
@@ -717,7 +717,7 @@
               <w:lang w:val="en"/>
             </w:rPr>
           </w:pPr>
-          <w:hyperlink r:id="rId21" w:history="1">
+          <w:hyperlink r:id="rId20" w:history="1">
             <w:r>
               <w:rPr>
                 <w:rStyle w:val="Hyperlink"/>
@@ -933,7 +933,7 @@
               <w:lang w:eastAsia="en-GB"/>
             </w:rPr>
             <w:drawing>
-              <wp:inline distT="0" distB="0" distL="0" distR="0" wp14:anchorId="7ABA072B" wp14:editId="4DB1EB71">
+              <wp:inline distT="0" distB="0" distL="0" distR="0" wp14:anchorId="12976A79" wp14:editId="55DC508A">
                 <wp:extent cx="3733800" cy="1843068"/>
                 <wp:effectExtent l="0" t="0" r="0" b="5080"/>
                 <wp:docPr id="2" name="Picture 2"/>
@@ -948,7 +948,7 @@
                         <pic:cNvPicPr/>
                       </pic:nvPicPr>
                       <pic:blipFill>
-                        <a:blip r:embed="rId22">
+                        <a:blip r:embed="rId21">
                           <a:extLst>
                             <a:ext uri="{28A0092B-C50C-407E-A947-70E740481C1C}">
                               <a14:useLocalDpi xmlns:a14="http://schemas.microsoft.com/office/drawing/2010/main" val="0"/>
@@ -1013,7 +1013,7 @@
               <w:lang w:eastAsia="en-GB"/>
             </w:rPr>
             <w:drawing>
-              <wp:inline distT="0" distB="0" distL="0" distR="0" wp14:anchorId="3DA21A67" wp14:editId="0EDBBEC8">
+              <wp:inline distT="0" distB="0" distL="0" distR="0" wp14:anchorId="000A9AE6" wp14:editId="31E51816">
                 <wp:extent cx="3724275" cy="1174713"/>
                 <wp:effectExtent l="0" t="0" r="0" b="6985"/>
                 <wp:docPr id="3" name="Picture 3"/>
@@ -1028,7 +1028,7 @@
                         <pic:cNvPicPr/>
                       </pic:nvPicPr>
                       <pic:blipFill>
-                        <a:blip r:embed="rId23">
+                        <a:blip r:embed="rId22">
                           <a:extLst>
                             <a:ext uri="{28A0092B-C50C-407E-A947-70E740481C1C}">
                               <a14:useLocalDpi xmlns:a14="http://schemas.microsoft.com/office/drawing/2010/main" val="0"/>
@@ -1156,7 +1156,7 @@
               <w:lang w:eastAsia="en-GB"/>
             </w:rPr>
             <w:drawing>
-              <wp:inline distT="0" distB="0" distL="0" distR="0" wp14:anchorId="1F32BE93" wp14:editId="78C5BE8D">
+              <wp:inline distT="0" distB="0" distL="0" distR="0" wp14:anchorId="3CD9D61E" wp14:editId="0BF80103">
                 <wp:extent cx="5731510" cy="1197610"/>
                 <wp:effectExtent l="0" t="0" r="2540" b="2540"/>
                 <wp:docPr id="4" name="Picture 4"/>
@@ -1171,7 +1171,7 @@
                         <pic:cNvPicPr/>
                       </pic:nvPicPr>
                       <pic:blipFill>
-                        <a:blip r:embed="rId24">
+                        <a:blip r:embed="rId23">
                           <a:extLst>
                             <a:ext uri="{28A0092B-C50C-407E-A947-70E740481C1C}">
                               <a14:useLocalDpi xmlns:a14="http://schemas.microsoft.com/office/drawing/2010/main" val="0"/>
@@ -1210,7 +1210,7 @@
               <w:lang w:eastAsia="en-GB"/>
             </w:rPr>
             <w:drawing>
-              <wp:inline distT="0" distB="0" distL="0" distR="0" wp14:anchorId="552C2D6B" wp14:editId="1AD74800">
+              <wp:inline distT="0" distB="0" distL="0" distR="0" wp14:anchorId="444B87D6" wp14:editId="20A6FBFA">
                 <wp:extent cx="5731510" cy="1539240"/>
                 <wp:effectExtent l="0" t="0" r="2540" b="3810"/>
                 <wp:docPr id="5" name="Picture 5"/>
@@ -1225,7 +1225,7 @@
                         <pic:cNvPicPr/>
                       </pic:nvPicPr>
                       <pic:blipFill>
-                        <a:blip r:embed="rId25">
+                        <a:blip r:embed="rId24">
                           <a:extLst>
                             <a:ext uri="{28A0092B-C50C-407E-A947-70E740481C1C}">
                               <a14:useLocalDpi xmlns:a14="http://schemas.microsoft.com/office/drawing/2010/main" val="0"/>
@@ -1318,7 +1318,7 @@
               <w:lang w:eastAsia="en-GB"/>
             </w:rPr>
             <w:drawing>
-              <wp:inline distT="0" distB="0" distL="0" distR="0" wp14:anchorId="4FF1F194" wp14:editId="0FCDA2D8">
+              <wp:inline distT="0" distB="0" distL="0" distR="0" wp14:anchorId="411D7A7D" wp14:editId="22F0F0FE">
                 <wp:extent cx="4204042" cy="762000"/>
                 <wp:effectExtent l="0" t="0" r="6350" b="0"/>
                 <wp:docPr id="6" name="Picture 6"/>
@@ -1333,7 +1333,7 @@
                         <pic:cNvPicPr/>
                       </pic:nvPicPr>
                       <pic:blipFill>
-                        <a:blip r:embed="rId26">
+                        <a:blip r:embed="rId25">
                           <a:extLst>
                             <a:ext uri="{28A0092B-C50C-407E-A947-70E740481C1C}">
                               <a14:useLocalDpi xmlns:a14="http://schemas.microsoft.com/office/drawing/2010/main" val="0"/>
@@ -1390,7 +1390,7 @@
               <w:lang w:eastAsia="en-GB"/>
             </w:rPr>
             <w:drawing>
-              <wp:inline distT="0" distB="0" distL="0" distR="0" wp14:anchorId="5EECF768" wp14:editId="43DC40CD">
+              <wp:inline distT="0" distB="0" distL="0" distR="0" wp14:anchorId="105A031D" wp14:editId="683623E8">
                 <wp:extent cx="3267531" cy="1829055"/>
                 <wp:effectExtent l="0" t="0" r="9525" b="0"/>
                 <wp:docPr id="7" name="Picture 7"/>
@@ -1405,7 +1405,7 @@
                         <pic:cNvPicPr/>
                       </pic:nvPicPr>
                       <pic:blipFill>
-                        <a:blip r:embed="rId27">
+                        <a:blip r:embed="rId26">
                           <a:extLst>
                             <a:ext uri="{28A0092B-C50C-407E-A947-70E740481C1C}">
                               <a14:useLocalDpi xmlns:a14="http://schemas.microsoft.com/office/drawing/2010/main" val="0"/>
@@ -1464,8 +1464,96 @@
             <w:lastRenderedPageBreak/>
             <w:t>History</w:t>
           </w:r>
+          <w:bookmarkStart w:id="0" w:name="_GoBack"/>
+          <w:bookmarkEnd w:id="0"/>
         </w:p>
         <w:p/>
+        <w:p>
+          <w:pPr>
+            <w:rPr>
+              <w:b/>
+            </w:rPr>
+          </w:pPr>
+          <w:r>
+            <w:rPr>
+              <w:b/>
+            </w:rPr>
+            <w:t>v1.0.15</w:t>
+          </w:r>
+        </w:p>
+        <w:p>
+          <w:pPr>
+            <w:pStyle w:val="ListParagraph"/>
+            <w:numPr>
+              <w:ilvl w:val="0"/>
+              <w:numId w:val="29"/>
+            </w:numPr>
+          </w:pPr>
+          <w:r>
+            <w:t>Fixed bug on the Search tab where the signature name couldn’t be searched. Thanks DannyF</w:t>
+          </w:r>
+        </w:p>
+        <w:p>
+          <w:pPr>
+            <w:rPr>
+              <w:b/>
+            </w:rPr>
+          </w:pPr>
+          <w:r>
+            <w:rPr>
+              <w:b/>
+            </w:rPr>
+            <w:t>v1.0.14</w:t>
+          </w:r>
+        </w:p>
+        <w:p>
+          <w:pPr>
+            <w:pStyle w:val="ListParagraph"/>
+            <w:numPr>
+              <w:ilvl w:val="0"/>
+              <w:numId w:val="28"/>
+            </w:numPr>
+          </w:pPr>
+          <w:r>
+            <w:t>Modified the Rules tab context menu to include a Signature option which will display the signature window without having to change the Event Info tab</w:t>
+          </w:r>
+        </w:p>
+        <w:p>
+          <w:pPr>
+            <w:pStyle w:val="ListParagraph"/>
+            <w:numPr>
+              <w:ilvl w:val="0"/>
+              <w:numId w:val="28"/>
+            </w:numPr>
+          </w:pPr>
+          <w:r>
+            <w:t>Updated the Sensors tab query as barnyard does not update the timestamp of the last event. Thanks DanO</w:t>
+          </w:r>
+        </w:p>
+        <w:p>
+          <w:pPr>
+            <w:pStyle w:val="ListParagraph"/>
+            <w:numPr>
+              <w:ilvl w:val="0"/>
+              <w:numId w:val="28"/>
+            </w:numPr>
+          </w:pPr>
+          <w:r>
+            <w:t>Fixed issue where the SID’s of signatures may be the same. Thanks DanO</w:t>
+          </w:r>
+        </w:p>
+        <w:p>
+          <w:pPr>
+            <w:pStyle w:val="ListParagraph"/>
+            <w:numPr>
+              <w:ilvl w:val="0"/>
+              <w:numId w:val="28"/>
+            </w:numPr>
+          </w:pPr>
+          <w:r>
+            <w:t>Added the signature GID to the Rule combox. Thanks DanO</w:t>
+          </w:r>
+        </w:p>
         <w:p>
           <w:pPr>
             <w:rPr>
@@ -1706,8 +1794,6 @@
           <w:r>
             <w:t>use</w:t>
           </w:r>
-          <w:bookmarkStart w:id="0" w:name="_GoBack"/>
-          <w:bookmarkEnd w:id="0"/>
           <w:r>
             <w:t xml:space="preserve"> F1 key to set the current set of events to Taken</w:t>
           </w:r>
@@ -1842,6 +1928,7 @@
             </w:numPr>
           </w:pPr>
           <w:r>
+            <w:lastRenderedPageBreak/>
             <w:t>Fixed the search tab so that condition combo box is showing. Thanks DannyF</w:t>
           </w:r>
         </w:p>
@@ -1945,11 +2032,366 @@
             </w:numPr>
           </w:pPr>
           <w:r>
+            <w:t xml:space="preserve">Modified Find window to catch F3 to continue </w:t>
+          </w:r>
+          <w:r>
+            <w:t>finding text</w:t>
+          </w:r>
+        </w:p>
+        <w:p>
+          <w:pPr>
+            <w:rPr>
+              <w:b/>
+            </w:rPr>
+          </w:pPr>
+          <w:r>
+            <w:rPr>
+              <w:b/>
+            </w:rPr>
+            <w:t>v1.0.7</w:t>
+          </w:r>
+        </w:p>
+        <w:p>
+          <w:pPr>
+            <w:pStyle w:val="ListParagraph"/>
+            <w:numPr>
+              <w:ilvl w:val="0"/>
+              <w:numId w:val="21"/>
+            </w:numPr>
+          </w:pPr>
+          <w:r>
+            <w:t>Modified the context menu displayed on the Rule tab so that the menu items are more appropriately enabled/disabled depending on what is selected</w:t>
+          </w:r>
+        </w:p>
+        <w:p>
+          <w:pPr>
+            <w:pStyle w:val="ListParagraph"/>
+            <w:numPr>
+              <w:ilvl w:val="0"/>
+              <w:numId w:val="21"/>
+            </w:numPr>
+          </w:pPr>
+          <w:r>
+            <w:t>Added new window to display the payload details</w:t>
+          </w:r>
+          <w:r>
+            <w:t xml:space="preserve">. </w:t>
+          </w:r>
+          <w:r>
+            <w:t xml:space="preserve">Double click the entry to display. </w:t>
+          </w:r>
+          <w:r>
+            <w:t>Thanks ChrisB</w:t>
+          </w:r>
+        </w:p>
+        <w:p>
+          <w:pPr>
+            <w:pStyle w:val="ListParagraph"/>
+            <w:numPr>
+              <w:ilvl w:val="0"/>
+              <w:numId w:val="21"/>
+            </w:numPr>
+          </w:pPr>
+          <w:r>
+            <w:t xml:space="preserve">Added the ability to group the list items. </w:t>
+          </w:r>
+          <w:r>
+            <w:t xml:space="preserve">Use the context menu by right clicking on the list header. </w:t>
+          </w:r>
+          <w:r>
+            <w:t>Thanks MattN</w:t>
+          </w:r>
+        </w:p>
+        <w:p>
+          <w:pPr>
+            <w:pStyle w:val="ListParagraph"/>
+            <w:numPr>
+              <w:ilvl w:val="0"/>
+              <w:numId w:val="21"/>
+            </w:numPr>
+          </w:pPr>
+          <w:r>
+            <w:t>Enabled the ability to filter the list items. Use the context menu by ri</w:t>
+          </w:r>
+          <w:r>
+            <w:t>ght clicking on the list header</w:t>
+          </w:r>
+        </w:p>
+        <w:p>
+          <w:pPr>
+            <w:pStyle w:val="ListParagraph"/>
+            <w:numPr>
+              <w:ilvl w:val="0"/>
+              <w:numId w:val="21"/>
+            </w:numPr>
+          </w:pPr>
+          <w:r>
+            <w:t>Added Host column to list</w:t>
+          </w:r>
+          <w:r>
+            <w:t xml:space="preserve"> </w:t>
+          </w:r>
+          <w:r>
+            <w:t xml:space="preserve">views </w:t>
+          </w:r>
+          <w:r>
+            <w:t xml:space="preserve">(Events, Rules, Search) </w:t>
+          </w:r>
+          <w:r>
+            <w:t>which is parsed from the ASCII payload. Thanks ChrisB</w:t>
+          </w:r>
+        </w:p>
+        <w:p>
+          <w:pPr>
+            <w:pStyle w:val="ListParagraph"/>
+            <w:numPr>
+              <w:ilvl w:val="0"/>
+              <w:numId w:val="21"/>
+            </w:numPr>
+          </w:pPr>
+          <w:r>
+            <w:t>Recoded all data access to use NPoco rather than Massive</w:t>
+          </w:r>
+        </w:p>
+        <w:p>
+          <w:pPr>
+            <w:pStyle w:val="ListParagraph"/>
+            <w:numPr>
+              <w:ilvl w:val="0"/>
+              <w:numId w:val="21"/>
+            </w:numPr>
+          </w:pPr>
+          <w:r>
+            <w:t>Removed the preloading of all possible signature names and ID’s for the Search facility due to performance issues on slow infrastructure</w:t>
+          </w:r>
+        </w:p>
+        <w:p>
+          <w:pPr>
+            <w:pStyle w:val="ListParagraph"/>
+            <w:numPr>
+              <w:ilvl w:val="0"/>
+              <w:numId w:val="21"/>
+            </w:numPr>
+          </w:pPr>
+          <w:r>
+            <w:t>Moved the localised rule storage from ESENT to SQL Server CE to permit the opening of multiple instances of the application</w:t>
+          </w:r>
+        </w:p>
+        <w:p>
+          <w:pPr>
+            <w:pStyle w:val="ListParagraph"/>
+            <w:numPr>
+              <w:ilvl w:val="0"/>
+              <w:numId w:val="21"/>
+            </w:numPr>
+          </w:pPr>
+          <w:r>
+            <w:t xml:space="preserve">Added Netwitness query string generation. Right click on an event, select </w:t>
+          </w:r>
+          <w:r>
+            <w:t>Netwitness Query menu item. Thanks MattN</w:t>
+          </w:r>
+        </w:p>
+        <w:p>
+          <w:pPr>
+            <w:rPr>
+              <w:b/>
+            </w:rPr>
+          </w:pPr>
+          <w:r>
+            <w:rPr>
+              <w:b/>
+            </w:rPr>
+            <w:t>v1.0.6</w:t>
+          </w:r>
+        </w:p>
+        <w:p>
+          <w:pPr>
+            <w:pStyle w:val="ListParagraph"/>
+            <w:numPr>
+              <w:ilvl w:val="0"/>
+              <w:numId w:val="20"/>
+            </w:numPr>
+          </w:pPr>
+          <w:r>
+            <w:t>Corrected Exclude functionality to reverse byte order of IP addresses. Thanks ChrisB</w:t>
+          </w:r>
+        </w:p>
+        <w:p>
+          <w:pPr>
+            <w:rPr>
+              <w:b/>
+            </w:rPr>
+          </w:pPr>
+          <w:r>
+            <w:rPr>
+              <w:b/>
+            </w:rPr>
+            <w:t>v1.0.5</w:t>
+          </w:r>
+        </w:p>
+        <w:p>
+          <w:pPr>
+            <w:pStyle w:val="ListParagraph"/>
+            <w:numPr>
+              <w:ilvl w:val="0"/>
+              <w:numId w:val="19"/>
+            </w:numPr>
+          </w:pPr>
+          <w:r>
+            <w:t>Added the ability to export the current events from the Rules tab to a TSV file</w:t>
+          </w:r>
+          <w:r>
+            <w:t>. Use the context menu to export</w:t>
+          </w:r>
+        </w:p>
+        <w:p>
+          <w:pPr>
+            <w:pStyle w:val="ListParagraph"/>
+            <w:numPr>
+              <w:ilvl w:val="0"/>
+              <w:numId w:val="19"/>
+            </w:numPr>
+          </w:pPr>
+          <w:r>
+            <w:t>Added the ability to export all events associated with the current</w:t>
+          </w:r>
+          <w:r>
+            <w:t xml:space="preserve"> ruleset/time period defined on the Rules tab to a TSV file. Use the context menu to export</w:t>
+          </w:r>
+        </w:p>
+        <w:p>
+          <w:pPr>
+            <w:pStyle w:val="ListParagraph"/>
+            <w:numPr>
+              <w:ilvl w:val="0"/>
+              <w:numId w:val="19"/>
+            </w:numPr>
+          </w:pPr>
+          <w:r>
+            <w:t>Modified the event loading to recalculate the total records loaded using the number of records loaded</w:t>
+          </w:r>
+        </w:p>
+        <w:p>
+          <w:pPr>
+            <w:pStyle w:val="ListParagraph"/>
+            <w:numPr>
+              <w:ilvl w:val="0"/>
+              <w:numId w:val="19"/>
+            </w:numPr>
+          </w:pPr>
+          <w:r>
+            <w:t>Reworking of the Hide functionality. It now uses a table within the snort database e.g. “</w:t>
+          </w:r>
+          <w:r>
+            <w:t>exclude</w:t>
+          </w:r>
+          <w:r>
+            <w:t>”</w:t>
+          </w:r>
+          <w:r>
+            <w:t>.</w:t>
+          </w:r>
+          <w:r>
+            <w:t xml:space="preserve"> Thanks MattN</w:t>
+          </w:r>
+        </w:p>
+        <w:p>
+          <w:pPr>
+            <w:pStyle w:val="ListParagraph"/>
+            <w:numPr>
+              <w:ilvl w:val="0"/>
+              <w:numId w:val="19"/>
+            </w:numPr>
+          </w:pPr>
+          <w:r>
+            <w:t xml:space="preserve">Added the ability to export all Excludes </w:t>
+          </w:r>
+          <w:r>
+            <w:t xml:space="preserve">to TSV </w:t>
+          </w:r>
+          <w:r>
+            <w:t>for offline analysis</w:t>
+          </w:r>
+        </w:p>
+        <w:p>
+          <w:pPr>
+            <w:pStyle w:val="ListParagraph"/>
+            <w:numPr>
+              <w:ilvl w:val="0"/>
+              <w:numId w:val="19"/>
+            </w:numPr>
+          </w:pPr>
+          <w:r>
+            <w:t>Added the ability to filter the Rules by Priority</w:t>
+          </w:r>
+          <w:r>
+            <w:t>. Thanks MattN</w:t>
+          </w:r>
+        </w:p>
+        <w:p>
+          <w:pPr>
+            <w:pStyle w:val="ListParagraph"/>
+            <w:numPr>
+              <w:ilvl w:val="0"/>
+              <w:numId w:val="19"/>
+            </w:numPr>
+          </w:pPr>
+          <w:r>
+            <w:t>Added alternative row colours. Thanks ChrisB</w:t>
+          </w:r>
+        </w:p>
+        <w:p>
+          <w:pPr>
+            <w:rPr>
+              <w:b/>
+            </w:rPr>
+          </w:pPr>
+          <w:r>
+            <w:rPr>
+              <w:b/>
+            </w:rPr>
+            <w:t>v1.0.4</w:t>
+          </w:r>
+        </w:p>
+        <w:p>
+          <w:pPr>
+            <w:pStyle w:val="ListParagraph"/>
+            <w:numPr>
+              <w:ilvl w:val="0"/>
+              <w:numId w:val="18"/>
+            </w:numPr>
+          </w:pPr>
+          <w:r>
             <w:lastRenderedPageBreak/>
-            <w:t xml:space="preserve">Modified Find window to catch F3 to continue </w:t>
-          </w:r>
-          <w:r>
-            <w:t>finding text</w:t>
+            <w:t>Fixed Rules paging label positioning/anchoring</w:t>
+          </w:r>
+        </w:p>
+        <w:p>
+          <w:pPr>
+            <w:pStyle w:val="ListParagraph"/>
+            <w:numPr>
+              <w:ilvl w:val="0"/>
+              <w:numId w:val="18"/>
+            </w:numPr>
+          </w:pPr>
+          <w:r>
+            <w:t xml:space="preserve">Added the ability to extract distinct </w:t>
+          </w:r>
+          <w:r>
+            <w:t>source</w:t>
+          </w:r>
+          <w:r>
+            <w:t>/destination</w:t>
+          </w:r>
+          <w:r>
+            <w:t xml:space="preserve"> </w:t>
+          </w:r>
+          <w:r>
+            <w:t>IP addresses for a specific rule/date/date range</w:t>
+          </w:r>
+          <w:r>
+            <w:t>. Access the functionality by using the context menu on an Event. This functionality applies to the Rules tab</w:t>
           </w:r>
         </w:p>
         <w:p>
@@ -1962,148 +2404,55 @@
             <w:rPr>
               <w:b/>
             </w:rPr>
-            <w:t>v1.0.7</w:t>
-          </w:r>
-        </w:p>
-        <w:p>
-          <w:pPr>
-            <w:pStyle w:val="ListParagraph"/>
-            <w:numPr>
-              <w:ilvl w:val="0"/>
-              <w:numId w:val="21"/>
-            </w:numPr>
-          </w:pPr>
-          <w:r>
-            <w:t>Modified the context menu displayed on the Rule tab so that the menu items are more appropriately enabled/disabled depending on what is selected</w:t>
-          </w:r>
-        </w:p>
-        <w:p>
-          <w:pPr>
-            <w:pStyle w:val="ListParagraph"/>
-            <w:numPr>
-              <w:ilvl w:val="0"/>
-              <w:numId w:val="21"/>
-            </w:numPr>
-          </w:pPr>
-          <w:r>
-            <w:t>Added new window to display the payload details</w:t>
-          </w:r>
-          <w:r>
-            <w:t xml:space="preserve">. </w:t>
-          </w:r>
-          <w:r>
-            <w:t xml:space="preserve">Double click the entry to display. </w:t>
-          </w:r>
-          <w:r>
-            <w:t>Thanks ChrisB</w:t>
-          </w:r>
-        </w:p>
-        <w:p>
-          <w:pPr>
-            <w:pStyle w:val="ListParagraph"/>
-            <w:numPr>
-              <w:ilvl w:val="0"/>
-              <w:numId w:val="21"/>
-            </w:numPr>
-          </w:pPr>
-          <w:r>
-            <w:t xml:space="preserve">Added the ability to group the list items. </w:t>
-          </w:r>
-          <w:r>
-            <w:t xml:space="preserve">Use the context menu by right clicking on the list header. </w:t>
-          </w:r>
-          <w:r>
-            <w:t>Thanks MattN</w:t>
-          </w:r>
-        </w:p>
-        <w:p>
-          <w:pPr>
-            <w:pStyle w:val="ListParagraph"/>
-            <w:numPr>
-              <w:ilvl w:val="0"/>
-              <w:numId w:val="21"/>
-            </w:numPr>
-          </w:pPr>
-          <w:r>
-            <w:t>Enabled the ability to filter the list items. Use the context menu by ri</w:t>
-          </w:r>
-          <w:r>
-            <w:t>ght clicking on the list header</w:t>
-          </w:r>
-        </w:p>
-        <w:p>
-          <w:pPr>
-            <w:pStyle w:val="ListParagraph"/>
-            <w:numPr>
-              <w:ilvl w:val="0"/>
-              <w:numId w:val="21"/>
-            </w:numPr>
-          </w:pPr>
-          <w:r>
-            <w:t>Added Host column to list</w:t>
-          </w:r>
-          <w:r>
-            <w:t xml:space="preserve"> </w:t>
-          </w:r>
-          <w:r>
-            <w:t xml:space="preserve">views </w:t>
-          </w:r>
-          <w:r>
-            <w:t xml:space="preserve">(Events, Rules, Search) </w:t>
-          </w:r>
-          <w:r>
-            <w:t>which is parsed from the ASCII payload. Thanks ChrisB</w:t>
-          </w:r>
-        </w:p>
-        <w:p>
-          <w:pPr>
-            <w:pStyle w:val="ListParagraph"/>
-            <w:numPr>
-              <w:ilvl w:val="0"/>
-              <w:numId w:val="21"/>
-            </w:numPr>
-          </w:pPr>
-          <w:r>
-            <w:t>Recoded all data access to use NPoco rather than Massive</w:t>
-          </w:r>
-        </w:p>
-        <w:p>
-          <w:pPr>
-            <w:pStyle w:val="ListParagraph"/>
-            <w:numPr>
-              <w:ilvl w:val="0"/>
-              <w:numId w:val="21"/>
-            </w:numPr>
-          </w:pPr>
-          <w:r>
-            <w:t>Removed the preloading of all possible signature names and ID’s for the Search facility due to performance issues on slow infrastructure</w:t>
-          </w:r>
-        </w:p>
-        <w:p>
-          <w:pPr>
-            <w:pStyle w:val="ListParagraph"/>
-            <w:numPr>
-              <w:ilvl w:val="0"/>
-              <w:numId w:val="21"/>
-            </w:numPr>
-          </w:pPr>
-          <w:r>
-            <w:t>Moved the localised rule storage from ESENT to SQL Server CE to permit the opening of multiple instances of the application</w:t>
-          </w:r>
-        </w:p>
-        <w:p>
-          <w:pPr>
-            <w:pStyle w:val="ListParagraph"/>
-            <w:numPr>
-              <w:ilvl w:val="0"/>
-              <w:numId w:val="21"/>
-            </w:numPr>
-          </w:pPr>
-          <w:r>
-            <w:t xml:space="preserve">Added Netwitness query string generation. Right click on an event, select </w:t>
-          </w:r>
-          <w:r>
-            <w:t>Netwitness Query menu item. Thanks MattN</w:t>
+            <w:t>v1.0.3</w:t>
+          </w:r>
+        </w:p>
+        <w:p>
+          <w:pPr>
+            <w:pStyle w:val="ListParagraph"/>
+            <w:numPr>
+              <w:ilvl w:val="0"/>
+              <w:numId w:val="17"/>
+            </w:numPr>
+          </w:pPr>
+          <w:r>
+            <w:t>Updated the rule import to prevent old rules being discarded</w:t>
+          </w:r>
+        </w:p>
+        <w:p>
+          <w:pPr>
+            <w:pStyle w:val="ListParagraph"/>
+            <w:numPr>
+              <w:ilvl w:val="0"/>
+              <w:numId w:val="17"/>
+            </w:numPr>
+          </w:pPr>
+          <w:r>
+            <w:t>Fixed bug where the Rules drop down list displayed duplicate rules</w:t>
+          </w:r>
+        </w:p>
+        <w:p>
+          <w:pPr>
+            <w:pStyle w:val="ListParagraph"/>
+            <w:numPr>
+              <w:ilvl w:val="0"/>
+              <w:numId w:val="17"/>
+            </w:numPr>
+          </w:pPr>
+          <w:r>
+            <w:t>Fixed import paths e.g. from application directory to user app data directory</w:t>
+          </w:r>
+        </w:p>
+        <w:p>
+          <w:pPr>
+            <w:pStyle w:val="ListParagraph"/>
+            <w:numPr>
+              <w:ilvl w:val="0"/>
+              <w:numId w:val="17"/>
+            </w:numPr>
+          </w:pPr>
+          <w:r>
+            <w:t>Added a default MySql connection string example when creating a new connection</w:t>
           </w:r>
         </w:p>
         <w:p>
@@ -2116,19 +2465,31 @@
             <w:rPr>
               <w:b/>
             </w:rPr>
-            <w:t>v1.0.6</w:t>
-          </w:r>
-        </w:p>
-        <w:p>
-          <w:pPr>
-            <w:pStyle w:val="ListParagraph"/>
-            <w:numPr>
-              <w:ilvl w:val="0"/>
-              <w:numId w:val="20"/>
-            </w:numPr>
-          </w:pPr>
-          <w:r>
-            <w:t>Corrected Exclude functionality to reverse byte order of IP addresses. Thanks ChrisB</w:t>
+            <w:t>v1.0.2</w:t>
+          </w:r>
+        </w:p>
+        <w:p>
+          <w:pPr>
+            <w:pStyle w:val="ListParagraph"/>
+            <w:numPr>
+              <w:ilvl w:val="0"/>
+              <w:numId w:val="16"/>
+            </w:numPr>
+          </w:pPr>
+          <w:r>
+            <w:t>Modified the Sensor tab to prevent it automatically loading at start up, as some instances may not be accessible. To refresh the Sensor data a new refresh button has been added to the top of the tab</w:t>
+          </w:r>
+        </w:p>
+        <w:p>
+          <w:pPr>
+            <w:pStyle w:val="ListParagraph"/>
+            <w:numPr>
+              <w:ilvl w:val="0"/>
+              <w:numId w:val="16"/>
+            </w:numPr>
+          </w:pPr>
+          <w:r>
+            <w:t>Removed the Error &amp; Exclamation error handlers within the four main user controls as they were unnecessary</w:t>
           </w:r>
         </w:p>
         <w:p>
@@ -2141,118 +2502,85 @@
             <w:rPr>
               <w:b/>
             </w:rPr>
-            <w:t>v1.0.5</w:t>
-          </w:r>
-        </w:p>
-        <w:p>
-          <w:pPr>
-            <w:pStyle w:val="ListParagraph"/>
-            <w:numPr>
-              <w:ilvl w:val="0"/>
-              <w:numId w:val="19"/>
-            </w:numPr>
-          </w:pPr>
-          <w:r>
-            <w:t>Added the ability to export the current events from the Rules tab to a TSV file</w:t>
-          </w:r>
-          <w:r>
-            <w:t>. Use the context menu to export</w:t>
-          </w:r>
-        </w:p>
-        <w:p>
-          <w:pPr>
-            <w:pStyle w:val="ListParagraph"/>
-            <w:numPr>
-              <w:ilvl w:val="0"/>
-              <w:numId w:val="19"/>
-            </w:numPr>
-          </w:pPr>
-          <w:r>
-            <w:t>Added the ability to export all events associated with the current</w:t>
-          </w:r>
-          <w:r>
-            <w:t xml:space="preserve"> ruleset/time period defined on the Rules tab to a TSV file. Use the context menu to export</w:t>
-          </w:r>
-        </w:p>
-        <w:p>
-          <w:pPr>
-            <w:pStyle w:val="ListParagraph"/>
-            <w:numPr>
-              <w:ilvl w:val="0"/>
-              <w:numId w:val="19"/>
-            </w:numPr>
-          </w:pPr>
-          <w:r>
-            <w:t>Modified the event loading to recalculate the total records loaded using the number of records loaded</w:t>
-          </w:r>
-        </w:p>
-        <w:p>
-          <w:pPr>
-            <w:pStyle w:val="ListParagraph"/>
-            <w:numPr>
-              <w:ilvl w:val="0"/>
-              <w:numId w:val="19"/>
-            </w:numPr>
-          </w:pPr>
-          <w:r>
-            <w:t>Reworking of the Hide functionality. It now uses a table within the snort database e.g. “</w:t>
-          </w:r>
-          <w:r>
-            <w:t>exclude</w:t>
-          </w:r>
-          <w:r>
-            <w:t>”</w:t>
-          </w:r>
-          <w:r>
-            <w:t>.</w:t>
-          </w:r>
-          <w:r>
-            <w:t xml:space="preserve"> Thanks MattN</w:t>
-          </w:r>
-        </w:p>
-        <w:p>
-          <w:pPr>
-            <w:pStyle w:val="ListParagraph"/>
-            <w:numPr>
-              <w:ilvl w:val="0"/>
-              <w:numId w:val="19"/>
-            </w:numPr>
-          </w:pPr>
-          <w:r>
-            <w:t xml:space="preserve">Added the ability to export all Excludes </w:t>
-          </w:r>
-          <w:r>
-            <w:t xml:space="preserve">to TSV </w:t>
-          </w:r>
-          <w:r>
-            <w:t>for offline analysis</w:t>
-          </w:r>
-        </w:p>
-        <w:p>
-          <w:pPr>
-            <w:pStyle w:val="ListParagraph"/>
-            <w:numPr>
-              <w:ilvl w:val="0"/>
-              <w:numId w:val="19"/>
-            </w:numPr>
-          </w:pPr>
-          <w:r>
-            <w:t>Added the ability to filter the Rules by Priority</w:t>
-          </w:r>
-          <w:r>
-            <w:t>. Thanks MattN</w:t>
-          </w:r>
-        </w:p>
-        <w:p>
-          <w:pPr>
-            <w:pStyle w:val="ListParagraph"/>
-            <w:numPr>
-              <w:ilvl w:val="0"/>
-              <w:numId w:val="19"/>
-            </w:numPr>
-          </w:pPr>
-          <w:r>
-            <w:t>Added alternative row colours. Thanks ChrisB</w:t>
+            <w:t>v1.0.1</w:t>
+          </w:r>
+        </w:p>
+        <w:p>
+          <w:pPr>
+            <w:pStyle w:val="ListParagraph"/>
+            <w:numPr>
+              <w:ilvl w:val="0"/>
+              <w:numId w:val="15"/>
+            </w:numPr>
+          </w:pPr>
+          <w:r>
+            <w:t>Modified the Rules database to store within the users local app data directory</w:t>
+          </w:r>
+          <w:r>
+            <w:t>. This prevents issues when running with multiple users logged into the same time. Thanks DanO for reporting this on behalf of TomB</w:t>
+          </w:r>
+          <w:r>
+            <w:t xml:space="preserve"> ;-)</w:t>
+          </w:r>
+        </w:p>
+        <w:p>
+          <w:pPr>
+            <w:pStyle w:val="ListParagraph"/>
+            <w:numPr>
+              <w:ilvl w:val="0"/>
+              <w:numId w:val="15"/>
+            </w:numPr>
+          </w:pPr>
+          <w:r>
+            <w:t>Modified the Connections config file to store within the users local app data directory</w:t>
+          </w:r>
+        </w:p>
+        <w:p>
+          <w:pPr>
+            <w:pStyle w:val="ListParagraph"/>
+            <w:numPr>
+              <w:ilvl w:val="0"/>
+              <w:numId w:val="15"/>
+            </w:numPr>
+          </w:pPr>
+          <w:r>
+            <w:t>Modified the Settings config file to store within the users local app data directory</w:t>
+          </w:r>
+        </w:p>
+        <w:p>
+          <w:pPr>
+            <w:pStyle w:val="ListParagraph"/>
+            <w:numPr>
+              <w:ilvl w:val="0"/>
+              <w:numId w:val="15"/>
+            </w:numPr>
+          </w:pPr>
+          <w:r>
+            <w:t>Modified the HEX view context menu to allow copying of the HEX with and without spaces</w:t>
+          </w:r>
+        </w:p>
+        <w:p>
+          <w:pPr>
+            <w:pStyle w:val="ListParagraph"/>
+            <w:numPr>
+              <w:ilvl w:val="0"/>
+              <w:numId w:val="15"/>
+            </w:numPr>
+          </w:pPr>
+          <w:r>
+            <w:t>Added the ability to filter out particular events e.g. false positives</w:t>
+          </w:r>
+          <w:r>
+            <w:t>. The functionali</w:t>
+          </w:r>
+          <w:r>
+            <w:t>ty only applies on the Rules list</w:t>
+          </w:r>
+          <w:r>
+            <w:t>. A false positive entry relates to a particular attribute e.g payload LIKE “test” or Source IP = 192.168.0.100. The false positive data is stored in an XML file under the users local app data directory.</w:t>
+          </w:r>
+          <w:r>
+            <w:t xml:space="preserve"> Thanks ChrisB</w:t>
           </w:r>
         </w:p>
         <w:p>
@@ -2265,46 +2593,31 @@
             <w:rPr>
               <w:b/>
             </w:rPr>
-            <w:t>v1.0.4</w:t>
-          </w:r>
-        </w:p>
-        <w:p>
-          <w:pPr>
-            <w:pStyle w:val="ListParagraph"/>
-            <w:numPr>
-              <w:ilvl w:val="0"/>
-              <w:numId w:val="18"/>
-            </w:numPr>
-          </w:pPr>
-          <w:r>
-            <w:t>Fixed Rules paging label positioning/anchoring</w:t>
-          </w:r>
-        </w:p>
-        <w:p>
-          <w:pPr>
-            <w:pStyle w:val="ListParagraph"/>
-            <w:numPr>
-              <w:ilvl w:val="0"/>
-              <w:numId w:val="18"/>
-            </w:numPr>
-          </w:pPr>
-          <w:r>
-            <w:t xml:space="preserve">Added the ability to extract distinct </w:t>
-          </w:r>
-          <w:r>
-            <w:t>source</w:t>
-          </w:r>
-          <w:r>
-            <w:t>/destination</w:t>
-          </w:r>
-          <w:r>
-            <w:t xml:space="preserve"> </w:t>
-          </w:r>
-          <w:r>
-            <w:t>IP addresses for a specific rule/date/date range</w:t>
-          </w:r>
-          <w:r>
-            <w:t>. Access the functionality by using the context menu on an Event. This functionality applies to the Rules tab</w:t>
+            <w:t>v1.0.0</w:t>
+          </w:r>
+        </w:p>
+        <w:p>
+          <w:pPr>
+            <w:pStyle w:val="ListParagraph"/>
+            <w:numPr>
+              <w:ilvl w:val="0"/>
+              <w:numId w:val="4"/>
+            </w:numPr>
+          </w:pPr>
+          <w:r>
+            <w:t>Help file added</w:t>
+          </w:r>
+        </w:p>
+        <w:p>
+          <w:pPr>
+            <w:pStyle w:val="ListParagraph"/>
+            <w:numPr>
+              <w:ilvl w:val="0"/>
+              <w:numId w:val="4"/>
+            </w:numPr>
+          </w:pPr>
+          <w:r>
+            <w:t>Public release</w:t>
           </w:r>
         </w:p>
         <w:p>
@@ -2317,55 +2630,131 @@
             <w:rPr>
               <w:b/>
             </w:rPr>
-            <w:t>v1.0.3</w:t>
-          </w:r>
-        </w:p>
-        <w:p>
-          <w:pPr>
-            <w:pStyle w:val="ListParagraph"/>
-            <w:numPr>
-              <w:ilvl w:val="0"/>
-              <w:numId w:val="17"/>
-            </w:numPr>
-          </w:pPr>
-          <w:r>
-            <w:t>Updated the rule import to prevent old rules being discarded</w:t>
-          </w:r>
-        </w:p>
-        <w:p>
-          <w:pPr>
-            <w:pStyle w:val="ListParagraph"/>
-            <w:numPr>
-              <w:ilvl w:val="0"/>
-              <w:numId w:val="17"/>
-            </w:numPr>
-          </w:pPr>
-          <w:r>
-            <w:t>Fixed bug where the Rules drop down list displayed duplicate rules</w:t>
-          </w:r>
-        </w:p>
-        <w:p>
-          <w:pPr>
-            <w:pStyle w:val="ListParagraph"/>
-            <w:numPr>
-              <w:ilvl w:val="0"/>
-              <w:numId w:val="17"/>
-            </w:numPr>
-          </w:pPr>
-          <w:r>
-            <w:t>Fixed import paths e.g. from application directory to user app data directory</w:t>
-          </w:r>
-        </w:p>
-        <w:p>
-          <w:pPr>
-            <w:pStyle w:val="ListParagraph"/>
-            <w:numPr>
-              <w:ilvl w:val="0"/>
-              <w:numId w:val="17"/>
-            </w:numPr>
-          </w:pPr>
-          <w:r>
-            <w:t>Added a default MySql connection string example when creating a new connection</w:t>
+            <w:t>v0.0.3</w:t>
+          </w:r>
+        </w:p>
+        <w:p>
+          <w:pPr>
+            <w:pStyle w:val="ListParagraph"/>
+            <w:numPr>
+              <w:ilvl w:val="0"/>
+              <w:numId w:val="3"/>
+            </w:numPr>
+          </w:pPr>
+          <w:r>
+            <w:t>Updated the rule import to update existing rules</w:t>
+          </w:r>
+        </w:p>
+        <w:p>
+          <w:pPr>
+            <w:pStyle w:val="ListParagraph"/>
+            <w:numPr>
+              <w:ilvl w:val="0"/>
+              <w:numId w:val="3"/>
+            </w:numPr>
+          </w:pPr>
+          <w:r>
+            <w:t>Added event handlers for Sensor user control so that messages can be transmitted back to the main UI</w:t>
+          </w:r>
+        </w:p>
+        <w:p>
+          <w:pPr>
+            <w:pStyle w:val="ListParagraph"/>
+            <w:numPr>
+              <w:ilvl w:val="0"/>
+              <w:numId w:val="3"/>
+            </w:numPr>
+          </w:pPr>
+          <w:r>
+            <w:t xml:space="preserve">Modified the Event user control to just use next/previous paging </w:t>
+          </w:r>
+          <w:r>
+            <w:t>as a record count takes too long</w:t>
+          </w:r>
+        </w:p>
+        <w:p>
+          <w:pPr>
+            <w:pStyle w:val="ListParagraph"/>
+            <w:numPr>
+              <w:ilvl w:val="0"/>
+              <w:numId w:val="3"/>
+            </w:numPr>
+          </w:pPr>
+          <w:r>
+            <w:t>Added the ability to search on Sensor</w:t>
+          </w:r>
+        </w:p>
+        <w:p>
+          <w:pPr>
+            <w:pStyle w:val="ListParagraph"/>
+            <w:numPr>
+              <w:ilvl w:val="0"/>
+              <w:numId w:val="3"/>
+            </w:numPr>
+          </w:pPr>
+          <w:r>
+            <w:t>Added the ability to search on Protocol (TCP, UDP and ICMP)</w:t>
+          </w:r>
+        </w:p>
+        <w:p>
+          <w:pPr>
+            <w:pStyle w:val="ListParagraph"/>
+            <w:numPr>
+              <w:ilvl w:val="0"/>
+              <w:numId w:val="3"/>
+            </w:numPr>
+          </w:pPr>
+          <w:r>
+            <w:t>Moved all of the querying to a separate object so that the queries can now be easily run on a background thread</w:t>
+          </w:r>
+        </w:p>
+        <w:p>
+          <w:pPr>
+            <w:pStyle w:val="ListParagraph"/>
+            <w:numPr>
+              <w:ilvl w:val="0"/>
+              <w:numId w:val="3"/>
+            </w:numPr>
+          </w:pPr>
+          <w:r>
+            <w:t>Increased the granularity of the Page Limits, for very slow connections!</w:t>
+          </w:r>
+        </w:p>
+        <w:p>
+          <w:pPr>
+            <w:pStyle w:val="ListParagraph"/>
+            <w:numPr>
+              <w:ilvl w:val="0"/>
+              <w:numId w:val="3"/>
+            </w:numPr>
+          </w:pPr>
+          <w:r>
+            <w:t>Moved the “Connections.xml” and “Settings.xml” to a new “Config” folder</w:t>
+          </w:r>
+        </w:p>
+        <w:p>
+          <w:pPr>
+            <w:pStyle w:val="ListParagraph"/>
+            <w:numPr>
+              <w:ilvl w:val="0"/>
+              <w:numId w:val="3"/>
+            </w:numPr>
+          </w:pPr>
+          <w:r>
+            <w:t>Moved all of the hard coded SQL queries to a new config file (“Sql.xml”). The file resides in the new “Config” folder</w:t>
+          </w:r>
+        </w:p>
+        <w:p>
+          <w:pPr>
+            <w:pStyle w:val="ListParagraph"/>
+            <w:numPr>
+              <w:ilvl w:val="0"/>
+              <w:numId w:val="3"/>
+            </w:numPr>
+          </w:pPr>
+          <w:r>
+            <w:lastRenderedPageBreak/>
+            <w:t>Added TCP flag decoding to the events list. The events is displayed on the Event, Rules and Search tabs</w:t>
           </w:r>
         </w:p>
         <w:p>
@@ -2378,308 +2767,6 @@
             <w:rPr>
               <w:b/>
             </w:rPr>
-            <w:lastRenderedPageBreak/>
-            <w:t>v1.0.2</w:t>
-          </w:r>
-        </w:p>
-        <w:p>
-          <w:pPr>
-            <w:pStyle w:val="ListParagraph"/>
-            <w:numPr>
-              <w:ilvl w:val="0"/>
-              <w:numId w:val="16"/>
-            </w:numPr>
-          </w:pPr>
-          <w:r>
-            <w:t>Modified the Sensor tab to prevent it automatically loading at start up, as some instances may not be accessible. To refresh the Sensor data a new refresh button has been added to the top of the tab</w:t>
-          </w:r>
-        </w:p>
-        <w:p>
-          <w:pPr>
-            <w:pStyle w:val="ListParagraph"/>
-            <w:numPr>
-              <w:ilvl w:val="0"/>
-              <w:numId w:val="16"/>
-            </w:numPr>
-          </w:pPr>
-          <w:r>
-            <w:t>Removed the Error &amp; Exclamation error handlers within the four main user controls as they were unnecessary</w:t>
-          </w:r>
-        </w:p>
-        <w:p>
-          <w:pPr>
-            <w:rPr>
-              <w:b/>
-            </w:rPr>
-          </w:pPr>
-          <w:r>
-            <w:rPr>
-              <w:b/>
-            </w:rPr>
-            <w:t>v1.0.1</w:t>
-          </w:r>
-        </w:p>
-        <w:p>
-          <w:pPr>
-            <w:pStyle w:val="ListParagraph"/>
-            <w:numPr>
-              <w:ilvl w:val="0"/>
-              <w:numId w:val="15"/>
-            </w:numPr>
-          </w:pPr>
-          <w:r>
-            <w:t>Modified the Rules database to store within the users local app data directory</w:t>
-          </w:r>
-          <w:r>
-            <w:t>. This prevents issues when running with multiple users logged into the same time. Thanks DanO for reporting this on behalf of TomB</w:t>
-          </w:r>
-          <w:r>
-            <w:t xml:space="preserve"> ;-)</w:t>
-          </w:r>
-        </w:p>
-        <w:p>
-          <w:pPr>
-            <w:pStyle w:val="ListParagraph"/>
-            <w:numPr>
-              <w:ilvl w:val="0"/>
-              <w:numId w:val="15"/>
-            </w:numPr>
-          </w:pPr>
-          <w:r>
-            <w:t>Modified the Connections config file to store within the users local app data directory</w:t>
-          </w:r>
-        </w:p>
-        <w:p>
-          <w:pPr>
-            <w:pStyle w:val="ListParagraph"/>
-            <w:numPr>
-              <w:ilvl w:val="0"/>
-              <w:numId w:val="15"/>
-            </w:numPr>
-          </w:pPr>
-          <w:r>
-            <w:t>Modified the Settings config file to store within the users local app data directory</w:t>
-          </w:r>
-        </w:p>
-        <w:p>
-          <w:pPr>
-            <w:pStyle w:val="ListParagraph"/>
-            <w:numPr>
-              <w:ilvl w:val="0"/>
-              <w:numId w:val="15"/>
-            </w:numPr>
-          </w:pPr>
-          <w:r>
-            <w:t>Modified the HEX view context menu to allow copying of the HEX with and without spaces</w:t>
-          </w:r>
-        </w:p>
-        <w:p>
-          <w:pPr>
-            <w:pStyle w:val="ListParagraph"/>
-            <w:numPr>
-              <w:ilvl w:val="0"/>
-              <w:numId w:val="15"/>
-            </w:numPr>
-          </w:pPr>
-          <w:r>
-            <w:t>Added the ability to filter out particular events e.g. false positives</w:t>
-          </w:r>
-          <w:r>
-            <w:t>. The functionali</w:t>
-          </w:r>
-          <w:r>
-            <w:t>ty only applies on the Rules list</w:t>
-          </w:r>
-          <w:r>
-            <w:t>. A false positive entry relates to a particular attribute e.g payload LIKE “test” or Source IP = 192.168.0.100. The false positive data is stored in an XML file under the users local app data directory.</w:t>
-          </w:r>
-          <w:r>
-            <w:t xml:space="preserve"> Thanks ChrisB</w:t>
-          </w:r>
-        </w:p>
-        <w:p>
-          <w:pPr>
-            <w:rPr>
-              <w:b/>
-            </w:rPr>
-          </w:pPr>
-          <w:r>
-            <w:rPr>
-              <w:b/>
-            </w:rPr>
-            <w:t>v1.0.0</w:t>
-          </w:r>
-        </w:p>
-        <w:p>
-          <w:pPr>
-            <w:pStyle w:val="ListParagraph"/>
-            <w:numPr>
-              <w:ilvl w:val="0"/>
-              <w:numId w:val="4"/>
-            </w:numPr>
-          </w:pPr>
-          <w:r>
-            <w:t>Help file added</w:t>
-          </w:r>
-        </w:p>
-        <w:p>
-          <w:pPr>
-            <w:pStyle w:val="ListParagraph"/>
-            <w:numPr>
-              <w:ilvl w:val="0"/>
-              <w:numId w:val="4"/>
-            </w:numPr>
-          </w:pPr>
-          <w:r>
-            <w:t>Public release</w:t>
-          </w:r>
-        </w:p>
-        <w:p>
-          <w:pPr>
-            <w:rPr>
-              <w:b/>
-            </w:rPr>
-          </w:pPr>
-          <w:r>
-            <w:rPr>
-              <w:b/>
-            </w:rPr>
-            <w:t>v0.0.3</w:t>
-          </w:r>
-        </w:p>
-        <w:p>
-          <w:pPr>
-            <w:pStyle w:val="ListParagraph"/>
-            <w:numPr>
-              <w:ilvl w:val="0"/>
-              <w:numId w:val="3"/>
-            </w:numPr>
-          </w:pPr>
-          <w:r>
-            <w:t>Updated the rule import to update existing rules</w:t>
-          </w:r>
-        </w:p>
-        <w:p>
-          <w:pPr>
-            <w:pStyle w:val="ListParagraph"/>
-            <w:numPr>
-              <w:ilvl w:val="0"/>
-              <w:numId w:val="3"/>
-            </w:numPr>
-          </w:pPr>
-          <w:r>
-            <w:t>Added event handlers for Sensor user control so that messages can be transmitted back to the main UI</w:t>
-          </w:r>
-        </w:p>
-        <w:p>
-          <w:pPr>
-            <w:pStyle w:val="ListParagraph"/>
-            <w:numPr>
-              <w:ilvl w:val="0"/>
-              <w:numId w:val="3"/>
-            </w:numPr>
-          </w:pPr>
-          <w:r>
-            <w:t xml:space="preserve">Modified the Event user control to just use next/previous paging </w:t>
-          </w:r>
-          <w:r>
-            <w:t>as a record count takes too long</w:t>
-          </w:r>
-        </w:p>
-        <w:p>
-          <w:pPr>
-            <w:pStyle w:val="ListParagraph"/>
-            <w:numPr>
-              <w:ilvl w:val="0"/>
-              <w:numId w:val="3"/>
-            </w:numPr>
-          </w:pPr>
-          <w:r>
-            <w:t>Added the ability to search on Sensor</w:t>
-          </w:r>
-        </w:p>
-        <w:p>
-          <w:pPr>
-            <w:pStyle w:val="ListParagraph"/>
-            <w:numPr>
-              <w:ilvl w:val="0"/>
-              <w:numId w:val="3"/>
-            </w:numPr>
-          </w:pPr>
-          <w:r>
-            <w:t>Added the ability to search on Protocol (TCP, UDP and ICMP)</w:t>
-          </w:r>
-        </w:p>
-        <w:p>
-          <w:pPr>
-            <w:pStyle w:val="ListParagraph"/>
-            <w:numPr>
-              <w:ilvl w:val="0"/>
-              <w:numId w:val="3"/>
-            </w:numPr>
-          </w:pPr>
-          <w:r>
-            <w:t>Moved all of the querying to a separate object so that the queries can now be easily run on a background thread</w:t>
-          </w:r>
-        </w:p>
-        <w:p>
-          <w:pPr>
-            <w:pStyle w:val="ListParagraph"/>
-            <w:numPr>
-              <w:ilvl w:val="0"/>
-              <w:numId w:val="3"/>
-            </w:numPr>
-          </w:pPr>
-          <w:r>
-            <w:t>Increased the granularity of the Page Limits, for very slow connections!</w:t>
-          </w:r>
-        </w:p>
-        <w:p>
-          <w:pPr>
-            <w:pStyle w:val="ListParagraph"/>
-            <w:numPr>
-              <w:ilvl w:val="0"/>
-              <w:numId w:val="3"/>
-            </w:numPr>
-          </w:pPr>
-          <w:r>
-            <w:t>Moved the “Connections.xml” and “Settings.xml” to a new “Config” folder</w:t>
-          </w:r>
-        </w:p>
-        <w:p>
-          <w:pPr>
-            <w:pStyle w:val="ListParagraph"/>
-            <w:numPr>
-              <w:ilvl w:val="0"/>
-              <w:numId w:val="3"/>
-            </w:numPr>
-          </w:pPr>
-          <w:r>
-            <w:t>Moved all of the hard coded SQL queries to a new config file (“Sql.xml”). The file resides in the new “Config” folder</w:t>
-          </w:r>
-        </w:p>
-        <w:p>
-          <w:pPr>
-            <w:pStyle w:val="ListParagraph"/>
-            <w:numPr>
-              <w:ilvl w:val="0"/>
-              <w:numId w:val="3"/>
-            </w:numPr>
-          </w:pPr>
-          <w:r>
-            <w:t>Added TCP flag decoding to the events list. The events is displayed on the Event, Rules and Search tabs</w:t>
-          </w:r>
-        </w:p>
-        <w:p>
-          <w:pPr>
-            <w:rPr>
-              <w:b/>
-            </w:rPr>
-          </w:pPr>
-          <w:r>
-            <w:rPr>
-              <w:b/>
-            </w:rPr>
             <w:t>v0.0.2</w:t>
           </w:r>
         </w:p>
@@ -2767,7 +2854,6 @@
             </w:numPr>
           </w:pPr>
           <w:r>
-            <w:lastRenderedPageBreak/>
             <w:t>Added new Events tab, which displays all events, ordered by event.timestamp</w:t>
           </w:r>
           <w:r>
@@ -2882,8 +2968,8 @@
     </w:sdt>
     <w:p/>
     <w:sectPr>
-      <w:headerReference w:type="default" r:id="rId28"/>
-      <w:footerReference w:type="default" r:id="rId29"/>
+      <w:headerReference w:type="default" r:id="rId27"/>
+      <w:footerReference w:type="default" r:id="rId28"/>
       <w:pgSz w:w="11906" w:h="16838"/>
       <w:pgMar w:top="1440" w:right="1440" w:bottom="1440" w:left="1440" w:header="708" w:footer="708" w:gutter="0"/>
       <w:pgNumType w:start="0"/>
@@ -2896,7 +2982,7 @@
 </file>
 
 <file path=word/endnotes.xml><?xml version="1.0" encoding="utf-8"?>
-<w:endnotes xmlns:wpc="http://schemas.microsoft.com/office/word/2010/wordprocessingCanvas" xmlns:mc="http://schemas.openxmlformats.org/markup-compatibility/2006" xmlns:o="urn:schemas-microsoft-com:office:office" xmlns:r="http://schemas.openxmlformats.org/officeDocument/2006/relationships" xmlns:m="http://schemas.openxmlformats.org/officeDocument/2006/math" xmlns:v="urn:schemas-microsoft-com:vml" xmlns:wp14="http://schemas.microsoft.com/office/word/2010/wordprocessingDrawing" xmlns:wp="http://schemas.openxmlformats.org/drawingml/2006/wordprocessingDrawing" xmlns:w10="urn:schemas-microsoft-com:office:word" xmlns:w="http://schemas.openxmlformats.org/wordprocessingml/2006/main" xmlns:w14="http://schemas.microsoft.com/office/word/2010/wordml" xmlns:wpg="http://schemas.microsoft.com/office/word/2010/wordprocessingGroup" xmlns:wpi="http://schemas.microsoft.com/office/word/2010/wordprocessingInk" xmlns:wne="http://schemas.microsoft.com/office/word/2006/wordml" xmlns:wps="http://schemas.microsoft.com/office/word/2010/wordprocessingShape" mc:Ignorable="w14 wp14">
+<w:endnotes xmlns:wpc="http://schemas.microsoft.com/office/word/2010/wordprocessingCanvas" xmlns:mc="http://schemas.openxmlformats.org/markup-compatibility/2006" xmlns:o="urn:schemas-microsoft-com:office:office" xmlns:r="http://schemas.openxmlformats.org/officeDocument/2006/relationships" xmlns:m="http://schemas.openxmlformats.org/officeDocument/2006/math" xmlns:v="urn:schemas-microsoft-com:vml" xmlns:wp14="http://schemas.microsoft.com/office/word/2010/wordprocessingDrawing" xmlns:wp="http://schemas.openxmlformats.org/drawingml/2006/wordprocessingDrawing" xmlns:w10="urn:schemas-microsoft-com:office:word" xmlns:w="http://schemas.openxmlformats.org/wordprocessingml/2006/main" xmlns:w14="http://schemas.microsoft.com/office/word/2010/wordml" xmlns:w15="http://schemas.microsoft.com/office/word/2012/wordml" xmlns:wpg="http://schemas.microsoft.com/office/word/2010/wordprocessingGroup" xmlns:wpi="http://schemas.microsoft.com/office/word/2010/wordprocessingInk" xmlns:wne="http://schemas.microsoft.com/office/word/2006/wordml" xmlns:wps="http://schemas.microsoft.com/office/word/2010/wordprocessingShape" mc:Ignorable="w14 w15 wp14">
   <w:endnote w:type="separator" w:id="-1">
     <w:p>
       <w:pPr>
@@ -2921,7 +3007,7 @@
 </file>
 
 <file path=word/footer1.xml><?xml version="1.0" encoding="utf-8"?>
-<w:ftr xmlns:wpc="http://schemas.microsoft.com/office/word/2010/wordprocessingCanvas" xmlns:mc="http://schemas.openxmlformats.org/markup-compatibility/2006" xmlns:o="urn:schemas-microsoft-com:office:office" xmlns:r="http://schemas.openxmlformats.org/officeDocument/2006/relationships" xmlns:m="http://schemas.openxmlformats.org/officeDocument/2006/math" xmlns:v="urn:schemas-microsoft-com:vml" xmlns:wp14="http://schemas.microsoft.com/office/word/2010/wordprocessingDrawing" xmlns:wp="http://schemas.openxmlformats.org/drawingml/2006/wordprocessingDrawing" xmlns:w10="urn:schemas-microsoft-com:office:word" xmlns:w="http://schemas.openxmlformats.org/wordprocessingml/2006/main" xmlns:w14="http://schemas.microsoft.com/office/word/2010/wordml" xmlns:wpg="http://schemas.microsoft.com/office/word/2010/wordprocessingGroup" xmlns:wpi="http://schemas.microsoft.com/office/word/2010/wordprocessingInk" xmlns:wne="http://schemas.microsoft.com/office/word/2006/wordml" xmlns:wps="http://schemas.microsoft.com/office/word/2010/wordprocessingShape" mc:Ignorable="w14 wp14">
+<w:ftr xmlns:wpc="http://schemas.microsoft.com/office/word/2010/wordprocessingCanvas" xmlns:mc="http://schemas.openxmlformats.org/markup-compatibility/2006" xmlns:o="urn:schemas-microsoft-com:office:office" xmlns:r="http://schemas.openxmlformats.org/officeDocument/2006/relationships" xmlns:m="http://schemas.openxmlformats.org/officeDocument/2006/math" xmlns:v="urn:schemas-microsoft-com:vml" xmlns:wp14="http://schemas.microsoft.com/office/word/2010/wordprocessingDrawing" xmlns:wp="http://schemas.openxmlformats.org/drawingml/2006/wordprocessingDrawing" xmlns:w10="urn:schemas-microsoft-com:office:word" xmlns:w="http://schemas.openxmlformats.org/wordprocessingml/2006/main" xmlns:w14="http://schemas.microsoft.com/office/word/2010/wordml" xmlns:w15="http://schemas.microsoft.com/office/word/2012/wordml" xmlns:wpg="http://schemas.microsoft.com/office/word/2010/wordprocessingGroup" xmlns:wpi="http://schemas.microsoft.com/office/word/2010/wordprocessingInk" xmlns:wne="http://schemas.microsoft.com/office/word/2006/wordml" xmlns:wps="http://schemas.microsoft.com/office/word/2010/wordprocessingShape" mc:Ignorable="w14 w15 wp14">
   <w:tbl>
     <w:tblPr>
       <w:tblW w:w="5000" w:type="pct"/>
@@ -2960,7 +3046,7 @@
             <w:rPr>
               <w:noProof/>
             </w:rPr>
-            <w:t>6</w:t>
+            <w:t>5</w:t>
           </w:r>
           <w:r>
             <w:fldChar w:fldCharType="end"/>
@@ -2992,7 +3078,7 @@
 </file>
 
 <file path=word/footnotes.xml><?xml version="1.0" encoding="utf-8"?>
-<w:footnotes xmlns:wpc="http://schemas.microsoft.com/office/word/2010/wordprocessingCanvas" xmlns:mc="http://schemas.openxmlformats.org/markup-compatibility/2006" xmlns:o="urn:schemas-microsoft-com:office:office" xmlns:r="http://schemas.openxmlformats.org/officeDocument/2006/relationships" xmlns:m="http://schemas.openxmlformats.org/officeDocument/2006/math" xmlns:v="urn:schemas-microsoft-com:vml" xmlns:wp14="http://schemas.microsoft.com/office/word/2010/wordprocessingDrawing" xmlns:wp="http://schemas.openxmlformats.org/drawingml/2006/wordprocessingDrawing" xmlns:w10="urn:schemas-microsoft-com:office:word" xmlns:w="http://schemas.openxmlformats.org/wordprocessingml/2006/main" xmlns:w14="http://schemas.microsoft.com/office/word/2010/wordml" xmlns:wpg="http://schemas.microsoft.com/office/word/2010/wordprocessingGroup" xmlns:wpi="http://schemas.microsoft.com/office/word/2010/wordprocessingInk" xmlns:wne="http://schemas.microsoft.com/office/word/2006/wordml" xmlns:wps="http://schemas.microsoft.com/office/word/2010/wordprocessingShape" mc:Ignorable="w14 wp14">
+<w:footnotes xmlns:wpc="http://schemas.microsoft.com/office/word/2010/wordprocessingCanvas" xmlns:mc="http://schemas.openxmlformats.org/markup-compatibility/2006" xmlns:o="urn:schemas-microsoft-com:office:office" xmlns:r="http://schemas.openxmlformats.org/officeDocument/2006/relationships" xmlns:m="http://schemas.openxmlformats.org/officeDocument/2006/math" xmlns:v="urn:schemas-microsoft-com:vml" xmlns:wp14="http://schemas.microsoft.com/office/word/2010/wordprocessingDrawing" xmlns:wp="http://schemas.openxmlformats.org/drawingml/2006/wordprocessingDrawing" xmlns:w10="urn:schemas-microsoft-com:office:word" xmlns:w="http://schemas.openxmlformats.org/wordprocessingml/2006/main" xmlns:w14="http://schemas.microsoft.com/office/word/2010/wordml" xmlns:w15="http://schemas.microsoft.com/office/word/2012/wordml" xmlns:wpg="http://schemas.microsoft.com/office/word/2010/wordprocessingGroup" xmlns:wpi="http://schemas.microsoft.com/office/word/2010/wordprocessingInk" xmlns:wne="http://schemas.microsoft.com/office/word/2006/wordml" xmlns:wps="http://schemas.microsoft.com/office/word/2010/wordprocessingShape" mc:Ignorable="w14 w15 wp14">
   <w:footnote w:type="separator" w:id="-1">
     <w:p>
       <w:pPr>
@@ -3017,7 +3103,7 @@
 </file>
 
 <file path=word/header1.xml><?xml version="1.0" encoding="utf-8"?>
-<w:hdr xmlns:wpc="http://schemas.microsoft.com/office/word/2010/wordprocessingCanvas" xmlns:mc="http://schemas.openxmlformats.org/markup-compatibility/2006" xmlns:o="urn:schemas-microsoft-com:office:office" xmlns:r="http://schemas.openxmlformats.org/officeDocument/2006/relationships" xmlns:m="http://schemas.openxmlformats.org/officeDocument/2006/math" xmlns:v="urn:schemas-microsoft-com:vml" xmlns:wp14="http://schemas.microsoft.com/office/word/2010/wordprocessingDrawing" xmlns:wp="http://schemas.openxmlformats.org/drawingml/2006/wordprocessingDrawing" xmlns:w10="urn:schemas-microsoft-com:office:word" xmlns:w="http://schemas.openxmlformats.org/wordprocessingml/2006/main" xmlns:w14="http://schemas.microsoft.com/office/word/2010/wordml" xmlns:wpg="http://schemas.microsoft.com/office/word/2010/wordprocessingGroup" xmlns:wpi="http://schemas.microsoft.com/office/word/2010/wordprocessingInk" xmlns:wne="http://schemas.microsoft.com/office/word/2006/wordml" xmlns:wps="http://schemas.microsoft.com/office/word/2010/wordprocessingShape" mc:Ignorable="w14 wp14">
+<w:hdr xmlns:wpc="http://schemas.microsoft.com/office/word/2010/wordprocessingCanvas" xmlns:mc="http://schemas.openxmlformats.org/markup-compatibility/2006" xmlns:o="urn:schemas-microsoft-com:office:office" xmlns:r="http://schemas.openxmlformats.org/officeDocument/2006/relationships" xmlns:m="http://schemas.openxmlformats.org/officeDocument/2006/math" xmlns:v="urn:schemas-microsoft-com:vml" xmlns:wp14="http://schemas.microsoft.com/office/word/2010/wordprocessingDrawing" xmlns:wp="http://schemas.openxmlformats.org/drawingml/2006/wordprocessingDrawing" xmlns:w10="urn:schemas-microsoft-com:office:word" xmlns:w="http://schemas.openxmlformats.org/wordprocessingml/2006/main" xmlns:w14="http://schemas.microsoft.com/office/word/2010/wordml" xmlns:w15="http://schemas.microsoft.com/office/word/2012/wordml" xmlns:wpg="http://schemas.microsoft.com/office/word/2010/wordprocessingGroup" xmlns:wpi="http://schemas.microsoft.com/office/word/2010/wordprocessingInk" xmlns:wne="http://schemas.microsoft.com/office/word/2006/wordml" xmlns:wps="http://schemas.microsoft.com/office/word/2010/wordprocessingShape" mc:Ignorable="w14 w15 wp14">
   <w:tbl>
     <w:tblPr>
       <w:tblW w:w="5000" w:type="pct"/>
@@ -3098,7 +3184,7 @@
 </file>
 
 <file path=word/numbering.xml><?xml version="1.0" encoding="utf-8"?>
-<w:numbering xmlns:wpc="http://schemas.microsoft.com/office/word/2010/wordprocessingCanvas" xmlns:mc="http://schemas.openxmlformats.org/markup-compatibility/2006" xmlns:o="urn:schemas-microsoft-com:office:office" xmlns:r="http://schemas.openxmlformats.org/officeDocument/2006/relationships" xmlns:m="http://schemas.openxmlformats.org/officeDocument/2006/math" xmlns:v="urn:schemas-microsoft-com:vml" xmlns:wp14="http://schemas.microsoft.com/office/word/2010/wordprocessingDrawing" xmlns:wp="http://schemas.openxmlformats.org/drawingml/2006/wordprocessingDrawing" xmlns:w10="urn:schemas-microsoft-com:office:word" xmlns:w="http://schemas.openxmlformats.org/wordprocessingml/2006/main" xmlns:w14="http://schemas.microsoft.com/office/word/2010/wordml" xmlns:wpg="http://schemas.microsoft.com/office/word/2010/wordprocessingGroup" xmlns:wpi="http://schemas.microsoft.com/office/word/2010/wordprocessingInk" xmlns:wne="http://schemas.microsoft.com/office/word/2006/wordml" xmlns:wps="http://schemas.microsoft.com/office/word/2010/wordprocessingShape" mc:Ignorable="w14 wp14">
+<w:numbering xmlns:wpc="http://schemas.microsoft.com/office/word/2010/wordprocessingCanvas" xmlns:mc="http://schemas.openxmlformats.org/markup-compatibility/2006" xmlns:o="urn:schemas-microsoft-com:office:office" xmlns:r="http://schemas.openxmlformats.org/officeDocument/2006/relationships" xmlns:m="http://schemas.openxmlformats.org/officeDocument/2006/math" xmlns:v="urn:schemas-microsoft-com:vml" xmlns:wp14="http://schemas.microsoft.com/office/word/2010/wordprocessingDrawing" xmlns:wp="http://schemas.openxmlformats.org/drawingml/2006/wordprocessingDrawing" xmlns:w10="urn:schemas-microsoft-com:office:word" xmlns:w="http://schemas.openxmlformats.org/wordprocessingml/2006/main" xmlns:w14="http://schemas.microsoft.com/office/word/2010/wordml" xmlns:w15="http://schemas.microsoft.com/office/word/2012/wordml" xmlns:wpg="http://schemas.microsoft.com/office/word/2010/wordprocessingGroup" xmlns:wpi="http://schemas.microsoft.com/office/word/2010/wordprocessingInk" xmlns:wne="http://schemas.microsoft.com/office/word/2006/wordml" xmlns:wps="http://schemas.microsoft.com/office/word/2010/wordprocessingShape" mc:Ignorable="w14 w15 wp14">
   <w:abstractNum w:abstractNumId="0">
     <w:nsid w:val="03E62B6F"/>
     <w:multiLevelType w:val="multilevel"/>
@@ -3588,6 +3674,119 @@
     </w:lvl>
   </w:abstractNum>
   <w:abstractNum w:abstractNumId="4">
+    <w:nsid w:val="19BF585F"/>
+    <w:multiLevelType w:val="hybridMultilevel"/>
+    <w:tmpl w:val="0FA0B4EE"/>
+    <w:lvl w:ilvl="0" w:tplc="08090005">
+      <w:start w:val="1"/>
+      <w:numFmt w:val="bullet"/>
+      <w:lvlText w:val=""/>
+      <w:lvlJc w:val="left"/>
+      <w:pPr>
+        <w:ind w:left="360" w:hanging="360"/>
+      </w:pPr>
+      <w:rPr>
+        <w:rFonts w:ascii="Wingdings" w:hAnsi="Wingdings" w:hint="default"/>
+      </w:rPr>
+    </w:lvl>
+    <w:lvl w:ilvl="1" w:tplc="08090003" w:tentative="1">
+      <w:start w:val="1"/>
+      <w:numFmt w:val="bullet"/>
+      <w:lvlText w:val="o"/>
+      <w:lvlJc w:val="left"/>
+      <w:pPr>
+        <w:ind w:left="1080" w:hanging="360"/>
+      </w:pPr>
+      <w:rPr>
+        <w:rFonts w:ascii="Courier New" w:hAnsi="Courier New" w:cs="Courier New" w:hint="default"/>
+      </w:rPr>
+    </w:lvl>
+    <w:lvl w:ilvl="2" w:tplc="08090005" w:tentative="1">
+      <w:start w:val="1"/>
+      <w:numFmt w:val="bullet"/>
+      <w:lvlText w:val=""/>
+      <w:lvlJc w:val="left"/>
+      <w:pPr>
+        <w:ind w:left="1800" w:hanging="360"/>
+      </w:pPr>
+      <w:rPr>
+        <w:rFonts w:ascii="Wingdings" w:hAnsi="Wingdings" w:hint="default"/>
+      </w:rPr>
+    </w:lvl>
+    <w:lvl w:ilvl="3" w:tplc="08090001" w:tentative="1">
+      <w:start w:val="1"/>
+      <w:numFmt w:val="bullet"/>
+      <w:lvlText w:val=""/>
+      <w:lvlJc w:val="left"/>
+      <w:pPr>
+        <w:ind w:left="2520" w:hanging="360"/>
+      </w:pPr>
+      <w:rPr>
+        <w:rFonts w:ascii="Symbol" w:hAnsi="Symbol" w:hint="default"/>
+      </w:rPr>
+    </w:lvl>
+    <w:lvl w:ilvl="4" w:tplc="08090003" w:tentative="1">
+      <w:start w:val="1"/>
+      <w:numFmt w:val="bullet"/>
+      <w:lvlText w:val="o"/>
+      <w:lvlJc w:val="left"/>
+      <w:pPr>
+        <w:ind w:left="3240" w:hanging="360"/>
+      </w:pPr>
+      <w:rPr>
+        <w:rFonts w:ascii="Courier New" w:hAnsi="Courier New" w:cs="Courier New" w:hint="default"/>
+      </w:rPr>
+    </w:lvl>
+    <w:lvl w:ilvl="5" w:tplc="08090005" w:tentative="1">
+      <w:start w:val="1"/>
+      <w:numFmt w:val="bullet"/>
+      <w:lvlText w:val=""/>
+      <w:lvlJc w:val="left"/>
+      <w:pPr>
+        <w:ind w:left="3960" w:hanging="360"/>
+      </w:pPr>
+      <w:rPr>
+        <w:rFonts w:ascii="Wingdings" w:hAnsi="Wingdings" w:hint="default"/>
+      </w:rPr>
+    </w:lvl>
+    <w:lvl w:ilvl="6" w:tplc="08090001" w:tentative="1">
+      <w:start w:val="1"/>
+      <w:numFmt w:val="bullet"/>
+      <w:lvlText w:val=""/>
+      <w:lvlJc w:val="left"/>
+      <w:pPr>
+        <w:ind w:left="4680" w:hanging="360"/>
+      </w:pPr>
+      <w:rPr>
+        <w:rFonts w:ascii="Symbol" w:hAnsi="Symbol" w:hint="default"/>
+      </w:rPr>
+    </w:lvl>
+    <w:lvl w:ilvl="7" w:tplc="08090003" w:tentative="1">
+      <w:start w:val="1"/>
+      <w:numFmt w:val="bullet"/>
+      <w:lvlText w:val="o"/>
+      <w:lvlJc w:val="left"/>
+      <w:pPr>
+        <w:ind w:left="5400" w:hanging="360"/>
+      </w:pPr>
+      <w:rPr>
+        <w:rFonts w:ascii="Courier New" w:hAnsi="Courier New" w:cs="Courier New" w:hint="default"/>
+      </w:rPr>
+    </w:lvl>
+    <w:lvl w:ilvl="8" w:tplc="08090005" w:tentative="1">
+      <w:start w:val="1"/>
+      <w:numFmt w:val="bullet"/>
+      <w:lvlText w:val=""/>
+      <w:lvlJc w:val="left"/>
+      <w:pPr>
+        <w:ind w:left="6120" w:hanging="360"/>
+      </w:pPr>
+      <w:rPr>
+        <w:rFonts w:ascii="Wingdings" w:hAnsi="Wingdings" w:hint="default"/>
+      </w:rPr>
+    </w:lvl>
+  </w:abstractNum>
+  <w:abstractNum w:abstractNumId="5">
     <w:nsid w:val="19CD0396"/>
     <w:multiLevelType w:val="hybridMultilevel"/>
     <w:tmpl w:val="876A8D18"/>
@@ -3700,7 +3899,7 @@
       </w:rPr>
     </w:lvl>
   </w:abstractNum>
-  <w:abstractNum w:abstractNumId="5">
+  <w:abstractNum w:abstractNumId="6">
     <w:nsid w:val="249A62F5"/>
     <w:multiLevelType w:val="hybridMultilevel"/>
     <w:tmpl w:val="4D1E020E"/>
@@ -3813,7 +4012,7 @@
       </w:rPr>
     </w:lvl>
   </w:abstractNum>
-  <w:abstractNum w:abstractNumId="6">
+  <w:abstractNum w:abstractNumId="7">
     <w:nsid w:val="26054EA9"/>
     <w:multiLevelType w:val="hybridMultilevel"/>
     <w:tmpl w:val="CF4AEB56"/>
@@ -3926,7 +4125,7 @@
       </w:rPr>
     </w:lvl>
   </w:abstractNum>
-  <w:abstractNum w:abstractNumId="7">
+  <w:abstractNum w:abstractNumId="8">
     <w:nsid w:val="275B0DC1"/>
     <w:multiLevelType w:val="hybridMultilevel"/>
     <w:tmpl w:val="A9C0A382"/>
@@ -4039,7 +4238,7 @@
       </w:rPr>
     </w:lvl>
   </w:abstractNum>
-  <w:abstractNum w:abstractNumId="8">
+  <w:abstractNum w:abstractNumId="9">
     <w:nsid w:val="2BE53528"/>
     <w:multiLevelType w:val="hybridMultilevel"/>
     <w:tmpl w:val="19B81E76"/>
@@ -4152,7 +4351,7 @@
       </w:rPr>
     </w:lvl>
   </w:abstractNum>
-  <w:abstractNum w:abstractNumId="9">
+  <w:abstractNum w:abstractNumId="10">
     <w:nsid w:val="31BA69F2"/>
     <w:multiLevelType w:val="hybridMultilevel"/>
     <w:tmpl w:val="7A2C577A"/>
@@ -4265,7 +4464,7 @@
       </w:rPr>
     </w:lvl>
   </w:abstractNum>
-  <w:abstractNum w:abstractNumId="10">
+  <w:abstractNum w:abstractNumId="11">
     <w:nsid w:val="3259357C"/>
     <w:multiLevelType w:val="multilevel"/>
     <w:tmpl w:val="4C863CB8"/>
@@ -4414,7 +4613,7 @@
       </w:rPr>
     </w:lvl>
   </w:abstractNum>
-  <w:abstractNum w:abstractNumId="11">
+  <w:abstractNum w:abstractNumId="12">
     <w:nsid w:val="32AB1A3A"/>
     <w:multiLevelType w:val="hybridMultilevel"/>
     <w:tmpl w:val="94700D98"/>
@@ -4527,7 +4726,7 @@
       </w:rPr>
     </w:lvl>
   </w:abstractNum>
-  <w:abstractNum w:abstractNumId="12">
+  <w:abstractNum w:abstractNumId="13">
     <w:nsid w:val="364359C7"/>
     <w:multiLevelType w:val="hybridMultilevel"/>
     <w:tmpl w:val="F2BEEC32"/>
@@ -4640,7 +4839,7 @@
       </w:rPr>
     </w:lvl>
   </w:abstractNum>
-  <w:abstractNum w:abstractNumId="13">
+  <w:abstractNum w:abstractNumId="14">
     <w:nsid w:val="3A93ECFA"/>
     <w:multiLevelType w:val="singleLevel"/>
     <w:tmpl w:val="73C6A897"/>
@@ -4662,7 +4861,7 @@
       </w:rPr>
     </w:lvl>
   </w:abstractNum>
-  <w:abstractNum w:abstractNumId="14">
+  <w:abstractNum w:abstractNumId="15">
     <w:nsid w:val="3CB52BC9"/>
     <w:multiLevelType w:val="hybridMultilevel"/>
     <w:tmpl w:val="0F1C203A"/>
@@ -4775,7 +4974,7 @@
       </w:rPr>
     </w:lvl>
   </w:abstractNum>
-  <w:abstractNum w:abstractNumId="15">
+  <w:abstractNum w:abstractNumId="16">
     <w:nsid w:val="419F3445"/>
     <w:multiLevelType w:val="hybridMultilevel"/>
     <w:tmpl w:val="D7D6A5DA"/>
@@ -4888,7 +5087,7 @@
       </w:rPr>
     </w:lvl>
   </w:abstractNum>
-  <w:abstractNum w:abstractNumId="16">
+  <w:abstractNum w:abstractNumId="17">
     <w:nsid w:val="4EA02405"/>
     <w:multiLevelType w:val="hybridMultilevel"/>
     <w:tmpl w:val="240E743A"/>
@@ -5001,7 +5200,7 @@
       </w:rPr>
     </w:lvl>
   </w:abstractNum>
-  <w:abstractNum w:abstractNumId="17">
+  <w:abstractNum w:abstractNumId="18">
     <w:nsid w:val="50824306"/>
     <w:multiLevelType w:val="hybridMultilevel"/>
     <w:tmpl w:val="E08CF530"/>
@@ -5114,7 +5313,7 @@
       </w:rPr>
     </w:lvl>
   </w:abstractNum>
-  <w:abstractNum w:abstractNumId="18">
+  <w:abstractNum w:abstractNumId="19">
     <w:nsid w:val="56745975"/>
     <w:multiLevelType w:val="hybridMultilevel"/>
     <w:tmpl w:val="619E55D4"/>
@@ -5227,7 +5426,7 @@
       </w:rPr>
     </w:lvl>
   </w:abstractNum>
-  <w:abstractNum w:abstractNumId="19">
+  <w:abstractNum w:abstractNumId="20">
     <w:nsid w:val="5BCE40C1"/>
     <w:multiLevelType w:val="hybridMultilevel"/>
     <w:tmpl w:val="D460E7EC"/>
@@ -5340,7 +5539,7 @@
       </w:rPr>
     </w:lvl>
   </w:abstractNum>
-  <w:abstractNum w:abstractNumId="20">
+  <w:abstractNum w:abstractNumId="21">
     <w:nsid w:val="5DF8491B"/>
     <w:multiLevelType w:val="multilevel"/>
     <w:tmpl w:val="9C2E322C"/>
@@ -5489,7 +5688,120 @@
       </w:rPr>
     </w:lvl>
   </w:abstractNum>
-  <w:abstractNum w:abstractNumId="21">
+  <w:abstractNum w:abstractNumId="22">
+    <w:nsid w:val="60BB26D9"/>
+    <w:multiLevelType w:val="hybridMultilevel"/>
+    <w:tmpl w:val="E57E9382"/>
+    <w:lvl w:ilvl="0" w:tplc="08090005">
+      <w:start w:val="1"/>
+      <w:numFmt w:val="bullet"/>
+      <w:lvlText w:val=""/>
+      <w:lvlJc w:val="left"/>
+      <w:pPr>
+        <w:ind w:left="360" w:hanging="360"/>
+      </w:pPr>
+      <w:rPr>
+        <w:rFonts w:ascii="Wingdings" w:hAnsi="Wingdings" w:hint="default"/>
+      </w:rPr>
+    </w:lvl>
+    <w:lvl w:ilvl="1" w:tplc="08090003" w:tentative="1">
+      <w:start w:val="1"/>
+      <w:numFmt w:val="bullet"/>
+      <w:lvlText w:val="o"/>
+      <w:lvlJc w:val="left"/>
+      <w:pPr>
+        <w:ind w:left="1080" w:hanging="360"/>
+      </w:pPr>
+      <w:rPr>
+        <w:rFonts w:ascii="Courier New" w:hAnsi="Courier New" w:cs="Courier New" w:hint="default"/>
+      </w:rPr>
+    </w:lvl>
+    <w:lvl w:ilvl="2" w:tplc="08090005" w:tentative="1">
+      <w:start w:val="1"/>
+      <w:numFmt w:val="bullet"/>
+      <w:lvlText w:val=""/>
+      <w:lvlJc w:val="left"/>
+      <w:pPr>
+        <w:ind w:left="1800" w:hanging="360"/>
+      </w:pPr>
+      <w:rPr>
+        <w:rFonts w:ascii="Wingdings" w:hAnsi="Wingdings" w:hint="default"/>
+      </w:rPr>
+    </w:lvl>
+    <w:lvl w:ilvl="3" w:tplc="08090001" w:tentative="1">
+      <w:start w:val="1"/>
+      <w:numFmt w:val="bullet"/>
+      <w:lvlText w:val=""/>
+      <w:lvlJc w:val="left"/>
+      <w:pPr>
+        <w:ind w:left="2520" w:hanging="360"/>
+      </w:pPr>
+      <w:rPr>
+        <w:rFonts w:ascii="Symbol" w:hAnsi="Symbol" w:hint="default"/>
+      </w:rPr>
+    </w:lvl>
+    <w:lvl w:ilvl="4" w:tplc="08090003" w:tentative="1">
+      <w:start w:val="1"/>
+      <w:numFmt w:val="bullet"/>
+      <w:lvlText w:val="o"/>
+      <w:lvlJc w:val="left"/>
+      <w:pPr>
+        <w:ind w:left="3240" w:hanging="360"/>
+      </w:pPr>
+      <w:rPr>
+        <w:rFonts w:ascii="Courier New" w:hAnsi="Courier New" w:cs="Courier New" w:hint="default"/>
+      </w:rPr>
+    </w:lvl>
+    <w:lvl w:ilvl="5" w:tplc="08090005" w:tentative="1">
+      <w:start w:val="1"/>
+      <w:numFmt w:val="bullet"/>
+      <w:lvlText w:val=""/>
+      <w:lvlJc w:val="left"/>
+      <w:pPr>
+        <w:ind w:left="3960" w:hanging="360"/>
+      </w:pPr>
+      <w:rPr>
+        <w:rFonts w:ascii="Wingdings" w:hAnsi="Wingdings" w:hint="default"/>
+      </w:rPr>
+    </w:lvl>
+    <w:lvl w:ilvl="6" w:tplc="08090001" w:tentative="1">
+      <w:start w:val="1"/>
+      <w:numFmt w:val="bullet"/>
+      <w:lvlText w:val=""/>
+      <w:lvlJc w:val="left"/>
+      <w:pPr>
+        <w:ind w:left="4680" w:hanging="360"/>
+      </w:pPr>
+      <w:rPr>
+        <w:rFonts w:ascii="Symbol" w:hAnsi="Symbol" w:hint="default"/>
+      </w:rPr>
+    </w:lvl>
+    <w:lvl w:ilvl="7" w:tplc="08090003" w:tentative="1">
+      <w:start w:val="1"/>
+      <w:numFmt w:val="bullet"/>
+      <w:lvlText w:val="o"/>
+      <w:lvlJc w:val="left"/>
+      <w:pPr>
+        <w:ind w:left="5400" w:hanging="360"/>
+      </w:pPr>
+      <w:rPr>
+        <w:rFonts w:ascii="Courier New" w:hAnsi="Courier New" w:cs="Courier New" w:hint="default"/>
+      </w:rPr>
+    </w:lvl>
+    <w:lvl w:ilvl="8" w:tplc="08090005" w:tentative="1">
+      <w:start w:val="1"/>
+      <w:numFmt w:val="bullet"/>
+      <w:lvlText w:val=""/>
+      <w:lvlJc w:val="left"/>
+      <w:pPr>
+        <w:ind w:left="6120" w:hanging="360"/>
+      </w:pPr>
+      <w:rPr>
+        <w:rFonts w:ascii="Wingdings" w:hAnsi="Wingdings" w:hint="default"/>
+      </w:rPr>
+    </w:lvl>
+  </w:abstractNum>
+  <w:abstractNum w:abstractNumId="23">
     <w:nsid w:val="6573437A"/>
     <w:multiLevelType w:val="hybridMultilevel"/>
     <w:tmpl w:val="DFC628AA"/>
@@ -5602,7 +5914,7 @@
       </w:rPr>
     </w:lvl>
   </w:abstractNum>
-  <w:abstractNum w:abstractNumId="22">
+  <w:abstractNum w:abstractNumId="24">
     <w:nsid w:val="66267CF5"/>
     <w:multiLevelType w:val="multilevel"/>
     <w:tmpl w:val="3C644478"/>
@@ -5751,7 +6063,7 @@
       </w:rPr>
     </w:lvl>
   </w:abstractNum>
-  <w:abstractNum w:abstractNumId="23">
+  <w:abstractNum w:abstractNumId="25">
     <w:nsid w:val="67673526"/>
     <w:multiLevelType w:val="hybridMultilevel"/>
     <w:tmpl w:val="6AD04612"/>
@@ -5864,7 +6176,7 @@
       </w:rPr>
     </w:lvl>
   </w:abstractNum>
-  <w:abstractNum w:abstractNumId="24">
+  <w:abstractNum w:abstractNumId="26">
     <w:nsid w:val="6AB60A3E"/>
     <w:multiLevelType w:val="hybridMultilevel"/>
     <w:tmpl w:val="396A131A"/>
@@ -5977,7 +6289,7 @@
       </w:rPr>
     </w:lvl>
   </w:abstractNum>
-  <w:abstractNum w:abstractNumId="25">
+  <w:abstractNum w:abstractNumId="27">
     <w:nsid w:val="7DE16FC7"/>
     <w:multiLevelType w:val="hybridMultilevel"/>
     <w:tmpl w:val="CE703BC6"/>
@@ -6090,7 +6402,7 @@
       </w:rPr>
     </w:lvl>
   </w:abstractNum>
-  <w:abstractNum w:abstractNumId="26">
+  <w:abstractNum w:abstractNumId="28">
     <w:nsid w:val="7E99058F"/>
     <w:multiLevelType w:val="hybridMultilevel"/>
     <w:tmpl w:val="FE70B570"/>
@@ -6204,91 +6516,97 @@
     </w:lvl>
   </w:abstractNum>
   <w:num w:numId="1">
-    <w:abstractNumId w:val="6"/>
+    <w:abstractNumId w:val="7"/>
   </w:num>
   <w:num w:numId="2">
-    <w:abstractNumId w:val="12"/>
+    <w:abstractNumId w:val="13"/>
   </w:num>
   <w:num w:numId="3">
     <w:abstractNumId w:val="1"/>
   </w:num>
   <w:num w:numId="4">
-    <w:abstractNumId w:val="23"/>
+    <w:abstractNumId w:val="25"/>
   </w:num>
   <w:num w:numId="5">
-    <w:abstractNumId w:val="22"/>
+    <w:abstractNumId w:val="24"/>
   </w:num>
   <w:num w:numId="6">
     <w:abstractNumId w:val="0"/>
   </w:num>
   <w:num w:numId="7">
-    <w:abstractNumId w:val="10"/>
+    <w:abstractNumId w:val="11"/>
   </w:num>
   <w:num w:numId="8">
-    <w:abstractNumId w:val="20"/>
+    <w:abstractNumId w:val="21"/>
   </w:num>
   <w:num w:numId="9">
     <w:abstractNumId w:val="3"/>
   </w:num>
   <w:num w:numId="10">
-    <w:abstractNumId w:val="21"/>
+    <w:abstractNumId w:val="23"/>
   </w:num>
   <w:num w:numId="11">
+    <w:abstractNumId w:val="16"/>
+  </w:num>
+  <w:num w:numId="12">
+    <w:abstractNumId w:val="17"/>
+  </w:num>
+  <w:num w:numId="13">
+    <w:abstractNumId w:val="14"/>
+  </w:num>
+  <w:num w:numId="14">
+    <w:abstractNumId w:val="28"/>
+  </w:num>
+  <w:num w:numId="15">
+    <w:abstractNumId w:val="10"/>
+  </w:num>
+  <w:num w:numId="16">
+    <w:abstractNumId w:val="20"/>
+  </w:num>
+  <w:num w:numId="17">
+    <w:abstractNumId w:val="5"/>
+  </w:num>
+  <w:num w:numId="18">
+    <w:abstractNumId w:val="9"/>
+  </w:num>
+  <w:num w:numId="19">
+    <w:abstractNumId w:val="18"/>
+  </w:num>
+  <w:num w:numId="20">
     <w:abstractNumId w:val="15"/>
   </w:num>
-  <w:num w:numId="12">
-    <w:abstractNumId w:val="16"/>
-  </w:num>
-  <w:num w:numId="13">
-    <w:abstractNumId w:val="13"/>
-  </w:num>
-  <w:num w:numId="14">
+  <w:num w:numId="21">
     <w:abstractNumId w:val="26"/>
-  </w:num>
-  <w:num w:numId="15">
-    <w:abstractNumId w:val="9"/>
-  </w:num>
-  <w:num w:numId="16">
-    <w:abstractNumId w:val="19"/>
-  </w:num>
-  <w:num w:numId="17">
-    <w:abstractNumId w:val="4"/>
-  </w:num>
-  <w:num w:numId="18">
-    <w:abstractNumId w:val="8"/>
-  </w:num>
-  <w:num w:numId="19">
-    <w:abstractNumId w:val="17"/>
-  </w:num>
-  <w:num w:numId="20">
-    <w:abstractNumId w:val="14"/>
-  </w:num>
-  <w:num w:numId="21">
-    <w:abstractNumId w:val="24"/>
   </w:num>
   <w:num w:numId="22">
     <w:abstractNumId w:val="2"/>
   </w:num>
   <w:num w:numId="23">
-    <w:abstractNumId w:val="25"/>
+    <w:abstractNumId w:val="27"/>
   </w:num>
   <w:num w:numId="24">
-    <w:abstractNumId w:val="18"/>
+    <w:abstractNumId w:val="19"/>
   </w:num>
   <w:num w:numId="25">
-    <w:abstractNumId w:val="7"/>
+    <w:abstractNumId w:val="8"/>
   </w:num>
   <w:num w:numId="26">
-    <w:abstractNumId w:val="11"/>
+    <w:abstractNumId w:val="12"/>
   </w:num>
   <w:num w:numId="27">
-    <w:abstractNumId w:val="5"/>
+    <w:abstractNumId w:val="6"/>
+  </w:num>
+  <w:num w:numId="28">
+    <w:abstractNumId w:val="22"/>
+  </w:num>
+  <w:num w:numId="29">
+    <w:abstractNumId w:val="4"/>
   </w:num>
 </w:numbering>
 </file>
 
 <file path=word/styles.xml><?xml version="1.0" encoding="utf-8"?>
-<w:styles xmlns:mc="http://schemas.openxmlformats.org/markup-compatibility/2006" xmlns:r="http://schemas.openxmlformats.org/officeDocument/2006/relationships" xmlns:w="http://schemas.openxmlformats.org/wordprocessingml/2006/main" xmlns:w14="http://schemas.microsoft.com/office/word/2010/wordml" mc:Ignorable="w14">
+<w:styles xmlns:mc="http://schemas.openxmlformats.org/markup-compatibility/2006" xmlns:r="http://schemas.openxmlformats.org/officeDocument/2006/relationships" xmlns:w="http://schemas.openxmlformats.org/wordprocessingml/2006/main" xmlns:w14="http://schemas.microsoft.com/office/word/2010/wordml" xmlns:w15="http://schemas.microsoft.com/office/word/2012/wordml" mc:Ignorable="w14 w15">
   <w:docDefaults>
     <w:rPrDefault>
       <w:rPr>
@@ -6304,627 +6622,378 @@
       </w:pPr>
     </w:pPrDefault>
   </w:docDefaults>
-  <w:latentStyles w:defLockedState="0" w:defUIPriority="99" w:defSemiHidden="1" w:defUnhideWhenUsed="1" w:defQFormat="0" w:count="267">
-    <w:lsdException w:name="Normal" w:semiHidden="0" w:uiPriority="0" w:unhideWhenUsed="0" w:qFormat="1"/>
-    <w:lsdException w:name="heading 1" w:semiHidden="0" w:uiPriority="9" w:unhideWhenUsed="0" w:qFormat="1"/>
-    <w:lsdException w:name="heading 2" w:uiPriority="9" w:qFormat="1"/>
-    <w:lsdException w:name="heading 3" w:uiPriority="9" w:qFormat="1"/>
-    <w:lsdException w:name="heading 4" w:uiPriority="9" w:qFormat="1"/>
-    <w:lsdException w:name="heading 5" w:uiPriority="9" w:qFormat="1"/>
-    <w:lsdException w:name="heading 6" w:uiPriority="9" w:qFormat="1"/>
-    <w:lsdException w:name="heading 7" w:uiPriority="9" w:qFormat="1"/>
-    <w:lsdException w:name="heading 8" w:uiPriority="9" w:qFormat="1"/>
-    <w:lsdException w:name="heading 9" w:uiPriority="9" w:qFormat="1"/>
-    <w:lsdException w:name="toc 1" w:uiPriority="39"/>
-    <w:lsdException w:name="toc 2" w:uiPriority="39"/>
-    <w:lsdException w:name="toc 3" w:uiPriority="39"/>
-    <w:lsdException w:name="toc 4" w:uiPriority="39"/>
-    <w:lsdException w:name="toc 5" w:uiPriority="39"/>
-    <w:lsdException w:name="toc 6" w:uiPriority="39"/>
-    <w:lsdException w:name="toc 7" w:uiPriority="39"/>
-    <w:lsdException w:name="toc 8" w:uiPriority="39"/>
-    <w:lsdException w:name="toc 9" w:uiPriority="39"/>
-    <w:lsdException w:name="caption" w:uiPriority="35" w:qFormat="1"/>
-    <w:lsdException w:name="Title" w:semiHidden="0" w:uiPriority="10" w:unhideWhenUsed="0" w:qFormat="1"/>
-    <w:lsdException w:name="Default Paragraph Font" w:uiPriority="1"/>
-    <w:lsdException w:name="Subtitle" w:semiHidden="0" w:uiPriority="11" w:unhideWhenUsed="0" w:qFormat="1"/>
-    <w:lsdException w:name="Strong" w:semiHidden="0" w:uiPriority="22" w:unhideWhenUsed="0" w:qFormat="1"/>
-    <w:lsdException w:name="Emphasis" w:semiHidden="0" w:uiPriority="20" w:unhideWhenUsed="0" w:qFormat="1"/>
-    <w:lsdException w:name="Table Grid" w:semiHidden="0" w:uiPriority="59" w:unhideWhenUsed="0"/>
-    <w:lsdException w:name="Placeholder Text" w:unhideWhenUsed="0"/>
-    <w:lsdException w:name="No Spacing" w:semiHidden="0" w:uiPriority="1" w:unhideWhenUsed="0" w:qFormat="1"/>
-    <w:lsdException w:name="Light Shading" w:semiHidden="0" w:uiPriority="60" w:unhideWhenUsed="0"/>
-    <w:lsdException w:name="Light List" w:semiHidden="0" w:uiPriority="61" w:unhideWhenUsed="0"/>
-    <w:lsdException w:name="Light Grid" w:semiHidden="0" w:uiPriority="62" w:unhideWhenUsed="0"/>
-    <w:lsdException w:name="Medium Shading 1" w:semiHidden="0" w:uiPriority="63" w:unhideWhenUsed="0"/>
-    <w:lsdException w:name="Medium Shading 2" w:semiHidden="0" w:uiPriority="64" w:unhideWhenUsed="0"/>
-    <w:lsdException w:name="Medium List 1" w:semiHidden="0" w:uiPriority="65" w:unhideWhenUsed="0"/>
-    <w:lsdException w:name="Medium List 2" w:semiHidden="0" w:uiPriority="66" w:unhideWhenUsed="0"/>
-    <w:lsdException w:name="Medium Grid 1" w:semiHidden="0" w:uiPriority="67" w:unhideWhenUsed="0"/>
-    <w:lsdException w:name="Medium Grid 2" w:semiHidden="0" w:uiPriority="68" w:unhideWhenUsed="0"/>
-    <w:lsdException w:name="Medium Grid 3" w:semiHidden="0" w:uiPriority="69" w:unhideWhenUsed="0"/>
-    <w:lsdException w:name="Dark List" w:semiHidden="0" w:uiPriority="70" w:unhideWhenUsed="0"/>
-    <w:lsdException w:name="Colorful Shading" w:semiHidden="0" w:uiPriority="71" w:unhideWhenUsed="0"/>
-    <w:lsdException w:name="Colorful List" w:semiHidden="0" w:uiPriority="72" w:unhideWhenUsed="0"/>
-    <w:lsdException w:name="Colorful Grid" w:semiHidden="0" w:uiPriority="73" w:unhideWhenUsed="0"/>
-    <w:lsdException w:name="Light Shading Accent 1" w:semiHidden="0" w:uiPriority="60" w:unhideWhenUsed="0"/>
-    <w:lsdException w:name="Light List Accent 1" w:semiHidden="0" w:uiPriority="61" w:unhideWhenUsed="0"/>
-    <w:lsdException w:name="Light Grid Accent 1" w:semiHidden="0" w:uiPriority="62" w:unhideWhenUsed="0"/>
-    <w:lsdException w:name="Medium Shading 1 Accent 1" w:semiHidden="0" w:uiPriority="63" w:unhideWhenUsed="0"/>
-    <w:lsdException w:name="Medium Shading 2 Accent 1" w:semiHidden="0" w:uiPriority="64" w:unhideWhenUsed="0"/>
-    <w:lsdException w:name="Medium List 1 Accent 1" w:semiHidden="0" w:uiPriority="65" w:unhideWhenUsed="0"/>
-    <w:lsdException w:name="Revision" w:unhideWhenUsed="0"/>
-    <w:lsdException w:name="List Paragraph" w:semiHidden="0" w:uiPriority="34" w:unhideWhenUsed="0" w:qFormat="1"/>
-    <w:lsdException w:name="Quote" w:semiHidden="0" w:uiPriority="29" w:unhideWhenUsed="0" w:qFormat="1"/>
-    <w:lsdException w:name="Intense Quote" w:semiHidden="0" w:uiPriority="30" w:unhideWhenUsed="0" w:qFormat="1"/>
-    <w:lsdException w:name="Medium List 2 Accent 1" w:semiHidden="0" w:uiPriority="66" w:unhideWhenUsed="0"/>
-    <w:lsdException w:name="Medium Grid 1 Accent 1" w:semiHidden="0" w:uiPriority="67" w:unhideWhenUsed="0"/>
-    <w:lsdException w:name="Medium Grid 2 Accent 1" w:semiHidden="0" w:uiPriority="68" w:unhideWhenUsed="0"/>
-    <w:lsdException w:name="Medium Grid 3 Accent 1" w:semiHidden="0" w:uiPriority="69" w:unhideWhenUsed="0"/>
-    <w:lsdException w:name="Dark List Accent 1" w:semiHidden="0" w:uiPriority="70" w:unhideWhenUsed="0"/>
-    <w:lsdException w:name="Colorful Shading Accent 1" w:semiHidden="0" w:uiPriority="71" w:unhideWhenUsed="0"/>
-    <w:lsdException w:name="Colorful List Accent 1" w:semiHidden="0" w:uiPriority="72" w:unhideWhenUsed="0"/>
-    <w:lsdException w:name="Colorful Grid Accent 1" w:semiHidden="0" w:uiPriority="73" w:unhideWhenUsed="0"/>
-    <w:lsdException w:name="Light Shading Accent 2" w:semiHidden="0" w:uiPriority="60" w:unhideWhenUsed="0"/>
-    <w:lsdException w:name="Light List Accent 2" w:semiHidden="0" w:uiPriority="61" w:unhideWhenUsed="0"/>
-    <w:lsdException w:name="Light Grid Accent 2" w:semiHidden="0" w:uiPriority="62" w:unhideWhenUsed="0"/>
-    <w:lsdException w:name="Medium Shading 1 Accent 2" w:semiHidden="0" w:uiPriority="63" w:unhideWhenUsed="0"/>
-    <w:lsdException w:name="Medium Shading 2 Accent 2" w:semiHidden="0" w:uiPriority="64" w:unhideWhenUsed="0"/>
-    <w:lsdException w:name="Medium List 1 Accent 2" w:semiHidden="0" w:uiPriority="65" w:unhideWhenUsed="0"/>
-    <w:lsdException w:name="Medium List 2 Accent 2" w:semiHidden="0" w:uiPriority="66" w:unhideWhenUsed="0"/>
-    <w:lsdException w:name="Medium Grid 1 Accent 2" w:semiHidden="0" w:uiPriority="67" w:unhideWhenUsed="0"/>
-    <w:lsdException w:name="Medium Grid 2 Accent 2" w:semiHidden="0" w:uiPriority="68" w:unhideWhenUsed="0"/>
-    <w:lsdException w:name="Medium Grid 3 Accent 2" w:semiHidden="0" w:uiPriority="69" w:unhideWhenUsed="0"/>
-    <w:lsdException w:name="Dark List Accent 2" w:semiHidden="0" w:uiPriority="70" w:unhideWhenUsed="0"/>
-    <w:lsdException w:name="Colorful Shading Accent 2" w:semiHidden="0" w:uiPriority="71" w:unhideWhenUsed="0"/>
-    <w:lsdException w:name="Colorful List Accent 2" w:semiHidden="0" w:uiPriority="72" w:unhideWhenUsed="0"/>
-    <w:lsdException w:name="Colorful Grid Accent 2" w:semiHidden="0" w:uiPriority="73" w:unhideWhenUsed="0"/>
-    <w:lsdException w:name="Light Shading Accent 3" w:semiHidden="0" w:uiPriority="60" w:unhideWhenUsed="0"/>
-    <w:lsdException w:name="Light List Accent 3" w:semiHidden="0" w:uiPriority="61" w:unhideWhenUsed="0"/>
-    <w:lsdException w:name="Light Grid Accent 3" w:semiHidden="0" w:uiPriority="62" w:unhideWhenUsed="0"/>
-    <w:lsdException w:name="Medium Shading 1 Accent 3" w:semiHidden="0" w:uiPriority="63" w:unhideWhenUsed="0"/>
-    <w:lsdException w:name="Medium Shading 2 Accent 3" w:semiHidden="0" w:uiPriority="64" w:unhideWhenUsed="0"/>
-    <w:lsdException w:name="Medium List 1 Accent 3" w:semiHidden="0" w:uiPriority="65" w:unhideWhenUsed="0"/>
-    <w:lsdException w:name="Medium List 2 Accent 3" w:semiHidden="0" w:uiPriority="66" w:unhideWhenUsed="0"/>
-    <w:lsdException w:name="Medium Grid 1 Accent 3" w:semiHidden="0" w:uiPriority="67" w:unhideWhenUsed="0"/>
-    <w:lsdException w:name="Medium Grid 2 Accent 3" w:semiHidden="0" w:uiPriority="68" w:unhideWhenUsed="0"/>
-    <w:lsdException w:name="Medium Grid 3 Accent 3" w:semiHidden="0" w:uiPriority="69" w:unhideWhenUsed="0"/>
-    <w:lsdException w:name="Dark List Accent 3" w:semiHidden="0" w:uiPriority="70" w:unhideWhenUsed="0"/>
-    <w:lsdException w:name="Colorful Shading Accent 3" w:semiHidden="0" w:uiPriority="71" w:unhideWhenUsed="0"/>
-    <w:lsdException w:name="Colorful List Accent 3" w:semiHidden="0" w:uiPriority="72" w:unhideWhenUsed="0"/>
-    <w:lsdException w:name="Colorful Grid Accent 3" w:semiHidden="0" w:uiPriority="73" w:unhideWhenUsed="0"/>
-    <w:lsdException w:name="Light Shading Accent 4" w:semiHidden="0" w:uiPriority="60" w:unhideWhenUsed="0"/>
-    <w:lsdException w:name="Light List Accent 4" w:semiHidden="0" w:uiPriority="61" w:unhideWhenUsed="0"/>
-    <w:lsdException w:name="Light Grid Accent 4" w:semiHidden="0" w:uiPriority="62" w:unhideWhenUsed="0"/>
-    <w:lsdException w:name="Medium Shading 1 Accent 4" w:semiHidden="0" w:uiPriority="63" w:unhideWhenUsed="0"/>
-    <w:lsdException w:name="Medium Shading 2 Accent 4" w:semiHidden="0" w:uiPriority="64" w:unhideWhenUsed="0"/>
-    <w:lsdException w:name="Medium List 1 Accent 4" w:semiHidden="0" w:uiPriority="65" w:unhideWhenUsed="0"/>
-    <w:lsdException w:name="Medium List 2 Accent 4" w:semiHidden="0" w:uiPriority="66" w:unhideWhenUsed="0"/>
-    <w:lsdException w:name="Medium Grid 1 Accent 4" w:semiHidden="0" w:uiPriority="67" w:unhideWhenUsed="0"/>
-    <w:lsdException w:name="Medium Grid 2 Accent 4" w:semiHidden="0" w:uiPriority="68" w:unhideWhenUsed="0"/>
-    <w:lsdException w:name="Medium Grid 3 Accent 4" w:semiHidden="0" w:uiPriority="69" w:unhideWhenUsed="0"/>
-    <w:lsdException w:name="Dark List Accent 4" w:semiHidden="0" w:uiPriority="70" w:unhideWhenUsed="0"/>
-    <w:lsdException w:name="Colorful Shading Accent 4" w:semiHidden="0" w:uiPriority="71" w:unhideWhenUsed="0"/>
-    <w:lsdException w:name="Colorful List Accent 4" w:semiHidden="0" w:uiPriority="72" w:unhideWhenUsed="0"/>
-    <w:lsdException w:name="Colorful Grid Accent 4" w:semiHidden="0" w:uiPriority="73" w:unhideWhenUsed="0"/>
-    <w:lsdException w:name="Light Shading Accent 5" w:semiHidden="0" w:uiPriority="60" w:unhideWhenUsed="0"/>
-    <w:lsdException w:name="Light List Accent 5" w:semiHidden="0" w:uiPriority="61" w:unhideWhenUsed="0"/>
-    <w:lsdException w:name="Light Grid Accent 5" w:semiHidden="0" w:uiPriority="62" w:unhideWhenUsed="0"/>
-    <w:lsdException w:name="Medium Shading 1 Accent 5" w:semiHidden="0" w:uiPriority="63" w:unhideWhenUsed="0"/>
-    <w:lsdException w:name="Medium Shading 2 Accent 5" w:semiHidden="0" w:uiPriority="64" w:unhideWhenUsed="0"/>
-    <w:lsdException w:name="Medium List 1 Accent 5" w:semiHidden="0" w:uiPriority="65" w:unhideWhenUsed="0"/>
-    <w:lsdException w:name="Medium List 2 Accent 5" w:semiHidden="0" w:uiPriority="66" w:unhideWhenUsed="0"/>
-    <w:lsdException w:name="Medium Grid 1 Accent 5" w:semiHidden="0" w:uiPriority="67" w:unhideWhenUsed="0"/>
-    <w:lsdException w:name="Medium Grid 2 Accent 5" w:semiHidden="0" w:uiPriority="68" w:unhideWhenUsed="0"/>
-    <w:lsdException w:name="Medium Grid 3 Accent 5" w:semiHidden="0" w:uiPriority="69" w:unhideWhenUsed="0"/>
-    <w:lsdException w:name="Dark List Accent 5" w:semiHidden="0" w:uiPriority="70" w:unhideWhenUsed="0"/>
-    <w:lsdException w:name="Colorful Shading Accent 5" w:semiHidden="0" w:uiPriority="71" w:unhideWhenUsed="0"/>
-    <w:lsdException w:name="Colorful List Accent 5" w:semiHidden="0" w:uiPriority="72" w:unhideWhenUsed="0"/>
-    <w:lsdException w:name="Colorful Grid Accent 5" w:semiHidden="0" w:uiPriority="73" w:unhideWhenUsed="0"/>
-    <w:lsdException w:name="Light Shading Accent 6" w:semiHidden="0" w:uiPriority="60" w:unhideWhenUsed="0"/>
-    <w:lsdException w:name="Light List Accent 6" w:semiHidden="0" w:uiPriority="61" w:unhideWhenUsed="0"/>
-    <w:lsdException w:name="Light Grid Accent 6" w:semiHidden="0" w:uiPriority="62" w:unhideWhenUsed="0"/>
-    <w:lsdException w:name="Medium Shading 1 Accent 6" w:semiHidden="0" w:uiPriority="63" w:unhideWhenUsed="0"/>
-    <w:lsdException w:name="Medium Shading 2 Accent 6" w:semiHidden="0" w:uiPriority="64" w:unhideWhenUsed="0"/>
-    <w:lsdException w:name="Medium List 1 Accent 6" w:semiHidden="0" w:uiPriority="65" w:unhideWhenUsed="0"/>
-    <w:lsdException w:name="Medium List 2 Accent 6" w:semiHidden="0" w:uiPriority="66" w:unhideWhenUsed="0"/>
-    <w:lsdException w:name="Medium Grid 1 Accent 6" w:semiHidden="0" w:uiPriority="67" w:unhideWhenUsed="0"/>
-    <w:lsdException w:name="Medium Grid 2 Accent 6" w:semiHidden="0" w:uiPriority="68" w:unhideWhenUsed="0"/>
-    <w:lsdException w:name="Medium Grid 3 Accent 6" w:semiHidden="0" w:uiPriority="69" w:unhideWhenUsed="0"/>
-    <w:lsdException w:name="Dark List Accent 6" w:semiHidden="0" w:uiPriority="70" w:unhideWhenUsed="0"/>
-    <w:lsdException w:name="Colorful Shading Accent 6" w:semiHidden="0" w:uiPriority="71" w:unhideWhenUsed="0"/>
-    <w:lsdException w:name="Colorful List Accent 6" w:semiHidden="0" w:uiPriority="72" w:unhideWhenUsed="0"/>
-    <w:lsdException w:name="Colorful Grid Accent 6" w:semiHidden="0" w:uiPriority="73" w:unhideWhenUsed="0"/>
-    <w:lsdException w:name="Subtle Emphasis" w:semiHidden="0" w:uiPriority="19" w:unhideWhenUsed="0" w:qFormat="1"/>
-    <w:lsdException w:name="Intense Emphasis" w:semiHidden="0" w:uiPriority="21" w:unhideWhenUsed="0" w:qFormat="1"/>
-    <w:lsdException w:name="Subtle Reference" w:semiHidden="0" w:uiPriority="31" w:unhideWhenUsed="0" w:qFormat="1"/>
-    <w:lsdException w:name="Intense Reference" w:semiHidden="0" w:uiPriority="32" w:unhideWhenUsed="0" w:qFormat="1"/>
-    <w:lsdException w:name="Book Title" w:semiHidden="0" w:uiPriority="33" w:unhideWhenUsed="0" w:qFormat="1"/>
-    <w:lsdException w:name="Bibliography" w:uiPriority="37"/>
-    <w:lsdException w:name="TOC Heading" w:uiPriority="39" w:qFormat="1"/>
-  </w:latentStyles>
-  <w:style w:type="paragraph" w:default="1" w:styleId="Normal">
-    <w:name w:val="Normal"/>
-    <w:qFormat/>
-    <w:rsid w:val="007C0DB5"/>
-    <w:pPr>
-      <w:spacing w:line="240" w:lineRule="auto"/>
-    </w:pPr>
-  </w:style>
-  <w:style w:type="paragraph" w:styleId="Heading1">
-    <w:name w:val="heading 1"/>
-    <w:basedOn w:val="Normal"/>
-    <w:next w:val="Normal"/>
-    <w:link w:val="Heading1Char"/>
-    <w:uiPriority w:val="9"/>
-    <w:qFormat/>
-    <w:rsid w:val="005F0E0B"/>
-    <w:pPr>
-      <w:keepNext/>
-      <w:keepLines/>
-      <w:spacing w:before="480" w:after="0"/>
-      <w:outlineLvl w:val="0"/>
-    </w:pPr>
-    <w:rPr>
-      <w:rFonts w:asciiTheme="majorHAnsi" w:eastAsiaTheme="majorEastAsia" w:hAnsiTheme="majorHAnsi" w:cstheme="majorBidi"/>
-      <w:b/>
-      <w:bCs/>
-      <w:color w:val="365F91" w:themeColor="accent1" w:themeShade="BF"/>
-      <w:sz w:val="28"/>
-      <w:szCs w:val="28"/>
-    </w:rPr>
-  </w:style>
-  <w:style w:type="paragraph" w:styleId="Heading2">
-    <w:name w:val="heading 2"/>
-    <w:basedOn w:val="Normal"/>
-    <w:next w:val="Normal"/>
-    <w:link w:val="Heading2Char"/>
-    <w:uiPriority w:val="9"/>
-    <w:unhideWhenUsed/>
-    <w:qFormat/>
-    <w:rsid w:val="007076A2"/>
-    <w:pPr>
-      <w:keepNext/>
-      <w:keepLines/>
-      <w:spacing w:before="200" w:after="0"/>
-      <w:outlineLvl w:val="1"/>
-    </w:pPr>
-    <w:rPr>
-      <w:rFonts w:asciiTheme="majorHAnsi" w:eastAsiaTheme="majorEastAsia" w:hAnsiTheme="majorHAnsi" w:cstheme="majorBidi"/>
-      <w:b/>
-      <w:bCs/>
-      <w:color w:val="4F81BD" w:themeColor="accent1"/>
-      <w:sz w:val="26"/>
-      <w:szCs w:val="26"/>
-    </w:rPr>
-  </w:style>
-  <w:style w:type="character" w:default="1" w:styleId="DefaultParagraphFont">
-    <w:name w:val="Default Paragraph Font"/>
-    <w:uiPriority w:val="1"/>
-    <w:semiHidden/>
-    <w:unhideWhenUsed/>
-  </w:style>
-  <w:style w:type="table" w:default="1" w:styleId="TableNormal">
-    <w:name w:val="Normal Table"/>
-    <w:uiPriority w:val="99"/>
-    <w:semiHidden/>
-    <w:unhideWhenUsed/>
-    <w:tblPr>
-      <w:tblInd w:w="0" w:type="dxa"/>
-      <w:tblCellMar>
-        <w:top w:w="0" w:type="dxa"/>
-        <w:left w:w="108" w:type="dxa"/>
-        <w:bottom w:w="0" w:type="dxa"/>
-        <w:right w:w="108" w:type="dxa"/>
-      </w:tblCellMar>
-    </w:tblPr>
-  </w:style>
-  <w:style w:type="numbering" w:default="1" w:styleId="NoList">
-    <w:name w:val="No List"/>
-    <w:uiPriority w:val="99"/>
-    <w:semiHidden/>
-    <w:unhideWhenUsed/>
-  </w:style>
-  <w:style w:type="paragraph" w:styleId="Header">
-    <w:name w:val="header"/>
-    <w:basedOn w:val="Normal"/>
-    <w:link w:val="HeaderChar"/>
-    <w:uiPriority w:val="99"/>
-    <w:unhideWhenUsed/>
-    <w:rsid w:val="00837CCD"/>
-    <w:pPr>
-      <w:tabs>
-        <w:tab w:val="center" w:pos="4513"/>
-        <w:tab w:val="right" w:pos="9026"/>
-      </w:tabs>
-      <w:spacing w:after="0"/>
-    </w:pPr>
-  </w:style>
-  <w:style w:type="character" w:customStyle="1" w:styleId="HeaderChar">
-    <w:name w:val="Header Char"/>
-    <w:basedOn w:val="DefaultParagraphFont"/>
-    <w:link w:val="Header"/>
-    <w:uiPriority w:val="99"/>
-    <w:rsid w:val="00837CCD"/>
-  </w:style>
-  <w:style w:type="paragraph" w:styleId="Footer">
-    <w:name w:val="footer"/>
-    <w:basedOn w:val="Normal"/>
-    <w:link w:val="FooterChar"/>
-    <w:uiPriority w:val="99"/>
-    <w:unhideWhenUsed/>
-    <w:rsid w:val="00837CCD"/>
-    <w:pPr>
-      <w:tabs>
-        <w:tab w:val="center" w:pos="4513"/>
-        <w:tab w:val="right" w:pos="9026"/>
-      </w:tabs>
-      <w:spacing w:after="0"/>
-    </w:pPr>
-  </w:style>
-  <w:style w:type="character" w:customStyle="1" w:styleId="FooterChar">
-    <w:name w:val="Footer Char"/>
-    <w:basedOn w:val="DefaultParagraphFont"/>
-    <w:link w:val="Footer"/>
-    <w:uiPriority w:val="99"/>
-    <w:rsid w:val="00837CCD"/>
-  </w:style>
-  <w:style w:type="character" w:styleId="Hyperlink">
-    <w:name w:val="Hyperlink"/>
-    <w:basedOn w:val="DefaultParagraphFont"/>
-    <w:uiPriority w:val="99"/>
-    <w:unhideWhenUsed/>
-    <w:rsid w:val="00837CCD"/>
-    <w:rPr>
-      <w:color w:val="0000FF" w:themeColor="hyperlink"/>
-      <w:u w:val="single"/>
-    </w:rPr>
-  </w:style>
-  <w:style w:type="paragraph" w:styleId="BalloonText">
-    <w:name w:val="Balloon Text"/>
-    <w:basedOn w:val="Normal"/>
-    <w:link w:val="BalloonTextChar"/>
-    <w:uiPriority w:val="99"/>
-    <w:semiHidden/>
-    <w:unhideWhenUsed/>
-    <w:rsid w:val="00837CCD"/>
-    <w:pPr>
-      <w:spacing w:after="0"/>
-    </w:pPr>
-    <w:rPr>
-      <w:rFonts w:ascii="Tahoma" w:hAnsi="Tahoma" w:cs="Tahoma"/>
-      <w:sz w:val="16"/>
-      <w:szCs w:val="16"/>
-    </w:rPr>
-  </w:style>
-  <w:style w:type="character" w:customStyle="1" w:styleId="BalloonTextChar">
-    <w:name w:val="Balloon Text Char"/>
-    <w:basedOn w:val="DefaultParagraphFont"/>
-    <w:link w:val="BalloonText"/>
-    <w:uiPriority w:val="99"/>
-    <w:semiHidden/>
-    <w:rsid w:val="00837CCD"/>
-    <w:rPr>
-      <w:rFonts w:ascii="Tahoma" w:hAnsi="Tahoma" w:cs="Tahoma"/>
-      <w:sz w:val="16"/>
-      <w:szCs w:val="16"/>
-    </w:rPr>
-  </w:style>
-  <w:style w:type="paragraph" w:styleId="NoSpacing">
-    <w:name w:val="No Spacing"/>
-    <w:link w:val="NoSpacingChar"/>
-    <w:uiPriority w:val="1"/>
-    <w:qFormat/>
-    <w:rsid w:val="00D7468B"/>
-    <w:pPr>
-      <w:spacing w:after="0" w:line="240" w:lineRule="auto"/>
-    </w:pPr>
-  </w:style>
-  <w:style w:type="character" w:customStyle="1" w:styleId="NoSpacingChar">
-    <w:name w:val="No Spacing Char"/>
-    <w:basedOn w:val="DefaultParagraphFont"/>
-    <w:link w:val="NoSpacing"/>
-    <w:uiPriority w:val="1"/>
-    <w:rsid w:val="00DE39FC"/>
-  </w:style>
-  <w:style w:type="character" w:styleId="PlaceholderText">
-    <w:name w:val="Placeholder Text"/>
-    <w:basedOn w:val="DefaultParagraphFont"/>
-    <w:uiPriority w:val="99"/>
-    <w:semiHidden/>
-    <w:rsid w:val="0033013E"/>
-    <w:rPr>
-      <w:color w:val="808080"/>
-    </w:rPr>
-  </w:style>
-  <w:style w:type="character" w:customStyle="1" w:styleId="Heading1Char">
-    <w:name w:val="Heading 1 Char"/>
-    <w:basedOn w:val="DefaultParagraphFont"/>
-    <w:link w:val="Heading1"/>
-    <w:uiPriority w:val="9"/>
-    <w:rsid w:val="005F0E0B"/>
-    <w:rPr>
-      <w:rFonts w:asciiTheme="majorHAnsi" w:eastAsiaTheme="majorEastAsia" w:hAnsiTheme="majorHAnsi" w:cstheme="majorBidi"/>
-      <w:b/>
-      <w:bCs/>
-      <w:color w:val="365F91" w:themeColor="accent1" w:themeShade="BF"/>
-      <w:sz w:val="28"/>
-      <w:szCs w:val="28"/>
-    </w:rPr>
-  </w:style>
-  <w:style w:type="paragraph" w:customStyle="1" w:styleId="woanwareHeading1">
-    <w:name w:val="woanware Heading 1"/>
-    <w:basedOn w:val="Heading1"/>
-    <w:link w:val="woanwareHeading1Char"/>
-    <w:qFormat/>
-    <w:rsid w:val="007076A2"/>
-    <w:rPr>
-      <w:rFonts w:asciiTheme="minorHAnsi" w:hAnsiTheme="minorHAnsi" w:cstheme="minorHAnsi"/>
-      <w:color w:val="auto"/>
-    </w:rPr>
-  </w:style>
-  <w:style w:type="character" w:customStyle="1" w:styleId="Heading2Char">
-    <w:name w:val="Heading 2 Char"/>
-    <w:basedOn w:val="DefaultParagraphFont"/>
-    <w:link w:val="Heading2"/>
-    <w:uiPriority w:val="9"/>
-    <w:rsid w:val="007076A2"/>
-    <w:rPr>
-      <w:rFonts w:asciiTheme="majorHAnsi" w:eastAsiaTheme="majorEastAsia" w:hAnsiTheme="majorHAnsi" w:cstheme="majorBidi"/>
-      <w:b/>
-      <w:bCs/>
-      <w:color w:val="4F81BD" w:themeColor="accent1"/>
-      <w:sz w:val="26"/>
-      <w:szCs w:val="26"/>
-    </w:rPr>
-  </w:style>
-  <w:style w:type="character" w:customStyle="1" w:styleId="woanwareHeading1Char">
-    <w:name w:val="woanware Heading 1 Char"/>
-    <w:basedOn w:val="Heading1Char"/>
-    <w:link w:val="woanwareHeading1"/>
-    <w:rsid w:val="007076A2"/>
-    <w:rPr>
-      <w:rFonts w:asciiTheme="majorHAnsi" w:eastAsiaTheme="majorEastAsia" w:hAnsiTheme="majorHAnsi" w:cstheme="minorHAnsi"/>
-      <w:b/>
-      <w:bCs/>
-      <w:color w:val="365F91" w:themeColor="accent1" w:themeShade="BF"/>
-      <w:sz w:val="28"/>
-      <w:szCs w:val="28"/>
-    </w:rPr>
-  </w:style>
-  <w:style w:type="paragraph" w:customStyle="1" w:styleId="woanwareHeading2">
-    <w:name w:val="woanware Heading 2"/>
-    <w:basedOn w:val="Heading2"/>
-    <w:link w:val="woanwareHeading2Char"/>
-    <w:qFormat/>
-    <w:rsid w:val="007076A2"/>
-    <w:rPr>
-      <w:rFonts w:asciiTheme="minorHAnsi" w:hAnsiTheme="minorHAnsi" w:cstheme="minorHAnsi"/>
-      <w:color w:val="auto"/>
-    </w:rPr>
-  </w:style>
-  <w:style w:type="character" w:customStyle="1" w:styleId="woanwareHeading2Char">
-    <w:name w:val="woanware Heading 2 Char"/>
-    <w:basedOn w:val="Heading2Char"/>
-    <w:link w:val="woanwareHeading2"/>
-    <w:rsid w:val="007076A2"/>
-    <w:rPr>
-      <w:rFonts w:asciiTheme="majorHAnsi" w:eastAsiaTheme="majorEastAsia" w:hAnsiTheme="majorHAnsi" w:cstheme="minorHAnsi"/>
-      <w:b/>
-      <w:bCs/>
-      <w:color w:val="4F81BD" w:themeColor="accent1"/>
-      <w:sz w:val="26"/>
-      <w:szCs w:val="26"/>
-    </w:rPr>
-  </w:style>
-  <w:style w:type="paragraph" w:styleId="ListParagraph">
-    <w:name w:val="List Paragraph"/>
-    <w:basedOn w:val="Normal"/>
-    <w:uiPriority w:val="34"/>
-    <w:qFormat/>
-    <w:rsid w:val="006A48DB"/>
-    <w:pPr>
-      <w:ind w:left="720"/>
-      <w:contextualSpacing/>
-    </w:pPr>
-  </w:style>
-  <w:style w:type="paragraph" w:styleId="NormalWeb">
-    <w:name w:val="Normal (Web)"/>
-    <w:basedOn w:val="Normal"/>
-    <w:uiPriority w:val="99"/>
-    <w:semiHidden/>
-    <w:unhideWhenUsed/>
-    <w:rsid w:val="006C5697"/>
-    <w:pPr>
-      <w:spacing w:before="100" w:beforeAutospacing="1" w:after="240" w:line="300" w:lineRule="atLeast"/>
-    </w:pPr>
-    <w:rPr>
-      <w:rFonts w:ascii="Times New Roman" w:eastAsia="Times New Roman" w:hAnsi="Times New Roman" w:cs="Times New Roman"/>
-      <w:sz w:val="21"/>
-      <w:szCs w:val="21"/>
-      <w:lang w:eastAsia="en-GB"/>
-    </w:rPr>
-  </w:style>
-  <w:style w:type="character" w:customStyle="1" w:styleId="csk">
-    <w:name w:val="cs_k"/>
-    <w:basedOn w:val="DefaultParagraphFont"/>
-    <w:rsid w:val="00166D91"/>
-  </w:style>
-  <w:style w:type="character" w:customStyle="1" w:styleId="csv">
-    <w:name w:val="cs_v"/>
-    <w:basedOn w:val="DefaultParagraphFont"/>
-    <w:rsid w:val="00166D91"/>
-  </w:style>
-  <w:style w:type="character" w:styleId="FollowedHyperlink">
-    <w:name w:val="FollowedHyperlink"/>
-    <w:basedOn w:val="DefaultParagraphFont"/>
-    <w:uiPriority w:val="99"/>
-    <w:semiHidden/>
-    <w:unhideWhenUsed/>
-    <w:rsid w:val="004D4B66"/>
-    <w:rPr>
-      <w:color w:val="800080" w:themeColor="followedHyperlink"/>
-      <w:u w:val="single"/>
-    </w:rPr>
-  </w:style>
-</w:styles>
-</file>
-
-<file path=word/stylesWithEffects.xml><?xml version="1.0" encoding="utf-8"?>
-<w:styles xmlns:wpc="http://schemas.microsoft.com/office/word/2010/wordprocessingCanvas" xmlns:mc="http://schemas.openxmlformats.org/markup-compatibility/2006" xmlns:o="urn:schemas-microsoft-com:office:office" xmlns:r="http://schemas.openxmlformats.org/officeDocument/2006/relationships" xmlns:m="http://schemas.openxmlformats.org/officeDocument/2006/math" xmlns:v="urn:schemas-microsoft-com:vml" xmlns:wp14="http://schemas.microsoft.com/office/word/2010/wordprocessingDrawing" xmlns:wp="http://schemas.openxmlformats.org/drawingml/2006/wordprocessingDrawing" xmlns:w10="urn:schemas-microsoft-com:office:word" xmlns:w="http://schemas.openxmlformats.org/wordprocessingml/2006/main" xmlns:w14="http://schemas.microsoft.com/office/word/2010/wordml" xmlns:wpg="http://schemas.microsoft.com/office/word/2010/wordprocessingGroup" xmlns:wpi="http://schemas.microsoft.com/office/word/2010/wordprocessingInk" xmlns:wne="http://schemas.microsoft.com/office/word/2006/wordml" xmlns:wps="http://schemas.microsoft.com/office/word/2010/wordprocessingShape" mc:Ignorable="w14 wp14">
-  <w:docDefaults>
-    <w:rPrDefault>
-      <w:rPr>
-        <w:rFonts w:asciiTheme="minorHAnsi" w:eastAsiaTheme="minorHAnsi" w:hAnsiTheme="minorHAnsi" w:cstheme="minorBidi"/>
-        <w:sz w:val="22"/>
-        <w:szCs w:val="22"/>
-        <w:lang w:val="en-GB" w:eastAsia="en-US" w:bidi="ar-SA"/>
-      </w:rPr>
-    </w:rPrDefault>
-    <w:pPrDefault>
-      <w:pPr>
-        <w:spacing w:after="200" w:line="276" w:lineRule="auto"/>
-      </w:pPr>
-    </w:pPrDefault>
-  </w:docDefaults>
-  <w:latentStyles w:defLockedState="0" w:defUIPriority="99" w:defSemiHidden="1" w:defUnhideWhenUsed="1" w:defQFormat="0" w:count="267">
-    <w:lsdException w:name="Normal" w:semiHidden="0" w:uiPriority="0" w:unhideWhenUsed="0" w:qFormat="1"/>
-    <w:lsdException w:name="heading 1" w:semiHidden="0" w:uiPriority="9" w:unhideWhenUsed="0" w:qFormat="1"/>
-    <w:lsdException w:name="heading 2" w:uiPriority="9" w:qFormat="1"/>
-    <w:lsdException w:name="heading 3" w:uiPriority="9" w:qFormat="1"/>
-    <w:lsdException w:name="heading 4" w:uiPriority="9" w:qFormat="1"/>
-    <w:lsdException w:name="heading 5" w:uiPriority="9" w:qFormat="1"/>
-    <w:lsdException w:name="heading 6" w:uiPriority="9" w:qFormat="1"/>
-    <w:lsdException w:name="heading 7" w:uiPriority="9" w:qFormat="1"/>
-    <w:lsdException w:name="heading 8" w:uiPriority="9" w:qFormat="1"/>
-    <w:lsdException w:name="heading 9" w:uiPriority="9" w:qFormat="1"/>
-    <w:lsdException w:name="toc 1" w:uiPriority="39"/>
-    <w:lsdException w:name="toc 2" w:uiPriority="39"/>
-    <w:lsdException w:name="toc 3" w:uiPriority="39"/>
-    <w:lsdException w:name="toc 4" w:uiPriority="39"/>
-    <w:lsdException w:name="toc 5" w:uiPriority="39"/>
-    <w:lsdException w:name="toc 6" w:uiPriority="39"/>
-    <w:lsdException w:name="toc 7" w:uiPriority="39"/>
-    <w:lsdException w:name="toc 8" w:uiPriority="39"/>
-    <w:lsdException w:name="toc 9" w:uiPriority="39"/>
-    <w:lsdException w:name="caption" w:uiPriority="35" w:qFormat="1"/>
-    <w:lsdException w:name="Title" w:semiHidden="0" w:uiPriority="10" w:unhideWhenUsed="0" w:qFormat="1"/>
-    <w:lsdException w:name="Default Paragraph Font" w:uiPriority="1"/>
-    <w:lsdException w:name="Subtitle" w:semiHidden="0" w:uiPriority="11" w:unhideWhenUsed="0" w:qFormat="1"/>
-    <w:lsdException w:name="Strong" w:semiHidden="0" w:uiPriority="22" w:unhideWhenUsed="0" w:qFormat="1"/>
-    <w:lsdException w:name="Emphasis" w:semiHidden="0" w:uiPriority="20" w:unhideWhenUsed="0" w:qFormat="1"/>
-    <w:lsdException w:name="Table Grid" w:semiHidden="0" w:uiPriority="59" w:unhideWhenUsed="0"/>
-    <w:lsdException w:name="Placeholder Text" w:unhideWhenUsed="0"/>
-    <w:lsdException w:name="No Spacing" w:semiHidden="0" w:uiPriority="1" w:unhideWhenUsed="0" w:qFormat="1"/>
-    <w:lsdException w:name="Light Shading" w:semiHidden="0" w:uiPriority="60" w:unhideWhenUsed="0"/>
-    <w:lsdException w:name="Light List" w:semiHidden="0" w:uiPriority="61" w:unhideWhenUsed="0"/>
-    <w:lsdException w:name="Light Grid" w:semiHidden="0" w:uiPriority="62" w:unhideWhenUsed="0"/>
-    <w:lsdException w:name="Medium Shading 1" w:semiHidden="0" w:uiPriority="63" w:unhideWhenUsed="0"/>
-    <w:lsdException w:name="Medium Shading 2" w:semiHidden="0" w:uiPriority="64" w:unhideWhenUsed="0"/>
-    <w:lsdException w:name="Medium List 1" w:semiHidden="0" w:uiPriority="65" w:unhideWhenUsed="0"/>
-    <w:lsdException w:name="Medium List 2" w:semiHidden="0" w:uiPriority="66" w:unhideWhenUsed="0"/>
-    <w:lsdException w:name="Medium Grid 1" w:semiHidden="0" w:uiPriority="67" w:unhideWhenUsed="0"/>
-    <w:lsdException w:name="Medium Grid 2" w:semiHidden="0" w:uiPriority="68" w:unhideWhenUsed="0"/>
-    <w:lsdException w:name="Medium Grid 3" w:semiHidden="0" w:uiPriority="69" w:unhideWhenUsed="0"/>
-    <w:lsdException w:name="Dark List" w:semiHidden="0" w:uiPriority="70" w:unhideWhenUsed="0"/>
-    <w:lsdException w:name="Colorful Shading" w:semiHidden="0" w:uiPriority="71" w:unhideWhenUsed="0"/>
-    <w:lsdException w:name="Colorful List" w:semiHidden="0" w:uiPriority="72" w:unhideWhenUsed="0"/>
-    <w:lsdException w:name="Colorful Grid" w:semiHidden="0" w:uiPriority="73" w:unhideWhenUsed="0"/>
-    <w:lsdException w:name="Light Shading Accent 1" w:semiHidden="0" w:uiPriority="60" w:unhideWhenUsed="0"/>
-    <w:lsdException w:name="Light List Accent 1" w:semiHidden="0" w:uiPriority="61" w:unhideWhenUsed="0"/>
-    <w:lsdException w:name="Light Grid Accent 1" w:semiHidden="0" w:uiPriority="62" w:unhideWhenUsed="0"/>
-    <w:lsdException w:name="Medium Shading 1 Accent 1" w:semiHidden="0" w:uiPriority="63" w:unhideWhenUsed="0"/>
-    <w:lsdException w:name="Medium Shading 2 Accent 1" w:semiHidden="0" w:uiPriority="64" w:unhideWhenUsed="0"/>
-    <w:lsdException w:name="Medium List 1 Accent 1" w:semiHidden="0" w:uiPriority="65" w:unhideWhenUsed="0"/>
-    <w:lsdException w:name="Revision" w:unhideWhenUsed="0"/>
-    <w:lsdException w:name="List Paragraph" w:semiHidden="0" w:uiPriority="34" w:unhideWhenUsed="0" w:qFormat="1"/>
-    <w:lsdException w:name="Quote" w:semiHidden="0" w:uiPriority="29" w:unhideWhenUsed="0" w:qFormat="1"/>
-    <w:lsdException w:name="Intense Quote" w:semiHidden="0" w:uiPriority="30" w:unhideWhenUsed="0" w:qFormat="1"/>
-    <w:lsdException w:name="Medium List 2 Accent 1" w:semiHidden="0" w:uiPriority="66" w:unhideWhenUsed="0"/>
-    <w:lsdException w:name="Medium Grid 1 Accent 1" w:semiHidden="0" w:uiPriority="67" w:unhideWhenUsed="0"/>
-    <w:lsdException w:name="Medium Grid 2 Accent 1" w:semiHidden="0" w:uiPriority="68" w:unhideWhenUsed="0"/>
-    <w:lsdException w:name="Medium Grid 3 Accent 1" w:semiHidden="0" w:uiPriority="69" w:unhideWhenUsed="0"/>
-    <w:lsdException w:name="Dark List Accent 1" w:semiHidden="0" w:uiPriority="70" w:unhideWhenUsed="0"/>
-    <w:lsdException w:name="Colorful Shading Accent 1" w:semiHidden="0" w:uiPriority="71" w:unhideWhenUsed="0"/>
-    <w:lsdException w:name="Colorful List Accent 1" w:semiHidden="0" w:uiPriority="72" w:unhideWhenUsed="0"/>
-    <w:lsdException w:name="Colorful Grid Accent 1" w:semiHidden="0" w:uiPriority="73" w:unhideWhenUsed="0"/>
-    <w:lsdException w:name="Light Shading Accent 2" w:semiHidden="0" w:uiPriority="60" w:unhideWhenUsed="0"/>
-    <w:lsdException w:name="Light List Accent 2" w:semiHidden="0" w:uiPriority="61" w:unhideWhenUsed="0"/>
-    <w:lsdException w:name="Light Grid Accent 2" w:semiHidden="0" w:uiPriority="62" w:unhideWhenUsed="0"/>
-    <w:lsdException w:name="Medium Shading 1 Accent 2" w:semiHidden="0" w:uiPriority="63" w:unhideWhenUsed="0"/>
-    <w:lsdException w:name="Medium Shading 2 Accent 2" w:semiHidden="0" w:uiPriority="64" w:unhideWhenUsed="0"/>
-    <w:lsdException w:name="Medium List 1 Accent 2" w:semiHidden="0" w:uiPriority="65" w:unhideWhenUsed="0"/>
-    <w:lsdException w:name="Medium List 2 Accent 2" w:semiHidden="0" w:uiPriority="66" w:unhideWhenUsed="0"/>
-    <w:lsdException w:name="Medium Grid 1 Accent 2" w:semiHidden="0" w:uiPriority="67" w:unhideWhenUsed="0"/>
-    <w:lsdException w:name="Medium Grid 2 Accent 2" w:semiHidden="0" w:uiPriority="68" w:unhideWhenUsed="0"/>
-    <w:lsdException w:name="Medium Grid 3 Accent 2" w:semiHidden="0" w:uiPriority="69" w:unhideWhenUsed="0"/>
-    <w:lsdException w:name="Dark List Accent 2" w:semiHidden="0" w:uiPriority="70" w:unhideWhenUsed="0"/>
-    <w:lsdException w:name="Colorful Shading Accent 2" w:semiHidden="0" w:uiPriority="71" w:unhideWhenUsed="0"/>
-    <w:lsdException w:name="Colorful List Accent 2" w:semiHidden="0" w:uiPriority="72" w:unhideWhenUsed="0"/>
-    <w:lsdException w:name="Colorful Grid Accent 2" w:semiHidden="0" w:uiPriority="73" w:unhideWhenUsed="0"/>
-    <w:lsdException w:name="Light Shading Accent 3" w:semiHidden="0" w:uiPriority="60" w:unhideWhenUsed="0"/>
-    <w:lsdException w:name="Light List Accent 3" w:semiHidden="0" w:uiPriority="61" w:unhideWhenUsed="0"/>
-    <w:lsdException w:name="Light Grid Accent 3" w:semiHidden="0" w:uiPriority="62" w:unhideWhenUsed="0"/>
-    <w:lsdException w:name="Medium Shading 1 Accent 3" w:semiHidden="0" w:uiPriority="63" w:unhideWhenUsed="0"/>
-    <w:lsdException w:name="Medium Shading 2 Accent 3" w:semiHidden="0" w:uiPriority="64" w:unhideWhenUsed="0"/>
-    <w:lsdException w:name="Medium List 1 Accent 3" w:semiHidden="0" w:uiPriority="65" w:unhideWhenUsed="0"/>
-    <w:lsdException w:name="Medium List 2 Accent 3" w:semiHidden="0" w:uiPriority="66" w:unhideWhenUsed="0"/>
-    <w:lsdException w:name="Medium Grid 1 Accent 3" w:semiHidden="0" w:uiPriority="67" w:unhideWhenUsed="0"/>
-    <w:lsdException w:name="Medium Grid 2 Accent 3" w:semiHidden="0" w:uiPriority="68" w:unhideWhenUsed="0"/>
-    <w:lsdException w:name="Medium Grid 3 Accent 3" w:semiHidden="0" w:uiPriority="69" w:unhideWhenUsed="0"/>
-    <w:lsdException w:name="Dark List Accent 3" w:semiHidden="0" w:uiPriority="70" w:unhideWhenUsed="0"/>
-    <w:lsdException w:name="Colorful Shading Accent 3" w:semiHidden="0" w:uiPriority="71" w:unhideWhenUsed="0"/>
-    <w:lsdException w:name="Colorful List Accent 3" w:semiHidden="0" w:uiPriority="72" w:unhideWhenUsed="0"/>
-    <w:lsdException w:name="Colorful Grid Accent 3" w:semiHidden="0" w:uiPriority="73" w:unhideWhenUsed="0"/>
-    <w:lsdException w:name="Light Shading Accent 4" w:semiHidden="0" w:uiPriority="60" w:unhideWhenUsed="0"/>
-    <w:lsdException w:name="Light List Accent 4" w:semiHidden="0" w:uiPriority="61" w:unhideWhenUsed="0"/>
-    <w:lsdException w:name="Light Grid Accent 4" w:semiHidden="0" w:uiPriority="62" w:unhideWhenUsed="0"/>
-    <w:lsdException w:name="Medium Shading 1 Accent 4" w:semiHidden="0" w:uiPriority="63" w:unhideWhenUsed="0"/>
-    <w:lsdException w:name="Medium Shading 2 Accent 4" w:semiHidden="0" w:uiPriority="64" w:unhideWhenUsed="0"/>
-    <w:lsdException w:name="Medium List 1 Accent 4" w:semiHidden="0" w:uiPriority="65" w:unhideWhenUsed="0"/>
-    <w:lsdException w:name="Medium List 2 Accent 4" w:semiHidden="0" w:uiPriority="66" w:unhideWhenUsed="0"/>
-    <w:lsdException w:name="Medium Grid 1 Accent 4" w:semiHidden="0" w:uiPriority="67" w:unhideWhenUsed="0"/>
-    <w:lsdException w:name="Medium Grid 2 Accent 4" w:semiHidden="0" w:uiPriority="68" w:unhideWhenUsed="0"/>
-    <w:lsdException w:name="Medium Grid 3 Accent 4" w:semiHidden="0" w:uiPriority="69" w:unhideWhenUsed="0"/>
-    <w:lsdException w:name="Dark List Accent 4" w:semiHidden="0" w:uiPriority="70" w:unhideWhenUsed="0"/>
-    <w:lsdException w:name="Colorful Shading Accent 4" w:semiHidden="0" w:uiPriority="71" w:unhideWhenUsed="0"/>
-    <w:lsdException w:name="Colorful List Accent 4" w:semiHidden="0" w:uiPriority="72" w:unhideWhenUsed="0"/>
-    <w:lsdException w:name="Colorful Grid Accent 4" w:semiHidden="0" w:uiPriority="73" w:unhideWhenUsed="0"/>
-    <w:lsdException w:name="Light Shading Accent 5" w:semiHidden="0" w:uiPriority="60" w:unhideWhenUsed="0"/>
-    <w:lsdException w:name="Light List Accent 5" w:semiHidden="0" w:uiPriority="61" w:unhideWhenUsed="0"/>
-    <w:lsdException w:name="Light Grid Accent 5" w:semiHidden="0" w:uiPriority="62" w:unhideWhenUsed="0"/>
-    <w:lsdException w:name="Medium Shading 1 Accent 5" w:semiHidden="0" w:uiPriority="63" w:unhideWhenUsed="0"/>
-    <w:lsdException w:name="Medium Shading 2 Accent 5" w:semiHidden="0" w:uiPriority="64" w:unhideWhenUsed="0"/>
-    <w:lsdException w:name="Medium List 1 Accent 5" w:semiHidden="0" w:uiPriority="65" w:unhideWhenUsed="0"/>
-    <w:lsdException w:name="Medium List 2 Accent 5" w:semiHidden="0" w:uiPriority="66" w:unhideWhenUsed="0"/>
-    <w:lsdException w:name="Medium Grid 1 Accent 5" w:semiHidden="0" w:uiPriority="67" w:unhideWhenUsed="0"/>
-    <w:lsdException w:name="Medium Grid 2 Accent 5" w:semiHidden="0" w:uiPriority="68" w:unhideWhenUsed="0"/>
-    <w:lsdException w:name="Medium Grid 3 Accent 5" w:semiHidden="0" w:uiPriority="69" w:unhideWhenUsed="0"/>
-    <w:lsdException w:name="Dark List Accent 5" w:semiHidden="0" w:uiPriority="70" w:unhideWhenUsed="0"/>
-    <w:lsdException w:name="Colorful Shading Accent 5" w:semiHidden="0" w:uiPriority="71" w:unhideWhenUsed="0"/>
-    <w:lsdException w:name="Colorful List Accent 5" w:semiHidden="0" w:uiPriority="72" w:unhideWhenUsed="0"/>
-    <w:lsdException w:name="Colorful Grid Accent 5" w:semiHidden="0" w:uiPriority="73" w:unhideWhenUsed="0"/>
-    <w:lsdException w:name="Light Shading Accent 6" w:semiHidden="0" w:uiPriority="60" w:unhideWhenUsed="0"/>
-    <w:lsdException w:name="Light List Accent 6" w:semiHidden="0" w:uiPriority="61" w:unhideWhenUsed="0"/>
-    <w:lsdException w:name="Light Grid Accent 6" w:semiHidden="0" w:uiPriority="62" w:unhideWhenUsed="0"/>
-    <w:lsdException w:name="Medium Shading 1 Accent 6" w:semiHidden="0" w:uiPriority="63" w:unhideWhenUsed="0"/>
-    <w:lsdException w:name="Medium Shading 2 Accent 6" w:semiHidden="0" w:uiPriority="64" w:unhideWhenUsed="0"/>
-    <w:lsdException w:name="Medium List 1 Accent 6" w:semiHidden="0" w:uiPriority="65" w:unhideWhenUsed="0"/>
-    <w:lsdException w:name="Medium List 2 Accent 6" w:semiHidden="0" w:uiPriority="66" w:unhideWhenUsed="0"/>
-    <w:lsdException w:name="Medium Grid 1 Accent 6" w:semiHidden="0" w:uiPriority="67" w:unhideWhenUsed="0"/>
-    <w:lsdException w:name="Medium Grid 2 Accent 6" w:semiHidden="0" w:uiPriority="68" w:unhideWhenUsed="0"/>
-    <w:lsdException w:name="Medium Grid 3 Accent 6" w:semiHidden="0" w:uiPriority="69" w:unhideWhenUsed="0"/>
-    <w:lsdException w:name="Dark List Accent 6" w:semiHidden="0" w:uiPriority="70" w:unhideWhenUsed="0"/>
-    <w:lsdException w:name="Colorful Shading Accent 6" w:semiHidden="0" w:uiPriority="71" w:unhideWhenUsed="0"/>
-    <w:lsdException w:name="Colorful List Accent 6" w:semiHidden="0" w:uiPriority="72" w:unhideWhenUsed="0"/>
-    <w:lsdException w:name="Colorful Grid Accent 6" w:semiHidden="0" w:uiPriority="73" w:unhideWhenUsed="0"/>
-    <w:lsdException w:name="Subtle Emphasis" w:semiHidden="0" w:uiPriority="19" w:unhideWhenUsed="0" w:qFormat="1"/>
-    <w:lsdException w:name="Intense Emphasis" w:semiHidden="0" w:uiPriority="21" w:unhideWhenUsed="0" w:qFormat="1"/>
-    <w:lsdException w:name="Subtle Reference" w:semiHidden="0" w:uiPriority="31" w:unhideWhenUsed="0" w:qFormat="1"/>
-    <w:lsdException w:name="Intense Reference" w:semiHidden="0" w:uiPriority="32" w:unhideWhenUsed="0" w:qFormat="1"/>
-    <w:lsdException w:name="Book Title" w:semiHidden="0" w:uiPriority="33" w:unhideWhenUsed="0" w:qFormat="1"/>
-    <w:lsdException w:name="Bibliography" w:uiPriority="37"/>
-    <w:lsdException w:name="TOC Heading" w:uiPriority="39" w:qFormat="1"/>
+  <w:latentStyles w:defLockedState="0" w:defUIPriority="99" w:defSemiHidden="0" w:defUnhideWhenUsed="0" w:defQFormat="0" w:count="371">
+    <w:lsdException w:name="Normal" w:uiPriority="0" w:qFormat="1"/>
+    <w:lsdException w:name="heading 1" w:uiPriority="9" w:qFormat="1"/>
+    <w:lsdException w:name="heading 2" w:semiHidden="1" w:uiPriority="9" w:unhideWhenUsed="1" w:qFormat="1"/>
+    <w:lsdException w:name="heading 3" w:semiHidden="1" w:uiPriority="9" w:unhideWhenUsed="1" w:qFormat="1"/>
+    <w:lsdException w:name="heading 4" w:semiHidden="1" w:uiPriority="9" w:unhideWhenUsed="1" w:qFormat="1"/>
+    <w:lsdException w:name="heading 5" w:semiHidden="1" w:uiPriority="9" w:unhideWhenUsed="1" w:qFormat="1"/>
+    <w:lsdException w:name="heading 6" w:semiHidden="1" w:uiPriority="9" w:unhideWhenUsed="1" w:qFormat="1"/>
+    <w:lsdException w:name="heading 7" w:semiHidden="1" w:uiPriority="9" w:unhideWhenUsed="1" w:qFormat="1"/>
+    <w:lsdException w:name="heading 8" w:semiHidden="1" w:uiPriority="9" w:unhideWhenUsed="1" w:qFormat="1"/>
+    <w:lsdException w:name="heading 9" w:semiHidden="1" w:uiPriority="9" w:unhideWhenUsed="1" w:qFormat="1"/>
+    <w:lsdException w:name="index 1" w:semiHidden="1" w:unhideWhenUsed="1"/>
+    <w:lsdException w:name="index 2" w:semiHidden="1" w:unhideWhenUsed="1"/>
+    <w:lsdException w:name="index 3" w:semiHidden="1" w:unhideWhenUsed="1"/>
+    <w:lsdException w:name="index 4" w:semiHidden="1" w:unhideWhenUsed="1"/>
+    <w:lsdException w:name="index 5" w:semiHidden="1" w:unhideWhenUsed="1"/>
+    <w:lsdException w:name="index 6" w:semiHidden="1" w:unhideWhenUsed="1"/>
+    <w:lsdException w:name="index 7" w:semiHidden="1" w:unhideWhenUsed="1"/>
+    <w:lsdException w:name="index 8" w:semiHidden="1" w:unhideWhenUsed="1"/>
+    <w:lsdException w:name="index 9" w:semiHidden="1" w:unhideWhenUsed="1"/>
+    <w:lsdException w:name="toc 1" w:semiHidden="1" w:uiPriority="39" w:unhideWhenUsed="1"/>
+    <w:lsdException w:name="toc 2" w:semiHidden="1" w:uiPriority="39" w:unhideWhenUsed="1"/>
+    <w:lsdException w:name="toc 3" w:semiHidden="1" w:uiPriority="39" w:unhideWhenUsed="1"/>
+    <w:lsdException w:name="toc 4" w:semiHidden="1" w:uiPriority="39" w:unhideWhenUsed="1"/>
+    <w:lsdException w:name="toc 5" w:semiHidden="1" w:uiPriority="39" w:unhideWhenUsed="1"/>
+    <w:lsdException w:name="toc 6" w:semiHidden="1" w:uiPriority="39" w:unhideWhenUsed="1"/>
+    <w:lsdException w:name="toc 7" w:semiHidden="1" w:uiPriority="39" w:unhideWhenUsed="1"/>
+    <w:lsdException w:name="toc 8" w:semiHidden="1" w:uiPriority="39" w:unhideWhenUsed="1"/>
+    <w:lsdException w:name="toc 9" w:semiHidden="1" w:uiPriority="39" w:unhideWhenUsed="1"/>
+    <w:lsdException w:name="Normal Indent" w:semiHidden="1" w:unhideWhenUsed="1"/>
+    <w:lsdException w:name="footnote text" w:semiHidden="1" w:unhideWhenUsed="1"/>
+    <w:lsdException w:name="annotation text" w:semiHidden="1" w:unhideWhenUsed="1"/>
+    <w:lsdException w:name="header" w:semiHidden="1" w:unhideWhenUsed="1"/>
+    <w:lsdException w:name="footer" w:semiHidden="1" w:unhideWhenUsed="1"/>
+    <w:lsdException w:name="index heading" w:semiHidden="1" w:unhideWhenUsed="1"/>
+    <w:lsdException w:name="caption" w:semiHidden="1" w:uiPriority="35" w:unhideWhenUsed="1" w:qFormat="1"/>
+    <w:lsdException w:name="table of figures" w:semiHidden="1" w:unhideWhenUsed="1"/>
+    <w:lsdException w:name="envelope address" w:semiHidden="1" w:unhideWhenUsed="1"/>
+    <w:lsdException w:name="envelope return" w:semiHidden="1" w:unhideWhenUsed="1"/>
+    <w:lsdException w:name="footnote reference" w:semiHidden="1" w:unhideWhenUsed="1"/>
+    <w:lsdException w:name="annotation reference" w:semiHidden="1" w:unhideWhenUsed="1"/>
+    <w:lsdException w:name="line number" w:semiHidden="1" w:unhideWhenUsed="1"/>
+    <w:lsdException w:name="page number" w:semiHidden="1" w:unhideWhenUsed="1"/>
+    <w:lsdException w:name="endnote reference" w:semiHidden="1" w:unhideWhenUsed="1"/>
+    <w:lsdException w:name="endnote text" w:semiHidden="1" w:unhideWhenUsed="1"/>
+    <w:lsdException w:name="table of authorities" w:semiHidden="1" w:unhideWhenUsed="1"/>
+    <w:lsdException w:name="macro" w:semiHidden="1" w:unhideWhenUsed="1"/>
+    <w:lsdException w:name="toa heading" w:semiHidden="1" w:unhideWhenUsed="1"/>
+    <w:lsdException w:name="List" w:semiHidden="1" w:unhideWhenUsed="1"/>
+    <w:lsdException w:name="List Bullet" w:semiHidden="1" w:unhideWhenUsed="1"/>
+    <w:lsdException w:name="List Number" w:semiHidden="1" w:unhideWhenUsed="1"/>
+    <w:lsdException w:name="List 2" w:semiHidden="1" w:unhideWhenUsed="1"/>
+    <w:lsdException w:name="List 3" w:semiHidden="1" w:unhideWhenUsed="1"/>
+    <w:lsdException w:name="List 4" w:semiHidden="1" w:unhideWhenUsed="1"/>
+    <w:lsdException w:name="List 5" w:semiHidden="1" w:unhideWhenUsed="1"/>
+    <w:lsdException w:name="List Bullet 2" w:semiHidden="1" w:unhideWhenUsed="1"/>
+    <w:lsdException w:name="List Bullet 3" w:semiHidden="1" w:unhideWhenUsed="1"/>
+    <w:lsdException w:name="List Bullet 4" w:semiHidden="1" w:unhideWhenUsed="1"/>
+    <w:lsdException w:name="List Bullet 5" w:semiHidden="1" w:unhideWhenUsed="1"/>
+    <w:lsdException w:name="List Number 2" w:semiHidden="1" w:unhideWhenUsed="1"/>
+    <w:lsdException w:name="List Number 3" w:semiHidden="1" w:unhideWhenUsed="1"/>
+    <w:lsdException w:name="List Number 4" w:semiHidden="1" w:unhideWhenUsed="1"/>
+    <w:lsdException w:name="List Number 5" w:semiHidden="1" w:unhideWhenUsed="1"/>
+    <w:lsdException w:name="Title" w:uiPriority="10" w:qFormat="1"/>
+    <w:lsdException w:name="Closing" w:semiHidden="1" w:unhideWhenUsed="1"/>
+    <w:lsdException w:name="Signature" w:semiHidden="1" w:unhideWhenUsed="1"/>
+    <w:lsdException w:name="Default Paragraph Font" w:semiHidden="1" w:uiPriority="1" w:unhideWhenUsed="1"/>
+    <w:lsdException w:name="Body Text" w:semiHidden="1" w:unhideWhenUsed="1"/>
+    <w:lsdException w:name="Body Text Indent" w:semiHidden="1" w:unhideWhenUsed="1"/>
+    <w:lsdException w:name="List Continue" w:semiHidden="1" w:unhideWhenUsed="1"/>
+    <w:lsdException w:name="List Continue 2" w:semiHidden="1" w:unhideWhenUsed="1"/>
+    <w:lsdException w:name="List Continue 3" w:semiHidden="1" w:unhideWhenUsed="1"/>
+    <w:lsdException w:name="List Continue 4" w:semiHidden="1" w:unhideWhenUsed="1"/>
+    <w:lsdException w:name="List Continue 5" w:semiHidden="1" w:unhideWhenUsed="1"/>
+    <w:lsdException w:name="Message Header" w:semiHidden="1" w:unhideWhenUsed="1"/>
+    <w:lsdException w:name="Subtitle" w:uiPriority="11" w:qFormat="1"/>
+    <w:lsdException w:name="Salutation" w:semiHidden="1" w:unhideWhenUsed="1"/>
+    <w:lsdException w:name="Date" w:semiHidden="1" w:unhideWhenUsed="1"/>
+    <w:lsdException w:name="Body Text First Indent" w:semiHidden="1" w:unhideWhenUsed="1"/>
+    <w:lsdException w:name="Body Text First Indent 2" w:semiHidden="1" w:unhideWhenUsed="1"/>
+    <w:lsdException w:name="Note Heading" w:semiHidden="1" w:unhideWhenUsed="1"/>
+    <w:lsdException w:name="Body Text 2" w:semiHidden="1" w:unhideWhenUsed="1"/>
+    <w:lsdException w:name="Body Text 3" w:semiHidden="1" w:unhideWhenUsed="1"/>
+    <w:lsdException w:name="Body Text Indent 2" w:semiHidden="1" w:unhideWhenUsed="1"/>
+    <w:lsdException w:name="Body Text Indent 3" w:semiHidden="1" w:unhideWhenUsed="1"/>
+    <w:lsdException w:name="Block Text" w:semiHidden="1" w:unhideWhenUsed="1"/>
+    <w:lsdException w:name="Hyperlink" w:semiHidden="1" w:unhideWhenUsed="1"/>
+    <w:lsdException w:name="FollowedHyperlink" w:semiHidden="1" w:unhideWhenUsed="1"/>
+    <w:lsdException w:name="Strong" w:uiPriority="22" w:qFormat="1"/>
+    <w:lsdException w:name="Emphasis" w:uiPriority="20" w:qFormat="1"/>
+    <w:lsdException w:name="Document Map" w:semiHidden="1" w:unhideWhenUsed="1"/>
+    <w:lsdException w:name="Plain Text" w:semiHidden="1" w:unhideWhenUsed="1"/>
+    <w:lsdException w:name="E-mail Signature" w:semiHidden="1" w:unhideWhenUsed="1"/>
+    <w:lsdException w:name="HTML Top of Form" w:semiHidden="1" w:unhideWhenUsed="1"/>
+    <w:lsdException w:name="HTML Bottom of Form" w:semiHidden="1" w:unhideWhenUsed="1"/>
+    <w:lsdException w:name="Normal (Web)" w:semiHidden="1" w:unhideWhenUsed="1"/>
+    <w:lsdException w:name="HTML Acronym" w:semiHidden="1" w:unhideWhenUsed="1"/>
+    <w:lsdException w:name="HTML Address" w:semiHidden="1" w:unhideWhenUsed="1"/>
+    <w:lsdException w:name="HTML Cite" w:semiHidden="1" w:unhideWhenUsed="1"/>
+    <w:lsdException w:name="HTML Code" w:semiHidden="1" w:unhideWhenUsed="1"/>
+    <w:lsdException w:name="HTML Definition" w:semiHidden="1" w:unhideWhenUsed="1"/>
+    <w:lsdException w:name="HTML Keyboard" w:semiHidden="1" w:unhideWhenUsed="1"/>
+    <w:lsdException w:name="HTML Preformatted" w:semiHidden="1" w:unhideWhenUsed="1"/>
+    <w:lsdException w:name="HTML Sample" w:semiHidden="1" w:unhideWhenUsed="1"/>
+    <w:lsdException w:name="HTML Typewriter" w:semiHidden="1" w:unhideWhenUsed="1"/>
+    <w:lsdException w:name="HTML Variable" w:semiHidden="1" w:unhideWhenUsed="1"/>
+    <w:lsdException w:name="Normal Table" w:semiHidden="1" w:unhideWhenUsed="1"/>
+    <w:lsdException w:name="annotation subject" w:semiHidden="1" w:unhideWhenUsed="1"/>
+    <w:lsdException w:name="No List" w:semiHidden="1" w:unhideWhenUsed="1"/>
+    <w:lsdException w:name="Outline List 1" w:semiHidden="1" w:unhideWhenUsed="1"/>
+    <w:lsdException w:name="Outline List 2" w:semiHidden="1" w:unhideWhenUsed="1"/>
+    <w:lsdException w:name="Outline List 3" w:semiHidden="1" w:unhideWhenUsed="1"/>
+    <w:lsdException w:name="Table Simple 1" w:semiHidden="1" w:unhideWhenUsed="1"/>
+    <w:lsdException w:name="Table Simple 2" w:semiHidden="1" w:unhideWhenUsed="1"/>
+    <w:lsdException w:name="Table Simple 3" w:semiHidden="1" w:unhideWhenUsed="1"/>
+    <w:lsdException w:name="Table Classic 1" w:semiHidden="1" w:unhideWhenUsed="1"/>
+    <w:lsdException w:name="Table Classic 2" w:semiHidden="1" w:unhideWhenUsed="1"/>
+    <w:lsdException w:name="Table Classic 3" w:semiHidden="1" w:unhideWhenUsed="1"/>
+    <w:lsdException w:name="Table Classic 4" w:semiHidden="1" w:unhideWhenUsed="1"/>
+    <w:lsdException w:name="Table Colorful 1" w:semiHidden="1" w:unhideWhenUsed="1"/>
+    <w:lsdException w:name="Table Colorful 2" w:semiHidden="1" w:unhideWhenUsed="1"/>
+    <w:lsdException w:name="Table Colorful 3" w:semiHidden="1" w:unhideWhenUsed="1"/>
+    <w:lsdException w:name="Table Columns 1" w:semiHidden="1" w:unhideWhenUsed="1"/>
+    <w:lsdException w:name="Table Columns 2" w:semiHidden="1" w:unhideWhenUsed="1"/>
+    <w:lsdException w:name="Table Columns 3" w:semiHidden="1" w:unhideWhenUsed="1"/>
+    <w:lsdException w:name="Table Columns 4" w:semiHidden="1" w:unhideWhenUsed="1"/>
+    <w:lsdException w:name="Table Columns 5" w:semiHidden="1" w:unhideWhenUsed="1"/>
+    <w:lsdException w:name="Table Grid 1" w:semiHidden="1" w:unhideWhenUsed="1"/>
+    <w:lsdException w:name="Table Grid 2" w:semiHidden="1" w:unhideWhenUsed="1"/>
+    <w:lsdException w:name="Table Grid 3" w:semiHidden="1" w:unhideWhenUsed="1"/>
+    <w:lsdException w:name="Table Grid 4" w:semiHidden="1" w:unhideWhenUsed="1"/>
+    <w:lsdException w:name="Table Grid 5" w:semiHidden="1" w:unhideWhenUsed="1"/>
+    <w:lsdException w:name="Table Grid 6" w:semiHidden="1" w:unhideWhenUsed="1"/>
+    <w:lsdException w:name="Table Grid 7" w:semiHidden="1" w:unhideWhenUsed="1"/>
+    <w:lsdException w:name="Table Grid 8" w:semiHidden="1" w:unhideWhenUsed="1"/>
+    <w:lsdException w:name="Table List 1" w:semiHidden="1" w:unhideWhenUsed="1"/>
+    <w:lsdException w:name="Table List 2" w:semiHidden="1" w:unhideWhenUsed="1"/>
+    <w:lsdException w:name="Table List 3" w:semiHidden="1" w:unhideWhenUsed="1"/>
+    <w:lsdException w:name="Table List 4" w:semiHidden="1" w:unhideWhenUsed="1"/>
+    <w:lsdException w:name="Table List 5" w:semiHidden="1" w:unhideWhenUsed="1"/>
+    <w:lsdException w:name="Table List 6" w:semiHidden="1" w:unhideWhenUsed="1"/>
+    <w:lsdException w:name="Table List 7" w:semiHidden="1" w:unhideWhenUsed="1"/>
+    <w:lsdException w:name="Table List 8" w:semiHidden="1" w:unhideWhenUsed="1"/>
+    <w:lsdException w:name="Table 3D effects 1" w:semiHidden="1" w:unhideWhenUsed="1"/>
+    <w:lsdException w:name="Table 3D effects 2" w:semiHidden="1" w:unhideWhenUsed="1"/>
+    <w:lsdException w:name="Table 3D effects 3" w:semiHidden="1" w:unhideWhenUsed="1"/>
+    <w:lsdException w:name="Table Contemporary" w:semiHidden="1" w:unhideWhenUsed="1"/>
+    <w:lsdException w:name="Table Elegant" w:semiHidden="1" w:unhideWhenUsed="1"/>
+    <w:lsdException w:name="Table Professional" w:semiHidden="1" w:unhideWhenUsed="1"/>
+    <w:lsdException w:name="Table Subtle 1" w:semiHidden="1" w:unhideWhenUsed="1"/>
+    <w:lsdException w:name="Table Subtle 2" w:semiHidden="1" w:unhideWhenUsed="1"/>
+    <w:lsdException w:name="Table Web 1" w:semiHidden="1" w:unhideWhenUsed="1"/>
+    <w:lsdException w:name="Table Web 2" w:semiHidden="1" w:unhideWhenUsed="1"/>
+    <w:lsdException w:name="Table Web 3" w:semiHidden="1" w:unhideWhenUsed="1"/>
+    <w:lsdException w:name="Balloon Text" w:semiHidden="1" w:unhideWhenUsed="1"/>
+    <w:lsdException w:name="Table Grid" w:uiPriority="59"/>
+    <w:lsdException w:name="Table Theme" w:semiHidden="1" w:unhideWhenUsed="1"/>
+    <w:lsdException w:name="Placeholder Text" w:semiHidden="1"/>
+    <w:lsdException w:name="No Spacing" w:uiPriority="1" w:qFormat="1"/>
+    <w:lsdException w:name="Light Shading" w:uiPriority="60"/>
+    <w:lsdException w:name="Light List" w:uiPriority="61"/>
+    <w:lsdException w:name="Light Grid" w:uiPriority="62"/>
+    <w:lsdException w:name="Medium Shading 1" w:uiPriority="63"/>
+    <w:lsdException w:name="Medium Shading 2" w:uiPriority="64"/>
+    <w:lsdException w:name="Medium List 1" w:uiPriority="65"/>
+    <w:lsdException w:name="Medium List 2" w:uiPriority="66"/>
+    <w:lsdException w:name="Medium Grid 1" w:uiPriority="67"/>
+    <w:lsdException w:name="Medium Grid 2" w:uiPriority="68"/>
+    <w:lsdException w:name="Medium Grid 3" w:uiPriority="69"/>
+    <w:lsdException w:name="Dark List" w:uiPriority="70"/>
+    <w:lsdException w:name="Colorful Shading" w:uiPriority="71"/>
+    <w:lsdException w:name="Colorful List" w:uiPriority="72"/>
+    <w:lsdException w:name="Colorful Grid" w:uiPriority="73"/>
+    <w:lsdException w:name="Light Shading Accent 1" w:uiPriority="60"/>
+    <w:lsdException w:name="Light List Accent 1" w:uiPriority="61"/>
+    <w:lsdException w:name="Light Grid Accent 1" w:uiPriority="62"/>
+    <w:lsdException w:name="Medium Shading 1 Accent 1" w:uiPriority="63"/>
+    <w:lsdException w:name="Medium Shading 2 Accent 1" w:uiPriority="64"/>
+    <w:lsdException w:name="Medium List 1 Accent 1" w:uiPriority="65"/>
+    <w:lsdException w:name="Revision" w:semiHidden="1"/>
+    <w:lsdException w:name="List Paragraph" w:uiPriority="34" w:qFormat="1"/>
+    <w:lsdException w:name="Quote" w:uiPriority="29" w:qFormat="1"/>
+    <w:lsdException w:name="Intense Quote" w:uiPriority="30" w:qFormat="1"/>
+    <w:lsdException w:name="Medium List 2 Accent 1" w:uiPriority="66"/>
+    <w:lsdException w:name="Medium Grid 1 Accent 1" w:uiPriority="67"/>
+    <w:lsdException w:name="Medium Grid 2 Accent 1" w:uiPriority="68"/>
+    <w:lsdException w:name="Medium Grid 3 Accent 1" w:uiPriority="69"/>
+    <w:lsdException w:name="Dark List Accent 1" w:uiPriority="70"/>
+    <w:lsdException w:name="Colorful Shading Accent 1" w:uiPriority="71"/>
+    <w:lsdException w:name="Colorful List Accent 1" w:uiPriority="72"/>
+    <w:lsdException w:name="Colorful Grid Accent 1" w:uiPriority="73"/>
+    <w:lsdException w:name="Light Shading Accent 2" w:uiPriority="60"/>
+    <w:lsdException w:name="Light List Accent 2" w:uiPriority="61"/>
+    <w:lsdException w:name="Light Grid Accent 2" w:uiPriority="62"/>
+    <w:lsdException w:name="Medium Shading 1 Accent 2" w:uiPriority="63"/>
+    <w:lsdException w:name="Medium Shading 2 Accent 2" w:uiPriority="64"/>
+    <w:lsdException w:name="Medium List 1 Accent 2" w:uiPriority="65"/>
+    <w:lsdException w:name="Medium List 2 Accent 2" w:uiPriority="66"/>
+    <w:lsdException w:name="Medium Grid 1 Accent 2" w:uiPriority="67"/>
+    <w:lsdException w:name="Medium Grid 2 Accent 2" w:uiPriority="68"/>
+    <w:lsdException w:name="Medium Grid 3 Accent 2" w:uiPriority="69"/>
+    <w:lsdException w:name="Dark List Accent 2" w:uiPriority="70"/>
+    <w:lsdException w:name="Colorful Shading Accent 2" w:uiPriority="71"/>
+    <w:lsdException w:name="Colorful List Accent 2" w:uiPriority="72"/>
+    <w:lsdException w:name="Colorful Grid Accent 2" w:uiPriority="73"/>
+    <w:lsdException w:name="Light Shading Accent 3" w:uiPriority="60"/>
+    <w:lsdException w:name="Light List Accent 3" w:uiPriority="61"/>
+    <w:lsdException w:name="Light Grid Accent 3" w:uiPriority="62"/>
+    <w:lsdException w:name="Medium Shading 1 Accent 3" w:uiPriority="63"/>
+    <w:lsdException w:name="Medium Shading 2 Accent 3" w:uiPriority="64"/>
+    <w:lsdException w:name="Medium List 1 Accent 3" w:uiPriority="65"/>
+    <w:lsdException w:name="Medium List 2 Accent 3" w:uiPriority="66"/>
+    <w:lsdException w:name="Medium Grid 1 Accent 3" w:uiPriority="67"/>
+    <w:lsdException w:name="Medium Grid 2 Accent 3" w:uiPriority="68"/>
+    <w:lsdException w:name="Medium Grid 3 Accent 3" w:uiPriority="69"/>
+    <w:lsdException w:name="Dark List Accent 3" w:uiPriority="70"/>
+    <w:lsdException w:name="Colorful Shading Accent 3" w:uiPriority="71"/>
+    <w:lsdException w:name="Colorful List Accent 3" w:uiPriority="72"/>
+    <w:lsdException w:name="Colorful Grid Accent 3" w:uiPriority="73"/>
+    <w:lsdException w:name="Light Shading Accent 4" w:uiPriority="60"/>
+    <w:lsdException w:name="Light List Accent 4" w:uiPriority="61"/>
+    <w:lsdException w:name="Light Grid Accent 4" w:uiPriority="62"/>
+    <w:lsdException w:name="Medium Shading 1 Accent 4" w:uiPriority="63"/>
+    <w:lsdException w:name="Medium Shading 2 Accent 4" w:uiPriority="64"/>
+    <w:lsdException w:name="Medium List 1 Accent 4" w:uiPriority="65"/>
+    <w:lsdException w:name="Medium List 2 Accent 4" w:uiPriority="66"/>
+    <w:lsdException w:name="Medium Grid 1 Accent 4" w:uiPriority="67"/>
+    <w:lsdException w:name="Medium Grid 2 Accent 4" w:uiPriority="68"/>
+    <w:lsdException w:name="Medium Grid 3 Accent 4" w:uiPriority="69"/>
+    <w:lsdException w:name="Dark List Accent 4" w:uiPriority="70"/>
+    <w:lsdException w:name="Colorful Shading Accent 4" w:uiPriority="71"/>
+    <w:lsdException w:name="Colorful List Accent 4" w:uiPriority="72"/>
+    <w:lsdException w:name="Colorful Grid Accent 4" w:uiPriority="73"/>
+    <w:lsdException w:name="Light Shading Accent 5" w:uiPriority="60"/>
+    <w:lsdException w:name="Light List Accent 5" w:uiPriority="61"/>
+    <w:lsdException w:name="Light Grid Accent 5" w:uiPriority="62"/>
+    <w:lsdException w:name="Medium Shading 1 Accent 5" w:uiPriority="63"/>
+    <w:lsdException w:name="Medium Shading 2 Accent 5" w:uiPriority="64"/>
+    <w:lsdException w:name="Medium List 1 Accent 5" w:uiPriority="65"/>
+    <w:lsdException w:name="Medium List 2 Accent 5" w:uiPriority="66"/>
+    <w:lsdException w:name="Medium Grid 1 Accent 5" w:uiPriority="67"/>
+    <w:lsdException w:name="Medium Grid 2 Accent 5" w:uiPriority="68"/>
+    <w:lsdException w:name="Medium Grid 3 Accent 5" w:uiPriority="69"/>
+    <w:lsdException w:name="Dark List Accent 5" w:uiPriority="70"/>
+    <w:lsdException w:name="Colorful Shading Accent 5" w:uiPriority="71"/>
+    <w:lsdException w:name="Colorful List Accent 5" w:uiPriority="72"/>
+    <w:lsdException w:name="Colorful Grid Accent 5" w:uiPriority="73"/>
+    <w:lsdException w:name="Light Shading Accent 6" w:uiPriority="60"/>
+    <w:lsdException w:name="Light List Accent 6" w:uiPriority="61"/>
+    <w:lsdException w:name="Light Grid Accent 6" w:uiPriority="62"/>
+    <w:lsdException w:name="Medium Shading 1 Accent 6" w:uiPriority="63"/>
+    <w:lsdException w:name="Medium Shading 2 Accent 6" w:uiPriority="64"/>
+    <w:lsdException w:name="Medium List 1 Accent 6" w:uiPriority="65"/>
+    <w:lsdException w:name="Medium List 2 Accent 6" w:uiPriority="66"/>
+    <w:lsdException w:name="Medium Grid 1 Accent 6" w:uiPriority="67"/>
+    <w:lsdException w:name="Medium Grid 2 Accent 6" w:uiPriority="68"/>
+    <w:lsdException w:name="Medium Grid 3 Accent 6" w:uiPriority="69"/>
+    <w:lsdException w:name="Dark List Accent 6" w:uiPriority="70"/>
+    <w:lsdException w:name="Colorful Shading Accent 6" w:uiPriority="71"/>
+    <w:lsdException w:name="Colorful List Accent 6" w:uiPriority="72"/>
+    <w:lsdException w:name="Colorful Grid Accent 6" w:uiPriority="73"/>
+    <w:lsdException w:name="Subtle Emphasis" w:uiPriority="19" w:qFormat="1"/>
+    <w:lsdException w:name="Intense Emphasis" w:uiPriority="21" w:qFormat="1"/>
+    <w:lsdException w:name="Subtle Reference" w:uiPriority="31" w:qFormat="1"/>
+    <w:lsdException w:name="Intense Reference" w:uiPriority="32" w:qFormat="1"/>
+    <w:lsdException w:name="Book Title" w:uiPriority="33" w:qFormat="1"/>
+    <w:lsdException w:name="Bibliography" w:semiHidden="1" w:uiPriority="37" w:unhideWhenUsed="1"/>
+    <w:lsdException w:name="TOC Heading" w:semiHidden="1" w:uiPriority="39" w:unhideWhenUsed="1" w:qFormat="1"/>
+    <w:lsdException w:name="Plain Table 1" w:uiPriority="41"/>
+    <w:lsdException w:name="Plain Table 2" w:uiPriority="42"/>
+    <w:lsdException w:name="Plain Table 3" w:uiPriority="43"/>
+    <w:lsdException w:name="Plain Table 4" w:uiPriority="44"/>
+    <w:lsdException w:name="Plain Table 5" w:uiPriority="45"/>
+    <w:lsdException w:name="Grid Table Light" w:uiPriority="40"/>
+    <w:lsdException w:name="Grid Table 1 Light" w:uiPriority="46"/>
+    <w:lsdException w:name="Grid Table 2" w:uiPriority="47"/>
+    <w:lsdException w:name="Grid Table 3" w:uiPriority="48"/>
+    <w:lsdException w:name="Grid Table 4" w:uiPriority="49"/>
+    <w:lsdException w:name="Grid Table 5 Dark" w:uiPriority="50"/>
+    <w:lsdException w:name="Grid Table 6 Colorful" w:uiPriority="51"/>
+    <w:lsdException w:name="Grid Table 7 Colorful" w:uiPriority="52"/>
+    <w:lsdException w:name="Grid Table 1 Light Accent 1" w:uiPriority="46"/>
+    <w:lsdException w:name="Grid Table 2 Accent 1" w:uiPriority="47"/>
+    <w:lsdException w:name="Grid Table 3 Accent 1" w:uiPriority="48"/>
+    <w:lsdException w:name="Grid Table 4 Accent 1" w:uiPriority="49"/>
+    <w:lsdException w:name="Grid Table 5 Dark Accent 1" w:uiPriority="50"/>
+    <w:lsdException w:name="Grid Table 6 Colorful Accent 1" w:uiPriority="51"/>
+    <w:lsdException w:name="Grid Table 7 Colorful Accent 1" w:uiPriority="52"/>
+    <w:lsdException w:name="Grid Table 1 Light Accent 2" w:uiPriority="46"/>
+    <w:lsdException w:name="Grid Table 2 Accent 2" w:uiPriority="47"/>
+    <w:lsdException w:name="Grid Table 3 Accent 2" w:uiPriority="48"/>
+    <w:lsdException w:name="Grid Table 4 Accent 2" w:uiPriority="49"/>
+    <w:lsdException w:name="Grid Table 5 Dark Accent 2" w:uiPriority="50"/>
+    <w:lsdException w:name="Grid Table 6 Colorful Accent 2" w:uiPriority="51"/>
+    <w:lsdException w:name="Grid Table 7 Colorful Accent 2" w:uiPriority="52"/>
+    <w:lsdException w:name="Grid Table 1 Light Accent 3" w:uiPriority="46"/>
+    <w:lsdException w:name="Grid Table 2 Accent 3" w:uiPriority="47"/>
+    <w:lsdException w:name="Grid Table 3 Accent 3" w:uiPriority="48"/>
+    <w:lsdException w:name="Grid Table 4 Accent 3" w:uiPriority="49"/>
+    <w:lsdException w:name="Grid Table 5 Dark Accent 3" w:uiPriority="50"/>
+    <w:lsdException w:name="Grid Table 6 Colorful Accent 3" w:uiPriority="51"/>
+    <w:lsdException w:name="Grid Table 7 Colorful Accent 3" w:uiPriority="52"/>
+    <w:lsdException w:name="Grid Table 1 Light Accent 4" w:uiPriority="46"/>
+    <w:lsdException w:name="Grid Table 2 Accent 4" w:uiPriority="47"/>
+    <w:lsdException w:name="Grid Table 3 Accent 4" w:uiPriority="48"/>
+    <w:lsdException w:name="Grid Table 4 Accent 4" w:uiPriority="49"/>
+    <w:lsdException w:name="Grid Table 5 Dark Accent 4" w:uiPriority="50"/>
+    <w:lsdException w:name="Grid Table 6 Colorful Accent 4" w:uiPriority="51"/>
+    <w:lsdException w:name="Grid Table 7 Colorful Accent 4" w:uiPriority="52"/>
+    <w:lsdException w:name="Grid Table 1 Light Accent 5" w:uiPriority="46"/>
+    <w:lsdException w:name="Grid Table 2 Accent 5" w:uiPriority="47"/>
+    <w:lsdException w:name="Grid Table 3 Accent 5" w:uiPriority="48"/>
+    <w:lsdException w:name="Grid Table 4 Accent 5" w:uiPriority="49"/>
+    <w:lsdException w:name="Grid Table 5 Dark Accent 5" w:uiPriority="50"/>
+    <w:lsdException w:name="Grid Table 6 Colorful Accent 5" w:uiPriority="51"/>
+    <w:lsdException w:name="Grid Table 7 Colorful Accent 5" w:uiPriority="52"/>
+    <w:lsdException w:name="Grid Table 1 Light Accent 6" w:uiPriority="46"/>
+    <w:lsdException w:name="Grid Table 2 Accent 6" w:uiPriority="47"/>
+    <w:lsdException w:name="Grid Table 3 Accent 6" w:uiPriority="48"/>
+    <w:lsdException w:name="Grid Table 4 Accent 6" w:uiPriority="49"/>
+    <w:lsdException w:name="Grid Table 5 Dark Accent 6" w:uiPriority="50"/>
+    <w:lsdException w:name="Grid Table 6 Colorful Accent 6" w:uiPriority="51"/>
+    <w:lsdException w:name="Grid Table 7 Colorful Accent 6" w:uiPriority="52"/>
+    <w:lsdException w:name="List Table 1 Light" w:uiPriority="46"/>
+    <w:lsdException w:name="List Table 2" w:uiPriority="47"/>
+    <w:lsdException w:name="List Table 3" w:uiPriority="48"/>
+    <w:lsdException w:name="List Table 4" w:uiPriority="49"/>
+    <w:lsdException w:name="List Table 5 Dark" w:uiPriority="50"/>
+    <w:lsdException w:name="List Table 6 Colorful" w:uiPriority="51"/>
+    <w:lsdException w:name="List Table 7 Colorful" w:uiPriority="52"/>
+    <w:lsdException w:name="List Table 1 Light Accent 1" w:uiPriority="46"/>
+    <w:lsdException w:name="List Table 2 Accent 1" w:uiPriority="47"/>
+    <w:lsdException w:name="List Table 3 Accent 1" w:uiPriority="48"/>
+    <w:lsdException w:name="List Table 4 Accent 1" w:uiPriority="49"/>
+    <w:lsdException w:name="List Table 5 Dark Accent 1" w:uiPriority="50"/>
+    <w:lsdException w:name="List Table 6 Colorful Accent 1" w:uiPriority="51"/>
+    <w:lsdException w:name="List Table 7 Colorful Accent 1" w:uiPriority="52"/>
+    <w:lsdException w:name="List Table 1 Light Accent 2" w:uiPriority="46"/>
+    <w:lsdException w:name="List Table 2 Accent 2" w:uiPriority="47"/>
+    <w:lsdException w:name="List Table 3 Accent 2" w:uiPriority="48"/>
+    <w:lsdException w:name="List Table 4 Accent 2" w:uiPriority="49"/>
+    <w:lsdException w:name="List Table 5 Dark Accent 2" w:uiPriority="50"/>
+    <w:lsdException w:name="List Table 6 Colorful Accent 2" w:uiPriority="51"/>
+    <w:lsdException w:name="List Table 7 Colorful Accent 2" w:uiPriority="52"/>
+    <w:lsdException w:name="List Table 1 Light Accent 3" w:uiPriority="46"/>
+    <w:lsdException w:name="List Table 2 Accent 3" w:uiPriority="47"/>
+    <w:lsdException w:name="List Table 3 Accent 3" w:uiPriority="48"/>
+    <w:lsdException w:name="List Table 4 Accent 3" w:uiPriority="49"/>
+    <w:lsdException w:name="List Table 5 Dark Accent 3" w:uiPriority="50"/>
+    <w:lsdException w:name="List Table 6 Colorful Accent 3" w:uiPriority="51"/>
+    <w:lsdException w:name="List Table 7 Colorful Accent 3" w:uiPriority="52"/>
+    <w:lsdException w:name="List Table 1 Light Accent 4" w:uiPriority="46"/>
+    <w:lsdException w:name="List Table 2 Accent 4" w:uiPriority="47"/>
+    <w:lsdException w:name="List Table 3 Accent 4" w:uiPriority="48"/>
+    <w:lsdException w:name="List Table 4 Accent 4" w:uiPriority="49"/>
+    <w:lsdException w:name="List Table 5 Dark Accent 4" w:uiPriority="50"/>
+    <w:lsdException w:name="List Table 6 Colorful Accent 4" w:uiPriority="51"/>
+    <w:lsdException w:name="List Table 7 Colorful Accent 4" w:uiPriority="52"/>
+    <w:lsdException w:name="List Table 1 Light Accent 5" w:uiPriority="46"/>
+    <w:lsdException w:name="List Table 2 Accent 5" w:uiPriority="47"/>
+    <w:lsdException w:name="List Table 3 Accent 5" w:uiPriority="48"/>
+    <w:lsdException w:name="List Table 4 Accent 5" w:uiPriority="49"/>
+    <w:lsdException w:name="List Table 5 Dark Accent 5" w:uiPriority="50"/>
+    <w:lsdException w:name="List Table 6 Colorful Accent 5" w:uiPriority="51"/>
+    <w:lsdException w:name="List Table 7 Colorful Accent 5" w:uiPriority="52"/>
+    <w:lsdException w:name="List Table 1 Light Accent 6" w:uiPriority="46"/>
+    <w:lsdException w:name="List Table 2 Accent 6" w:uiPriority="47"/>
+    <w:lsdException w:name="List Table 3 Accent 6" w:uiPriority="48"/>
+    <w:lsdException w:name="List Table 4 Accent 6" w:uiPriority="49"/>
+    <w:lsdException w:name="List Table 5 Dark Accent 6" w:uiPriority="50"/>
+    <w:lsdException w:name="List Table 6 Colorful Accent 6" w:uiPriority="51"/>
+    <w:lsdException w:name="List Table 7 Colorful Accent 6" w:uiPriority="52"/>
   </w:latentStyles>
   <w:style w:type="paragraph" w:default="1" w:styleId="Normal">
     <w:name w:val="Normal"/>
@@ -7562,7 +7631,7 @@
 </file>
 
 <file path=customXml/itemProps2.xml><?xml version="1.0" encoding="utf-8"?>
-<ds:datastoreItem xmlns:ds="http://schemas.openxmlformats.org/officeDocument/2006/customXml" ds:itemID="{D54A43CF-A049-40B3-AF2A-0C682256EF71}">
+<ds:datastoreItem xmlns:ds="http://schemas.openxmlformats.org/officeDocument/2006/customXml" ds:itemID="{D19BC899-1559-4719-B666-D854B37F9372}">
   <ds:schemaRefs>
     <ds:schemaRef ds:uri="http://schemas.openxmlformats.org/officeDocument/2006/bibliography"/>
   </ds:schemaRefs>

</xml_diff>